<commit_message>
Added more to final project report. Changed storage function for Spotify API.
</commit_message>
<xml_diff>
--- a/FinalProjectReport.docx
+++ b/FinalProjectReport.docx
@@ -88,6 +88,93 @@
     <w:p>
       <w:pPr>
         <w:spacing w:line="240" w:lineRule="auto"/>
+      </w:pPr>
+      <w:r>
+        <w:tab/>
+      </w:r>
+      <w:r>
+        <w:t>Some</w:t>
+      </w:r>
+      <w:r>
+        <w:t xml:space="preserve"> major issue</w:t>
+      </w:r>
+      <w:r>
+        <w:t>s</w:t>
+      </w:r>
+      <w:r>
+        <w:t xml:space="preserve"> we ran into</w:t>
+      </w:r>
+      <w:r>
+        <w:t xml:space="preserve"> with the Spotify API</w:t>
+      </w:r>
+      <w:r>
+        <w:t xml:space="preserve"> w</w:t>
+      </w:r>
+      <w:r>
+        <w:t>ere the</w:t>
+      </w:r>
+      <w:r>
+        <w:t xml:space="preserve"> nature of the</w:t>
+      </w:r>
+      <w:r>
+        <w:t xml:space="preserve"> Billboard</w:t>
+      </w:r>
+      <w:r>
+        <w:t xml:space="preserve"> Hot 100 that we decided to work</w:t>
+      </w:r>
+      <w:r>
+        <w:t xml:space="preserve"> with. For one, the data set changes every week, so collecting </w:t>
+      </w:r>
+      <w:r>
+        <w:t xml:space="preserve">100 items proved to be difficult, as the set we were trying to examine changed regularly and revealed </w:t>
+      </w:r>
+      <w:r>
+        <w:t xml:space="preserve">new issues. If I were to go back and change our project, it would have been collecting data every week on the Top 100 and storing that into a database – but that would get a bit large </w:t>
+      </w:r>
+      <w:proofErr w:type="gramStart"/>
+      <w:r>
+        <w:t>pretty quickly</w:t>
+      </w:r>
+      <w:proofErr w:type="gramEnd"/>
+      <w:r>
+        <w:t>.</w:t>
+      </w:r>
+    </w:p>
+    <w:p>
+      <w:pPr>
+        <w:spacing w:line="240" w:lineRule="auto"/>
+      </w:pPr>
+      <w:r>
+        <w:tab/>
+        <w:t xml:space="preserve">Secondly, we noticed that </w:t>
+      </w:r>
+      <w:r>
+        <w:t xml:space="preserve">there </w:t>
+      </w:r>
+      <w:proofErr w:type="gramStart"/>
+      <w:r>
+        <w:t>is</w:t>
+      </w:r>
+      <w:proofErr w:type="gramEnd"/>
+      <w:r>
+        <w:t xml:space="preserve"> a lot of seasonal and timing aspects that change the composition of the Hot 100. Taylor Swift and Drake both released new albums before our project, so a large proportion of the top 100 songs were from their albums. This significantly skews the </w:t>
+      </w:r>
+      <w:r>
+        <w:t>genre data we collected and most likely has a great effect on the music feature averages as well.</w:t>
+      </w:r>
+      <w:r>
+        <w:t xml:space="preserve"> And since this is the holiday season, there are a few Christmas songs that have crept back onto the charts, which is not representative of what the chart contains for the rest of the year.</w:t>
+      </w:r>
+      <w:r>
+        <w:t xml:space="preserve"> I think the goal of our project is a great idea, but this would require a long period of data collection and careful examination of external happenings such as album releases, seasonal music, </w:t>
+      </w:r>
+      <w:r>
+        <w:t>and viral trends.</w:t>
+      </w:r>
+    </w:p>
+    <w:p>
+      <w:pPr>
+        <w:spacing w:line="240" w:lineRule="auto"/>
         <w:rPr>
           <w:b/>
           <w:bCs/>
@@ -157,7 +244,15 @@
         <w:spacing w:line="240" w:lineRule="auto"/>
       </w:pPr>
       <w:r>
-        <w:t>For the Spotify / Spotipy API:</w:t>
+        <w:t xml:space="preserve">For the Spotify / </w:t>
+      </w:r>
+      <w:proofErr w:type="spellStart"/>
+      <w:r>
+        <w:t>Spotipy</w:t>
+      </w:r>
+      <w:proofErr w:type="spellEnd"/>
+      <w:r>
+        <w:t xml:space="preserve"> API:</w:t>
       </w:r>
     </w:p>
     <w:p>
@@ -169,8 +264,13 @@
         </w:numPr>
         <w:spacing w:line="240" w:lineRule="auto"/>
       </w:pPr>
-      <w:r>
-        <w:t>Open up both spotifyAPI_1.py and spotifyAPI_2.py</w:t>
+      <w:proofErr w:type="gramStart"/>
+      <w:r>
+        <w:t>Open up</w:t>
+      </w:r>
+      <w:proofErr w:type="gramEnd"/>
+      <w:r>
+        <w:t xml:space="preserve"> both spotifyAPI_1.py and spotifyAPI_2.py</w:t>
       </w:r>
       <w:r>
         <w:t>.</w:t>
@@ -185,8 +285,13 @@
         </w:numPr>
         <w:spacing w:line="240" w:lineRule="auto"/>
       </w:pPr>
-      <w:r>
-        <w:t xml:space="preserve">Both of these files are structured to have a main function call at the end. There is </w:t>
+      <w:proofErr w:type="gramStart"/>
+      <w:r>
+        <w:t>Both of these</w:t>
+      </w:r>
+      <w:proofErr w:type="gramEnd"/>
+      <w:r>
+        <w:t xml:space="preserve"> files are structured to have a main function call at the end. There is </w:t>
       </w:r>
       <w:r>
         <w:rPr>
@@ -224,10 +329,34 @@
         <w:spacing w:line="240" w:lineRule="auto"/>
       </w:pPr>
       <w:r>
-        <w:t>The Spotipy module creates an Oauth2 instance using my client secret and client ID</w:t>
-      </w:r>
-      <w:r>
-        <w:t xml:space="preserve"> that accesses the Spotify API using an object named ‘sp’ – all the call methods are ran on that object using</w:t>
+        <w:t xml:space="preserve">The </w:t>
+      </w:r>
+      <w:proofErr w:type="spellStart"/>
+      <w:r>
+        <w:t>Spotipy</w:t>
+      </w:r>
+      <w:proofErr w:type="spellEnd"/>
+      <w:r>
+        <w:t xml:space="preserve"> module creates an Oauth2 instance using my client secret and client ID</w:t>
+      </w:r>
+      <w:r>
+        <w:t xml:space="preserve"> that accesses the Spotify API using an object named ‘</w:t>
+      </w:r>
+      <w:proofErr w:type="spellStart"/>
+      <w:r>
+        <w:t>sp</w:t>
+      </w:r>
+      <w:proofErr w:type="spellEnd"/>
+      <w:r>
+        <w:t xml:space="preserve">’ – all the call methods are </w:t>
+      </w:r>
+      <w:proofErr w:type="gramStart"/>
+      <w:r>
+        <w:t>ran</w:t>
+      </w:r>
+      <w:proofErr w:type="gramEnd"/>
+      <w:r>
+        <w:t xml:space="preserve"> on that object using</w:t>
       </w:r>
       <w:r>
         <w:t xml:space="preserve"> methods native to the module.</w:t>
@@ -256,16 +385,29 @@
         <w:spacing w:line="240" w:lineRule="auto"/>
       </w:pPr>
       <w:r>
-        <w:t xml:space="preserve">Run the program a </w:t>
+        <w:lastRenderedPageBreak/>
+        <w:t xml:space="preserve">Run the program </w:t>
       </w:r>
       <w:r>
         <w:rPr>
           <w:u w:val="single"/>
         </w:rPr>
-        <w:t>minimum of four times</w:t>
-      </w:r>
-      <w:r>
-        <w:t>. The longest database pull will be 100 items which will take 4 runs of 25 maximum items.</w:t>
+        <w:t>until the third table indicates it is full.</w:t>
+      </w:r>
+      <w:r>
+        <w:t xml:space="preserve"> The longest </w:t>
+      </w:r>
+      <w:r>
+        <w:t>table</w:t>
+      </w:r>
+      <w:r>
+        <w:t xml:space="preserve"> pull will be 100 items which will take 4 runs of 25 maximum items.</w:t>
+      </w:r>
+      <w:r>
+        <w:t xml:space="preserve"> Approximately 8 runs should be the maximum you need</w:t>
+      </w:r>
+      <w:r>
+        <w:t xml:space="preserve"> to populate all three tables.</w:t>
       </w:r>
     </w:p>
     <w:p>
@@ -278,7 +420,15 @@
         <w:spacing w:line="240" w:lineRule="auto"/>
       </w:pPr>
       <w:r>
-        <w:t xml:space="preserve">The program will indicate whether or not the table </w:t>
+        <w:t xml:space="preserve">The program will indicate </w:t>
+      </w:r>
+      <w:proofErr w:type="gramStart"/>
+      <w:r>
+        <w:t>whether or not</w:t>
+      </w:r>
+      <w:proofErr w:type="gramEnd"/>
+      <w:r>
+        <w:t xml:space="preserve"> the table </w:t>
       </w:r>
       <w:r>
         <w:t>has been created from scratch.</w:t>
@@ -346,7 +496,15 @@
         <w:spacing w:line="240" w:lineRule="auto"/>
       </w:pPr>
       <w:r>
-        <w:t xml:space="preserve">This program only needs to be ran </w:t>
+        <w:t xml:space="preserve">This program only needs to be </w:t>
+      </w:r>
+      <w:proofErr w:type="gramStart"/>
+      <w:r>
+        <w:t>ran</w:t>
+      </w:r>
+      <w:proofErr w:type="gramEnd"/>
+      <w:r>
+        <w:t xml:space="preserve"> </w:t>
       </w:r>
       <w:r>
         <w:rPr>
@@ -384,7 +542,6 @@
         <w:spacing w:line="240" w:lineRule="auto"/>
       </w:pPr>
       <w:r>
-        <w:lastRenderedPageBreak/>
         <w:t>You will need to exit out of the graph visualizations for the program to continue running, and for it to end.</w:t>
       </w:r>
     </w:p>
@@ -446,8 +603,21 @@
         </w:numPr>
         <w:spacing w:line="240" w:lineRule="auto"/>
       </w:pPr>
-      <w:r>
-        <w:t>artistIndex(track_list)</w:t>
+      <w:proofErr w:type="spellStart"/>
+      <w:r>
+        <w:t>artistIndex</w:t>
+      </w:r>
+      <w:proofErr w:type="spellEnd"/>
+      <w:r>
+        <w:t>(</w:t>
+      </w:r>
+      <w:proofErr w:type="spellStart"/>
+      <w:r>
+        <w:t>track_list</w:t>
+      </w:r>
+      <w:proofErr w:type="spellEnd"/>
+      <w:r>
+        <w:t>)</w:t>
       </w:r>
     </w:p>
     <w:p>
@@ -479,26 +649,39 @@
         <w:t>Inputs:</w:t>
       </w:r>
       <w:r>
-        <w:t xml:space="preserve"> a “track_list” item that is a</w:t>
-      </w:r>
-      <w:r>
-        <w:t xml:space="preserve"> dictionary object created from the Spotipy module by using a predetermined track ID for the Billboard Hot 100.</w:t>
-      </w:r>
-    </w:p>
-    <w:p>
-      <w:pPr>
-        <w:pStyle w:val="ListParagraph"/>
-        <w:numPr>
-          <w:ilvl w:val="2"/>
-          <w:numId w:val="2"/>
-        </w:numPr>
-        <w:spacing w:line="240" w:lineRule="auto"/>
-      </w:pPr>
-      <w:r>
-        <w:t xml:space="preserve">Outputs: </w:t>
-      </w:r>
-      <w:r>
-        <w:t xml:space="preserve"> a dictionary that contains an integer as a key and an artist name as a value.</w:t>
+        <w:t xml:space="preserve"> a “</w:t>
+      </w:r>
+      <w:proofErr w:type="spellStart"/>
+      <w:r>
+        <w:t>track_list</w:t>
+      </w:r>
+      <w:proofErr w:type="spellEnd"/>
+      <w:r>
+        <w:t>” item that is a</w:t>
+      </w:r>
+      <w:r>
+        <w:t xml:space="preserve"> dictionary object created from the </w:t>
+      </w:r>
+      <w:proofErr w:type="spellStart"/>
+      <w:r>
+        <w:t>Spotipy</w:t>
+      </w:r>
+      <w:proofErr w:type="spellEnd"/>
+      <w:r>
+        <w:t xml:space="preserve"> module by using a predetermined track ID for the Billboard Hot 100.</w:t>
+      </w:r>
+    </w:p>
+    <w:p>
+      <w:pPr>
+        <w:pStyle w:val="ListParagraph"/>
+        <w:numPr>
+          <w:ilvl w:val="2"/>
+          <w:numId w:val="2"/>
+        </w:numPr>
+        <w:spacing w:line="240" w:lineRule="auto"/>
+      </w:pPr>
+      <w:r>
+        <w:t>Outputs:  a dictionary that contains an integer as a key and an artist name as a value.</w:t>
       </w:r>
     </w:p>
     <w:p>
@@ -510,11 +693,31 @@
         </w:numPr>
         <w:spacing w:line="240" w:lineRule="auto"/>
       </w:pPr>
+      <w:proofErr w:type="spellStart"/>
+      <w:proofErr w:type="gramStart"/>
       <w:r>
         <w:t>genreIndex</w:t>
       </w:r>
-      <w:r>
-        <w:t>(track_list, sp)</w:t>
+      <w:proofErr w:type="spellEnd"/>
+      <w:r>
+        <w:t>(</w:t>
+      </w:r>
+      <w:proofErr w:type="spellStart"/>
+      <w:proofErr w:type="gramEnd"/>
+      <w:r>
+        <w:t>track_list</w:t>
+      </w:r>
+      <w:proofErr w:type="spellEnd"/>
+      <w:r>
+        <w:t xml:space="preserve">, </w:t>
+      </w:r>
+      <w:proofErr w:type="spellStart"/>
+      <w:r>
+        <w:t>sp</w:t>
+      </w:r>
+      <w:proofErr w:type="spellEnd"/>
+      <w:r>
+        <w:t>)</w:t>
       </w:r>
     </w:p>
     <w:p>
@@ -540,16 +743,50 @@
         <w:spacing w:line="240" w:lineRule="auto"/>
       </w:pPr>
       <w:r>
-        <w:t xml:space="preserve">Inputs: a “track_list” item that is a dictionary object created from the </w:t>
-      </w:r>
-      <w:r>
-        <w:t>Spotipy module by using a predetermined track ID for the Billboard Hot 100.</w:t>
-      </w:r>
-      <w:r>
-        <w:t xml:space="preserve"> Also, </w:t>
-      </w:r>
-      <w:r>
-        <w:t>a Spotipy object (“sp”), an instance of the Spotipy module.</w:t>
+        <w:t>Inputs: a “</w:t>
+      </w:r>
+      <w:proofErr w:type="spellStart"/>
+      <w:r>
+        <w:t>track_list</w:t>
+      </w:r>
+      <w:proofErr w:type="spellEnd"/>
+      <w:r>
+        <w:t xml:space="preserve">” item that is a dictionary object created from the </w:t>
+      </w:r>
+      <w:proofErr w:type="spellStart"/>
+      <w:r>
+        <w:t>Spotipy</w:t>
+      </w:r>
+      <w:proofErr w:type="spellEnd"/>
+      <w:r>
+        <w:t xml:space="preserve"> module by using a predetermined track ID for the Billboard Hot 100. Also, </w:t>
+      </w:r>
+      <w:r>
+        <w:t xml:space="preserve">a </w:t>
+      </w:r>
+      <w:proofErr w:type="spellStart"/>
+      <w:r>
+        <w:t>Spotipy</w:t>
+      </w:r>
+      <w:proofErr w:type="spellEnd"/>
+      <w:r>
+        <w:t xml:space="preserve"> object (“</w:t>
+      </w:r>
+      <w:proofErr w:type="spellStart"/>
+      <w:r>
+        <w:t>sp</w:t>
+      </w:r>
+      <w:proofErr w:type="spellEnd"/>
+      <w:r>
+        <w:t xml:space="preserve">”), an instance of the </w:t>
+      </w:r>
+      <w:proofErr w:type="spellStart"/>
+      <w:r>
+        <w:t>Spotipy</w:t>
+      </w:r>
+      <w:proofErr w:type="spellEnd"/>
+      <w:r>
+        <w:t xml:space="preserve"> module.</w:t>
       </w:r>
     </w:p>
     <w:p>
@@ -574,8 +811,47 @@
         </w:numPr>
         <w:spacing w:line="240" w:lineRule="auto"/>
       </w:pPr>
-      <w:r>
-        <w:t>spotipyScouring(track_list, artist_index, genre_index, sp)</w:t>
+      <w:proofErr w:type="spellStart"/>
+      <w:proofErr w:type="gramStart"/>
+      <w:r>
+        <w:t>spotipyScouring</w:t>
+      </w:r>
+      <w:proofErr w:type="spellEnd"/>
+      <w:r>
+        <w:t>(</w:t>
+      </w:r>
+      <w:proofErr w:type="spellStart"/>
+      <w:proofErr w:type="gramEnd"/>
+      <w:r>
+        <w:t>track_list</w:t>
+      </w:r>
+      <w:proofErr w:type="spellEnd"/>
+      <w:r>
+        <w:t xml:space="preserve">, </w:t>
+      </w:r>
+      <w:proofErr w:type="spellStart"/>
+      <w:r>
+        <w:t>artist_index</w:t>
+      </w:r>
+      <w:proofErr w:type="spellEnd"/>
+      <w:r>
+        <w:t xml:space="preserve">, </w:t>
+      </w:r>
+      <w:proofErr w:type="spellStart"/>
+      <w:r>
+        <w:t>genre_index</w:t>
+      </w:r>
+      <w:proofErr w:type="spellEnd"/>
+      <w:r>
+        <w:t xml:space="preserve">, </w:t>
+      </w:r>
+      <w:proofErr w:type="spellStart"/>
+      <w:r>
+        <w:t>sp</w:t>
+      </w:r>
+      <w:proofErr w:type="spellEnd"/>
+      <w:r>
+        <w:t>)</w:t>
       </w:r>
     </w:p>
     <w:p>
@@ -604,13 +880,53 @@
         <w:spacing w:line="240" w:lineRule="auto"/>
       </w:pPr>
       <w:r>
-        <w:t>Inputs: The same above track_list dictionary, the previously generated artist_index dictionary, the previously generated</w:t>
-      </w:r>
-      <w:r>
-        <w:t xml:space="preserve"> genre_index dictionary, and a Spotipy module object</w:t>
-      </w:r>
-      <w:r>
-        <w:t xml:space="preserve"> (‘sp’).</w:t>
+        <w:t xml:space="preserve">Inputs: The same above </w:t>
+      </w:r>
+      <w:proofErr w:type="spellStart"/>
+      <w:r>
+        <w:t>track_list</w:t>
+      </w:r>
+      <w:proofErr w:type="spellEnd"/>
+      <w:r>
+        <w:t xml:space="preserve"> dictionary, the previously generated </w:t>
+      </w:r>
+      <w:proofErr w:type="spellStart"/>
+      <w:r>
+        <w:t>artist_index</w:t>
+      </w:r>
+      <w:proofErr w:type="spellEnd"/>
+      <w:r>
+        <w:t xml:space="preserve"> dictionary, the previously generated</w:t>
+      </w:r>
+      <w:r>
+        <w:t xml:space="preserve"> </w:t>
+      </w:r>
+      <w:proofErr w:type="spellStart"/>
+      <w:r>
+        <w:t>genre_index</w:t>
+      </w:r>
+      <w:proofErr w:type="spellEnd"/>
+      <w:r>
+        <w:t xml:space="preserve"> dictionary, and a </w:t>
+      </w:r>
+      <w:proofErr w:type="spellStart"/>
+      <w:r>
+        <w:t>Spotipy</w:t>
+      </w:r>
+      <w:proofErr w:type="spellEnd"/>
+      <w:r>
+        <w:t xml:space="preserve"> module object</w:t>
+      </w:r>
+      <w:r>
+        <w:t xml:space="preserve"> (‘</w:t>
+      </w:r>
+      <w:proofErr w:type="spellStart"/>
+      <w:r>
+        <w:t>sp</w:t>
+      </w:r>
+      <w:proofErr w:type="spellEnd"/>
+      <w:r>
+        <w:t>’).</w:t>
       </w:r>
     </w:p>
     <w:p>
@@ -636,7 +952,15 @@
         <w:spacing w:line="240" w:lineRule="auto"/>
       </w:pPr>
       <w:r>
-        <w:t>createSongTable25(song_dict)</w:t>
+        <w:t>createSongTable25(</w:t>
+      </w:r>
+      <w:proofErr w:type="spellStart"/>
+      <w:r>
+        <w:t>song_dict</w:t>
+      </w:r>
+      <w:proofErr w:type="spellEnd"/>
+      <w:r>
+        <w:t>)</w:t>
       </w:r>
     </w:p>
     <w:p>
@@ -662,7 +986,16 @@
         <w:spacing w:line="240" w:lineRule="auto"/>
       </w:pPr>
       <w:r>
-        <w:t>Inputs: a dictionary, the output of spotipyScouring.</w:t>
+        <w:lastRenderedPageBreak/>
+        <w:t xml:space="preserve">Inputs: a dictionary, the output of </w:t>
+      </w:r>
+      <w:proofErr w:type="spellStart"/>
+      <w:r>
+        <w:t>spotipyScouring</w:t>
+      </w:r>
+      <w:proofErr w:type="spellEnd"/>
+      <w:r>
+        <w:t>.</w:t>
       </w:r>
     </w:p>
     <w:p>
@@ -691,7 +1024,15 @@
         <w:spacing w:line="240" w:lineRule="auto"/>
       </w:pPr>
       <w:r>
-        <w:t>createGenreTable25(genre_dict)</w:t>
+        <w:t>createGenreTable25(</w:t>
+      </w:r>
+      <w:proofErr w:type="spellStart"/>
+      <w:r>
+        <w:t>genre_dict</w:t>
+      </w:r>
+      <w:proofErr w:type="spellEnd"/>
+      <w:r>
+        <w:t>)</w:t>
       </w:r>
     </w:p>
     <w:p>
@@ -717,7 +1058,15 @@
         <w:spacing w:line="240" w:lineRule="auto"/>
       </w:pPr>
       <w:r>
-        <w:t>Inputs: a dictionary, the output of genreIndex.</w:t>
+        <w:t xml:space="preserve">Inputs: a dictionary, the output of </w:t>
+      </w:r>
+      <w:proofErr w:type="spellStart"/>
+      <w:r>
+        <w:t>genreIndex</w:t>
+      </w:r>
+      <w:proofErr w:type="spellEnd"/>
+      <w:r>
+        <w:t>.</w:t>
       </w:r>
     </w:p>
     <w:p>
@@ -732,6 +1081,9 @@
       <w:r>
         <w:t>Outputs: creates a table or adds to a table, 25 items at a time.</w:t>
       </w:r>
+      <w:r>
+        <w:t xml:space="preserve"> Returns True if no items are left to be added.</w:t>
+      </w:r>
     </w:p>
     <w:p>
       <w:pPr>
@@ -743,7 +1095,15 @@
         <w:spacing w:line="240" w:lineRule="auto"/>
       </w:pPr>
       <w:r>
-        <w:t>createArtistTable25(artist_dict)</w:t>
+        <w:t>createArtistTable25(</w:t>
+      </w:r>
+      <w:proofErr w:type="spellStart"/>
+      <w:r>
+        <w:t>artist_dict</w:t>
+      </w:r>
+      <w:proofErr w:type="spellEnd"/>
+      <w:r>
+        <w:t>)</w:t>
       </w:r>
     </w:p>
     <w:p>
@@ -769,7 +1129,15 @@
         <w:spacing w:line="240" w:lineRule="auto"/>
       </w:pPr>
       <w:r>
-        <w:t>Inputs: a dictionary, the output of artistIndex.</w:t>
+        <w:t xml:space="preserve">Inputs: a dictionary, the output of </w:t>
+      </w:r>
+      <w:proofErr w:type="spellStart"/>
+      <w:r>
+        <w:t>artistIndex</w:t>
+      </w:r>
+      <w:proofErr w:type="spellEnd"/>
+      <w:r>
+        <w:t>.</w:t>
       </w:r>
     </w:p>
     <w:p>
@@ -784,6 +1152,9 @@
       <w:r>
         <w:t>Outputs: creates a table or adds to a table, 25 items at a time.</w:t>
       </w:r>
+      <w:r>
+        <w:t xml:space="preserve"> Returns True if no items are left to be added.</w:t>
+      </w:r>
     </w:p>
     <w:p>
       <w:pPr>
@@ -795,20 +1166,115 @@
         <w:spacing w:line="240" w:lineRule="auto"/>
       </w:pPr>
       <w:r>
-        <w:t>main()</w:t>
-      </w:r>
-    </w:p>
-    <w:p>
-      <w:pPr>
-        <w:pStyle w:val="ListParagraph"/>
-        <w:numPr>
-          <w:ilvl w:val="2"/>
-          <w:numId w:val="2"/>
-        </w:numPr>
-        <w:spacing w:line="240" w:lineRule="auto"/>
-      </w:pPr>
-      <w:r>
-        <w:t>Runs all of the above functions sequentially</w:t>
+        <w:t>tableWriter25(</w:t>
+      </w:r>
+      <w:proofErr w:type="spellStart"/>
+      <w:r>
+        <w:t>artist_index</w:t>
+      </w:r>
+      <w:proofErr w:type="spellEnd"/>
+      <w:r>
+        <w:t xml:space="preserve">, </w:t>
+      </w:r>
+      <w:proofErr w:type="spellStart"/>
+      <w:r>
+        <w:t>genre_index</w:t>
+      </w:r>
+      <w:proofErr w:type="spellEnd"/>
+      <w:r>
+        <w:t xml:space="preserve">, </w:t>
+      </w:r>
+      <w:proofErr w:type="spellStart"/>
+      <w:r>
+        <w:t>track_features</w:t>
+      </w:r>
+      <w:proofErr w:type="spellEnd"/>
+      <w:r>
+        <w:t>)</w:t>
+      </w:r>
+    </w:p>
+    <w:p>
+      <w:pPr>
+        <w:pStyle w:val="ListParagraph"/>
+        <w:numPr>
+          <w:ilvl w:val="2"/>
+          <w:numId w:val="2"/>
+        </w:numPr>
+        <w:spacing w:line="240" w:lineRule="auto"/>
+      </w:pPr>
+      <w:r>
+        <w:t>Consolidates three table creation functions to run in sequence and only 25 items per run</w:t>
+      </w:r>
+      <w:r>
+        <w:t xml:space="preserve"> overall.</w:t>
+      </w:r>
+    </w:p>
+    <w:p>
+      <w:pPr>
+        <w:pStyle w:val="ListParagraph"/>
+        <w:numPr>
+          <w:ilvl w:val="2"/>
+          <w:numId w:val="2"/>
+        </w:numPr>
+        <w:spacing w:line="240" w:lineRule="auto"/>
+      </w:pPr>
+      <w:r>
+        <w:t>Inputs: 3 dictionaries; one for artist index, one for genre index, and one for track features.</w:t>
+      </w:r>
+    </w:p>
+    <w:p>
+      <w:pPr>
+        <w:pStyle w:val="ListParagraph"/>
+        <w:numPr>
+          <w:ilvl w:val="2"/>
+          <w:numId w:val="2"/>
+        </w:numPr>
+        <w:spacing w:line="240" w:lineRule="auto"/>
+      </w:pPr>
+      <w:r>
+        <w:t>Outputs:</w:t>
+      </w:r>
+      <w:r>
+        <w:t xml:space="preserve"> Three tables, one for each dictionary. Nothing returned to program space.</w:t>
+      </w:r>
+    </w:p>
+    <w:p>
+      <w:pPr>
+        <w:pStyle w:val="ListParagraph"/>
+        <w:numPr>
+          <w:ilvl w:val="1"/>
+          <w:numId w:val="2"/>
+        </w:numPr>
+        <w:spacing w:line="240" w:lineRule="auto"/>
+      </w:pPr>
+      <w:proofErr w:type="gramStart"/>
+      <w:r>
+        <w:t>main(</w:t>
+      </w:r>
+      <w:proofErr w:type="gramEnd"/>
+      <w:r>
+        <w:t>)</w:t>
+      </w:r>
+    </w:p>
+    <w:p>
+      <w:pPr>
+        <w:pStyle w:val="ListParagraph"/>
+        <w:numPr>
+          <w:ilvl w:val="2"/>
+          <w:numId w:val="2"/>
+        </w:numPr>
+        <w:spacing w:line="240" w:lineRule="auto"/>
+      </w:pPr>
+      <w:r>
+        <w:t xml:space="preserve">Runs </w:t>
+      </w:r>
+      <w:proofErr w:type="gramStart"/>
+      <w:r>
+        <w:t>all of</w:t>
+      </w:r>
+      <w:proofErr w:type="gramEnd"/>
+      <w:r>
+        <w:t xml:space="preserve"> the above functions sequentially</w:t>
       </w:r>
       <w:r>
         <w:t xml:space="preserve"> to add items to all three tables at the same time, 25 items per run</w:t>
@@ -865,9 +1331,13 @@
         </w:numPr>
         <w:spacing w:line="240" w:lineRule="auto"/>
       </w:pPr>
-      <w:r>
-        <w:lastRenderedPageBreak/>
-        <w:t>scoreAverage(output)</w:t>
+      <w:proofErr w:type="spellStart"/>
+      <w:r>
+        <w:t>scoreAverage</w:t>
+      </w:r>
+      <w:proofErr w:type="spellEnd"/>
+      <w:r>
+        <w:t>(output)</w:t>
       </w:r>
     </w:p>
     <w:p>
@@ -921,8 +1391,13 @@
         </w:numPr>
         <w:spacing w:line="240" w:lineRule="auto"/>
       </w:pPr>
-      <w:r>
-        <w:t>genreCount(output)</w:t>
+      <w:proofErr w:type="spellStart"/>
+      <w:r>
+        <w:t>genreCount</w:t>
+      </w:r>
+      <w:proofErr w:type="spellEnd"/>
+      <w:r>
+        <w:t>(output)</w:t>
       </w:r>
     </w:p>
     <w:p>
@@ -973,8 +1448,13 @@
         </w:numPr>
         <w:spacing w:line="240" w:lineRule="auto"/>
       </w:pPr>
-      <w:r>
-        <w:t>artistCount(</w:t>
+      <w:proofErr w:type="spellStart"/>
+      <w:r>
+        <w:t>artistCount</w:t>
+      </w:r>
+      <w:proofErr w:type="spellEnd"/>
+      <w:r>
+        <w:t>(</w:t>
       </w:r>
       <w:r>
         <w:t>output)</w:t>
@@ -1031,9 +1511,11 @@
         </w:numPr>
         <w:spacing w:line="240" w:lineRule="auto"/>
       </w:pPr>
+      <w:proofErr w:type="spellStart"/>
       <w:r>
         <w:t>bar_graph</w:t>
       </w:r>
+      <w:proofErr w:type="spellEnd"/>
       <w:r>
         <w:t>(filename)</w:t>
       </w:r>
@@ -1050,8 +1532,13 @@
       <w:r>
         <w:t xml:space="preserve">Creates and displays a bar graph of the data for </w:t>
       </w:r>
-      <w:r>
-        <w:t>scoreAverage.</w:t>
+      <w:proofErr w:type="spellStart"/>
+      <w:r>
+        <w:t>scoreAverage</w:t>
+      </w:r>
+      <w:proofErr w:type="spellEnd"/>
+      <w:r>
+        <w:t>.</w:t>
       </w:r>
     </w:p>
     <w:p>
@@ -1077,7 +1564,15 @@
         <w:spacing w:line="240" w:lineRule="auto"/>
       </w:pPr>
       <w:r>
-        <w:t>Outputs: displays the graph within the program, and saves a picture in your file directory.</w:t>
+        <w:t xml:space="preserve">Outputs: displays the graph within the </w:t>
+      </w:r>
+      <w:proofErr w:type="gramStart"/>
+      <w:r>
+        <w:t>program, and</w:t>
+      </w:r>
+      <w:proofErr w:type="gramEnd"/>
+      <w:r>
+        <w:t xml:space="preserve"> saves a picture in your file directory.</w:t>
       </w:r>
     </w:p>
     <w:p>
@@ -1107,6 +1602,516 @@
         </w:rPr>
         <w:t>Works Cited / Outside Resources Used</w:t>
       </w:r>
+    </w:p>
+    <w:tbl>
+      <w:tblPr>
+        <w:tblStyle w:val="TableGrid"/>
+        <w:tblW w:w="11160" w:type="dxa"/>
+        <w:tblInd w:w="-635" w:type="dxa"/>
+        <w:tblLook w:val="04A0" w:firstRow="1" w:lastRow="0" w:firstColumn="1" w:lastColumn="0" w:noHBand="0" w:noVBand="1"/>
+      </w:tblPr>
+      <w:tblGrid>
+        <w:gridCol w:w="1880"/>
+        <w:gridCol w:w="2103"/>
+        <w:gridCol w:w="4912"/>
+        <w:gridCol w:w="2265"/>
+      </w:tblGrid>
+      <w:tr>
+        <w:trPr>
+          <w:trHeight w:val="270"/>
+        </w:trPr>
+        <w:tc>
+          <w:tcPr>
+            <w:tcW w:w="2710" w:type="dxa"/>
+          </w:tcPr>
+          <w:p>
+            <w:r>
+              <w:lastRenderedPageBreak/>
+              <w:t>Date</w:t>
+            </w:r>
+          </w:p>
+        </w:tc>
+        <w:tc>
+          <w:tcPr>
+            <w:tcW w:w="2596" w:type="dxa"/>
+          </w:tcPr>
+          <w:p>
+            <w:r>
+              <w:t>Issue</w:t>
+            </w:r>
+          </w:p>
+        </w:tc>
+        <w:tc>
+          <w:tcPr>
+            <w:tcW w:w="2597" w:type="dxa"/>
+          </w:tcPr>
+          <w:p>
+            <w:r>
+              <w:t>Resource Used</w:t>
+            </w:r>
+          </w:p>
+        </w:tc>
+        <w:tc>
+          <w:tcPr>
+            <w:tcW w:w="3257" w:type="dxa"/>
+          </w:tcPr>
+          <w:p>
+            <w:r>
+              <w:t xml:space="preserve">Did it </w:t>
+            </w:r>
+            <w:r>
+              <w:t>W</w:t>
+            </w:r>
+            <w:r>
+              <w:t>ork</w:t>
+            </w:r>
+            <w:r>
+              <w:t xml:space="preserve"> / Results</w:t>
+            </w:r>
+          </w:p>
+        </w:tc>
+      </w:tr>
+      <w:tr>
+        <w:trPr>
+          <w:trHeight w:val="270"/>
+        </w:trPr>
+        <w:tc>
+          <w:tcPr>
+            <w:tcW w:w="2710" w:type="dxa"/>
+          </w:tcPr>
+          <w:p>
+            <w:r>
+              <w:t>11/20/22</w:t>
+            </w:r>
+          </w:p>
+        </w:tc>
+        <w:tc>
+          <w:tcPr>
+            <w:tcW w:w="2596" w:type="dxa"/>
+          </w:tcPr>
+          <w:p>
+            <w:r>
+              <w:t xml:space="preserve">Learning to use </w:t>
+            </w:r>
+            <w:proofErr w:type="spellStart"/>
+            <w:r>
+              <w:t>Spotipy</w:t>
+            </w:r>
+            <w:proofErr w:type="spellEnd"/>
+          </w:p>
+        </w:tc>
+        <w:tc>
+          <w:tcPr>
+            <w:tcW w:w="2597" w:type="dxa"/>
+          </w:tcPr>
+          <w:p>
+            <w:r>
+              <w:t>https://towardsdatascience.com/extracting-song-data-from-the-spotify-api-using-python-b1e79388d50</w:t>
+            </w:r>
+          </w:p>
+        </w:tc>
+        <w:tc>
+          <w:tcPr>
+            <w:tcW w:w="3257" w:type="dxa"/>
+          </w:tcPr>
+          <w:p>
+            <w:r>
+              <w:t>Yes – I successfully learned how to use the API and gave me examples on how to use it to pull information out.</w:t>
+            </w:r>
+          </w:p>
+        </w:tc>
+      </w:tr>
+      <w:tr>
+        <w:trPr>
+          <w:trHeight w:val="283"/>
+        </w:trPr>
+        <w:tc>
+          <w:tcPr>
+            <w:tcW w:w="2710" w:type="dxa"/>
+          </w:tcPr>
+          <w:p>
+            <w:r>
+              <w:t>11/20/22</w:t>
+            </w:r>
+          </w:p>
+        </w:tc>
+        <w:tc>
+          <w:tcPr>
+            <w:tcW w:w="2596" w:type="dxa"/>
+          </w:tcPr>
+          <w:p>
+            <w:r>
+              <w:t>SQL Help</w:t>
+            </w:r>
+          </w:p>
+        </w:tc>
+        <w:tc>
+          <w:tcPr>
+            <w:tcW w:w="2597" w:type="dxa"/>
+          </w:tcPr>
+          <w:p>
+            <w:r>
+              <w:t>https://www.w3schools.com/sql/</w:t>
+            </w:r>
+          </w:p>
+        </w:tc>
+        <w:tc>
+          <w:tcPr>
+            <w:tcW w:w="3257" w:type="dxa"/>
+          </w:tcPr>
+          <w:p>
+            <w:r>
+              <w:t>Helped a little, referred to our notes for SQLite specific syntax.</w:t>
+            </w:r>
+          </w:p>
+        </w:tc>
+      </w:tr>
+      <w:tr>
+        <w:trPr>
+          <w:trHeight w:val="270"/>
+        </w:trPr>
+        <w:tc>
+          <w:tcPr>
+            <w:tcW w:w="2710" w:type="dxa"/>
+          </w:tcPr>
+          <w:p>
+            <w:r>
+              <w:t>11/20/22</w:t>
+            </w:r>
+          </w:p>
+        </w:tc>
+        <w:tc>
+          <w:tcPr>
+            <w:tcW w:w="2596" w:type="dxa"/>
+          </w:tcPr>
+          <w:p>
+            <w:r>
+              <w:t>Spotify Documentation / API Structure</w:t>
+            </w:r>
+          </w:p>
+        </w:tc>
+        <w:tc>
+          <w:tcPr>
+            <w:tcW w:w="2597" w:type="dxa"/>
+          </w:tcPr>
+          <w:p>
+            <w:r>
+              <w:t>https://developer.spotify.com/documentation/web-api/reference/#/</w:t>
+            </w:r>
+          </w:p>
+        </w:tc>
+        <w:tc>
+          <w:tcPr>
+            <w:tcW w:w="3257" w:type="dxa"/>
+          </w:tcPr>
+          <w:p>
+            <w:r>
+              <w:t>Yes – helped me understand the structure of my API pulls so I could extract data.</w:t>
+            </w:r>
+          </w:p>
+        </w:tc>
+      </w:tr>
+      <w:tr>
+        <w:trPr>
+          <w:trHeight w:val="270"/>
+        </w:trPr>
+        <w:tc>
+          <w:tcPr>
+            <w:tcW w:w="2710" w:type="dxa"/>
+          </w:tcPr>
+          <w:p>
+            <w:r>
+              <w:t>11/20/22</w:t>
+            </w:r>
+          </w:p>
+        </w:tc>
+        <w:tc>
+          <w:tcPr>
+            <w:tcW w:w="2596" w:type="dxa"/>
+          </w:tcPr>
+          <w:p>
+            <w:proofErr w:type="spellStart"/>
+            <w:r>
+              <w:t>Spotipy</w:t>
+            </w:r>
+            <w:proofErr w:type="spellEnd"/>
+            <w:r>
+              <w:t xml:space="preserve"> Documentation</w:t>
+            </w:r>
+          </w:p>
+        </w:tc>
+        <w:tc>
+          <w:tcPr>
+            <w:tcW w:w="2597" w:type="dxa"/>
+          </w:tcPr>
+          <w:p>
+            <w:r>
+              <w:t>https://spotipy.readthedocs.io/en/2.21.0/</w:t>
+            </w:r>
+          </w:p>
+        </w:tc>
+        <w:tc>
+          <w:tcPr>
+            <w:tcW w:w="3257" w:type="dxa"/>
+          </w:tcPr>
+          <w:p>
+            <w:r>
+              <w:t xml:space="preserve">Yes </w:t>
+            </w:r>
+            <w:r>
+              <w:t>–</w:t>
+            </w:r>
+            <w:r>
+              <w:t xml:space="preserve"> </w:t>
+            </w:r>
+            <w:r>
+              <w:t>introduced me to the methods in the module.</w:t>
+            </w:r>
+          </w:p>
+        </w:tc>
+      </w:tr>
+      <w:tr>
+        <w:trPr>
+          <w:trHeight w:val="270"/>
+        </w:trPr>
+        <w:tc>
+          <w:tcPr>
+            <w:tcW w:w="2710" w:type="dxa"/>
+          </w:tcPr>
+          <w:p/>
+        </w:tc>
+        <w:tc>
+          <w:tcPr>
+            <w:tcW w:w="2596" w:type="dxa"/>
+          </w:tcPr>
+          <w:p/>
+        </w:tc>
+        <w:tc>
+          <w:tcPr>
+            <w:tcW w:w="2597" w:type="dxa"/>
+          </w:tcPr>
+          <w:p/>
+        </w:tc>
+        <w:tc>
+          <w:tcPr>
+            <w:tcW w:w="3257" w:type="dxa"/>
+          </w:tcPr>
+          <w:p/>
+        </w:tc>
+      </w:tr>
+      <w:tr>
+        <w:trPr>
+          <w:trHeight w:val="270"/>
+        </w:trPr>
+        <w:tc>
+          <w:tcPr>
+            <w:tcW w:w="2710" w:type="dxa"/>
+          </w:tcPr>
+          <w:p/>
+        </w:tc>
+        <w:tc>
+          <w:tcPr>
+            <w:tcW w:w="2596" w:type="dxa"/>
+          </w:tcPr>
+          <w:p/>
+        </w:tc>
+        <w:tc>
+          <w:tcPr>
+            <w:tcW w:w="2597" w:type="dxa"/>
+          </w:tcPr>
+          <w:p/>
+        </w:tc>
+        <w:tc>
+          <w:tcPr>
+            <w:tcW w:w="3257" w:type="dxa"/>
+          </w:tcPr>
+          <w:p/>
+        </w:tc>
+      </w:tr>
+      <w:tr>
+        <w:trPr>
+          <w:trHeight w:val="283"/>
+        </w:trPr>
+        <w:tc>
+          <w:tcPr>
+            <w:tcW w:w="2710" w:type="dxa"/>
+          </w:tcPr>
+          <w:p/>
+        </w:tc>
+        <w:tc>
+          <w:tcPr>
+            <w:tcW w:w="2596" w:type="dxa"/>
+          </w:tcPr>
+          <w:p/>
+        </w:tc>
+        <w:tc>
+          <w:tcPr>
+            <w:tcW w:w="2597" w:type="dxa"/>
+          </w:tcPr>
+          <w:p/>
+        </w:tc>
+        <w:tc>
+          <w:tcPr>
+            <w:tcW w:w="3257" w:type="dxa"/>
+          </w:tcPr>
+          <w:p/>
+        </w:tc>
+      </w:tr>
+      <w:tr>
+        <w:trPr>
+          <w:trHeight w:val="283"/>
+        </w:trPr>
+        <w:tc>
+          <w:tcPr>
+            <w:tcW w:w="2710" w:type="dxa"/>
+          </w:tcPr>
+          <w:p/>
+        </w:tc>
+        <w:tc>
+          <w:tcPr>
+            <w:tcW w:w="2596" w:type="dxa"/>
+          </w:tcPr>
+          <w:p/>
+        </w:tc>
+        <w:tc>
+          <w:tcPr>
+            <w:tcW w:w="2597" w:type="dxa"/>
+          </w:tcPr>
+          <w:p/>
+        </w:tc>
+        <w:tc>
+          <w:tcPr>
+            <w:tcW w:w="3257" w:type="dxa"/>
+          </w:tcPr>
+          <w:p/>
+        </w:tc>
+      </w:tr>
+      <w:tr>
+        <w:trPr>
+          <w:trHeight w:val="283"/>
+        </w:trPr>
+        <w:tc>
+          <w:tcPr>
+            <w:tcW w:w="2710" w:type="dxa"/>
+          </w:tcPr>
+          <w:p/>
+        </w:tc>
+        <w:tc>
+          <w:tcPr>
+            <w:tcW w:w="2596" w:type="dxa"/>
+          </w:tcPr>
+          <w:p/>
+        </w:tc>
+        <w:tc>
+          <w:tcPr>
+            <w:tcW w:w="2597" w:type="dxa"/>
+          </w:tcPr>
+          <w:p/>
+        </w:tc>
+        <w:tc>
+          <w:tcPr>
+            <w:tcW w:w="3257" w:type="dxa"/>
+          </w:tcPr>
+          <w:p/>
+        </w:tc>
+      </w:tr>
+      <w:tr>
+        <w:trPr>
+          <w:trHeight w:val="283"/>
+        </w:trPr>
+        <w:tc>
+          <w:tcPr>
+            <w:tcW w:w="2710" w:type="dxa"/>
+          </w:tcPr>
+          <w:p/>
+        </w:tc>
+        <w:tc>
+          <w:tcPr>
+            <w:tcW w:w="2596" w:type="dxa"/>
+          </w:tcPr>
+          <w:p/>
+        </w:tc>
+        <w:tc>
+          <w:tcPr>
+            <w:tcW w:w="2597" w:type="dxa"/>
+          </w:tcPr>
+          <w:p/>
+        </w:tc>
+        <w:tc>
+          <w:tcPr>
+            <w:tcW w:w="3257" w:type="dxa"/>
+          </w:tcPr>
+          <w:p/>
+        </w:tc>
+      </w:tr>
+      <w:tr>
+        <w:trPr>
+          <w:trHeight w:val="283"/>
+        </w:trPr>
+        <w:tc>
+          <w:tcPr>
+            <w:tcW w:w="2710" w:type="dxa"/>
+          </w:tcPr>
+          <w:p/>
+        </w:tc>
+        <w:tc>
+          <w:tcPr>
+            <w:tcW w:w="2596" w:type="dxa"/>
+          </w:tcPr>
+          <w:p/>
+        </w:tc>
+        <w:tc>
+          <w:tcPr>
+            <w:tcW w:w="2597" w:type="dxa"/>
+          </w:tcPr>
+          <w:p/>
+        </w:tc>
+        <w:tc>
+          <w:tcPr>
+            <w:tcW w:w="3257" w:type="dxa"/>
+          </w:tcPr>
+          <w:p/>
+        </w:tc>
+      </w:tr>
+      <w:tr>
+        <w:trPr>
+          <w:trHeight w:val="283"/>
+        </w:trPr>
+        <w:tc>
+          <w:tcPr>
+            <w:tcW w:w="2710" w:type="dxa"/>
+          </w:tcPr>
+          <w:p/>
+        </w:tc>
+        <w:tc>
+          <w:tcPr>
+            <w:tcW w:w="2596" w:type="dxa"/>
+          </w:tcPr>
+          <w:p/>
+        </w:tc>
+        <w:tc>
+          <w:tcPr>
+            <w:tcW w:w="2597" w:type="dxa"/>
+          </w:tcPr>
+          <w:p/>
+        </w:tc>
+        <w:tc>
+          <w:tcPr>
+            <w:tcW w:w="3257" w:type="dxa"/>
+          </w:tcPr>
+          <w:p/>
+        </w:tc>
+      </w:tr>
+    </w:tbl>
+    <w:p>
+      <w:pPr>
+        <w:spacing w:line="240" w:lineRule="auto"/>
+        <w:rPr>
+          <w:b/>
+          <w:bCs/>
+          <w:u w:val="single"/>
+        </w:rPr>
+      </w:pPr>
     </w:p>
     <w:sectPr>
       <w:pgSz w:w="12240" w:h="15840"/>
@@ -1860,6 +2865,25 @@
       <w:contextualSpacing/>
     </w:pPr>
   </w:style>
+  <w:style w:type="table" w:styleId="TableGrid">
+    <w:name w:val="Table Grid"/>
+    <w:basedOn w:val="TableNormal"/>
+    <w:uiPriority w:val="39"/>
+    <w:rsid w:val="000B7640"/>
+    <w:pPr>
+      <w:spacing w:after="0" w:line="240" w:lineRule="auto"/>
+    </w:pPr>
+    <w:tblPr>
+      <w:tblBorders>
+        <w:top w:val="single" w:sz="4" w:space="0" w:color="auto"/>
+        <w:left w:val="single" w:sz="4" w:space="0" w:color="auto"/>
+        <w:bottom w:val="single" w:sz="4" w:space="0" w:color="auto"/>
+        <w:right w:val="single" w:sz="4" w:space="0" w:color="auto"/>
+        <w:insideH w:val="single" w:sz="4" w:space="0" w:color="auto"/>
+        <w:insideV w:val="single" w:sz="4" w:space="0" w:color="auto"/>
+      </w:tblBorders>
+    </w:tblPr>
+  </w:style>
 </w:styles>
 </file>
 

</xml_diff>

<commit_message>
Added more to Final Project report,
</commit_message>
<xml_diff>
--- a/FinalProjectReport.docx
+++ b/FinalProjectReport.docx
@@ -51,6 +51,69 @@
     </w:p>
     <w:p>
       <w:pPr>
+        <w:pStyle w:val="ListParagraph"/>
+        <w:numPr>
+          <w:ilvl w:val="0"/>
+          <w:numId w:val="4"/>
+        </w:numPr>
+        <w:spacing w:line="240" w:lineRule="auto"/>
+        <w:rPr>
+          <w:b/>
+          <w:bCs/>
+          <w:u w:val="single"/>
+        </w:rPr>
+      </w:pPr>
+      <w:r>
+        <w:t xml:space="preserve">To see if there is a relationship between </w:t>
+      </w:r>
+      <w:r>
+        <w:t>word usage and popularity</w:t>
+      </w:r>
+      <w:r>
+        <w:t xml:space="preserve"> in music.</w:t>
+      </w:r>
+    </w:p>
+    <w:p>
+      <w:pPr>
+        <w:pStyle w:val="ListParagraph"/>
+        <w:numPr>
+          <w:ilvl w:val="0"/>
+          <w:numId w:val="4"/>
+        </w:numPr>
+        <w:spacing w:line="240" w:lineRule="auto"/>
+        <w:rPr>
+          <w:b/>
+          <w:bCs/>
+          <w:u w:val="single"/>
+        </w:rPr>
+      </w:pPr>
+      <w:r>
+        <w:t>To see if popular songs have higher or lower of certain Spotify-specific song metrics.</w:t>
+      </w:r>
+    </w:p>
+    <w:p>
+      <w:pPr>
+        <w:pStyle w:val="ListParagraph"/>
+        <w:numPr>
+          <w:ilvl w:val="0"/>
+          <w:numId w:val="4"/>
+        </w:numPr>
+        <w:spacing w:line="240" w:lineRule="auto"/>
+        <w:rPr>
+          <w:b/>
+          <w:bCs/>
+          <w:u w:val="single"/>
+        </w:rPr>
+      </w:pPr>
+      <w:r>
+        <w:t>Otherwise, to see if there are any correlating patterns</w:t>
+      </w:r>
+      <w:r>
+        <w:t xml:space="preserve"> in the data we have collected.</w:t>
+      </w:r>
+    </w:p>
+    <w:p>
+      <w:pPr>
         <w:spacing w:line="240" w:lineRule="auto"/>
         <w:rPr>
           <w:b/>
@@ -166,7 +229,13 @@
         <w:t xml:space="preserve"> And since this is the holiday season, there are a few Christmas songs that have crept back onto the charts, which is not representative of what the chart contains for the rest of the year.</w:t>
       </w:r>
       <w:r>
-        <w:t xml:space="preserve"> I think the goal of our project is a great idea, but this would require a long period of data collection and careful examination of external happenings such as album releases, seasonal music, </w:t>
+        <w:t xml:space="preserve"> I think the goal of our project is a great idea, but </w:t>
+      </w:r>
+      <w:r>
+        <w:t xml:space="preserve">to properly do this work </w:t>
+      </w:r>
+      <w:r>
+        <w:t xml:space="preserve">would require a long period of data collection and careful examination of external happenings such as album releases, seasonal music, </w:t>
       </w:r>
       <w:r>
         <w:t>and viral trends.</w:t>
@@ -203,6 +272,196 @@
     <w:p>
       <w:pPr>
         <w:spacing w:line="240" w:lineRule="auto"/>
+      </w:pPr>
+      <w:r>
+        <w:t>For the Spotify API:</w:t>
+      </w:r>
+    </w:p>
+    <w:p>
+      <w:pPr>
+        <w:spacing w:line="240" w:lineRule="auto"/>
+      </w:pPr>
+      <w:r>
+        <w:t xml:space="preserve">I calculated the count of genres (with pop, rock, country, rap, hip hop, </w:t>
+      </w:r>
+      <w:proofErr w:type="spellStart"/>
+      <w:r>
+        <w:t>r&amp;b</w:t>
+      </w:r>
+      <w:proofErr w:type="spellEnd"/>
+      <w:r>
+        <w:t xml:space="preserve">, dance, and </w:t>
+      </w:r>
+      <w:r>
+        <w:t>indie as</w:t>
+      </w:r>
+      <w:r>
+        <w:t xml:space="preserve"> ‘conglomerated’ categories) within the data set first. </w:t>
+      </w:r>
+      <w:r>
+        <w:t xml:space="preserve">The distribution is skewed towards certain genres, as shown below, but it is important to keep in mind that </w:t>
+      </w:r>
+      <w:r>
+        <w:t>album releases from popular artists affect this list.</w:t>
+      </w:r>
+      <w:r>
+        <w:t xml:space="preserve"> Also, seasonality affects this – think Christmas music.</w:t>
+      </w:r>
+    </w:p>
+    <w:p>
+      <w:pPr>
+        <w:spacing w:line="240" w:lineRule="auto"/>
+      </w:pPr>
+      <w:r>
+        <w:t>&lt; Placeholder for Genre Graph&gt;</w:t>
+      </w:r>
+    </w:p>
+    <w:p>
+      <w:pPr>
+        <w:spacing w:line="240" w:lineRule="auto"/>
+      </w:pPr>
+      <w:r>
+        <w:t xml:space="preserve">Next, I calculated the number of tracks that belong to a certain artist on the Hot 100. </w:t>
+      </w:r>
+      <w:r>
+        <w:t>If the artist only had a single track, they were counted in the “Single Track” category, while anyone with greater than 2 tracks had a separate area on our pie chart.</w:t>
+      </w:r>
+      <w:r>
+        <w:t xml:space="preserve"> Again, this seems to be heavily affected by al</w:t>
+      </w:r>
+      <w:r>
+        <w:t>bum releases and the season in which you are collecting data.</w:t>
+      </w:r>
+    </w:p>
+    <w:p>
+      <w:pPr>
+        <w:spacing w:line="240" w:lineRule="auto"/>
+      </w:pPr>
+      <w:r>
+        <w:t>&lt;Placeholder for Artist Pie Chart&gt;</w:t>
+      </w:r>
+    </w:p>
+    <w:p>
+      <w:pPr>
+        <w:spacing w:line="240" w:lineRule="auto"/>
+      </w:pPr>
+      <w:r>
+        <w:lastRenderedPageBreak/>
+        <w:t xml:space="preserve">Finally, I calculated the average of four specific </w:t>
+      </w:r>
+      <w:r>
+        <w:t xml:space="preserve">metrics that Spotify uses to categorize their tracks, most likely for their search algorithms: </w:t>
+      </w:r>
+      <w:r>
+        <w:t>danceability, energy, speechiness, and valence. Danceability is an aggregate score of several categories including temp</w:t>
+      </w:r>
+      <w:r>
+        <w:t>o and beats per minute</w:t>
+      </w:r>
+      <w:r>
+        <w:t xml:space="preserve"> and</w:t>
+      </w:r>
+      <w:r>
+        <w:t xml:space="preserve"> it describes how easy it is to dance to a song on a scale of 0.0 to 1.0, with anything above 0.6 being easy to dance to.</w:t>
+      </w:r>
+      <w:r>
+        <w:t xml:space="preserve"> Energy is another combined score that generally describes the level of noise, the perceived speed, and the</w:t>
+      </w:r>
+      <w:r>
+        <w:t xml:space="preserve"> feeling of ‘energy’ from a track, scored similarly as danceability. Speechiness is the </w:t>
+      </w:r>
+      <w:r>
+        <w:t>number</w:t>
+      </w:r>
+      <w:r>
+        <w:t xml:space="preserve"> of words or lyrics present in the song</w:t>
+      </w:r>
+      <w:r>
+        <w:t xml:space="preserve">, scored similarly to the last two; anything over a 0.6 </w:t>
+      </w:r>
+      <w:r>
+        <w:t>is</w:t>
+      </w:r>
+      <w:r>
+        <w:t xml:space="preserve"> wordy, or is something like spoken word poetry. </w:t>
+      </w:r>
+      <w:r>
+        <w:t xml:space="preserve">Finally, we have valence; simply put, it’s how positive a song is. Songs high in valence tend to have themes and lyrics and </w:t>
+      </w:r>
+      <w:r>
+        <w:t xml:space="preserve">melodies that invoke good times, happy memories, or positive </w:t>
+      </w:r>
+      <w:r>
+        <w:t>experiences, while</w:t>
+      </w:r>
+      <w:r>
+        <w:t xml:space="preserve"> songs low in valence sound brooding, dark, and melancholic.</w:t>
+      </w:r>
+    </w:p>
+    <w:p>
+      <w:pPr>
+        <w:spacing w:line="240" w:lineRule="auto"/>
+      </w:pPr>
+      <w:r>
+        <w:t>&lt; Placeholder for average scores chart&gt;</w:t>
+      </w:r>
+    </w:p>
+    <w:p>
+      <w:pPr>
+        <w:spacing w:line="240" w:lineRule="auto"/>
+      </w:pPr>
+      <w:r>
+        <w:t>For the Genius API:</w:t>
+      </w:r>
+    </w:p>
+    <w:p>
+      <w:pPr>
+        <w:spacing w:line="240" w:lineRule="auto"/>
+      </w:pPr>
+    </w:p>
+    <w:p>
+      <w:pPr>
+        <w:spacing w:line="240" w:lineRule="auto"/>
+      </w:pPr>
+    </w:p>
+    <w:p>
+      <w:pPr>
+        <w:spacing w:line="240" w:lineRule="auto"/>
+      </w:pPr>
+    </w:p>
+    <w:p>
+      <w:pPr>
+        <w:spacing w:line="240" w:lineRule="auto"/>
+      </w:pPr>
+    </w:p>
+    <w:p>
+      <w:pPr>
+        <w:spacing w:line="240" w:lineRule="auto"/>
+      </w:pPr>
+      <w:r>
+        <w:t>Conclusion:</w:t>
+      </w:r>
+    </w:p>
+    <w:p>
+      <w:pPr>
+        <w:spacing w:line="240" w:lineRule="auto"/>
+      </w:pPr>
+      <w:r>
+        <w:t xml:space="preserve">The Billboard Hot 100 tends to favor songs that favor song metrics in this order: danceability, energy, valence, and speechiness. </w:t>
+      </w:r>
+      <w:r>
+        <w:t>Speechiness tends to run significantly lower than the other three metrics, so songs in the Top 100 seem to have minimal lyricism.</w:t>
+      </w:r>
+      <w:r>
+        <w:t xml:space="preserve"> Danceability and energy are similar, while danceability is higher, so the most popular songs tend to </w:t>
+      </w:r>
+      <w:r>
+        <w:t>be strongly rhythmic and possess strong, loud, and driving beats.</w:t>
+      </w:r>
+    </w:p>
+    <w:p>
+      <w:pPr>
+        <w:spacing w:line="240" w:lineRule="auto"/>
         <w:rPr>
           <w:b/>
           <w:bCs/>
@@ -385,7 +644,6 @@
         <w:spacing w:line="240" w:lineRule="auto"/>
       </w:pPr>
       <w:r>
-        <w:lastRenderedPageBreak/>
         <w:t xml:space="preserve">Run the program </w:t>
       </w:r>
       <w:r>
@@ -444,6 +702,7 @@
         <w:spacing w:line="240" w:lineRule="auto"/>
       </w:pPr>
       <w:r>
+        <w:lastRenderedPageBreak/>
         <w:t>It will also indicate whether the table has existing items, and it will also indicate that the function has ran out of items to parse from the API data.</w:t>
       </w:r>
     </w:p>
@@ -457,7 +716,10 @@
         <w:spacing w:line="240" w:lineRule="auto"/>
       </w:pPr>
       <w:r>
-        <w:t>Finally, it has a failsafe method that skips operation if you are attempting to add data to a table that is full.</w:t>
+        <w:t xml:space="preserve">Finally, it has a failsafe method that skips operation if you are attempting to add data to a table </w:t>
+      </w:r>
+      <w:r>
+        <w:t>and there is no new data to add.</w:t>
       </w:r>
     </w:p>
     <w:p>
@@ -986,12 +1248,83 @@
         <w:spacing w:line="240" w:lineRule="auto"/>
       </w:pPr>
       <w:r>
+        <w:t xml:space="preserve">Inputs: a dictionary, the output of </w:t>
+      </w:r>
+      <w:proofErr w:type="spellStart"/>
+      <w:r>
+        <w:t>spotipyScouring</w:t>
+      </w:r>
+      <w:proofErr w:type="spellEnd"/>
+      <w:r>
+        <w:t>.</w:t>
+      </w:r>
+    </w:p>
+    <w:p>
+      <w:pPr>
+        <w:pStyle w:val="ListParagraph"/>
+        <w:numPr>
+          <w:ilvl w:val="2"/>
+          <w:numId w:val="2"/>
+        </w:numPr>
+        <w:spacing w:line="240" w:lineRule="auto"/>
+      </w:pPr>
+      <w:r>
+        <w:t>Outputs:</w:t>
+      </w:r>
+      <w:r>
+        <w:t xml:space="preserve"> creates a table or adds to a table, 25 items at a time.</w:t>
+      </w:r>
+    </w:p>
+    <w:p>
+      <w:pPr>
+        <w:pStyle w:val="ListParagraph"/>
+        <w:numPr>
+          <w:ilvl w:val="1"/>
+          <w:numId w:val="2"/>
+        </w:numPr>
+        <w:spacing w:line="240" w:lineRule="auto"/>
+      </w:pPr>
+      <w:r>
+        <w:t>createGenreTable25(</w:t>
+      </w:r>
+      <w:proofErr w:type="spellStart"/>
+      <w:r>
+        <w:t>genre_dict</w:t>
+      </w:r>
+      <w:proofErr w:type="spellEnd"/>
+      <w:r>
+        <w:t>)</w:t>
+      </w:r>
+    </w:p>
+    <w:p>
+      <w:pPr>
+        <w:pStyle w:val="ListParagraph"/>
+        <w:numPr>
+          <w:ilvl w:val="2"/>
+          <w:numId w:val="2"/>
+        </w:numPr>
+        <w:spacing w:line="240" w:lineRule="auto"/>
+      </w:pPr>
+      <w:r>
+        <w:t>Creates a Genre Index table.</w:t>
+      </w:r>
+    </w:p>
+    <w:p>
+      <w:pPr>
+        <w:pStyle w:val="ListParagraph"/>
+        <w:numPr>
+          <w:ilvl w:val="2"/>
+          <w:numId w:val="2"/>
+        </w:numPr>
+        <w:spacing w:line="240" w:lineRule="auto"/>
+      </w:pPr>
+      <w:r>
         <w:lastRenderedPageBreak/>
         <w:t xml:space="preserve">Inputs: a dictionary, the output of </w:t>
       </w:r>
       <w:proofErr w:type="spellStart"/>
       <w:r>
-        <w:t>spotipyScouring</w:t>
+        <w:t>genreIndex</w:t>
       </w:r>
       <w:proofErr w:type="spellEnd"/>
       <w:r>
@@ -1008,10 +1341,163 @@
         <w:spacing w:line="240" w:lineRule="auto"/>
       </w:pPr>
       <w:r>
+        <w:t>Outputs: creates a table or adds to a table, 25 items at a time.</w:t>
+      </w:r>
+      <w:r>
+        <w:t xml:space="preserve"> Returns True if no items are left to be added.</w:t>
+      </w:r>
+    </w:p>
+    <w:p>
+      <w:pPr>
+        <w:pStyle w:val="ListParagraph"/>
+        <w:numPr>
+          <w:ilvl w:val="1"/>
+          <w:numId w:val="2"/>
+        </w:numPr>
+        <w:spacing w:line="240" w:lineRule="auto"/>
+      </w:pPr>
+      <w:r>
+        <w:t>createArtistTable25(</w:t>
+      </w:r>
+      <w:proofErr w:type="spellStart"/>
+      <w:r>
+        <w:t>artist_dict</w:t>
+      </w:r>
+      <w:proofErr w:type="spellEnd"/>
+      <w:r>
+        <w:t>)</w:t>
+      </w:r>
+    </w:p>
+    <w:p>
+      <w:pPr>
+        <w:pStyle w:val="ListParagraph"/>
+        <w:numPr>
+          <w:ilvl w:val="2"/>
+          <w:numId w:val="2"/>
+        </w:numPr>
+        <w:spacing w:line="240" w:lineRule="auto"/>
+      </w:pPr>
+      <w:r>
+        <w:t>Creates an Artist Index table.</w:t>
+      </w:r>
+    </w:p>
+    <w:p>
+      <w:pPr>
+        <w:pStyle w:val="ListParagraph"/>
+        <w:numPr>
+          <w:ilvl w:val="2"/>
+          <w:numId w:val="2"/>
+        </w:numPr>
+        <w:spacing w:line="240" w:lineRule="auto"/>
+      </w:pPr>
+      <w:r>
+        <w:t xml:space="preserve">Inputs: a dictionary, the output of </w:t>
+      </w:r>
+      <w:proofErr w:type="spellStart"/>
+      <w:r>
+        <w:t>artistIndex</w:t>
+      </w:r>
+      <w:proofErr w:type="spellEnd"/>
+      <w:r>
+        <w:t>.</w:t>
+      </w:r>
+    </w:p>
+    <w:p>
+      <w:pPr>
+        <w:pStyle w:val="ListParagraph"/>
+        <w:numPr>
+          <w:ilvl w:val="2"/>
+          <w:numId w:val="2"/>
+        </w:numPr>
+        <w:spacing w:line="240" w:lineRule="auto"/>
+      </w:pPr>
+      <w:r>
+        <w:t>Outputs: creates a table or adds to a table, 25 items at a time.</w:t>
+      </w:r>
+      <w:r>
+        <w:t xml:space="preserve"> Returns True if no items are left to be added.</w:t>
+      </w:r>
+    </w:p>
+    <w:p>
+      <w:pPr>
+        <w:pStyle w:val="ListParagraph"/>
+        <w:numPr>
+          <w:ilvl w:val="1"/>
+          <w:numId w:val="2"/>
+        </w:numPr>
+        <w:spacing w:line="240" w:lineRule="auto"/>
+      </w:pPr>
+      <w:r>
+        <w:t>tableWriter25(</w:t>
+      </w:r>
+      <w:proofErr w:type="spellStart"/>
+      <w:r>
+        <w:t>artist_index</w:t>
+      </w:r>
+      <w:proofErr w:type="spellEnd"/>
+      <w:r>
+        <w:t xml:space="preserve">, </w:t>
+      </w:r>
+      <w:proofErr w:type="spellStart"/>
+      <w:r>
+        <w:t>genre_index</w:t>
+      </w:r>
+      <w:proofErr w:type="spellEnd"/>
+      <w:r>
+        <w:t xml:space="preserve">, </w:t>
+      </w:r>
+      <w:proofErr w:type="spellStart"/>
+      <w:r>
+        <w:t>track_features</w:t>
+      </w:r>
+      <w:proofErr w:type="spellEnd"/>
+      <w:r>
+        <w:t>)</w:t>
+      </w:r>
+    </w:p>
+    <w:p>
+      <w:pPr>
+        <w:pStyle w:val="ListParagraph"/>
+        <w:numPr>
+          <w:ilvl w:val="2"/>
+          <w:numId w:val="2"/>
+        </w:numPr>
+        <w:spacing w:line="240" w:lineRule="auto"/>
+      </w:pPr>
+      <w:r>
+        <w:t>Consolidates three table creation functions to run in sequence and only 25 items per run</w:t>
+      </w:r>
+      <w:r>
+        <w:t xml:space="preserve"> overall.</w:t>
+      </w:r>
+    </w:p>
+    <w:p>
+      <w:pPr>
+        <w:pStyle w:val="ListParagraph"/>
+        <w:numPr>
+          <w:ilvl w:val="2"/>
+          <w:numId w:val="2"/>
+        </w:numPr>
+        <w:spacing w:line="240" w:lineRule="auto"/>
+      </w:pPr>
+      <w:r>
+        <w:t>Inputs: 3 dictionaries; one for artist index, one for genre index, and one for track features.</w:t>
+      </w:r>
+    </w:p>
+    <w:p>
+      <w:pPr>
+        <w:pStyle w:val="ListParagraph"/>
+        <w:numPr>
+          <w:ilvl w:val="2"/>
+          <w:numId w:val="2"/>
+        </w:numPr>
+        <w:spacing w:line="240" w:lineRule="auto"/>
+      </w:pPr>
+      <w:r>
         <w:t>Outputs:</w:t>
       </w:r>
       <w:r>
-        <w:t xml:space="preserve"> creates a table or adds to a table, 25 items at a time.</w:t>
+        <w:t xml:space="preserve"> Three tables, one for each dictionary. Nothing returned to program space.</w:t>
       </w:r>
     </w:p>
     <w:p>
@@ -1023,14 +1509,11 @@
         </w:numPr>
         <w:spacing w:line="240" w:lineRule="auto"/>
       </w:pPr>
-      <w:r>
-        <w:t>createGenreTable25(</w:t>
-      </w:r>
-      <w:proofErr w:type="spellStart"/>
-      <w:r>
-        <w:t>genre_dict</w:t>
-      </w:r>
-      <w:proofErr w:type="spellEnd"/>
+      <w:proofErr w:type="gramStart"/>
+      <w:r>
+        <w:t>main(</w:t>
+      </w:r>
+      <w:proofErr w:type="gramEnd"/>
       <w:r>
         <w:t>)</w:t>
       </w:r>
@@ -1045,24 +1528,275 @@
         <w:spacing w:line="240" w:lineRule="auto"/>
       </w:pPr>
       <w:r>
-        <w:t>Creates a Genre Index table.</w:t>
-      </w:r>
-    </w:p>
-    <w:p>
-      <w:pPr>
-        <w:pStyle w:val="ListParagraph"/>
-        <w:numPr>
-          <w:ilvl w:val="2"/>
-          <w:numId w:val="2"/>
-        </w:numPr>
-        <w:spacing w:line="240" w:lineRule="auto"/>
-      </w:pPr>
-      <w:r>
-        <w:t xml:space="preserve">Inputs: a dictionary, the output of </w:t>
-      </w:r>
-      <w:proofErr w:type="spellStart"/>
-      <w:r>
-        <w:t>genreIndex</w:t>
+        <w:t xml:space="preserve">Runs </w:t>
+      </w:r>
+      <w:proofErr w:type="gramStart"/>
+      <w:r>
+        <w:t>all of</w:t>
+      </w:r>
+      <w:proofErr w:type="gramEnd"/>
+      <w:r>
+        <w:t xml:space="preserve"> the above functions sequentially</w:t>
+      </w:r>
+      <w:r>
+        <w:t xml:space="preserve"> to add items to all three tables at the same time, 25 items per run</w:t>
+      </w:r>
+      <w:r>
+        <w:t>, per table.</w:t>
+      </w:r>
+    </w:p>
+    <w:p>
+      <w:pPr>
+        <w:pStyle w:val="ListParagraph"/>
+        <w:numPr>
+          <w:ilvl w:val="2"/>
+          <w:numId w:val="2"/>
+        </w:numPr>
+        <w:spacing w:line="240" w:lineRule="auto"/>
+      </w:pPr>
+      <w:r>
+        <w:t>Inputs: none.</w:t>
+      </w:r>
+    </w:p>
+    <w:p>
+      <w:pPr>
+        <w:pStyle w:val="ListParagraph"/>
+        <w:numPr>
+          <w:ilvl w:val="2"/>
+          <w:numId w:val="2"/>
+        </w:numPr>
+        <w:spacing w:line="240" w:lineRule="auto"/>
+      </w:pPr>
+      <w:r>
+        <w:t>Outputs: none.</w:t>
+      </w:r>
+    </w:p>
+    <w:p>
+      <w:pPr>
+        <w:pStyle w:val="ListParagraph"/>
+        <w:numPr>
+          <w:ilvl w:val="0"/>
+          <w:numId w:val="2"/>
+        </w:numPr>
+        <w:spacing w:line="240" w:lineRule="auto"/>
+      </w:pPr>
+      <w:r>
+        <w:t>spotifyAPI_2:</w:t>
+      </w:r>
+    </w:p>
+    <w:p>
+      <w:pPr>
+        <w:pStyle w:val="ListParagraph"/>
+        <w:numPr>
+          <w:ilvl w:val="1"/>
+          <w:numId w:val="2"/>
+        </w:numPr>
+        <w:spacing w:line="240" w:lineRule="auto"/>
+      </w:pPr>
+      <w:proofErr w:type="spellStart"/>
+      <w:r>
+        <w:t>scoreAverage</w:t>
+      </w:r>
+      <w:proofErr w:type="spellEnd"/>
+      <w:r>
+        <w:t>(output)</w:t>
+      </w:r>
+    </w:p>
+    <w:p>
+      <w:pPr>
+        <w:pStyle w:val="ListParagraph"/>
+        <w:numPr>
+          <w:ilvl w:val="2"/>
+          <w:numId w:val="2"/>
+        </w:numPr>
+        <w:spacing w:line="240" w:lineRule="auto"/>
+      </w:pPr>
+      <w:r>
+        <w:t>Writes a text file in JSON format that averages the four scores amongst all 100 songs.</w:t>
+      </w:r>
+    </w:p>
+    <w:p>
+      <w:pPr>
+        <w:pStyle w:val="ListParagraph"/>
+        <w:numPr>
+          <w:ilvl w:val="2"/>
+          <w:numId w:val="2"/>
+        </w:numPr>
+        <w:spacing w:line="240" w:lineRule="auto"/>
+      </w:pPr>
+      <w:r>
+        <w:t>Input: the filename you want for the stored data</w:t>
+      </w:r>
+      <w:r>
+        <w:t>, including file extension.</w:t>
+      </w:r>
+    </w:p>
+    <w:p>
+      <w:pPr>
+        <w:pStyle w:val="ListParagraph"/>
+        <w:numPr>
+          <w:ilvl w:val="2"/>
+          <w:numId w:val="2"/>
+        </w:numPr>
+        <w:spacing w:line="240" w:lineRule="auto"/>
+      </w:pPr>
+      <w:r>
+        <w:t>Output: a text file with the average scores for all songs.</w:t>
+      </w:r>
+    </w:p>
+    <w:p>
+      <w:pPr>
+        <w:pStyle w:val="ListParagraph"/>
+        <w:numPr>
+          <w:ilvl w:val="1"/>
+          <w:numId w:val="2"/>
+        </w:numPr>
+        <w:spacing w:line="240" w:lineRule="auto"/>
+      </w:pPr>
+      <w:proofErr w:type="spellStart"/>
+      <w:r>
+        <w:t>genreCount</w:t>
+      </w:r>
+      <w:proofErr w:type="spellEnd"/>
+      <w:r>
+        <w:t>(output)</w:t>
+      </w:r>
+    </w:p>
+    <w:p>
+      <w:pPr>
+        <w:pStyle w:val="ListParagraph"/>
+        <w:numPr>
+          <w:ilvl w:val="2"/>
+          <w:numId w:val="2"/>
+        </w:numPr>
+        <w:spacing w:line="240" w:lineRule="auto"/>
+      </w:pPr>
+      <w:r>
+        <w:t>Writes a text file in JSON format that counts the number of songs in each genre amongst all 100 songs.</w:t>
+      </w:r>
+    </w:p>
+    <w:p>
+      <w:pPr>
+        <w:pStyle w:val="ListParagraph"/>
+        <w:numPr>
+          <w:ilvl w:val="2"/>
+          <w:numId w:val="2"/>
+        </w:numPr>
+        <w:spacing w:line="240" w:lineRule="auto"/>
+      </w:pPr>
+      <w:r>
+        <w:t>Input: the filename you want for the stored data, including file extension.</w:t>
+      </w:r>
+    </w:p>
+    <w:p>
+      <w:pPr>
+        <w:pStyle w:val="ListParagraph"/>
+        <w:numPr>
+          <w:ilvl w:val="2"/>
+          <w:numId w:val="2"/>
+        </w:numPr>
+        <w:spacing w:line="240" w:lineRule="auto"/>
+      </w:pPr>
+      <w:r>
+        <w:t>Output: a text file with the counts for all genres present in the data.</w:t>
+      </w:r>
+    </w:p>
+    <w:p>
+      <w:pPr>
+        <w:pStyle w:val="ListParagraph"/>
+        <w:numPr>
+          <w:ilvl w:val="1"/>
+          <w:numId w:val="2"/>
+        </w:numPr>
+        <w:spacing w:line="240" w:lineRule="auto"/>
+      </w:pPr>
+      <w:proofErr w:type="spellStart"/>
+      <w:r>
+        <w:t>artistCount</w:t>
+      </w:r>
+      <w:proofErr w:type="spellEnd"/>
+      <w:r>
+        <w:t>(</w:t>
+      </w:r>
+      <w:r>
+        <w:t>output)</w:t>
+      </w:r>
+    </w:p>
+    <w:p>
+      <w:pPr>
+        <w:pStyle w:val="ListParagraph"/>
+        <w:numPr>
+          <w:ilvl w:val="2"/>
+          <w:numId w:val="2"/>
+        </w:numPr>
+        <w:spacing w:line="240" w:lineRule="auto"/>
+      </w:pPr>
+      <w:r>
+        <w:t>Writes a text file in JSON format that counts the number of songs for each artist amongst all 100 songs.</w:t>
+      </w:r>
+    </w:p>
+    <w:p>
+      <w:pPr>
+        <w:pStyle w:val="ListParagraph"/>
+        <w:numPr>
+          <w:ilvl w:val="2"/>
+          <w:numId w:val="2"/>
+        </w:numPr>
+        <w:spacing w:line="240" w:lineRule="auto"/>
+      </w:pPr>
+      <w:r>
+        <w:t>Input:</w:t>
+      </w:r>
+      <w:r>
+        <w:t xml:space="preserve"> the filename you want for the stored data, including file extension.</w:t>
+      </w:r>
+    </w:p>
+    <w:p>
+      <w:pPr>
+        <w:pStyle w:val="ListParagraph"/>
+        <w:numPr>
+          <w:ilvl w:val="2"/>
+          <w:numId w:val="2"/>
+        </w:numPr>
+        <w:spacing w:line="240" w:lineRule="auto"/>
+      </w:pPr>
+      <w:r>
+        <w:t>Output: a text file with the counts for all artists present in the data.</w:t>
+      </w:r>
+    </w:p>
+    <w:p>
+      <w:pPr>
+        <w:pStyle w:val="ListParagraph"/>
+        <w:numPr>
+          <w:ilvl w:val="1"/>
+          <w:numId w:val="2"/>
+        </w:numPr>
+        <w:spacing w:line="240" w:lineRule="auto"/>
+      </w:pPr>
+      <w:proofErr w:type="spellStart"/>
+      <w:r>
+        <w:t>bar_graph</w:t>
+      </w:r>
+      <w:proofErr w:type="spellEnd"/>
+      <w:r>
+        <w:t>(filename)</w:t>
+      </w:r>
+    </w:p>
+    <w:p>
+      <w:pPr>
+        <w:pStyle w:val="ListParagraph"/>
+        <w:numPr>
+          <w:ilvl w:val="2"/>
+          <w:numId w:val="2"/>
+        </w:numPr>
+        <w:spacing w:line="240" w:lineRule="auto"/>
+      </w:pPr>
+      <w:r>
+        <w:t xml:space="preserve">Creates and displays a bar graph of the data for </w:t>
+      </w:r>
+      <w:proofErr w:type="spellStart"/>
+      <w:r>
+        <w:t>scoreAverage</w:t>
       </w:r>
       <w:proofErr w:type="spellEnd"/>
       <w:r>
@@ -1079,10 +1813,32 @@
         <w:spacing w:line="240" w:lineRule="auto"/>
       </w:pPr>
       <w:r>
-        <w:t>Outputs: creates a table or adds to a table, 25 items at a time.</w:t>
-      </w:r>
-      <w:r>
-        <w:t xml:space="preserve"> Returns True if no items are left to be added.</w:t>
+        <w:t xml:space="preserve">Inputs: a filename </w:t>
+      </w:r>
+      <w:r>
+        <w:t xml:space="preserve">for a text file </w:t>
+      </w:r>
+      <w:r>
+        <w:t>in JSON format to pull data from to generate a graph.</w:t>
+      </w:r>
+    </w:p>
+    <w:p>
+      <w:pPr>
+        <w:pStyle w:val="ListParagraph"/>
+        <w:numPr>
+          <w:ilvl w:val="2"/>
+          <w:numId w:val="2"/>
+        </w:numPr>
+        <w:spacing w:line="240" w:lineRule="auto"/>
+      </w:pPr>
+      <w:r>
+        <w:t>Outputs: displays the graph within the program</w:t>
+      </w:r>
+      <w:r>
+        <w:t xml:space="preserve"> </w:t>
+      </w:r>
+      <w:r>
+        <w:t>and saves a picture in your file directory.</w:t>
       </w:r>
     </w:p>
     <w:p>
@@ -1094,46 +1850,36 @@
         </w:numPr>
         <w:spacing w:line="240" w:lineRule="auto"/>
       </w:pPr>
-      <w:r>
-        <w:t>createArtistTable25(</w:t>
-      </w:r>
-      <w:proofErr w:type="spellStart"/>
-      <w:r>
-        <w:t>artist_dict</w:t>
-      </w:r>
-      <w:proofErr w:type="spellEnd"/>
-      <w:r>
-        <w:t>)</w:t>
-      </w:r>
-    </w:p>
-    <w:p>
-      <w:pPr>
-        <w:pStyle w:val="ListParagraph"/>
-        <w:numPr>
-          <w:ilvl w:val="2"/>
-          <w:numId w:val="2"/>
-        </w:numPr>
-        <w:spacing w:line="240" w:lineRule="auto"/>
-      </w:pPr>
-      <w:r>
-        <w:t>Creates an Artist Index table.</w:t>
-      </w:r>
-    </w:p>
-    <w:p>
-      <w:pPr>
-        <w:pStyle w:val="ListParagraph"/>
-        <w:numPr>
-          <w:ilvl w:val="2"/>
-          <w:numId w:val="2"/>
-        </w:numPr>
-        <w:spacing w:line="240" w:lineRule="auto"/>
-      </w:pPr>
-      <w:r>
-        <w:t xml:space="preserve">Inputs: a dictionary, the output of </w:t>
-      </w:r>
-      <w:proofErr w:type="spellStart"/>
-      <w:r>
-        <w:t>artistIndex</w:t>
+      <w:proofErr w:type="spellStart"/>
+      <w:r>
+        <w:t>barh_chart</w:t>
+      </w:r>
+      <w:proofErr w:type="spellEnd"/>
+      <w:r>
+        <w:t>(filename)</w:t>
+      </w:r>
+    </w:p>
+    <w:p>
+      <w:pPr>
+        <w:pStyle w:val="ListParagraph"/>
+        <w:numPr>
+          <w:ilvl w:val="2"/>
+          <w:numId w:val="2"/>
+        </w:numPr>
+        <w:spacing w:line="240" w:lineRule="auto"/>
+      </w:pPr>
+      <w:r>
+        <w:t>Creates and displays a horizontal bar</w:t>
+      </w:r>
+      <w:r>
+        <w:t xml:space="preserve"> </w:t>
+      </w:r>
+      <w:r>
+        <w:t xml:space="preserve">graph for </w:t>
+      </w:r>
+      <w:proofErr w:type="spellStart"/>
+      <w:r>
+        <w:t>genreCount</w:t>
       </w:r>
       <w:proofErr w:type="spellEnd"/>
       <w:r>
@@ -1150,10 +1896,32 @@
         <w:spacing w:line="240" w:lineRule="auto"/>
       </w:pPr>
       <w:r>
-        <w:t>Outputs: creates a table or adds to a table, 25 items at a time.</w:t>
-      </w:r>
-      <w:r>
-        <w:t xml:space="preserve"> Returns True if no items are left to be added.</w:t>
+        <w:t xml:space="preserve">Inputs: a filename </w:t>
+      </w:r>
+      <w:r>
+        <w:t>for a text file in</w:t>
+      </w:r>
+      <w:r>
+        <w:t xml:space="preserve"> JSON format to pull data from to generate a graph.</w:t>
+      </w:r>
+    </w:p>
+    <w:p>
+      <w:pPr>
+        <w:pStyle w:val="ListParagraph"/>
+        <w:numPr>
+          <w:ilvl w:val="2"/>
+          <w:numId w:val="2"/>
+        </w:numPr>
+        <w:spacing w:line="240" w:lineRule="auto"/>
+      </w:pPr>
+      <w:r>
+        <w:t>Outputs: displays the graph within the program</w:t>
+      </w:r>
+      <w:r>
+        <w:t xml:space="preserve"> </w:t>
+      </w:r>
+      <w:r>
+        <w:t>and saves a picture in your file directory.</w:t>
       </w:r>
     </w:p>
     <w:p>
@@ -1165,379 +1933,34 @@
         </w:numPr>
         <w:spacing w:line="240" w:lineRule="auto"/>
       </w:pPr>
-      <w:r>
-        <w:t>tableWriter25(</w:t>
-      </w:r>
-      <w:proofErr w:type="spellStart"/>
-      <w:r>
-        <w:t>artist_index</w:t>
-      </w:r>
-      <w:proofErr w:type="spellEnd"/>
-      <w:r>
-        <w:t xml:space="preserve">, </w:t>
-      </w:r>
-      <w:proofErr w:type="spellStart"/>
-      <w:r>
-        <w:t>genre_index</w:t>
-      </w:r>
-      <w:proofErr w:type="spellEnd"/>
-      <w:r>
-        <w:t xml:space="preserve">, </w:t>
-      </w:r>
-      <w:proofErr w:type="spellStart"/>
-      <w:r>
-        <w:t>track_features</w:t>
-      </w:r>
-      <w:proofErr w:type="spellEnd"/>
-      <w:r>
-        <w:t>)</w:t>
-      </w:r>
-    </w:p>
-    <w:p>
-      <w:pPr>
-        <w:pStyle w:val="ListParagraph"/>
-        <w:numPr>
-          <w:ilvl w:val="2"/>
-          <w:numId w:val="2"/>
-        </w:numPr>
-        <w:spacing w:line="240" w:lineRule="auto"/>
-      </w:pPr>
-      <w:r>
-        <w:t>Consolidates three table creation functions to run in sequence and only 25 items per run</w:t>
-      </w:r>
-      <w:r>
-        <w:t xml:space="preserve"> overall.</w:t>
-      </w:r>
-    </w:p>
-    <w:p>
-      <w:pPr>
-        <w:pStyle w:val="ListParagraph"/>
-        <w:numPr>
-          <w:ilvl w:val="2"/>
-          <w:numId w:val="2"/>
-        </w:numPr>
-        <w:spacing w:line="240" w:lineRule="auto"/>
-      </w:pPr>
-      <w:r>
-        <w:t>Inputs: 3 dictionaries; one for artist index, one for genre index, and one for track features.</w:t>
-      </w:r>
-    </w:p>
-    <w:p>
-      <w:pPr>
-        <w:pStyle w:val="ListParagraph"/>
-        <w:numPr>
-          <w:ilvl w:val="2"/>
-          <w:numId w:val="2"/>
-        </w:numPr>
-        <w:spacing w:line="240" w:lineRule="auto"/>
-      </w:pPr>
-      <w:r>
-        <w:t>Outputs:</w:t>
-      </w:r>
-      <w:r>
-        <w:t xml:space="preserve"> Three tables, one for each dictionary. Nothing returned to program space.</w:t>
-      </w:r>
-    </w:p>
-    <w:p>
-      <w:pPr>
-        <w:pStyle w:val="ListParagraph"/>
-        <w:numPr>
-          <w:ilvl w:val="1"/>
-          <w:numId w:val="2"/>
-        </w:numPr>
-        <w:spacing w:line="240" w:lineRule="auto"/>
-      </w:pPr>
-      <w:proofErr w:type="gramStart"/>
-      <w:r>
-        <w:t>main(</w:t>
-      </w:r>
-      <w:proofErr w:type="gramEnd"/>
-      <w:r>
-        <w:t>)</w:t>
-      </w:r>
-    </w:p>
-    <w:p>
-      <w:pPr>
-        <w:pStyle w:val="ListParagraph"/>
-        <w:numPr>
-          <w:ilvl w:val="2"/>
-          <w:numId w:val="2"/>
-        </w:numPr>
-        <w:spacing w:line="240" w:lineRule="auto"/>
-      </w:pPr>
-      <w:r>
-        <w:t xml:space="preserve">Runs </w:t>
-      </w:r>
-      <w:proofErr w:type="gramStart"/>
-      <w:r>
-        <w:t>all of</w:t>
-      </w:r>
-      <w:proofErr w:type="gramEnd"/>
-      <w:r>
-        <w:t xml:space="preserve"> the above functions sequentially</w:t>
-      </w:r>
-      <w:r>
-        <w:t xml:space="preserve"> to add items to all three tables at the same time, 25 items per run</w:t>
-      </w:r>
-      <w:r>
-        <w:t>, per table.</w:t>
-      </w:r>
-    </w:p>
-    <w:p>
-      <w:pPr>
-        <w:pStyle w:val="ListParagraph"/>
-        <w:numPr>
-          <w:ilvl w:val="2"/>
-          <w:numId w:val="2"/>
-        </w:numPr>
-        <w:spacing w:line="240" w:lineRule="auto"/>
-      </w:pPr>
-      <w:r>
-        <w:t>Inputs: none.</w:t>
-      </w:r>
-    </w:p>
-    <w:p>
-      <w:pPr>
-        <w:pStyle w:val="ListParagraph"/>
-        <w:numPr>
-          <w:ilvl w:val="2"/>
-          <w:numId w:val="2"/>
-        </w:numPr>
-        <w:spacing w:line="240" w:lineRule="auto"/>
-      </w:pPr>
-      <w:r>
-        <w:t>Outputs: none.</w:t>
-      </w:r>
-    </w:p>
-    <w:p>
-      <w:pPr>
-        <w:pStyle w:val="ListParagraph"/>
-        <w:numPr>
-          <w:ilvl w:val="0"/>
-          <w:numId w:val="2"/>
-        </w:numPr>
-        <w:spacing w:line="240" w:lineRule="auto"/>
-      </w:pPr>
-      <w:r>
-        <w:t>spotifyAPI_2:</w:t>
-      </w:r>
-    </w:p>
-    <w:p>
-      <w:pPr>
-        <w:pStyle w:val="ListParagraph"/>
-        <w:numPr>
-          <w:ilvl w:val="1"/>
-          <w:numId w:val="2"/>
-        </w:numPr>
-        <w:spacing w:line="240" w:lineRule="auto"/>
-      </w:pPr>
-      <w:proofErr w:type="spellStart"/>
-      <w:r>
-        <w:t>scoreAverage</w:t>
-      </w:r>
-      <w:proofErr w:type="spellEnd"/>
-      <w:r>
-        <w:t>(output)</w:t>
-      </w:r>
-    </w:p>
-    <w:p>
-      <w:pPr>
-        <w:pStyle w:val="ListParagraph"/>
-        <w:numPr>
-          <w:ilvl w:val="2"/>
-          <w:numId w:val="2"/>
-        </w:numPr>
-        <w:spacing w:line="240" w:lineRule="auto"/>
-      </w:pPr>
-      <w:r>
-        <w:t>Writes a text file in JSON format that averages the four scores amongst all 100 songs.</w:t>
-      </w:r>
-    </w:p>
-    <w:p>
-      <w:pPr>
-        <w:pStyle w:val="ListParagraph"/>
-        <w:numPr>
-          <w:ilvl w:val="2"/>
-          <w:numId w:val="2"/>
-        </w:numPr>
-        <w:spacing w:line="240" w:lineRule="auto"/>
-      </w:pPr>
-      <w:r>
-        <w:t>Input: the filename you want for the stored data</w:t>
-      </w:r>
-      <w:r>
-        <w:t>, including file extension.</w:t>
-      </w:r>
-    </w:p>
-    <w:p>
-      <w:pPr>
-        <w:pStyle w:val="ListParagraph"/>
-        <w:numPr>
-          <w:ilvl w:val="2"/>
-          <w:numId w:val="2"/>
-        </w:numPr>
-        <w:spacing w:line="240" w:lineRule="auto"/>
-      </w:pPr>
-      <w:r>
-        <w:t>Output: a text file with the average scores for all songs.</w:t>
-      </w:r>
-    </w:p>
-    <w:p>
-      <w:pPr>
-        <w:pStyle w:val="ListParagraph"/>
-        <w:numPr>
-          <w:ilvl w:val="1"/>
-          <w:numId w:val="2"/>
-        </w:numPr>
-        <w:spacing w:line="240" w:lineRule="auto"/>
-      </w:pPr>
-      <w:proofErr w:type="spellStart"/>
-      <w:r>
-        <w:t>genreCount</w:t>
-      </w:r>
-      <w:proofErr w:type="spellEnd"/>
-      <w:r>
-        <w:t>(output)</w:t>
-      </w:r>
-    </w:p>
-    <w:p>
-      <w:pPr>
-        <w:pStyle w:val="ListParagraph"/>
-        <w:numPr>
-          <w:ilvl w:val="2"/>
-          <w:numId w:val="2"/>
-        </w:numPr>
-        <w:spacing w:line="240" w:lineRule="auto"/>
-      </w:pPr>
-      <w:r>
-        <w:t>Writes a text file in JSON format that counts the number of songs in each genre amongst all 100 songs.</w:t>
-      </w:r>
-    </w:p>
-    <w:p>
-      <w:pPr>
-        <w:pStyle w:val="ListParagraph"/>
-        <w:numPr>
-          <w:ilvl w:val="2"/>
-          <w:numId w:val="2"/>
-        </w:numPr>
-        <w:spacing w:line="240" w:lineRule="auto"/>
-      </w:pPr>
-      <w:r>
-        <w:t>Input: the filename you want for the stored data, including file extension.</w:t>
-      </w:r>
-    </w:p>
-    <w:p>
-      <w:pPr>
-        <w:pStyle w:val="ListParagraph"/>
-        <w:numPr>
-          <w:ilvl w:val="2"/>
-          <w:numId w:val="2"/>
-        </w:numPr>
-        <w:spacing w:line="240" w:lineRule="auto"/>
-      </w:pPr>
-      <w:r>
-        <w:t>Output: a text file with the counts for all genres present in the data.</w:t>
-      </w:r>
-    </w:p>
-    <w:p>
-      <w:pPr>
-        <w:pStyle w:val="ListParagraph"/>
-        <w:numPr>
-          <w:ilvl w:val="1"/>
-          <w:numId w:val="2"/>
-        </w:numPr>
-        <w:spacing w:line="240" w:lineRule="auto"/>
-      </w:pPr>
+      <w:proofErr w:type="spellStart"/>
+      <w:r>
+        <w:lastRenderedPageBreak/>
+        <w:t>pie_chart</w:t>
+      </w:r>
+      <w:proofErr w:type="spellEnd"/>
+      <w:r>
+        <w:t>(filename)</w:t>
+      </w:r>
+    </w:p>
+    <w:p>
+      <w:pPr>
+        <w:pStyle w:val="ListParagraph"/>
+        <w:numPr>
+          <w:ilvl w:val="2"/>
+          <w:numId w:val="2"/>
+        </w:numPr>
+        <w:spacing w:line="240" w:lineRule="auto"/>
+      </w:pPr>
+      <w:r>
+        <w:t xml:space="preserve">Creates and displays a pie chart for </w:t>
+      </w:r>
       <w:proofErr w:type="spellStart"/>
       <w:r>
         <w:t>artistCount</w:t>
       </w:r>
       <w:proofErr w:type="spellEnd"/>
       <w:r>
-        <w:t>(</w:t>
-      </w:r>
-      <w:r>
-        <w:t>output)</w:t>
-      </w:r>
-    </w:p>
-    <w:p>
-      <w:pPr>
-        <w:pStyle w:val="ListParagraph"/>
-        <w:numPr>
-          <w:ilvl w:val="2"/>
-          <w:numId w:val="2"/>
-        </w:numPr>
-        <w:spacing w:line="240" w:lineRule="auto"/>
-      </w:pPr>
-      <w:r>
-        <w:t>Writes a text file in JSON format that counts the number of songs for each artist amongst all 100 songs.</w:t>
-      </w:r>
-    </w:p>
-    <w:p>
-      <w:pPr>
-        <w:pStyle w:val="ListParagraph"/>
-        <w:numPr>
-          <w:ilvl w:val="2"/>
-          <w:numId w:val="2"/>
-        </w:numPr>
-        <w:spacing w:line="240" w:lineRule="auto"/>
-      </w:pPr>
-      <w:r>
-        <w:t>Input:</w:t>
-      </w:r>
-      <w:r>
-        <w:t xml:space="preserve"> the filename you want for the stored data, including file extension.</w:t>
-      </w:r>
-    </w:p>
-    <w:p>
-      <w:pPr>
-        <w:pStyle w:val="ListParagraph"/>
-        <w:numPr>
-          <w:ilvl w:val="2"/>
-          <w:numId w:val="2"/>
-        </w:numPr>
-        <w:spacing w:line="240" w:lineRule="auto"/>
-      </w:pPr>
-      <w:r>
-        <w:t>Output: a text file with the counts for all artists present in the data.</w:t>
-      </w:r>
-    </w:p>
-    <w:p>
-      <w:pPr>
-        <w:pStyle w:val="ListParagraph"/>
-        <w:numPr>
-          <w:ilvl w:val="1"/>
-          <w:numId w:val="2"/>
-        </w:numPr>
-        <w:spacing w:line="240" w:lineRule="auto"/>
-      </w:pPr>
-      <w:proofErr w:type="spellStart"/>
-      <w:r>
-        <w:t>bar_graph</w:t>
-      </w:r>
-      <w:proofErr w:type="spellEnd"/>
-      <w:r>
-        <w:t>(filename)</w:t>
-      </w:r>
-    </w:p>
-    <w:p>
-      <w:pPr>
-        <w:pStyle w:val="ListParagraph"/>
-        <w:numPr>
-          <w:ilvl w:val="2"/>
-          <w:numId w:val="2"/>
-        </w:numPr>
-        <w:spacing w:line="240" w:lineRule="auto"/>
-      </w:pPr>
-      <w:r>
-        <w:t xml:space="preserve">Creates and displays a bar graph of the data for </w:t>
-      </w:r>
-      <w:proofErr w:type="spellStart"/>
-      <w:r>
-        <w:t>scoreAverage</w:t>
-      </w:r>
-      <w:proofErr w:type="spellEnd"/>
-      <w:r>
         <w:t>.</w:t>
       </w:r>
     </w:p>
@@ -1551,28 +1974,23 @@
         <w:spacing w:line="240" w:lineRule="auto"/>
       </w:pPr>
       <w:r>
-        <w:t>Inputs: a filename for where you want the picture stored.</w:t>
-      </w:r>
-    </w:p>
-    <w:p>
-      <w:pPr>
-        <w:pStyle w:val="ListParagraph"/>
-        <w:numPr>
-          <w:ilvl w:val="2"/>
-          <w:numId w:val="2"/>
-        </w:numPr>
-        <w:spacing w:line="240" w:lineRule="auto"/>
-      </w:pPr>
-      <w:r>
-        <w:t xml:space="preserve">Outputs: displays the graph within the </w:t>
-      </w:r>
-      <w:proofErr w:type="gramStart"/>
-      <w:r>
-        <w:t>program, and</w:t>
-      </w:r>
-      <w:proofErr w:type="gramEnd"/>
-      <w:r>
-        <w:t xml:space="preserve"> saves a picture in your file directory.</w:t>
+        <w:t>Inputs: a filename</w:t>
+      </w:r>
+      <w:r>
+        <w:t xml:space="preserve"> for a text file in JSON format to pull data from to generate a graph.</w:t>
+      </w:r>
+    </w:p>
+    <w:p>
+      <w:pPr>
+        <w:pStyle w:val="ListParagraph"/>
+        <w:numPr>
+          <w:ilvl w:val="2"/>
+          <w:numId w:val="2"/>
+        </w:numPr>
+        <w:spacing w:line="240" w:lineRule="auto"/>
+      </w:pPr>
+      <w:r>
+        <w:t>Outputs: displays the graph within the program and saves a picture in your file directory.</w:t>
       </w:r>
     </w:p>
     <w:p>
@@ -1626,7 +2044,6 @@
           </w:tcPr>
           <w:p>
             <w:r>
-              <w:lastRenderedPageBreak/>
               <w:t>Date</w:t>
             </w:r>
           </w:p>
@@ -2128,17 +2545,17 @@
   <w:abstractNum w:abstractNumId="0" w15:restartNumberingAfterBreak="0">
     <w:nsid w:val="16381BDA"/>
     <w:multiLevelType w:val="hybridMultilevel"/>
-    <w:tmpl w:val="7352A7A2"/>
-    <w:lvl w:ilvl="0" w:tplc="71F8C56C">
+    <w:tmpl w:val="65F0280A"/>
+    <w:lvl w:ilvl="0" w:tplc="0AC80276">
       <w:start w:val="1"/>
-      <w:numFmt w:val="bullet"/>
-      <w:lvlText w:val="-"/>
+      <w:numFmt w:val="decimal"/>
+      <w:lvlText w:val="%1.)"/>
       <w:lvlJc w:val="left"/>
       <w:pPr>
         <w:ind w:left="720" w:hanging="360"/>
       </w:pPr>
       <w:rPr>
-        <w:rFonts w:ascii="Calibri" w:eastAsiaTheme="minorHAnsi" w:hAnsi="Calibri" w:cs="Calibri" w:hint="default"/>
+        <w:rFonts w:hint="default"/>
       </w:rPr>
     </w:lvl>
     <w:lvl w:ilvl="1" w:tplc="04090003">
@@ -2328,10 +2745,10 @@
     </w:lvl>
   </w:abstractNum>
   <w:abstractNum w:abstractNumId="2" w15:restartNumberingAfterBreak="0">
-    <w:nsid w:val="798F343C"/>
+    <w:nsid w:val="48C14D30"/>
     <w:multiLevelType w:val="hybridMultilevel"/>
-    <w:tmpl w:val="F34E9534"/>
-    <w:lvl w:ilvl="0" w:tplc="DD244B4C">
+    <w:tmpl w:val="CC8227F2"/>
+    <w:lvl w:ilvl="0" w:tplc="0AC80276">
       <w:start w:val="1"/>
       <w:numFmt w:val="decimal"/>
       <w:lvlText w:val="%1.)"/>
@@ -2416,6 +2833,95 @@
       </w:pPr>
     </w:lvl>
   </w:abstractNum>
+  <w:abstractNum w:abstractNumId="3" w15:restartNumberingAfterBreak="0">
+    <w:nsid w:val="798F343C"/>
+    <w:multiLevelType w:val="hybridMultilevel"/>
+    <w:tmpl w:val="F34E9534"/>
+    <w:lvl w:ilvl="0" w:tplc="DD244B4C">
+      <w:start w:val="1"/>
+      <w:numFmt w:val="decimal"/>
+      <w:lvlText w:val="%1.)"/>
+      <w:lvlJc w:val="left"/>
+      <w:pPr>
+        <w:ind w:left="720" w:hanging="360"/>
+      </w:pPr>
+      <w:rPr>
+        <w:rFonts w:hint="default"/>
+      </w:rPr>
+    </w:lvl>
+    <w:lvl w:ilvl="1" w:tplc="04090019" w:tentative="1">
+      <w:start w:val="1"/>
+      <w:numFmt w:val="lowerLetter"/>
+      <w:lvlText w:val="%2."/>
+      <w:lvlJc w:val="left"/>
+      <w:pPr>
+        <w:ind w:left="1440" w:hanging="360"/>
+      </w:pPr>
+    </w:lvl>
+    <w:lvl w:ilvl="2" w:tplc="0409001B" w:tentative="1">
+      <w:start w:val="1"/>
+      <w:numFmt w:val="lowerRoman"/>
+      <w:lvlText w:val="%3."/>
+      <w:lvlJc w:val="right"/>
+      <w:pPr>
+        <w:ind w:left="2160" w:hanging="180"/>
+      </w:pPr>
+    </w:lvl>
+    <w:lvl w:ilvl="3" w:tplc="0409000F" w:tentative="1">
+      <w:start w:val="1"/>
+      <w:numFmt w:val="decimal"/>
+      <w:lvlText w:val="%4."/>
+      <w:lvlJc w:val="left"/>
+      <w:pPr>
+        <w:ind w:left="2880" w:hanging="360"/>
+      </w:pPr>
+    </w:lvl>
+    <w:lvl w:ilvl="4" w:tplc="04090019" w:tentative="1">
+      <w:start w:val="1"/>
+      <w:numFmt w:val="lowerLetter"/>
+      <w:lvlText w:val="%5."/>
+      <w:lvlJc w:val="left"/>
+      <w:pPr>
+        <w:ind w:left="3600" w:hanging="360"/>
+      </w:pPr>
+    </w:lvl>
+    <w:lvl w:ilvl="5" w:tplc="0409001B" w:tentative="1">
+      <w:start w:val="1"/>
+      <w:numFmt w:val="lowerRoman"/>
+      <w:lvlText w:val="%6."/>
+      <w:lvlJc w:val="right"/>
+      <w:pPr>
+        <w:ind w:left="4320" w:hanging="180"/>
+      </w:pPr>
+    </w:lvl>
+    <w:lvl w:ilvl="6" w:tplc="0409000F" w:tentative="1">
+      <w:start w:val="1"/>
+      <w:numFmt w:val="decimal"/>
+      <w:lvlText w:val="%7."/>
+      <w:lvlJc w:val="left"/>
+      <w:pPr>
+        <w:ind w:left="5040" w:hanging="360"/>
+      </w:pPr>
+    </w:lvl>
+    <w:lvl w:ilvl="7" w:tplc="04090019" w:tentative="1">
+      <w:start w:val="1"/>
+      <w:numFmt w:val="lowerLetter"/>
+      <w:lvlText w:val="%8."/>
+      <w:lvlJc w:val="left"/>
+      <w:pPr>
+        <w:ind w:left="5760" w:hanging="360"/>
+      </w:pPr>
+    </w:lvl>
+    <w:lvl w:ilvl="8" w:tplc="0409001B" w:tentative="1">
+      <w:start w:val="1"/>
+      <w:numFmt w:val="lowerRoman"/>
+      <w:lvlText w:val="%9."/>
+      <w:lvlJc w:val="right"/>
+      <w:pPr>
+        <w:ind w:left="6480" w:hanging="180"/>
+      </w:pPr>
+    </w:lvl>
+  </w:abstractNum>
   <w:num w:numId="1" w16cid:durableId="1972637809">
     <w:abstractNumId w:val="1"/>
   </w:num>
@@ -2423,6 +2929,9 @@
     <w:abstractNumId w:val="0"/>
   </w:num>
   <w:num w:numId="3" w16cid:durableId="1027220748">
+    <w:abstractNumId w:val="3"/>
+  </w:num>
+  <w:num w:numId="4" w16cid:durableId="502663898">
     <w:abstractNumId w:val="2"/>
   </w:num>
 </w:numbering>

</xml_diff>

<commit_message>
updating changes from Alex
</commit_message>
<xml_diff>
--- a/FinalProjectReport.docx
+++ b/FinalProjectReport.docx
@@ -212,43 +212,150 @@
         <w:t xml:space="preserve">Secondly, we noticed that </w:t>
       </w:r>
       <w:r>
-        <w:t xml:space="preserve">there </w:t>
+        <w:t xml:space="preserve">there is a lot of seasonal and timing aspects that change the composition of the Hot 100. Taylor Swift and Drake both released new albums before our project, so a large proportion of the top 100 songs were from their albums. This significantly skews the </w:t>
+      </w:r>
+      <w:r>
+        <w:t>genre data we collected and most likely has a great effect on the music feature averages as well.</w:t>
+      </w:r>
+      <w:r>
+        <w:t xml:space="preserve"> And since this is the holiday season, there are a few Christmas songs that have crept back onto the charts, which is not representative of what the chart contains for the rest of the year.</w:t>
+      </w:r>
+      <w:r>
+        <w:t xml:space="preserve"> I think the goal of our project is a great idea, but </w:t>
+      </w:r>
+      <w:r>
+        <w:t xml:space="preserve">to properly do this work </w:t>
+      </w:r>
+      <w:r>
+        <w:t xml:space="preserve">would require a long period of data collection and careful examination of external happenings such as album releases, seasonal music, </w:t>
+      </w:r>
+      <w:r>
+        <w:t>and viral trends.</w:t>
+      </w:r>
+    </w:p>
+    <w:p>
+      <w:pPr>
+        <w:spacing w:line="240" w:lineRule="auto"/>
+      </w:pPr>
+      <w:r>
+        <w:tab/>
+        <w:t xml:space="preserve">With the Genius Lyrics API, the root Genius API does not allow its users to pull lyrics directly from its database claiming that the lyrics are proprietary information. Fortunately, there is a </w:t>
+      </w:r>
+      <w:proofErr w:type="spellStart"/>
+      <w:r>
+        <w:t>lyricsgenius</w:t>
+      </w:r>
+      <w:proofErr w:type="spellEnd"/>
+      <w:r>
+        <w:t xml:space="preserve"> package that uses the Genius Lyrics API to search the song based on song name and artist and then auto screen scrapes the lyrics. This allowed us to search songs in the top 100 and then return a full lyric string. </w:t>
+      </w:r>
+    </w:p>
+    <w:p>
+      <w:pPr>
+        <w:spacing w:line="240" w:lineRule="auto"/>
+      </w:pPr>
+      <w:r>
+        <w:tab/>
+        <w:t xml:space="preserve">From here, the idea was to count all the words in each song across the whole dataset and then generate a top ten words list. The intention was to calculate what percentage of the top 100 songs contained at least one of the top 10 words. Unfortunately, the top ten list was full of common words like “I, me, we, you, etc.” and didn’t really describe anything interesting about the data. Additionally, many of the songs in the </w:t>
+      </w:r>
+      <w:r>
+        <w:t>Top</w:t>
+      </w:r>
+      <w:r>
+        <w:t>100 didn’t contain any of the top 10 words so it was difficult to make any meaningful calculations.</w:t>
+      </w:r>
+      <w:r>
+        <w:t xml:space="preserve"> On top of this, we also tried to construct our code in a way that the Spotify API code would pull </w:t>
       </w:r>
       <w:proofErr w:type="gramStart"/>
       <w:r>
-        <w:t>is</w:t>
+        <w:t>all of</w:t>
       </w:r>
       <w:proofErr w:type="gramEnd"/>
       <w:r>
-        <w:t xml:space="preserve"> a lot of seasonal and timing aspects that change the composition of the Hot 100. Taylor Swift and Drake both released new albums before our project, so a large proportion of the top 100 songs were from their albums. This significantly skews the </w:t>
-      </w:r>
-      <w:r>
-        <w:t>genre data we collected and most likely has a great effect on the music feature averages as well.</w:t>
-      </w:r>
-      <w:r>
-        <w:t xml:space="preserve"> And since this is the holiday season, there are a few Christmas songs that have crept back onto the charts, which is not representative of what the chart contains for the rest of the year.</w:t>
-      </w:r>
-      <w:r>
-        <w:t xml:space="preserve"> I think the goal of our project is a great idea, but </w:t>
-      </w:r>
-      <w:r>
-        <w:t xml:space="preserve">to properly do this work </w:t>
-      </w:r>
-      <w:r>
-        <w:t xml:space="preserve">would require a long period of data collection and careful examination of external happenings such as album releases, seasonal music, </w:t>
-      </w:r>
-      <w:r>
-        <w:t>and viral trends.</w:t>
-      </w:r>
-    </w:p>
-    <w:p>
-      <w:pPr>
-        <w:spacing w:line="240" w:lineRule="auto"/>
-        <w:rPr>
-          <w:b/>
-          <w:bCs/>
-          <w:u w:val="single"/>
-        </w:rPr>
+        <w:t xml:space="preserve"> the data and then the Genius code would do word counts for 25 songs at a time. This created issues because the top ten words were different as each group of 25 songs got added to the database. These issues required us to pivot how we were collecting and processing the data. </w:t>
+      </w:r>
+    </w:p>
+    <w:p>
+      <w:pPr>
+        <w:spacing w:line="240" w:lineRule="auto"/>
+      </w:pPr>
+      <w:r>
+        <w:tab/>
+      </w:r>
+      <w:r>
+        <w:t xml:space="preserve">Our initial change was to construct our code in a way that would allow us to run our programs simultaneously for each 25 songs. The Spotify API would run and collect 25 songs and then the Genius </w:t>
+      </w:r>
+      <w:r>
+        <w:lastRenderedPageBreak/>
+        <w:t xml:space="preserve">API would use the artist and song information from the newly constructed database to conduct a search for the lyrics of each song, process the lyrics by </w:t>
+      </w:r>
+      <w:r>
+        <w:t xml:space="preserve">cleaning and counting, and then ultimately processing a list of the 10 ten words for each song. The Genius program then constructed a word index for the top ten words across all 100 songs resulting in a table of over 340 items, and then a word to song relation table which was a many to many </w:t>
+      </w:r>
+      <w:proofErr w:type="gramStart"/>
+      <w:r>
+        <w:t>relationship</w:t>
+      </w:r>
+      <w:proofErr w:type="gramEnd"/>
+      <w:r>
+        <w:t xml:space="preserve"> with the song rank, </w:t>
+      </w:r>
+      <w:proofErr w:type="spellStart"/>
+      <w:r>
+        <w:t>workd</w:t>
+      </w:r>
+      <w:proofErr w:type="spellEnd"/>
+      <w:r>
+        <w:t xml:space="preserve"> id, and count for each word as seen in that particular song. Coding these tables posed many hurdles because keeping track of the word index and the song rank required some dictionary </w:t>
+      </w:r>
+      <w:proofErr w:type="gramStart"/>
+      <w:r>
+        <w:t>magic</w:t>
+      </w:r>
+      <w:proofErr w:type="gramEnd"/>
+      <w:r>
+        <w:t xml:space="preserve"> we didn’t know we could do. </w:t>
+      </w:r>
+    </w:p>
+    <w:p>
+      <w:pPr>
+        <w:spacing w:line="240" w:lineRule="auto"/>
+      </w:pPr>
+      <w:r>
+        <w:tab/>
+        <w:t xml:space="preserve">The last minor issue was that in some cases, the Lyrics Genius </w:t>
+      </w:r>
+      <w:proofErr w:type="spellStart"/>
+      <w:r>
+        <w:t>Api</w:t>
+      </w:r>
+      <w:proofErr w:type="spellEnd"/>
+      <w:r>
+        <w:t xml:space="preserve"> would not be able to find the lyrics for a song in the top 100. This mostly happened for Christmas music; the API call would time out on these specific songs in most cases. This required an </w:t>
+      </w:r>
+      <w:proofErr w:type="spellStart"/>
+      <w:proofErr w:type="gramStart"/>
+      <w:r>
+        <w:t>except</w:t>
+      </w:r>
+      <w:proofErr w:type="spellEnd"/>
+      <w:r>
+        <w:t>:</w:t>
+      </w:r>
+      <w:proofErr w:type="gramEnd"/>
+      <w:r>
+        <w:t xml:space="preserve"> skip clause in the lyrics search function. My hypothesis was that these songs may be getting hit with a higher volume of lyric searching due to the holidays. </w:t>
+      </w:r>
+    </w:p>
+    <w:p>
+      <w:r>
+        <w:br w:type="page"/>
+      </w:r>
+    </w:p>
+    <w:p>
+      <w:pPr>
+        <w:spacing w:line="240" w:lineRule="auto"/>
       </w:pPr>
     </w:p>
     <w:p>
@@ -346,7 +453,6 @@
         <w:spacing w:line="240" w:lineRule="auto"/>
       </w:pPr>
       <w:r>
-        <w:lastRenderedPageBreak/>
         <w:t xml:space="preserve">Finally, I calculated the average of four specific </w:t>
       </w:r>
       <w:r>
@@ -492,6 +598,7 @@
         <w:spacing w:line="240" w:lineRule="auto"/>
       </w:pPr>
       <w:r>
+        <w:lastRenderedPageBreak/>
         <w:t>First – run the Spotify API to collect data</w:t>
       </w:r>
       <w:r>
@@ -607,15 +714,7 @@
       </w:r>
       <w:proofErr w:type="spellEnd"/>
       <w:r>
-        <w:t xml:space="preserve">’ – all the call methods are </w:t>
-      </w:r>
-      <w:proofErr w:type="gramStart"/>
-      <w:r>
-        <w:t>ran</w:t>
-      </w:r>
-      <w:proofErr w:type="gramEnd"/>
-      <w:r>
-        <w:t xml:space="preserve"> on that object using</w:t>
+        <w:t>’ – all the call methods are ran on that object using</w:t>
       </w:r>
       <w:r>
         <w:t xml:space="preserve"> methods native to the module.</w:t>
@@ -702,7 +801,6 @@
         <w:spacing w:line="240" w:lineRule="auto"/>
       </w:pPr>
       <w:r>
-        <w:lastRenderedPageBreak/>
         <w:t>It will also indicate whether the table has existing items, and it will also indicate that the function has ran out of items to parse from the API data.</w:t>
       </w:r>
     </w:p>
@@ -758,15 +856,7 @@
         <w:spacing w:line="240" w:lineRule="auto"/>
       </w:pPr>
       <w:r>
-        <w:t xml:space="preserve">This program only needs to be </w:t>
-      </w:r>
-      <w:proofErr w:type="gramStart"/>
-      <w:r>
-        <w:t>ran</w:t>
-      </w:r>
-      <w:proofErr w:type="gramEnd"/>
-      <w:r>
-        <w:t xml:space="preserve"> </w:t>
+        <w:t xml:space="preserve">This program only needs to be ran </w:t>
       </w:r>
       <w:r>
         <w:rPr>
@@ -1005,6 +1095,7 @@
         <w:spacing w:line="240" w:lineRule="auto"/>
       </w:pPr>
       <w:r>
+        <w:lastRenderedPageBreak/>
         <w:t>Inputs: a “</w:t>
       </w:r>
       <w:proofErr w:type="spellStart"/>
@@ -1319,12 +1410,484 @@
         <w:spacing w:line="240" w:lineRule="auto"/>
       </w:pPr>
       <w:r>
+        <w:t xml:space="preserve">Inputs: a dictionary, the output of </w:t>
+      </w:r>
+      <w:proofErr w:type="spellStart"/>
+      <w:r>
+        <w:t>genreIndex</w:t>
+      </w:r>
+      <w:proofErr w:type="spellEnd"/>
+      <w:r>
+        <w:t>.</w:t>
+      </w:r>
+    </w:p>
+    <w:p>
+      <w:pPr>
+        <w:pStyle w:val="ListParagraph"/>
+        <w:numPr>
+          <w:ilvl w:val="2"/>
+          <w:numId w:val="2"/>
+        </w:numPr>
+        <w:spacing w:line="240" w:lineRule="auto"/>
+      </w:pPr>
+      <w:r>
+        <w:t>Outputs: creates a table or adds to a table, 25 items at a time.</w:t>
+      </w:r>
+      <w:r>
+        <w:t xml:space="preserve"> Returns True if no items are left to be added.</w:t>
+      </w:r>
+    </w:p>
+    <w:p>
+      <w:pPr>
+        <w:pStyle w:val="ListParagraph"/>
+        <w:numPr>
+          <w:ilvl w:val="1"/>
+          <w:numId w:val="2"/>
+        </w:numPr>
+        <w:spacing w:line="240" w:lineRule="auto"/>
+      </w:pPr>
+      <w:r>
+        <w:t>createArtistTable25(</w:t>
+      </w:r>
+      <w:proofErr w:type="spellStart"/>
+      <w:r>
+        <w:t>artist_dict</w:t>
+      </w:r>
+      <w:proofErr w:type="spellEnd"/>
+      <w:r>
+        <w:t>)</w:t>
+      </w:r>
+    </w:p>
+    <w:p>
+      <w:pPr>
+        <w:pStyle w:val="ListParagraph"/>
+        <w:numPr>
+          <w:ilvl w:val="2"/>
+          <w:numId w:val="2"/>
+        </w:numPr>
+        <w:spacing w:line="240" w:lineRule="auto"/>
+      </w:pPr>
+      <w:r>
+        <w:t>Creates an Artist Index table.</w:t>
+      </w:r>
+    </w:p>
+    <w:p>
+      <w:pPr>
+        <w:pStyle w:val="ListParagraph"/>
+        <w:numPr>
+          <w:ilvl w:val="2"/>
+          <w:numId w:val="2"/>
+        </w:numPr>
+        <w:spacing w:line="240" w:lineRule="auto"/>
+      </w:pPr>
+      <w:r>
+        <w:t xml:space="preserve">Inputs: a dictionary, the output of </w:t>
+      </w:r>
+      <w:proofErr w:type="spellStart"/>
+      <w:r>
+        <w:t>artistIndex</w:t>
+      </w:r>
+      <w:proofErr w:type="spellEnd"/>
+      <w:r>
+        <w:t>.</w:t>
+      </w:r>
+    </w:p>
+    <w:p>
+      <w:pPr>
+        <w:pStyle w:val="ListParagraph"/>
+        <w:numPr>
+          <w:ilvl w:val="2"/>
+          <w:numId w:val="2"/>
+        </w:numPr>
+        <w:spacing w:line="240" w:lineRule="auto"/>
+      </w:pPr>
+      <w:r>
+        <w:t>Outputs: creates a table or adds to a table, 25 items at a time.</w:t>
+      </w:r>
+      <w:r>
+        <w:t xml:space="preserve"> Returns True if no items are left to be added.</w:t>
+      </w:r>
+    </w:p>
+    <w:p>
+      <w:pPr>
+        <w:pStyle w:val="ListParagraph"/>
+        <w:numPr>
+          <w:ilvl w:val="1"/>
+          <w:numId w:val="2"/>
+        </w:numPr>
+        <w:spacing w:line="240" w:lineRule="auto"/>
+      </w:pPr>
+      <w:r>
+        <w:t>tableWriter25(</w:t>
+      </w:r>
+      <w:proofErr w:type="spellStart"/>
+      <w:r>
+        <w:t>artist_index</w:t>
+      </w:r>
+      <w:proofErr w:type="spellEnd"/>
+      <w:r>
+        <w:t xml:space="preserve">, </w:t>
+      </w:r>
+      <w:proofErr w:type="spellStart"/>
+      <w:r>
+        <w:t>genre_index</w:t>
+      </w:r>
+      <w:proofErr w:type="spellEnd"/>
+      <w:r>
+        <w:t xml:space="preserve">, </w:t>
+      </w:r>
+      <w:proofErr w:type="spellStart"/>
+      <w:r>
+        <w:t>track_features</w:t>
+      </w:r>
+      <w:proofErr w:type="spellEnd"/>
+      <w:r>
+        <w:t>)</w:t>
+      </w:r>
+    </w:p>
+    <w:p>
+      <w:pPr>
+        <w:pStyle w:val="ListParagraph"/>
+        <w:numPr>
+          <w:ilvl w:val="2"/>
+          <w:numId w:val="2"/>
+        </w:numPr>
+        <w:spacing w:line="240" w:lineRule="auto"/>
+      </w:pPr>
+      <w:r>
+        <w:t>Consolidates three table creation functions to run in sequence and only 25 items per run</w:t>
+      </w:r>
+      <w:r>
+        <w:t xml:space="preserve"> overall.</w:t>
+      </w:r>
+    </w:p>
+    <w:p>
+      <w:pPr>
+        <w:pStyle w:val="ListParagraph"/>
+        <w:numPr>
+          <w:ilvl w:val="2"/>
+          <w:numId w:val="2"/>
+        </w:numPr>
+        <w:spacing w:line="240" w:lineRule="auto"/>
+      </w:pPr>
+      <w:r>
+        <w:t>Inputs: 3 dictionaries; one for artist index, one for genre index, and one for track features.</w:t>
+      </w:r>
+    </w:p>
+    <w:p>
+      <w:pPr>
+        <w:pStyle w:val="ListParagraph"/>
+        <w:numPr>
+          <w:ilvl w:val="2"/>
+          <w:numId w:val="2"/>
+        </w:numPr>
+        <w:spacing w:line="240" w:lineRule="auto"/>
+      </w:pPr>
+      <w:r>
+        <w:t>Outputs:</w:t>
+      </w:r>
+      <w:r>
+        <w:t xml:space="preserve"> Three tables, one for each dictionary. Nothing returned to program space.</w:t>
+      </w:r>
+    </w:p>
+    <w:p>
+      <w:pPr>
+        <w:pStyle w:val="ListParagraph"/>
+        <w:numPr>
+          <w:ilvl w:val="1"/>
+          <w:numId w:val="2"/>
+        </w:numPr>
+        <w:spacing w:line="240" w:lineRule="auto"/>
+      </w:pPr>
+      <w:proofErr w:type="gramStart"/>
+      <w:r>
+        <w:t>main(</w:t>
+      </w:r>
+      <w:proofErr w:type="gramEnd"/>
+      <w:r>
+        <w:t>)</w:t>
+      </w:r>
+    </w:p>
+    <w:p>
+      <w:pPr>
+        <w:pStyle w:val="ListParagraph"/>
+        <w:numPr>
+          <w:ilvl w:val="2"/>
+          <w:numId w:val="2"/>
+        </w:numPr>
+        <w:spacing w:line="240" w:lineRule="auto"/>
+      </w:pPr>
+      <w:r>
+        <w:t xml:space="preserve">Runs </w:t>
+      </w:r>
+      <w:proofErr w:type="gramStart"/>
+      <w:r>
+        <w:t>all of</w:t>
+      </w:r>
+      <w:proofErr w:type="gramEnd"/>
+      <w:r>
+        <w:t xml:space="preserve"> the above functions sequentially</w:t>
+      </w:r>
+      <w:r>
+        <w:t xml:space="preserve"> to add items to all three tables at the same time, 25 items per run</w:t>
+      </w:r>
+      <w:r>
+        <w:t>, per table.</w:t>
+      </w:r>
+    </w:p>
+    <w:p>
+      <w:pPr>
+        <w:pStyle w:val="ListParagraph"/>
+        <w:numPr>
+          <w:ilvl w:val="2"/>
+          <w:numId w:val="2"/>
+        </w:numPr>
+        <w:spacing w:line="240" w:lineRule="auto"/>
+      </w:pPr>
+      <w:r>
+        <w:t>Inputs: none.</w:t>
+      </w:r>
+    </w:p>
+    <w:p>
+      <w:pPr>
+        <w:pStyle w:val="ListParagraph"/>
+        <w:numPr>
+          <w:ilvl w:val="2"/>
+          <w:numId w:val="2"/>
+        </w:numPr>
+        <w:spacing w:line="240" w:lineRule="auto"/>
+      </w:pPr>
+      <w:r>
+        <w:t>Outputs: none.</w:t>
+      </w:r>
+    </w:p>
+    <w:p>
+      <w:pPr>
+        <w:pStyle w:val="ListParagraph"/>
+        <w:numPr>
+          <w:ilvl w:val="0"/>
+          <w:numId w:val="2"/>
+        </w:numPr>
+        <w:spacing w:line="240" w:lineRule="auto"/>
+      </w:pPr>
+      <w:r>
+        <w:t>spotifyAPI_2:</w:t>
+      </w:r>
+    </w:p>
+    <w:p>
+      <w:pPr>
+        <w:pStyle w:val="ListParagraph"/>
+        <w:numPr>
+          <w:ilvl w:val="1"/>
+          <w:numId w:val="2"/>
+        </w:numPr>
+        <w:spacing w:line="240" w:lineRule="auto"/>
+      </w:pPr>
+      <w:proofErr w:type="spellStart"/>
+      <w:r>
+        <w:t>scoreAverage</w:t>
+      </w:r>
+      <w:proofErr w:type="spellEnd"/>
+      <w:r>
+        <w:t>(output)</w:t>
+      </w:r>
+    </w:p>
+    <w:p>
+      <w:pPr>
+        <w:pStyle w:val="ListParagraph"/>
+        <w:numPr>
+          <w:ilvl w:val="2"/>
+          <w:numId w:val="2"/>
+        </w:numPr>
+        <w:spacing w:line="240" w:lineRule="auto"/>
+      </w:pPr>
+      <w:r>
+        <w:t>Writes a text file in JSON format that averages the four scores amongst all 100 songs.</w:t>
+      </w:r>
+    </w:p>
+    <w:p>
+      <w:pPr>
+        <w:pStyle w:val="ListParagraph"/>
+        <w:numPr>
+          <w:ilvl w:val="2"/>
+          <w:numId w:val="2"/>
+        </w:numPr>
+        <w:spacing w:line="240" w:lineRule="auto"/>
+      </w:pPr>
+      <w:r>
+        <w:t>Input: the filename you want for the stored data</w:t>
+      </w:r>
+      <w:r>
+        <w:t>, including file extension.</w:t>
+      </w:r>
+    </w:p>
+    <w:p>
+      <w:pPr>
+        <w:pStyle w:val="ListParagraph"/>
+        <w:numPr>
+          <w:ilvl w:val="2"/>
+          <w:numId w:val="2"/>
+        </w:numPr>
+        <w:spacing w:line="240" w:lineRule="auto"/>
+      </w:pPr>
+      <w:r>
+        <w:t>Output: a text file with the average scores for all songs.</w:t>
+      </w:r>
+    </w:p>
+    <w:p>
+      <w:pPr>
+        <w:pStyle w:val="ListParagraph"/>
+        <w:numPr>
+          <w:ilvl w:val="1"/>
+          <w:numId w:val="2"/>
+        </w:numPr>
+        <w:spacing w:line="240" w:lineRule="auto"/>
+      </w:pPr>
+      <w:proofErr w:type="spellStart"/>
+      <w:r>
+        <w:t>genreCount</w:t>
+      </w:r>
+      <w:proofErr w:type="spellEnd"/>
+      <w:r>
+        <w:t>(output)</w:t>
+      </w:r>
+    </w:p>
+    <w:p>
+      <w:pPr>
+        <w:pStyle w:val="ListParagraph"/>
+        <w:numPr>
+          <w:ilvl w:val="2"/>
+          <w:numId w:val="2"/>
+        </w:numPr>
+        <w:spacing w:line="240" w:lineRule="auto"/>
+      </w:pPr>
+      <w:r>
+        <w:t>Writes a text file in JSON format that counts the number of songs in each genre amongst all 100 songs.</w:t>
+      </w:r>
+    </w:p>
+    <w:p>
+      <w:pPr>
+        <w:pStyle w:val="ListParagraph"/>
+        <w:numPr>
+          <w:ilvl w:val="2"/>
+          <w:numId w:val="2"/>
+        </w:numPr>
+        <w:spacing w:line="240" w:lineRule="auto"/>
+      </w:pPr>
+      <w:r>
         <w:lastRenderedPageBreak/>
-        <w:t xml:space="preserve">Inputs: a dictionary, the output of </w:t>
-      </w:r>
-      <w:proofErr w:type="spellStart"/>
-      <w:r>
-        <w:t>genreIndex</w:t>
+        <w:t>Input: the filename you want for the stored data, including file extension.</w:t>
+      </w:r>
+    </w:p>
+    <w:p>
+      <w:pPr>
+        <w:pStyle w:val="ListParagraph"/>
+        <w:numPr>
+          <w:ilvl w:val="2"/>
+          <w:numId w:val="2"/>
+        </w:numPr>
+        <w:spacing w:line="240" w:lineRule="auto"/>
+      </w:pPr>
+      <w:r>
+        <w:t>Output: a text file with the counts for all genres present in the data.</w:t>
+      </w:r>
+    </w:p>
+    <w:p>
+      <w:pPr>
+        <w:pStyle w:val="ListParagraph"/>
+        <w:numPr>
+          <w:ilvl w:val="1"/>
+          <w:numId w:val="2"/>
+        </w:numPr>
+        <w:spacing w:line="240" w:lineRule="auto"/>
+      </w:pPr>
+      <w:proofErr w:type="spellStart"/>
+      <w:r>
+        <w:t>artistCount</w:t>
+      </w:r>
+      <w:proofErr w:type="spellEnd"/>
+      <w:r>
+        <w:t>(</w:t>
+      </w:r>
+      <w:r>
+        <w:t>output)</w:t>
+      </w:r>
+    </w:p>
+    <w:p>
+      <w:pPr>
+        <w:pStyle w:val="ListParagraph"/>
+        <w:numPr>
+          <w:ilvl w:val="2"/>
+          <w:numId w:val="2"/>
+        </w:numPr>
+        <w:spacing w:line="240" w:lineRule="auto"/>
+      </w:pPr>
+      <w:r>
+        <w:t>Writes a text file in JSON format that counts the number of songs for each artist amongst all 100 songs.</w:t>
+      </w:r>
+    </w:p>
+    <w:p>
+      <w:pPr>
+        <w:pStyle w:val="ListParagraph"/>
+        <w:numPr>
+          <w:ilvl w:val="2"/>
+          <w:numId w:val="2"/>
+        </w:numPr>
+        <w:spacing w:line="240" w:lineRule="auto"/>
+      </w:pPr>
+      <w:r>
+        <w:t>Input:</w:t>
+      </w:r>
+      <w:r>
+        <w:t xml:space="preserve"> the filename you want for the stored data, including file extension.</w:t>
+      </w:r>
+    </w:p>
+    <w:p>
+      <w:pPr>
+        <w:pStyle w:val="ListParagraph"/>
+        <w:numPr>
+          <w:ilvl w:val="2"/>
+          <w:numId w:val="2"/>
+        </w:numPr>
+        <w:spacing w:line="240" w:lineRule="auto"/>
+      </w:pPr>
+      <w:r>
+        <w:t>Output: a text file with the counts for all artists present in the data.</w:t>
+      </w:r>
+    </w:p>
+    <w:p>
+      <w:pPr>
+        <w:pStyle w:val="ListParagraph"/>
+        <w:numPr>
+          <w:ilvl w:val="1"/>
+          <w:numId w:val="2"/>
+        </w:numPr>
+        <w:spacing w:line="240" w:lineRule="auto"/>
+      </w:pPr>
+      <w:proofErr w:type="spellStart"/>
+      <w:r>
+        <w:t>bar_graph</w:t>
+      </w:r>
+      <w:proofErr w:type="spellEnd"/>
+      <w:r>
+        <w:t>(filename)</w:t>
+      </w:r>
+    </w:p>
+    <w:p>
+      <w:pPr>
+        <w:pStyle w:val="ListParagraph"/>
+        <w:numPr>
+          <w:ilvl w:val="2"/>
+          <w:numId w:val="2"/>
+        </w:numPr>
+        <w:spacing w:line="240" w:lineRule="auto"/>
+      </w:pPr>
+      <w:r>
+        <w:t xml:space="preserve">Creates and displays a bar graph of the data for </w:t>
+      </w:r>
+      <w:proofErr w:type="spellStart"/>
+      <w:r>
+        <w:t>scoreAverage</w:t>
       </w:r>
       <w:proofErr w:type="spellEnd"/>
       <w:r>
@@ -1341,10 +1904,32 @@
         <w:spacing w:line="240" w:lineRule="auto"/>
       </w:pPr>
       <w:r>
-        <w:t>Outputs: creates a table or adds to a table, 25 items at a time.</w:t>
-      </w:r>
-      <w:r>
-        <w:t xml:space="preserve"> Returns True if no items are left to be added.</w:t>
+        <w:t xml:space="preserve">Inputs: a filename </w:t>
+      </w:r>
+      <w:r>
+        <w:t xml:space="preserve">for a text file </w:t>
+      </w:r>
+      <w:r>
+        <w:t>in JSON format to pull data from to generate a graph.</w:t>
+      </w:r>
+    </w:p>
+    <w:p>
+      <w:pPr>
+        <w:pStyle w:val="ListParagraph"/>
+        <w:numPr>
+          <w:ilvl w:val="2"/>
+          <w:numId w:val="2"/>
+        </w:numPr>
+        <w:spacing w:line="240" w:lineRule="auto"/>
+      </w:pPr>
+      <w:r>
+        <w:t>Outputs: displays the graph within the program</w:t>
+      </w:r>
+      <w:r>
+        <w:t xml:space="preserve"> </w:t>
+      </w:r>
+      <w:r>
+        <w:t>and saves a picture in your file directory.</w:t>
       </w:r>
     </w:p>
     <w:p>
@@ -1356,46 +1941,36 @@
         </w:numPr>
         <w:spacing w:line="240" w:lineRule="auto"/>
       </w:pPr>
-      <w:r>
-        <w:t>createArtistTable25(</w:t>
-      </w:r>
-      <w:proofErr w:type="spellStart"/>
-      <w:r>
-        <w:t>artist_dict</w:t>
-      </w:r>
-      <w:proofErr w:type="spellEnd"/>
-      <w:r>
-        <w:t>)</w:t>
-      </w:r>
-    </w:p>
-    <w:p>
-      <w:pPr>
-        <w:pStyle w:val="ListParagraph"/>
-        <w:numPr>
-          <w:ilvl w:val="2"/>
-          <w:numId w:val="2"/>
-        </w:numPr>
-        <w:spacing w:line="240" w:lineRule="auto"/>
-      </w:pPr>
-      <w:r>
-        <w:t>Creates an Artist Index table.</w:t>
-      </w:r>
-    </w:p>
-    <w:p>
-      <w:pPr>
-        <w:pStyle w:val="ListParagraph"/>
-        <w:numPr>
-          <w:ilvl w:val="2"/>
-          <w:numId w:val="2"/>
-        </w:numPr>
-        <w:spacing w:line="240" w:lineRule="auto"/>
-      </w:pPr>
-      <w:r>
-        <w:t xml:space="preserve">Inputs: a dictionary, the output of </w:t>
-      </w:r>
-      <w:proofErr w:type="spellStart"/>
-      <w:r>
-        <w:t>artistIndex</w:t>
+      <w:proofErr w:type="spellStart"/>
+      <w:r>
+        <w:t>barh_chart</w:t>
+      </w:r>
+      <w:proofErr w:type="spellEnd"/>
+      <w:r>
+        <w:t>(filename)</w:t>
+      </w:r>
+    </w:p>
+    <w:p>
+      <w:pPr>
+        <w:pStyle w:val="ListParagraph"/>
+        <w:numPr>
+          <w:ilvl w:val="2"/>
+          <w:numId w:val="2"/>
+        </w:numPr>
+        <w:spacing w:line="240" w:lineRule="auto"/>
+      </w:pPr>
+      <w:r>
+        <w:t>Creates and displays a horizontal bar</w:t>
+      </w:r>
+      <w:r>
+        <w:t xml:space="preserve"> </w:t>
+      </w:r>
+      <w:r>
+        <w:t xml:space="preserve">graph for </w:t>
+      </w:r>
+      <w:proofErr w:type="spellStart"/>
+      <w:r>
+        <w:t>genreCount</w:t>
       </w:r>
       <w:proofErr w:type="spellEnd"/>
       <w:r>
@@ -1412,10 +1987,32 @@
         <w:spacing w:line="240" w:lineRule="auto"/>
       </w:pPr>
       <w:r>
-        <w:t>Outputs: creates a table or adds to a table, 25 items at a time.</w:t>
-      </w:r>
-      <w:r>
-        <w:t xml:space="preserve"> Returns True if no items are left to be added.</w:t>
+        <w:t xml:space="preserve">Inputs: a filename </w:t>
+      </w:r>
+      <w:r>
+        <w:t>for a text file in</w:t>
+      </w:r>
+      <w:r>
+        <w:t xml:space="preserve"> JSON format to pull data from to generate a graph.</w:t>
+      </w:r>
+    </w:p>
+    <w:p>
+      <w:pPr>
+        <w:pStyle w:val="ListParagraph"/>
+        <w:numPr>
+          <w:ilvl w:val="2"/>
+          <w:numId w:val="2"/>
+        </w:numPr>
+        <w:spacing w:line="240" w:lineRule="auto"/>
+      </w:pPr>
+      <w:r>
+        <w:t>Outputs: displays the graph within the program</w:t>
+      </w:r>
+      <w:r>
+        <w:t xml:space="preserve"> </w:t>
+      </w:r>
+      <w:r>
+        <w:t>and saves a picture in your file directory.</w:t>
       </w:r>
     </w:p>
     <w:p>
@@ -1427,515 +2024,8 @@
         </w:numPr>
         <w:spacing w:line="240" w:lineRule="auto"/>
       </w:pPr>
-      <w:r>
-        <w:t>tableWriter25(</w:t>
-      </w:r>
-      <w:proofErr w:type="spellStart"/>
-      <w:r>
-        <w:t>artist_index</w:t>
-      </w:r>
-      <w:proofErr w:type="spellEnd"/>
-      <w:r>
-        <w:t xml:space="preserve">, </w:t>
-      </w:r>
-      <w:proofErr w:type="spellStart"/>
-      <w:r>
-        <w:t>genre_index</w:t>
-      </w:r>
-      <w:proofErr w:type="spellEnd"/>
-      <w:r>
-        <w:t xml:space="preserve">, </w:t>
-      </w:r>
-      <w:proofErr w:type="spellStart"/>
-      <w:r>
-        <w:t>track_features</w:t>
-      </w:r>
-      <w:proofErr w:type="spellEnd"/>
-      <w:r>
-        <w:t>)</w:t>
-      </w:r>
-    </w:p>
-    <w:p>
-      <w:pPr>
-        <w:pStyle w:val="ListParagraph"/>
-        <w:numPr>
-          <w:ilvl w:val="2"/>
-          <w:numId w:val="2"/>
-        </w:numPr>
-        <w:spacing w:line="240" w:lineRule="auto"/>
-      </w:pPr>
-      <w:r>
-        <w:t>Consolidates three table creation functions to run in sequence and only 25 items per run</w:t>
-      </w:r>
-      <w:r>
-        <w:t xml:space="preserve"> overall.</w:t>
-      </w:r>
-    </w:p>
-    <w:p>
-      <w:pPr>
-        <w:pStyle w:val="ListParagraph"/>
-        <w:numPr>
-          <w:ilvl w:val="2"/>
-          <w:numId w:val="2"/>
-        </w:numPr>
-        <w:spacing w:line="240" w:lineRule="auto"/>
-      </w:pPr>
-      <w:r>
-        <w:t>Inputs: 3 dictionaries; one for artist index, one for genre index, and one for track features.</w:t>
-      </w:r>
-    </w:p>
-    <w:p>
-      <w:pPr>
-        <w:pStyle w:val="ListParagraph"/>
-        <w:numPr>
-          <w:ilvl w:val="2"/>
-          <w:numId w:val="2"/>
-        </w:numPr>
-        <w:spacing w:line="240" w:lineRule="auto"/>
-      </w:pPr>
-      <w:r>
-        <w:t>Outputs:</w:t>
-      </w:r>
-      <w:r>
-        <w:t xml:space="preserve"> Three tables, one for each dictionary. Nothing returned to program space.</w:t>
-      </w:r>
-    </w:p>
-    <w:p>
-      <w:pPr>
-        <w:pStyle w:val="ListParagraph"/>
-        <w:numPr>
-          <w:ilvl w:val="1"/>
-          <w:numId w:val="2"/>
-        </w:numPr>
-        <w:spacing w:line="240" w:lineRule="auto"/>
-      </w:pPr>
-      <w:proofErr w:type="gramStart"/>
-      <w:r>
-        <w:t>main(</w:t>
-      </w:r>
-      <w:proofErr w:type="gramEnd"/>
-      <w:r>
-        <w:t>)</w:t>
-      </w:r>
-    </w:p>
-    <w:p>
-      <w:pPr>
-        <w:pStyle w:val="ListParagraph"/>
-        <w:numPr>
-          <w:ilvl w:val="2"/>
-          <w:numId w:val="2"/>
-        </w:numPr>
-        <w:spacing w:line="240" w:lineRule="auto"/>
-      </w:pPr>
-      <w:r>
-        <w:t xml:space="preserve">Runs </w:t>
-      </w:r>
-      <w:proofErr w:type="gramStart"/>
-      <w:r>
-        <w:t>all of</w:t>
-      </w:r>
-      <w:proofErr w:type="gramEnd"/>
-      <w:r>
-        <w:t xml:space="preserve"> the above functions sequentially</w:t>
-      </w:r>
-      <w:r>
-        <w:t xml:space="preserve"> to add items to all three tables at the same time, 25 items per run</w:t>
-      </w:r>
-      <w:r>
-        <w:t>, per table.</w:t>
-      </w:r>
-    </w:p>
-    <w:p>
-      <w:pPr>
-        <w:pStyle w:val="ListParagraph"/>
-        <w:numPr>
-          <w:ilvl w:val="2"/>
-          <w:numId w:val="2"/>
-        </w:numPr>
-        <w:spacing w:line="240" w:lineRule="auto"/>
-      </w:pPr>
-      <w:r>
-        <w:t>Inputs: none.</w:t>
-      </w:r>
-    </w:p>
-    <w:p>
-      <w:pPr>
-        <w:pStyle w:val="ListParagraph"/>
-        <w:numPr>
-          <w:ilvl w:val="2"/>
-          <w:numId w:val="2"/>
-        </w:numPr>
-        <w:spacing w:line="240" w:lineRule="auto"/>
-      </w:pPr>
-      <w:r>
-        <w:t>Outputs: none.</w:t>
-      </w:r>
-    </w:p>
-    <w:p>
-      <w:pPr>
-        <w:pStyle w:val="ListParagraph"/>
-        <w:numPr>
-          <w:ilvl w:val="0"/>
-          <w:numId w:val="2"/>
-        </w:numPr>
-        <w:spacing w:line="240" w:lineRule="auto"/>
-      </w:pPr>
-      <w:r>
-        <w:t>spotifyAPI_2:</w:t>
-      </w:r>
-    </w:p>
-    <w:p>
-      <w:pPr>
-        <w:pStyle w:val="ListParagraph"/>
-        <w:numPr>
-          <w:ilvl w:val="1"/>
-          <w:numId w:val="2"/>
-        </w:numPr>
-        <w:spacing w:line="240" w:lineRule="auto"/>
-      </w:pPr>
-      <w:proofErr w:type="spellStart"/>
-      <w:r>
-        <w:t>scoreAverage</w:t>
-      </w:r>
-      <w:proofErr w:type="spellEnd"/>
-      <w:r>
-        <w:t>(output)</w:t>
-      </w:r>
-    </w:p>
-    <w:p>
-      <w:pPr>
-        <w:pStyle w:val="ListParagraph"/>
-        <w:numPr>
-          <w:ilvl w:val="2"/>
-          <w:numId w:val="2"/>
-        </w:numPr>
-        <w:spacing w:line="240" w:lineRule="auto"/>
-      </w:pPr>
-      <w:r>
-        <w:t>Writes a text file in JSON format that averages the four scores amongst all 100 songs.</w:t>
-      </w:r>
-    </w:p>
-    <w:p>
-      <w:pPr>
-        <w:pStyle w:val="ListParagraph"/>
-        <w:numPr>
-          <w:ilvl w:val="2"/>
-          <w:numId w:val="2"/>
-        </w:numPr>
-        <w:spacing w:line="240" w:lineRule="auto"/>
-      </w:pPr>
-      <w:r>
-        <w:t>Input: the filename you want for the stored data</w:t>
-      </w:r>
-      <w:r>
-        <w:t>, including file extension.</w:t>
-      </w:r>
-    </w:p>
-    <w:p>
-      <w:pPr>
-        <w:pStyle w:val="ListParagraph"/>
-        <w:numPr>
-          <w:ilvl w:val="2"/>
-          <w:numId w:val="2"/>
-        </w:numPr>
-        <w:spacing w:line="240" w:lineRule="auto"/>
-      </w:pPr>
-      <w:r>
-        <w:t>Output: a text file with the average scores for all songs.</w:t>
-      </w:r>
-    </w:p>
-    <w:p>
-      <w:pPr>
-        <w:pStyle w:val="ListParagraph"/>
-        <w:numPr>
-          <w:ilvl w:val="1"/>
-          <w:numId w:val="2"/>
-        </w:numPr>
-        <w:spacing w:line="240" w:lineRule="auto"/>
-      </w:pPr>
-      <w:proofErr w:type="spellStart"/>
-      <w:r>
-        <w:t>genreCount</w:t>
-      </w:r>
-      <w:proofErr w:type="spellEnd"/>
-      <w:r>
-        <w:t>(output)</w:t>
-      </w:r>
-    </w:p>
-    <w:p>
-      <w:pPr>
-        <w:pStyle w:val="ListParagraph"/>
-        <w:numPr>
-          <w:ilvl w:val="2"/>
-          <w:numId w:val="2"/>
-        </w:numPr>
-        <w:spacing w:line="240" w:lineRule="auto"/>
-      </w:pPr>
-      <w:r>
-        <w:t>Writes a text file in JSON format that counts the number of songs in each genre amongst all 100 songs.</w:t>
-      </w:r>
-    </w:p>
-    <w:p>
-      <w:pPr>
-        <w:pStyle w:val="ListParagraph"/>
-        <w:numPr>
-          <w:ilvl w:val="2"/>
-          <w:numId w:val="2"/>
-        </w:numPr>
-        <w:spacing w:line="240" w:lineRule="auto"/>
-      </w:pPr>
-      <w:r>
-        <w:t>Input: the filename you want for the stored data, including file extension.</w:t>
-      </w:r>
-    </w:p>
-    <w:p>
-      <w:pPr>
-        <w:pStyle w:val="ListParagraph"/>
-        <w:numPr>
-          <w:ilvl w:val="2"/>
-          <w:numId w:val="2"/>
-        </w:numPr>
-        <w:spacing w:line="240" w:lineRule="auto"/>
-      </w:pPr>
-      <w:r>
-        <w:t>Output: a text file with the counts for all genres present in the data.</w:t>
-      </w:r>
-    </w:p>
-    <w:p>
-      <w:pPr>
-        <w:pStyle w:val="ListParagraph"/>
-        <w:numPr>
-          <w:ilvl w:val="1"/>
-          <w:numId w:val="2"/>
-        </w:numPr>
-        <w:spacing w:line="240" w:lineRule="auto"/>
-      </w:pPr>
-      <w:proofErr w:type="spellStart"/>
-      <w:r>
-        <w:t>artistCount</w:t>
-      </w:r>
-      <w:proofErr w:type="spellEnd"/>
-      <w:r>
-        <w:t>(</w:t>
-      </w:r>
-      <w:r>
-        <w:t>output)</w:t>
-      </w:r>
-    </w:p>
-    <w:p>
-      <w:pPr>
-        <w:pStyle w:val="ListParagraph"/>
-        <w:numPr>
-          <w:ilvl w:val="2"/>
-          <w:numId w:val="2"/>
-        </w:numPr>
-        <w:spacing w:line="240" w:lineRule="auto"/>
-      </w:pPr>
-      <w:r>
-        <w:t>Writes a text file in JSON format that counts the number of songs for each artist amongst all 100 songs.</w:t>
-      </w:r>
-    </w:p>
-    <w:p>
-      <w:pPr>
-        <w:pStyle w:val="ListParagraph"/>
-        <w:numPr>
-          <w:ilvl w:val="2"/>
-          <w:numId w:val="2"/>
-        </w:numPr>
-        <w:spacing w:line="240" w:lineRule="auto"/>
-      </w:pPr>
-      <w:r>
-        <w:t>Input:</w:t>
-      </w:r>
-      <w:r>
-        <w:t xml:space="preserve"> the filename you want for the stored data, including file extension.</w:t>
-      </w:r>
-    </w:p>
-    <w:p>
-      <w:pPr>
-        <w:pStyle w:val="ListParagraph"/>
-        <w:numPr>
-          <w:ilvl w:val="2"/>
-          <w:numId w:val="2"/>
-        </w:numPr>
-        <w:spacing w:line="240" w:lineRule="auto"/>
-      </w:pPr>
-      <w:r>
-        <w:t>Output: a text file with the counts for all artists present in the data.</w:t>
-      </w:r>
-    </w:p>
-    <w:p>
-      <w:pPr>
-        <w:pStyle w:val="ListParagraph"/>
-        <w:numPr>
-          <w:ilvl w:val="1"/>
-          <w:numId w:val="2"/>
-        </w:numPr>
-        <w:spacing w:line="240" w:lineRule="auto"/>
-      </w:pPr>
-      <w:proofErr w:type="spellStart"/>
-      <w:r>
-        <w:t>bar_graph</w:t>
-      </w:r>
-      <w:proofErr w:type="spellEnd"/>
-      <w:r>
-        <w:t>(filename)</w:t>
-      </w:r>
-    </w:p>
-    <w:p>
-      <w:pPr>
-        <w:pStyle w:val="ListParagraph"/>
-        <w:numPr>
-          <w:ilvl w:val="2"/>
-          <w:numId w:val="2"/>
-        </w:numPr>
-        <w:spacing w:line="240" w:lineRule="auto"/>
-      </w:pPr>
-      <w:r>
-        <w:t xml:space="preserve">Creates and displays a bar graph of the data for </w:t>
-      </w:r>
-      <w:proofErr w:type="spellStart"/>
-      <w:r>
-        <w:t>scoreAverage</w:t>
-      </w:r>
-      <w:proofErr w:type="spellEnd"/>
-      <w:r>
-        <w:t>.</w:t>
-      </w:r>
-    </w:p>
-    <w:p>
-      <w:pPr>
-        <w:pStyle w:val="ListParagraph"/>
-        <w:numPr>
-          <w:ilvl w:val="2"/>
-          <w:numId w:val="2"/>
-        </w:numPr>
-        <w:spacing w:line="240" w:lineRule="auto"/>
-      </w:pPr>
-      <w:r>
-        <w:t xml:space="preserve">Inputs: a filename </w:t>
-      </w:r>
-      <w:r>
-        <w:t xml:space="preserve">for a text file </w:t>
-      </w:r>
-      <w:r>
-        <w:t>in JSON format to pull data from to generate a graph.</w:t>
-      </w:r>
-    </w:p>
-    <w:p>
-      <w:pPr>
-        <w:pStyle w:val="ListParagraph"/>
-        <w:numPr>
-          <w:ilvl w:val="2"/>
-          <w:numId w:val="2"/>
-        </w:numPr>
-        <w:spacing w:line="240" w:lineRule="auto"/>
-      </w:pPr>
-      <w:r>
-        <w:t>Outputs: displays the graph within the program</w:t>
-      </w:r>
-      <w:r>
-        <w:t xml:space="preserve"> </w:t>
-      </w:r>
-      <w:r>
-        <w:t>and saves a picture in your file directory.</w:t>
-      </w:r>
-    </w:p>
-    <w:p>
-      <w:pPr>
-        <w:pStyle w:val="ListParagraph"/>
-        <w:numPr>
-          <w:ilvl w:val="1"/>
-          <w:numId w:val="2"/>
-        </w:numPr>
-        <w:spacing w:line="240" w:lineRule="auto"/>
-      </w:pPr>
-      <w:proofErr w:type="spellStart"/>
-      <w:r>
-        <w:t>barh_chart</w:t>
-      </w:r>
-      <w:proofErr w:type="spellEnd"/>
-      <w:r>
-        <w:t>(filename)</w:t>
-      </w:r>
-    </w:p>
-    <w:p>
-      <w:pPr>
-        <w:pStyle w:val="ListParagraph"/>
-        <w:numPr>
-          <w:ilvl w:val="2"/>
-          <w:numId w:val="2"/>
-        </w:numPr>
-        <w:spacing w:line="240" w:lineRule="auto"/>
-      </w:pPr>
-      <w:r>
-        <w:t>Creates and displays a horizontal bar</w:t>
-      </w:r>
-      <w:r>
-        <w:t xml:space="preserve"> </w:t>
-      </w:r>
-      <w:r>
-        <w:t xml:space="preserve">graph for </w:t>
-      </w:r>
-      <w:proofErr w:type="spellStart"/>
-      <w:r>
-        <w:t>genreCount</w:t>
-      </w:r>
-      <w:proofErr w:type="spellEnd"/>
-      <w:r>
-        <w:t>.</w:t>
-      </w:r>
-    </w:p>
-    <w:p>
-      <w:pPr>
-        <w:pStyle w:val="ListParagraph"/>
-        <w:numPr>
-          <w:ilvl w:val="2"/>
-          <w:numId w:val="2"/>
-        </w:numPr>
-        <w:spacing w:line="240" w:lineRule="auto"/>
-      </w:pPr>
-      <w:r>
-        <w:t xml:space="preserve">Inputs: a filename </w:t>
-      </w:r>
-      <w:r>
-        <w:t>for a text file in</w:t>
-      </w:r>
-      <w:r>
-        <w:t xml:space="preserve"> JSON format to pull data from to generate a graph.</w:t>
-      </w:r>
-    </w:p>
-    <w:p>
-      <w:pPr>
-        <w:pStyle w:val="ListParagraph"/>
-        <w:numPr>
-          <w:ilvl w:val="2"/>
-          <w:numId w:val="2"/>
-        </w:numPr>
-        <w:spacing w:line="240" w:lineRule="auto"/>
-      </w:pPr>
-      <w:r>
-        <w:t>Outputs: displays the graph within the program</w:t>
-      </w:r>
-      <w:r>
-        <w:t xml:space="preserve"> </w:t>
-      </w:r>
-      <w:r>
-        <w:t>and saves a picture in your file directory.</w:t>
-      </w:r>
-    </w:p>
-    <w:p>
-      <w:pPr>
-        <w:pStyle w:val="ListParagraph"/>
-        <w:numPr>
-          <w:ilvl w:val="1"/>
-          <w:numId w:val="2"/>
-        </w:numPr>
-        <w:spacing w:line="240" w:lineRule="auto"/>
-      </w:pPr>
-      <w:proofErr w:type="spellStart"/>
-      <w:r>
-        <w:lastRenderedPageBreak/>
+      <w:proofErr w:type="spellStart"/>
+      <w:r>
         <w:t>pie_chart</w:t>
       </w:r>
       <w:proofErr w:type="spellEnd"/>
@@ -2301,19 +2391,27 @@
           <w:tcPr>
             <w:tcW w:w="2596" w:type="dxa"/>
           </w:tcPr>
+          <w:p>
+            <w:r>
+              <w:t>Genius API</w:t>
+            </w:r>
+          </w:p>
+        </w:tc>
+        <w:tc>
+          <w:tcPr>
+            <w:tcW w:w="2597" w:type="dxa"/>
+          </w:tcPr>
           <w:p/>
         </w:tc>
         <w:tc>
           <w:tcPr>
-            <w:tcW w:w="2597" w:type="dxa"/>
-          </w:tcPr>
-          <w:p/>
-        </w:tc>
-        <w:tc>
-          <w:tcPr>
             <w:tcW w:w="3257" w:type="dxa"/>
           </w:tcPr>
-          <w:p/>
+          <w:p>
+            <w:r>
+              <w:t>No – Required additional support from the Lyrics Genius API module</w:t>
+            </w:r>
+          </w:p>
         </w:tc>
       </w:tr>
       <w:tr>
@@ -2330,19 +2428,27 @@
           <w:tcPr>
             <w:tcW w:w="2596" w:type="dxa"/>
           </w:tcPr>
+          <w:p>
+            <w:r>
+              <w:t>Lyrics Genius API</w:t>
+            </w:r>
+          </w:p>
+        </w:tc>
+        <w:tc>
+          <w:tcPr>
+            <w:tcW w:w="2597" w:type="dxa"/>
+          </w:tcPr>
           <w:p/>
         </w:tc>
         <w:tc>
           <w:tcPr>
-            <w:tcW w:w="2597" w:type="dxa"/>
-          </w:tcPr>
-          <w:p/>
-        </w:tc>
-        <w:tc>
-          <w:tcPr>
             <w:tcW w:w="3257" w:type="dxa"/>
           </w:tcPr>
-          <w:p/>
+          <w:p>
+            <w:r>
+              <w:t xml:space="preserve">Yes – allowed us to conduct searches for each song in the top 100. </w:t>
+            </w:r>
+          </w:p>
         </w:tc>
       </w:tr>
       <w:tr>

</xml_diff>

<commit_message>
Rogers portion of report finished.
</commit_message>
<xml_diff>
--- a/FinalProjectReport.docx
+++ b/FinalProjectReport.docx
@@ -420,7 +420,50 @@
         <w:spacing w:line="240" w:lineRule="auto"/>
       </w:pPr>
       <w:r>
-        <w:t>&lt; Placeholder for Genre Graph&gt;</w:t>
+        <w:rPr>
+          <w:noProof/>
+        </w:rPr>
+        <w:drawing>
+          <wp:inline distT="0" distB="0" distL="0" distR="0" wp14:anchorId="45B212A5" wp14:editId="3075D8C1">
+            <wp:extent cx="6301413" cy="3276600"/>
+            <wp:effectExtent l="0" t="0" r="4445" b="0"/>
+            <wp:docPr id="1" name="Picture 1" descr="A graph containing genre counts for the Billboard Hot 100"/>
+            <wp:cNvGraphicFramePr>
+              <a:graphicFrameLocks xmlns:a="http://schemas.openxmlformats.org/drawingml/2006/main" noChangeAspect="1"/>
+            </wp:cNvGraphicFramePr>
+            <a:graphic xmlns:a="http://schemas.openxmlformats.org/drawingml/2006/main">
+              <a:graphicData uri="http://schemas.openxmlformats.org/drawingml/2006/picture">
+                <pic:pic xmlns:pic="http://schemas.openxmlformats.org/drawingml/2006/picture">
+                  <pic:nvPicPr>
+                    <pic:cNvPr id="1" name="Picture 1" descr="A graph containing genre counts for the Billboard Hot 100"/>
+                    <pic:cNvPicPr/>
+                  </pic:nvPicPr>
+                  <pic:blipFill>
+                    <a:blip r:embed="rId5" cstate="print">
+                      <a:extLst>
+                        <a:ext uri="{28A0092B-C50C-407E-A947-70E740481C1C}">
+                          <a14:useLocalDpi xmlns:a14="http://schemas.microsoft.com/office/drawing/2010/main" val="0"/>
+                        </a:ext>
+                      </a:extLst>
+                    </a:blip>
+                    <a:stretch>
+                      <a:fillRect/>
+                    </a:stretch>
+                  </pic:blipFill>
+                  <pic:spPr>
+                    <a:xfrm>
+                      <a:off x="0" y="0"/>
+                      <a:ext cx="6303143" cy="3277500"/>
+                    </a:xfrm>
+                    <a:prstGeom prst="rect">
+                      <a:avLst/>
+                    </a:prstGeom>
+                  </pic:spPr>
+                </pic:pic>
+              </a:graphicData>
+            </a:graphic>
+          </wp:inline>
+        </w:drawing>
       </w:r>
     </w:p>
     <w:p>
@@ -445,7 +488,51 @@
         <w:spacing w:line="240" w:lineRule="auto"/>
       </w:pPr>
       <w:r>
-        <w:t>&lt;Placeholder for Artist Pie Chart&gt;</w:t>
+        <w:rPr>
+          <w:noProof/>
+        </w:rPr>
+        <w:lastRenderedPageBreak/>
+        <w:drawing>
+          <wp:inline distT="0" distB="0" distL="0" distR="0" wp14:anchorId="527071EF" wp14:editId="3DB23153">
+            <wp:extent cx="6355080" cy="4290060"/>
+            <wp:effectExtent l="0" t="0" r="7620" b="0"/>
+            <wp:docPr id="2" name="Picture 2" descr="Pie chart showing artist composition on the Billboard Hot 100."/>
+            <wp:cNvGraphicFramePr>
+              <a:graphicFrameLocks xmlns:a="http://schemas.openxmlformats.org/drawingml/2006/main" noChangeAspect="1"/>
+            </wp:cNvGraphicFramePr>
+            <a:graphic xmlns:a="http://schemas.openxmlformats.org/drawingml/2006/main">
+              <a:graphicData uri="http://schemas.openxmlformats.org/drawingml/2006/picture">
+                <pic:pic xmlns:pic="http://schemas.openxmlformats.org/drawingml/2006/picture">
+                  <pic:nvPicPr>
+                    <pic:cNvPr id="2" name="Picture 2" descr="Pie chart showing artist composition on the Billboard Hot 100."/>
+                    <pic:cNvPicPr/>
+                  </pic:nvPicPr>
+                  <pic:blipFill>
+                    <a:blip r:embed="rId6">
+                      <a:extLst>
+                        <a:ext uri="{28A0092B-C50C-407E-A947-70E740481C1C}">
+                          <a14:useLocalDpi xmlns:a14="http://schemas.microsoft.com/office/drawing/2010/main" val="0"/>
+                        </a:ext>
+                      </a:extLst>
+                    </a:blip>
+                    <a:stretch>
+                      <a:fillRect/>
+                    </a:stretch>
+                  </pic:blipFill>
+                  <pic:spPr>
+                    <a:xfrm>
+                      <a:off x="0" y="0"/>
+                      <a:ext cx="6355107" cy="4290078"/>
+                    </a:xfrm>
+                    <a:prstGeom prst="rect">
+                      <a:avLst/>
+                    </a:prstGeom>
+                  </pic:spPr>
+                </pic:pic>
+              </a:graphicData>
+            </a:graphic>
+          </wp:inline>
+        </w:drawing>
       </w:r>
     </w:p>
     <w:p>
@@ -509,7 +596,51 @@
         <w:spacing w:line="240" w:lineRule="auto"/>
       </w:pPr>
       <w:r>
-        <w:t>&lt; Placeholder for average scores chart&gt;</w:t>
+        <w:rPr>
+          <w:noProof/>
+        </w:rPr>
+        <w:lastRenderedPageBreak/>
+        <w:drawing>
+          <wp:inline distT="0" distB="0" distL="0" distR="0" wp14:anchorId="158663D5" wp14:editId="765861B3">
+            <wp:extent cx="5943600" cy="5943600"/>
+            <wp:effectExtent l="0" t="0" r="0" b="0"/>
+            <wp:docPr id="3" name="Picture 3" descr="Bar chart describing the average scores for the four metrics measured from the Spotify API"/>
+            <wp:cNvGraphicFramePr>
+              <a:graphicFrameLocks xmlns:a="http://schemas.openxmlformats.org/drawingml/2006/main" noChangeAspect="1"/>
+            </wp:cNvGraphicFramePr>
+            <a:graphic xmlns:a="http://schemas.openxmlformats.org/drawingml/2006/main">
+              <a:graphicData uri="http://schemas.openxmlformats.org/drawingml/2006/picture">
+                <pic:pic xmlns:pic="http://schemas.openxmlformats.org/drawingml/2006/picture">
+                  <pic:nvPicPr>
+                    <pic:cNvPr id="3" name="Picture 3" descr="Bar chart describing the average scores for the four metrics measured from the Spotify API"/>
+                    <pic:cNvPicPr/>
+                  </pic:nvPicPr>
+                  <pic:blipFill>
+                    <a:blip r:embed="rId7">
+                      <a:extLst>
+                        <a:ext uri="{28A0092B-C50C-407E-A947-70E740481C1C}">
+                          <a14:useLocalDpi xmlns:a14="http://schemas.microsoft.com/office/drawing/2010/main" val="0"/>
+                        </a:ext>
+                      </a:extLst>
+                    </a:blip>
+                    <a:stretch>
+                      <a:fillRect/>
+                    </a:stretch>
+                  </pic:blipFill>
+                  <pic:spPr>
+                    <a:xfrm>
+                      <a:off x="0" y="0"/>
+                      <a:ext cx="5943600" cy="5943600"/>
+                    </a:xfrm>
+                    <a:prstGeom prst="rect">
+                      <a:avLst/>
+                    </a:prstGeom>
+                  </pic:spPr>
+                </pic:pic>
+              </a:graphicData>
+            </a:graphic>
+          </wp:inline>
+        </w:drawing>
       </w:r>
     </w:p>
     <w:p>
@@ -559,7 +690,11 @@
         <w:t>Speechiness tends to run significantly lower than the other three metrics, so songs in the Top 100 seem to have minimal lyricism.</w:t>
       </w:r>
       <w:r>
-        <w:t xml:space="preserve"> Danceability and energy are similar, while danceability is higher, so the most popular songs tend to </w:t>
+        <w:t xml:space="preserve"> Danceability and energy are similar, while </w:t>
+      </w:r>
+      <w:r>
+        <w:lastRenderedPageBreak/>
+        <w:t xml:space="preserve">danceability is higher, so the most popular songs tend to </w:t>
       </w:r>
       <w:r>
         <w:t>be strongly rhythmic and possess strong, loud, and driving beats.</w:t>
@@ -598,19 +733,65 @@
         <w:spacing w:line="240" w:lineRule="auto"/>
       </w:pPr>
       <w:r>
-        <w:lastRenderedPageBreak/>
-        <w:t>First – run the Spotify API to collect data</w:t>
-      </w:r>
-      <w:r>
-        <w:t xml:space="preserve"> for usage by the Genius API and to create visualizations and tables for the Spotify API.</w:t>
-      </w:r>
-    </w:p>
-    <w:p>
-      <w:pPr>
-        <w:spacing w:line="240" w:lineRule="auto"/>
-      </w:pPr>
-      <w:r>
-        <w:t xml:space="preserve">For the Spotify / </w:t>
+        <w:t>First</w:t>
+      </w:r>
+      <w:r>
+        <w:t>, you need to install our modules. The installation lines in a command prompt are:</w:t>
+      </w:r>
+    </w:p>
+    <w:p>
+      <w:pPr>
+        <w:pStyle w:val="ListParagraph"/>
+        <w:numPr>
+          <w:ilvl w:val="0"/>
+          <w:numId w:val="5"/>
+        </w:numPr>
+        <w:spacing w:line="240" w:lineRule="auto"/>
+      </w:pPr>
+      <w:r>
+        <w:t xml:space="preserve">pip install </w:t>
+      </w:r>
+      <w:proofErr w:type="spellStart"/>
+      <w:r>
+        <w:t>lyricsgenius</w:t>
+      </w:r>
+      <w:proofErr w:type="spellEnd"/>
+    </w:p>
+    <w:p>
+      <w:pPr>
+        <w:pStyle w:val="ListParagraph"/>
+        <w:numPr>
+          <w:ilvl w:val="0"/>
+          <w:numId w:val="5"/>
+        </w:numPr>
+        <w:spacing w:line="240" w:lineRule="auto"/>
+      </w:pPr>
+      <w:r>
+        <w:t xml:space="preserve">pip install </w:t>
+      </w:r>
+      <w:proofErr w:type="spellStart"/>
+      <w:r>
+        <w:t>spotipy</w:t>
+      </w:r>
+      <w:proofErr w:type="spellEnd"/>
+    </w:p>
+    <w:p>
+      <w:pPr>
+        <w:spacing w:line="240" w:lineRule="auto"/>
+      </w:pPr>
+      <w:r>
+        <w:t xml:space="preserve">This will enable you to use </w:t>
+      </w:r>
+      <w:r>
+        <w:t xml:space="preserve">the </w:t>
+      </w:r>
+      <w:proofErr w:type="spellStart"/>
+      <w:r>
+        <w:t>lyricsgenius</w:t>
+      </w:r>
+      <w:proofErr w:type="spellEnd"/>
+      <w:r>
+        <w:t xml:space="preserve"> and </w:t>
       </w:r>
       <w:proofErr w:type="spellStart"/>
       <w:r>
@@ -618,7 +799,18 @@
       </w:r>
       <w:proofErr w:type="spellEnd"/>
       <w:r>
-        <w:t xml:space="preserve"> API:</w:t>
+        <w:t xml:space="preserve"> modules. This was confirmed to be suitable by Holden</w:t>
+      </w:r>
+      <w:r>
+        <w:t xml:space="preserve"> in place of using the requests module, as they still require the generation of keys and processing of data.</w:t>
+      </w:r>
+    </w:p>
+    <w:p>
+      <w:pPr>
+        <w:spacing w:line="240" w:lineRule="auto"/>
+      </w:pPr>
+      <w:r>
+        <w:t>The next steps are as follows:</w:t>
       </w:r>
     </w:p>
     <w:p>
@@ -626,20 +818,128 @@
         <w:pStyle w:val="ListParagraph"/>
         <w:numPr>
           <w:ilvl w:val="0"/>
-          <w:numId w:val="2"/>
-        </w:numPr>
-        <w:spacing w:line="240" w:lineRule="auto"/>
-      </w:pPr>
+          <w:numId w:val="6"/>
+        </w:numPr>
+        <w:spacing w:line="240" w:lineRule="auto"/>
+      </w:pPr>
+      <w:r>
+        <w:t>Open main_file1 and main_file2.</w:t>
+      </w:r>
+    </w:p>
+    <w:p>
+      <w:pPr>
+        <w:pStyle w:val="ListParagraph"/>
+        <w:numPr>
+          <w:ilvl w:val="0"/>
+          <w:numId w:val="6"/>
+        </w:numPr>
+        <w:spacing w:line="240" w:lineRule="auto"/>
+      </w:pPr>
+      <w:r>
+        <w:t>Run main_file1 to begin the API pulls and</w:t>
+      </w:r>
+      <w:r>
+        <w:t xml:space="preserve"> create the database.</w:t>
+      </w:r>
+    </w:p>
+    <w:p>
+      <w:pPr>
+        <w:pStyle w:val="ListParagraph"/>
+        <w:numPr>
+          <w:ilvl w:val="1"/>
+          <w:numId w:val="6"/>
+        </w:numPr>
+        <w:spacing w:line="240" w:lineRule="auto"/>
+      </w:pPr>
+      <w:r>
+        <w:t>You will need to run the API at least 4 times to complete the database.</w:t>
+      </w:r>
+    </w:p>
+    <w:p>
+      <w:pPr>
+        <w:pStyle w:val="ListParagraph"/>
+        <w:numPr>
+          <w:ilvl w:val="1"/>
+          <w:numId w:val="6"/>
+        </w:numPr>
+        <w:spacing w:line="240" w:lineRule="auto"/>
+      </w:pPr>
+      <w:r>
+        <w:t>You may run it more if you want; it will tell you that the data has ended and there is nothing more to add.</w:t>
+      </w:r>
+    </w:p>
+    <w:p>
+      <w:pPr>
+        <w:pStyle w:val="ListParagraph"/>
+        <w:numPr>
+          <w:ilvl w:val="0"/>
+          <w:numId w:val="6"/>
+        </w:numPr>
+        <w:spacing w:line="240" w:lineRule="auto"/>
+      </w:pPr>
+      <w:r>
+        <w:t xml:space="preserve">Run main_file2 to begin writing files to the directory, performing calculations, </w:t>
+      </w:r>
+      <w:r>
+        <w:t>and displaying and saving graphs and the associated images.</w:t>
+      </w:r>
+    </w:p>
+    <w:p>
+      <w:pPr>
+        <w:pStyle w:val="ListParagraph"/>
+        <w:numPr>
+          <w:ilvl w:val="1"/>
+          <w:numId w:val="6"/>
+        </w:numPr>
+        <w:spacing w:line="240" w:lineRule="auto"/>
+      </w:pPr>
+      <w:r>
+        <w:t xml:space="preserve">This file only needs to be </w:t>
+      </w:r>
       <w:proofErr w:type="gramStart"/>
       <w:r>
-        <w:t>Open up</w:t>
+        <w:t>ran</w:t>
       </w:r>
       <w:proofErr w:type="gramEnd"/>
       <w:r>
-        <w:t xml:space="preserve"> both spotifyAPI_1.py and spotifyAPI_2.py</w:t>
-      </w:r>
-      <w:r>
-        <w:t>.</w:t>
+        <w:t xml:space="preserve"> once.</w:t>
+      </w:r>
+    </w:p>
+    <w:p>
+      <w:pPr>
+        <w:pStyle w:val="ListParagraph"/>
+        <w:numPr>
+          <w:ilvl w:val="1"/>
+          <w:numId w:val="6"/>
+        </w:numPr>
+        <w:spacing w:line="240" w:lineRule="auto"/>
+      </w:pPr>
+      <w:r>
+        <w:t>You will need to exit out of each figure as it displays</w:t>
+      </w:r>
+      <w:r>
+        <w:t xml:space="preserve"> to continue viewing </w:t>
+      </w:r>
+      <w:proofErr w:type="gramStart"/>
+      <w:r>
+        <w:t>all of</w:t>
+      </w:r>
+      <w:proofErr w:type="gramEnd"/>
+      <w:r>
+        <w:t xml:space="preserve"> the figures in the code space.</w:t>
+      </w:r>
+    </w:p>
+    <w:p>
+      <w:pPr>
+        <w:pStyle w:val="ListParagraph"/>
+        <w:numPr>
+          <w:ilvl w:val="1"/>
+          <w:numId w:val="6"/>
+        </w:numPr>
+        <w:spacing w:line="240" w:lineRule="auto"/>
+      </w:pPr>
+      <w:r>
+        <w:t>You’re all done!</w:t>
       </w:r>
     </w:p>
     <w:p>
@@ -647,265 +947,16 @@
         <w:pStyle w:val="ListParagraph"/>
         <w:numPr>
           <w:ilvl w:val="0"/>
-          <w:numId w:val="2"/>
-        </w:numPr>
-        <w:spacing w:line="240" w:lineRule="auto"/>
-      </w:pPr>
-      <w:proofErr w:type="gramStart"/>
-      <w:r>
-        <w:t>Both of these</w:t>
-      </w:r>
-      <w:proofErr w:type="gramEnd"/>
-      <w:r>
-        <w:t xml:space="preserve"> files are structured to have a main function call at the end. There is </w:t>
-      </w:r>
-      <w:r>
-        <w:rPr>
-          <w:u w:val="single"/>
-        </w:rPr>
-        <w:t>no need</w:t>
-      </w:r>
-      <w:r>
-        <w:t xml:space="preserve"> to enter in any external variables, and there are no user inputs required beyond running the code.</w:t>
-      </w:r>
-    </w:p>
-    <w:p>
-      <w:pPr>
-        <w:pStyle w:val="ListParagraph"/>
-        <w:numPr>
-          <w:ilvl w:val="0"/>
-          <w:numId w:val="2"/>
-        </w:numPr>
-        <w:spacing w:line="240" w:lineRule="auto"/>
-      </w:pPr>
-      <w:r>
-        <w:t>Run spotifyAPI_1.py first</w:t>
-      </w:r>
-      <w:r>
-        <w:t>:</w:t>
-      </w:r>
-    </w:p>
-    <w:p>
-      <w:pPr>
-        <w:pStyle w:val="ListParagraph"/>
-        <w:numPr>
-          <w:ilvl w:val="1"/>
-          <w:numId w:val="2"/>
-        </w:numPr>
-        <w:spacing w:line="240" w:lineRule="auto"/>
-      </w:pPr>
-      <w:r>
-        <w:t xml:space="preserve">The </w:t>
-      </w:r>
-      <w:proofErr w:type="spellStart"/>
-      <w:r>
-        <w:t>Spotipy</w:t>
-      </w:r>
-      <w:proofErr w:type="spellEnd"/>
-      <w:r>
-        <w:t xml:space="preserve"> module creates an Oauth2 instance using my client secret and client ID</w:t>
-      </w:r>
-      <w:r>
-        <w:t xml:space="preserve"> that accesses the Spotify API using an object named ‘</w:t>
-      </w:r>
-      <w:proofErr w:type="spellStart"/>
-      <w:r>
-        <w:t>sp</w:t>
-      </w:r>
-      <w:proofErr w:type="spellEnd"/>
-      <w:r>
-        <w:t>’ – all the call methods are ran on that object using</w:t>
-      </w:r>
-      <w:r>
-        <w:t xml:space="preserve"> methods native to the module.</w:t>
-      </w:r>
-    </w:p>
-    <w:p>
-      <w:pPr>
-        <w:pStyle w:val="ListParagraph"/>
-        <w:numPr>
-          <w:ilvl w:val="1"/>
-          <w:numId w:val="2"/>
-        </w:numPr>
-        <w:spacing w:line="240" w:lineRule="auto"/>
-      </w:pPr>
-      <w:r>
-        <w:t>If you want to check if API pull works, be sure the database file is empty. We will do so before submitting.</w:t>
-      </w:r>
-    </w:p>
-    <w:p>
-      <w:pPr>
-        <w:pStyle w:val="ListParagraph"/>
-        <w:numPr>
-          <w:ilvl w:val="1"/>
-          <w:numId w:val="2"/>
-        </w:numPr>
-        <w:spacing w:line="240" w:lineRule="auto"/>
-      </w:pPr>
-      <w:r>
-        <w:t xml:space="preserve">Run the program </w:t>
-      </w:r>
-      <w:r>
-        <w:rPr>
-          <w:u w:val="single"/>
-        </w:rPr>
-        <w:t>until the third table indicates it is full.</w:t>
-      </w:r>
-      <w:r>
-        <w:t xml:space="preserve"> The longest </w:t>
-      </w:r>
-      <w:r>
-        <w:t>table</w:t>
-      </w:r>
-      <w:r>
-        <w:t xml:space="preserve"> pull will be 100 items which will take 4 runs of 25 maximum items.</w:t>
-      </w:r>
-      <w:r>
-        <w:t xml:space="preserve"> Approximately 8 runs should be the maximum you need</w:t>
-      </w:r>
-      <w:r>
-        <w:t xml:space="preserve"> to populate all three tables.</w:t>
-      </w:r>
-    </w:p>
-    <w:p>
-      <w:pPr>
-        <w:pStyle w:val="ListParagraph"/>
-        <w:numPr>
-          <w:ilvl w:val="1"/>
-          <w:numId w:val="2"/>
-        </w:numPr>
-        <w:spacing w:line="240" w:lineRule="auto"/>
-      </w:pPr>
-      <w:r>
-        <w:t xml:space="preserve">The program will indicate </w:t>
-      </w:r>
-      <w:proofErr w:type="gramStart"/>
-      <w:r>
-        <w:t>whether or not</w:t>
-      </w:r>
-      <w:proofErr w:type="gramEnd"/>
-      <w:r>
-        <w:t xml:space="preserve"> the table </w:t>
-      </w:r>
-      <w:r>
-        <w:t>has been created from scratch.</w:t>
-      </w:r>
-    </w:p>
-    <w:p>
-      <w:pPr>
-        <w:pStyle w:val="ListParagraph"/>
-        <w:numPr>
-          <w:ilvl w:val="1"/>
-          <w:numId w:val="2"/>
-        </w:numPr>
-        <w:spacing w:line="240" w:lineRule="auto"/>
-      </w:pPr>
-      <w:r>
-        <w:t>It will also indicate whether the table has existing items, and it will also indicate that the function has ran out of items to parse from the API data.</w:t>
-      </w:r>
-    </w:p>
-    <w:p>
-      <w:pPr>
-        <w:pStyle w:val="ListParagraph"/>
-        <w:numPr>
-          <w:ilvl w:val="1"/>
-          <w:numId w:val="2"/>
-        </w:numPr>
-        <w:spacing w:line="240" w:lineRule="auto"/>
-      </w:pPr>
-      <w:r>
-        <w:t xml:space="preserve">Finally, it has a failsafe method that skips operation if you are attempting to add data to a table </w:t>
-      </w:r>
-      <w:r>
-        <w:t>and there is no new data to add.</w:t>
-      </w:r>
-    </w:p>
-    <w:p>
-      <w:pPr>
-        <w:pStyle w:val="ListParagraph"/>
-        <w:numPr>
-          <w:ilvl w:val="0"/>
-          <w:numId w:val="2"/>
-        </w:numPr>
-        <w:spacing w:line="240" w:lineRule="auto"/>
-      </w:pPr>
-      <w:r>
-        <w:t>Run spotifyAPI_2.py second:</w:t>
-      </w:r>
-    </w:p>
-    <w:p>
-      <w:pPr>
-        <w:pStyle w:val="ListParagraph"/>
-        <w:numPr>
-          <w:ilvl w:val="1"/>
-          <w:numId w:val="2"/>
-        </w:numPr>
-        <w:spacing w:line="240" w:lineRule="auto"/>
-      </w:pPr>
-      <w:r>
-        <w:t>Again, there should be no text files besides the reports and instructions after we submit, but double checking for old files ensures the data being used in the table matches the JSON files stored.</w:t>
-      </w:r>
-    </w:p>
-    <w:p>
-      <w:pPr>
-        <w:pStyle w:val="ListParagraph"/>
-        <w:numPr>
-          <w:ilvl w:val="1"/>
-          <w:numId w:val="2"/>
-        </w:numPr>
-        <w:spacing w:line="240" w:lineRule="auto"/>
-      </w:pPr>
-      <w:r>
-        <w:t xml:space="preserve">This program only needs to be ran </w:t>
-      </w:r>
-      <w:r>
-        <w:rPr>
-          <w:u w:val="single"/>
-        </w:rPr>
-        <w:t>once.</w:t>
-      </w:r>
-    </w:p>
-    <w:p>
-      <w:pPr>
-        <w:pStyle w:val="ListParagraph"/>
-        <w:numPr>
-          <w:ilvl w:val="1"/>
-          <w:numId w:val="2"/>
-        </w:numPr>
-        <w:spacing w:line="240" w:lineRule="auto"/>
-      </w:pPr>
-      <w:r>
-        <w:t xml:space="preserve">The program will populate three visualizations </w:t>
-      </w:r>
-      <w:r>
-        <w:t xml:space="preserve">while running, for three different measurements: an average of the four musical scores we were testing for, a count of </w:t>
-      </w:r>
-      <w:r>
-        <w:t>songs by genre, and a count of songs by artist.</w:t>
-      </w:r>
-    </w:p>
-    <w:p>
-      <w:pPr>
-        <w:pStyle w:val="ListParagraph"/>
-        <w:numPr>
-          <w:ilvl w:val="1"/>
-          <w:numId w:val="2"/>
-        </w:numPr>
-        <w:spacing w:line="240" w:lineRule="auto"/>
-      </w:pPr>
-      <w:r>
-        <w:t>You will need to exit out of the graph visualizations for the program to continue running, and for it to end.</w:t>
-      </w:r>
-    </w:p>
-    <w:p>
-      <w:pPr>
-        <w:spacing w:line="240" w:lineRule="auto"/>
-        <w:rPr>
-          <w:b/>
-          <w:bCs/>
-          <w:u w:val="single"/>
-        </w:rPr>
-      </w:pPr>
+          <w:numId w:val="6"/>
+        </w:numPr>
+        <w:spacing w:line="240" w:lineRule="auto"/>
+      </w:pPr>
+      <w:r>
+        <w:t xml:space="preserve">The JSON files and images are saved in the </w:t>
+      </w:r>
+      <w:r>
+        <w:t>same directory as the main files.</w:t>
+      </w:r>
     </w:p>
     <w:p>
       <w:pPr>
@@ -1095,8 +1146,145 @@
         <w:spacing w:line="240" w:lineRule="auto"/>
       </w:pPr>
       <w:r>
+        <w:t>Inputs: a “</w:t>
+      </w:r>
+      <w:proofErr w:type="spellStart"/>
+      <w:r>
+        <w:t>track_list</w:t>
+      </w:r>
+      <w:proofErr w:type="spellEnd"/>
+      <w:r>
+        <w:t xml:space="preserve">” item that is a dictionary object created from the </w:t>
+      </w:r>
+      <w:proofErr w:type="spellStart"/>
+      <w:r>
+        <w:t>Spotipy</w:t>
+      </w:r>
+      <w:proofErr w:type="spellEnd"/>
+      <w:r>
+        <w:t xml:space="preserve"> module by using a predetermined track ID for the Billboard Hot 100. Also, </w:t>
+      </w:r>
+      <w:r>
+        <w:t xml:space="preserve">a </w:t>
+      </w:r>
+      <w:proofErr w:type="spellStart"/>
+      <w:r>
+        <w:t>Spotipy</w:t>
+      </w:r>
+      <w:proofErr w:type="spellEnd"/>
+      <w:r>
+        <w:t xml:space="preserve"> object (“</w:t>
+      </w:r>
+      <w:proofErr w:type="spellStart"/>
+      <w:r>
+        <w:t>sp</w:t>
+      </w:r>
+      <w:proofErr w:type="spellEnd"/>
+      <w:r>
+        <w:t xml:space="preserve">”), an instance of the </w:t>
+      </w:r>
+      <w:proofErr w:type="spellStart"/>
+      <w:r>
+        <w:t>Spotipy</w:t>
+      </w:r>
+      <w:proofErr w:type="spellEnd"/>
+      <w:r>
+        <w:t xml:space="preserve"> module.</w:t>
+      </w:r>
+    </w:p>
+    <w:p>
+      <w:pPr>
+        <w:pStyle w:val="ListParagraph"/>
+        <w:numPr>
+          <w:ilvl w:val="2"/>
+          <w:numId w:val="2"/>
+        </w:numPr>
+        <w:spacing w:line="240" w:lineRule="auto"/>
+      </w:pPr>
+      <w:r>
+        <w:t>Outputs: a dictionary that contains an integer as a key and a genre name as a value.</w:t>
+      </w:r>
+    </w:p>
+    <w:p>
+      <w:pPr>
+        <w:pStyle w:val="ListParagraph"/>
+        <w:numPr>
+          <w:ilvl w:val="1"/>
+          <w:numId w:val="2"/>
+        </w:numPr>
+        <w:spacing w:line="240" w:lineRule="auto"/>
+      </w:pPr>
+      <w:proofErr w:type="spellStart"/>
+      <w:proofErr w:type="gramStart"/>
+      <w:r>
+        <w:t>spotipyScouring</w:t>
+      </w:r>
+      <w:proofErr w:type="spellEnd"/>
+      <w:r>
+        <w:t>(</w:t>
+      </w:r>
+      <w:proofErr w:type="spellStart"/>
+      <w:proofErr w:type="gramEnd"/>
+      <w:r>
+        <w:t>track_list</w:t>
+      </w:r>
+      <w:proofErr w:type="spellEnd"/>
+      <w:r>
+        <w:t xml:space="preserve">, </w:t>
+      </w:r>
+      <w:proofErr w:type="spellStart"/>
+      <w:r>
+        <w:t>artist_index</w:t>
+      </w:r>
+      <w:proofErr w:type="spellEnd"/>
+      <w:r>
+        <w:t xml:space="preserve">, </w:t>
+      </w:r>
+      <w:proofErr w:type="spellStart"/>
+      <w:r>
+        <w:t>genre_index</w:t>
+      </w:r>
+      <w:proofErr w:type="spellEnd"/>
+      <w:r>
+        <w:t xml:space="preserve">, </w:t>
+      </w:r>
+      <w:proofErr w:type="spellStart"/>
+      <w:r>
+        <w:t>sp</w:t>
+      </w:r>
+      <w:proofErr w:type="spellEnd"/>
+      <w:r>
+        <w:t>)</w:t>
+      </w:r>
+    </w:p>
+    <w:p>
+      <w:pPr>
+        <w:pStyle w:val="ListParagraph"/>
+        <w:numPr>
+          <w:ilvl w:val="2"/>
+          <w:numId w:val="2"/>
+        </w:numPr>
+        <w:spacing w:line="240" w:lineRule="auto"/>
+      </w:pPr>
+      <w:r>
         <w:lastRenderedPageBreak/>
-        <w:t>Inputs: a “</w:t>
+        <w:t>This function creates a multi-level dictionary</w:t>
+      </w:r>
+      <w:r>
+        <w:t xml:space="preserve"> that contains the top 100 songs as keys, with their artist index, genre index, and song features as keys in a nested dictionary.</w:t>
+      </w:r>
+    </w:p>
+    <w:p>
+      <w:pPr>
+        <w:pStyle w:val="ListParagraph"/>
+        <w:numPr>
+          <w:ilvl w:val="2"/>
+          <w:numId w:val="2"/>
+        </w:numPr>
+        <w:spacing w:line="240" w:lineRule="auto"/>
+      </w:pPr>
+      <w:r>
+        <w:t xml:space="preserve">Inputs: The same above </w:t>
       </w:r>
       <w:proofErr w:type="spellStart"/>
       <w:r>
@@ -1104,7 +1292,26 @@
       </w:r>
       <w:proofErr w:type="spellEnd"/>
       <w:r>
-        <w:t xml:space="preserve">” item that is a dictionary object created from the </w:t>
+        <w:t xml:space="preserve"> dictionary, the previously generated </w:t>
+      </w:r>
+      <w:proofErr w:type="spellStart"/>
+      <w:r>
+        <w:t>artist_index</w:t>
+      </w:r>
+      <w:proofErr w:type="spellEnd"/>
+      <w:r>
+        <w:t xml:space="preserve"> dictionary, the previously generated</w:t>
+      </w:r>
+      <w:r>
+        <w:t xml:space="preserve"> </w:t>
+      </w:r>
+      <w:proofErr w:type="spellStart"/>
+      <w:r>
+        <w:t>genre_index</w:t>
+      </w:r>
+      <w:proofErr w:type="spellEnd"/>
+      <w:r>
+        <w:t xml:space="preserve"> dictionary, and a </w:t>
       </w:r>
       <w:proofErr w:type="spellStart"/>
       <w:r>
@@ -1112,18 +1319,10 @@
       </w:r>
       <w:proofErr w:type="spellEnd"/>
       <w:r>
-        <w:t xml:space="preserve"> module by using a predetermined track ID for the Billboard Hot 100. Also, </w:t>
-      </w:r>
-      <w:r>
-        <w:t xml:space="preserve">a </w:t>
-      </w:r>
-      <w:proofErr w:type="spellStart"/>
-      <w:r>
-        <w:t>Spotipy</w:t>
-      </w:r>
-      <w:proofErr w:type="spellEnd"/>
-      <w:r>
-        <w:t xml:space="preserve"> object (“</w:t>
+        <w:t xml:space="preserve"> module object</w:t>
+      </w:r>
+      <w:r>
+        <w:t xml:space="preserve"> (‘</w:t>
       </w:r>
       <w:proofErr w:type="spellStart"/>
       <w:r>
@@ -1131,28 +1330,20 @@
       </w:r>
       <w:proofErr w:type="spellEnd"/>
       <w:r>
-        <w:t xml:space="preserve">”), an instance of the </w:t>
-      </w:r>
-      <w:proofErr w:type="spellStart"/>
-      <w:r>
-        <w:t>Spotipy</w:t>
-      </w:r>
-      <w:proofErr w:type="spellEnd"/>
-      <w:r>
-        <w:t xml:space="preserve"> module.</w:t>
-      </w:r>
-    </w:p>
-    <w:p>
-      <w:pPr>
-        <w:pStyle w:val="ListParagraph"/>
-        <w:numPr>
-          <w:ilvl w:val="2"/>
-          <w:numId w:val="2"/>
-        </w:numPr>
-        <w:spacing w:line="240" w:lineRule="auto"/>
-      </w:pPr>
-      <w:r>
-        <w:t>Outputs: a dictionary that contains an integer as a key and a genre name as a value.</w:t>
+        <w:t>’).</w:t>
+      </w:r>
+    </w:p>
+    <w:p>
+      <w:pPr>
+        <w:pStyle w:val="ListParagraph"/>
+        <w:numPr>
+          <w:ilvl w:val="2"/>
+          <w:numId w:val="2"/>
+        </w:numPr>
+        <w:spacing w:line="240" w:lineRule="auto"/>
+      </w:pPr>
+      <w:r>
+        <w:t>Outputs: the same as described in the first statement.</w:t>
       </w:r>
     </w:p>
     <w:p>
@@ -1164,135 +1355,632 @@
         </w:numPr>
         <w:spacing w:line="240" w:lineRule="auto"/>
       </w:pPr>
-      <w:proofErr w:type="spellStart"/>
+      <w:r>
+        <w:t>createSongTable25(</w:t>
+      </w:r>
+      <w:proofErr w:type="spellStart"/>
+      <w:r>
+        <w:t>song_dict</w:t>
+      </w:r>
+      <w:proofErr w:type="spellEnd"/>
+      <w:r>
+        <w:t>)</w:t>
+      </w:r>
+    </w:p>
+    <w:p>
+      <w:pPr>
+        <w:pStyle w:val="ListParagraph"/>
+        <w:numPr>
+          <w:ilvl w:val="2"/>
+          <w:numId w:val="2"/>
+        </w:numPr>
+        <w:spacing w:line="240" w:lineRule="auto"/>
+      </w:pPr>
+      <w:r>
+        <w:t>Creates a Top 100 song table.</w:t>
+      </w:r>
+    </w:p>
+    <w:p>
+      <w:pPr>
+        <w:pStyle w:val="ListParagraph"/>
+        <w:numPr>
+          <w:ilvl w:val="2"/>
+          <w:numId w:val="2"/>
+        </w:numPr>
+        <w:spacing w:line="240" w:lineRule="auto"/>
+      </w:pPr>
+      <w:r>
+        <w:t xml:space="preserve">Inputs: a dictionary, the output of </w:t>
+      </w:r>
+      <w:proofErr w:type="spellStart"/>
+      <w:r>
+        <w:t>spotipyScouring</w:t>
+      </w:r>
+      <w:proofErr w:type="spellEnd"/>
+      <w:r>
+        <w:t>.</w:t>
+      </w:r>
+    </w:p>
+    <w:p>
+      <w:pPr>
+        <w:pStyle w:val="ListParagraph"/>
+        <w:numPr>
+          <w:ilvl w:val="2"/>
+          <w:numId w:val="2"/>
+        </w:numPr>
+        <w:spacing w:line="240" w:lineRule="auto"/>
+      </w:pPr>
+      <w:r>
+        <w:t>Outputs:</w:t>
+      </w:r>
+      <w:r>
+        <w:t xml:space="preserve"> creates a table or adds to a table, 25 items at a time.</w:t>
+      </w:r>
+    </w:p>
+    <w:p>
+      <w:pPr>
+        <w:pStyle w:val="ListParagraph"/>
+        <w:numPr>
+          <w:ilvl w:val="1"/>
+          <w:numId w:val="2"/>
+        </w:numPr>
+        <w:spacing w:line="240" w:lineRule="auto"/>
+      </w:pPr>
+      <w:r>
+        <w:t>createGenreTable25(</w:t>
+      </w:r>
+      <w:proofErr w:type="spellStart"/>
+      <w:r>
+        <w:t>genre_dict</w:t>
+      </w:r>
+      <w:proofErr w:type="spellEnd"/>
+      <w:r>
+        <w:t>)</w:t>
+      </w:r>
+    </w:p>
+    <w:p>
+      <w:pPr>
+        <w:pStyle w:val="ListParagraph"/>
+        <w:numPr>
+          <w:ilvl w:val="2"/>
+          <w:numId w:val="2"/>
+        </w:numPr>
+        <w:spacing w:line="240" w:lineRule="auto"/>
+      </w:pPr>
+      <w:r>
+        <w:t>Creates a Genre Index table.</w:t>
+      </w:r>
+    </w:p>
+    <w:p>
+      <w:pPr>
+        <w:pStyle w:val="ListParagraph"/>
+        <w:numPr>
+          <w:ilvl w:val="2"/>
+          <w:numId w:val="2"/>
+        </w:numPr>
+        <w:spacing w:line="240" w:lineRule="auto"/>
+      </w:pPr>
+      <w:r>
+        <w:t xml:space="preserve">Inputs: a dictionary, the output of </w:t>
+      </w:r>
+      <w:proofErr w:type="spellStart"/>
+      <w:r>
+        <w:t>genreIndex</w:t>
+      </w:r>
+      <w:proofErr w:type="spellEnd"/>
+      <w:r>
+        <w:t>.</w:t>
+      </w:r>
+    </w:p>
+    <w:p>
+      <w:pPr>
+        <w:pStyle w:val="ListParagraph"/>
+        <w:numPr>
+          <w:ilvl w:val="2"/>
+          <w:numId w:val="2"/>
+        </w:numPr>
+        <w:spacing w:line="240" w:lineRule="auto"/>
+      </w:pPr>
+      <w:r>
+        <w:t>Outputs: creates a table or adds to a table, 25 items at a time.</w:t>
+      </w:r>
+      <w:r>
+        <w:t xml:space="preserve"> Returns True if no items are left to be added.</w:t>
+      </w:r>
+    </w:p>
+    <w:p>
+      <w:pPr>
+        <w:pStyle w:val="ListParagraph"/>
+        <w:numPr>
+          <w:ilvl w:val="1"/>
+          <w:numId w:val="2"/>
+        </w:numPr>
+        <w:spacing w:line="240" w:lineRule="auto"/>
+      </w:pPr>
+      <w:r>
+        <w:t>createArtistTable25(</w:t>
+      </w:r>
+      <w:proofErr w:type="spellStart"/>
+      <w:r>
+        <w:t>artist_dict</w:t>
+      </w:r>
+      <w:proofErr w:type="spellEnd"/>
+      <w:r>
+        <w:t>)</w:t>
+      </w:r>
+    </w:p>
+    <w:p>
+      <w:pPr>
+        <w:pStyle w:val="ListParagraph"/>
+        <w:numPr>
+          <w:ilvl w:val="2"/>
+          <w:numId w:val="2"/>
+        </w:numPr>
+        <w:spacing w:line="240" w:lineRule="auto"/>
+      </w:pPr>
+      <w:r>
+        <w:t>Creates an Artist Index table.</w:t>
+      </w:r>
+    </w:p>
+    <w:p>
+      <w:pPr>
+        <w:pStyle w:val="ListParagraph"/>
+        <w:numPr>
+          <w:ilvl w:val="2"/>
+          <w:numId w:val="2"/>
+        </w:numPr>
+        <w:spacing w:line="240" w:lineRule="auto"/>
+      </w:pPr>
+      <w:r>
+        <w:t xml:space="preserve">Inputs: a dictionary, the output of </w:t>
+      </w:r>
+      <w:proofErr w:type="spellStart"/>
+      <w:r>
+        <w:t>artistIndex</w:t>
+      </w:r>
+      <w:proofErr w:type="spellEnd"/>
+      <w:r>
+        <w:t>.</w:t>
+      </w:r>
+    </w:p>
+    <w:p>
+      <w:pPr>
+        <w:pStyle w:val="ListParagraph"/>
+        <w:numPr>
+          <w:ilvl w:val="2"/>
+          <w:numId w:val="2"/>
+        </w:numPr>
+        <w:spacing w:line="240" w:lineRule="auto"/>
+      </w:pPr>
+      <w:r>
+        <w:t>Outputs: creates a table or adds to a table, 25 items at a time.</w:t>
+      </w:r>
+      <w:r>
+        <w:t xml:space="preserve"> Returns True if no items are left to be added.</w:t>
+      </w:r>
+    </w:p>
+    <w:p>
+      <w:pPr>
+        <w:pStyle w:val="ListParagraph"/>
+        <w:numPr>
+          <w:ilvl w:val="1"/>
+          <w:numId w:val="2"/>
+        </w:numPr>
+        <w:spacing w:line="240" w:lineRule="auto"/>
+      </w:pPr>
+      <w:r>
+        <w:t>tableWriter25(</w:t>
+      </w:r>
+      <w:proofErr w:type="spellStart"/>
+      <w:r>
+        <w:t>artist_index</w:t>
+      </w:r>
+      <w:proofErr w:type="spellEnd"/>
+      <w:r>
+        <w:t xml:space="preserve">, </w:t>
+      </w:r>
+      <w:proofErr w:type="spellStart"/>
+      <w:r>
+        <w:t>genre_index</w:t>
+      </w:r>
+      <w:proofErr w:type="spellEnd"/>
+      <w:r>
+        <w:t xml:space="preserve">, </w:t>
+      </w:r>
+      <w:proofErr w:type="spellStart"/>
+      <w:r>
+        <w:t>track_features</w:t>
+      </w:r>
+      <w:proofErr w:type="spellEnd"/>
+      <w:r>
+        <w:t>)</w:t>
+      </w:r>
+    </w:p>
+    <w:p>
+      <w:pPr>
+        <w:pStyle w:val="ListParagraph"/>
+        <w:numPr>
+          <w:ilvl w:val="2"/>
+          <w:numId w:val="2"/>
+        </w:numPr>
+        <w:spacing w:line="240" w:lineRule="auto"/>
+      </w:pPr>
+      <w:r>
+        <w:t>Consolidates three table creation functions to run in sequence and only 25 items per run</w:t>
+      </w:r>
+      <w:r>
+        <w:t xml:space="preserve"> overall.</w:t>
+      </w:r>
+    </w:p>
+    <w:p>
+      <w:pPr>
+        <w:pStyle w:val="ListParagraph"/>
+        <w:numPr>
+          <w:ilvl w:val="2"/>
+          <w:numId w:val="2"/>
+        </w:numPr>
+        <w:spacing w:line="240" w:lineRule="auto"/>
+      </w:pPr>
+      <w:r>
+        <w:t>Inputs: 3 dictionaries; one for artist index, one for genre index, and one for track features.</w:t>
+      </w:r>
+    </w:p>
+    <w:p>
+      <w:pPr>
+        <w:pStyle w:val="ListParagraph"/>
+        <w:numPr>
+          <w:ilvl w:val="2"/>
+          <w:numId w:val="2"/>
+        </w:numPr>
+        <w:spacing w:line="240" w:lineRule="auto"/>
+      </w:pPr>
+      <w:r>
+        <w:t>Outputs:</w:t>
+      </w:r>
+      <w:r>
+        <w:t xml:space="preserve"> Three tables, one for each dictionary. Nothing returned to program space.</w:t>
+      </w:r>
+    </w:p>
+    <w:p>
+      <w:pPr>
+        <w:pStyle w:val="ListParagraph"/>
+        <w:numPr>
+          <w:ilvl w:val="1"/>
+          <w:numId w:val="2"/>
+        </w:numPr>
+        <w:spacing w:line="240" w:lineRule="auto"/>
+      </w:pPr>
       <w:proofErr w:type="gramStart"/>
       <w:r>
-        <w:t>spotipyScouring</w:t>
+        <w:t>main(</w:t>
+      </w:r>
+      <w:proofErr w:type="gramEnd"/>
+      <w:r>
+        <w:t>)</w:t>
+      </w:r>
+    </w:p>
+    <w:p>
+      <w:pPr>
+        <w:pStyle w:val="ListParagraph"/>
+        <w:numPr>
+          <w:ilvl w:val="2"/>
+          <w:numId w:val="2"/>
+        </w:numPr>
+        <w:spacing w:line="240" w:lineRule="auto"/>
+      </w:pPr>
+      <w:r>
+        <w:t xml:space="preserve">Runs </w:t>
+      </w:r>
+      <w:proofErr w:type="gramStart"/>
+      <w:r>
+        <w:t>all of</w:t>
+      </w:r>
+      <w:proofErr w:type="gramEnd"/>
+      <w:r>
+        <w:t xml:space="preserve"> the above functions sequentially</w:t>
+      </w:r>
+      <w:r>
+        <w:t xml:space="preserve"> to add items to all three tables at the same time, 25 items per run</w:t>
+      </w:r>
+      <w:r>
+        <w:t>, per table.</w:t>
+      </w:r>
+    </w:p>
+    <w:p>
+      <w:pPr>
+        <w:pStyle w:val="ListParagraph"/>
+        <w:numPr>
+          <w:ilvl w:val="2"/>
+          <w:numId w:val="2"/>
+        </w:numPr>
+        <w:spacing w:line="240" w:lineRule="auto"/>
+      </w:pPr>
+      <w:r>
+        <w:t>Inputs: none.</w:t>
+      </w:r>
+    </w:p>
+    <w:p>
+      <w:pPr>
+        <w:pStyle w:val="ListParagraph"/>
+        <w:numPr>
+          <w:ilvl w:val="2"/>
+          <w:numId w:val="2"/>
+        </w:numPr>
+        <w:spacing w:line="240" w:lineRule="auto"/>
+      </w:pPr>
+      <w:r>
+        <w:t>Outputs: none.</w:t>
+      </w:r>
+    </w:p>
+    <w:p>
+      <w:pPr>
+        <w:pStyle w:val="ListParagraph"/>
+        <w:numPr>
+          <w:ilvl w:val="0"/>
+          <w:numId w:val="2"/>
+        </w:numPr>
+        <w:spacing w:line="240" w:lineRule="auto"/>
+      </w:pPr>
+      <w:r>
+        <w:t>spotifyAPI_2:</w:t>
+      </w:r>
+    </w:p>
+    <w:p>
+      <w:pPr>
+        <w:pStyle w:val="ListParagraph"/>
+        <w:numPr>
+          <w:ilvl w:val="1"/>
+          <w:numId w:val="2"/>
+        </w:numPr>
+        <w:spacing w:line="240" w:lineRule="auto"/>
+      </w:pPr>
+      <w:proofErr w:type="spellStart"/>
+      <w:r>
+        <w:t>scoreAverage</w:t>
+      </w:r>
+      <w:proofErr w:type="spellEnd"/>
+      <w:r>
+        <w:t>(output)</w:t>
+      </w:r>
+    </w:p>
+    <w:p>
+      <w:pPr>
+        <w:pStyle w:val="ListParagraph"/>
+        <w:numPr>
+          <w:ilvl w:val="2"/>
+          <w:numId w:val="2"/>
+        </w:numPr>
+        <w:spacing w:line="240" w:lineRule="auto"/>
+      </w:pPr>
+      <w:r>
+        <w:t>Writes a text file in JSON format that averages the four scores amongst all 100 songs.</w:t>
+      </w:r>
+    </w:p>
+    <w:p>
+      <w:pPr>
+        <w:pStyle w:val="ListParagraph"/>
+        <w:numPr>
+          <w:ilvl w:val="2"/>
+          <w:numId w:val="2"/>
+        </w:numPr>
+        <w:spacing w:line="240" w:lineRule="auto"/>
+      </w:pPr>
+      <w:r>
+        <w:t>Input: the filename you want for the stored data</w:t>
+      </w:r>
+      <w:r>
+        <w:t>, including file extension.</w:t>
+      </w:r>
+    </w:p>
+    <w:p>
+      <w:pPr>
+        <w:pStyle w:val="ListParagraph"/>
+        <w:numPr>
+          <w:ilvl w:val="2"/>
+          <w:numId w:val="2"/>
+        </w:numPr>
+        <w:spacing w:line="240" w:lineRule="auto"/>
+      </w:pPr>
+      <w:r>
+        <w:t>Output: a text file with the average scores for all songs.</w:t>
+      </w:r>
+    </w:p>
+    <w:p>
+      <w:pPr>
+        <w:pStyle w:val="ListParagraph"/>
+        <w:numPr>
+          <w:ilvl w:val="1"/>
+          <w:numId w:val="2"/>
+        </w:numPr>
+        <w:spacing w:line="240" w:lineRule="auto"/>
+      </w:pPr>
+      <w:proofErr w:type="spellStart"/>
+      <w:r>
+        <w:t>genreCount</w:t>
+      </w:r>
+      <w:proofErr w:type="spellEnd"/>
+      <w:r>
+        <w:t>(output)</w:t>
+      </w:r>
+    </w:p>
+    <w:p>
+      <w:pPr>
+        <w:pStyle w:val="ListParagraph"/>
+        <w:numPr>
+          <w:ilvl w:val="2"/>
+          <w:numId w:val="2"/>
+        </w:numPr>
+        <w:spacing w:line="240" w:lineRule="auto"/>
+      </w:pPr>
+      <w:r>
+        <w:t>Writes a text file in JSON format that counts the number of songs in each genre amongst all 100 songs.</w:t>
+      </w:r>
+    </w:p>
+    <w:p>
+      <w:pPr>
+        <w:pStyle w:val="ListParagraph"/>
+        <w:numPr>
+          <w:ilvl w:val="2"/>
+          <w:numId w:val="2"/>
+        </w:numPr>
+        <w:spacing w:line="240" w:lineRule="auto"/>
+      </w:pPr>
+      <w:r>
+        <w:t>Input: the filename you want for the stored data, including file extension.</w:t>
+      </w:r>
+    </w:p>
+    <w:p>
+      <w:pPr>
+        <w:pStyle w:val="ListParagraph"/>
+        <w:numPr>
+          <w:ilvl w:val="2"/>
+          <w:numId w:val="2"/>
+        </w:numPr>
+        <w:spacing w:line="240" w:lineRule="auto"/>
+      </w:pPr>
+      <w:r>
+        <w:t>Output: a text file with the counts for all genres present in the data.</w:t>
+      </w:r>
+    </w:p>
+    <w:p>
+      <w:pPr>
+        <w:pStyle w:val="ListParagraph"/>
+        <w:numPr>
+          <w:ilvl w:val="1"/>
+          <w:numId w:val="2"/>
+        </w:numPr>
+        <w:spacing w:line="240" w:lineRule="auto"/>
+      </w:pPr>
+      <w:proofErr w:type="spellStart"/>
+      <w:r>
+        <w:t>artistCount</w:t>
       </w:r>
       <w:proofErr w:type="spellEnd"/>
       <w:r>
         <w:t>(</w:t>
       </w:r>
-      <w:proofErr w:type="spellStart"/>
-      <w:proofErr w:type="gramEnd"/>
-      <w:r>
-        <w:t>track_list</w:t>
-      </w:r>
-      <w:proofErr w:type="spellEnd"/>
-      <w:r>
-        <w:t xml:space="preserve">, </w:t>
-      </w:r>
-      <w:proofErr w:type="spellStart"/>
-      <w:r>
-        <w:t>artist_index</w:t>
-      </w:r>
-      <w:proofErr w:type="spellEnd"/>
-      <w:r>
-        <w:t xml:space="preserve">, </w:t>
-      </w:r>
-      <w:proofErr w:type="spellStart"/>
-      <w:r>
-        <w:t>genre_index</w:t>
-      </w:r>
-      <w:proofErr w:type="spellEnd"/>
-      <w:r>
-        <w:t xml:space="preserve">, </w:t>
-      </w:r>
-      <w:proofErr w:type="spellStart"/>
-      <w:r>
-        <w:t>sp</w:t>
-      </w:r>
-      <w:proofErr w:type="spellEnd"/>
-      <w:r>
-        <w:t>)</w:t>
-      </w:r>
-    </w:p>
-    <w:p>
-      <w:pPr>
-        <w:pStyle w:val="ListParagraph"/>
-        <w:numPr>
-          <w:ilvl w:val="2"/>
-          <w:numId w:val="2"/>
-        </w:numPr>
-        <w:spacing w:line="240" w:lineRule="auto"/>
-      </w:pPr>
-      <w:r>
-        <w:t>This function creates a multi-level dictionary</w:t>
-      </w:r>
-      <w:r>
-        <w:t xml:space="preserve"> that contains the top 100 songs as keys, with their artist index, genre index, and song features as keys in a nested dictionary.</w:t>
-      </w:r>
-    </w:p>
-    <w:p>
-      <w:pPr>
-        <w:pStyle w:val="ListParagraph"/>
-        <w:numPr>
-          <w:ilvl w:val="2"/>
-          <w:numId w:val="2"/>
-        </w:numPr>
-        <w:spacing w:line="240" w:lineRule="auto"/>
-      </w:pPr>
-      <w:r>
-        <w:t xml:space="preserve">Inputs: The same above </w:t>
-      </w:r>
-      <w:proofErr w:type="spellStart"/>
-      <w:r>
-        <w:t>track_list</w:t>
-      </w:r>
-      <w:proofErr w:type="spellEnd"/>
-      <w:r>
-        <w:t xml:space="preserve"> dictionary, the previously generated </w:t>
-      </w:r>
-      <w:proofErr w:type="spellStart"/>
-      <w:r>
-        <w:t>artist_index</w:t>
-      </w:r>
-      <w:proofErr w:type="spellEnd"/>
-      <w:r>
-        <w:t xml:space="preserve"> dictionary, the previously generated</w:t>
+      <w:r>
+        <w:t>output)</w:t>
+      </w:r>
+    </w:p>
+    <w:p>
+      <w:pPr>
+        <w:pStyle w:val="ListParagraph"/>
+        <w:numPr>
+          <w:ilvl w:val="2"/>
+          <w:numId w:val="2"/>
+        </w:numPr>
+        <w:spacing w:line="240" w:lineRule="auto"/>
+      </w:pPr>
+      <w:r>
+        <w:t>Writes a text file in JSON format that counts the number of songs for each artist amongst all 100 songs.</w:t>
+      </w:r>
+    </w:p>
+    <w:p>
+      <w:pPr>
+        <w:pStyle w:val="ListParagraph"/>
+        <w:numPr>
+          <w:ilvl w:val="2"/>
+          <w:numId w:val="2"/>
+        </w:numPr>
+        <w:spacing w:line="240" w:lineRule="auto"/>
+      </w:pPr>
+      <w:r>
+        <w:t>Input:</w:t>
+      </w:r>
+      <w:r>
+        <w:t xml:space="preserve"> the filename you want for the stored data, including file extension.</w:t>
+      </w:r>
+    </w:p>
+    <w:p>
+      <w:pPr>
+        <w:pStyle w:val="ListParagraph"/>
+        <w:numPr>
+          <w:ilvl w:val="2"/>
+          <w:numId w:val="2"/>
+        </w:numPr>
+        <w:spacing w:line="240" w:lineRule="auto"/>
+      </w:pPr>
+      <w:r>
+        <w:lastRenderedPageBreak/>
+        <w:t>Output: a text file with the counts for all artists present in the data.</w:t>
+      </w:r>
+    </w:p>
+    <w:p>
+      <w:pPr>
+        <w:pStyle w:val="ListParagraph"/>
+        <w:numPr>
+          <w:ilvl w:val="1"/>
+          <w:numId w:val="2"/>
+        </w:numPr>
+        <w:spacing w:line="240" w:lineRule="auto"/>
+      </w:pPr>
+      <w:proofErr w:type="spellStart"/>
+      <w:r>
+        <w:t>bar_graph</w:t>
+      </w:r>
+      <w:proofErr w:type="spellEnd"/>
+      <w:r>
+        <w:t>(filename)</w:t>
+      </w:r>
+    </w:p>
+    <w:p>
+      <w:pPr>
+        <w:pStyle w:val="ListParagraph"/>
+        <w:numPr>
+          <w:ilvl w:val="2"/>
+          <w:numId w:val="2"/>
+        </w:numPr>
+        <w:spacing w:line="240" w:lineRule="auto"/>
+      </w:pPr>
+      <w:r>
+        <w:t xml:space="preserve">Creates and displays a bar graph of the data for </w:t>
+      </w:r>
+      <w:proofErr w:type="spellStart"/>
+      <w:r>
+        <w:t>scoreAverage</w:t>
+      </w:r>
+      <w:proofErr w:type="spellEnd"/>
+      <w:r>
+        <w:t>.</w:t>
+      </w:r>
+    </w:p>
+    <w:p>
+      <w:pPr>
+        <w:pStyle w:val="ListParagraph"/>
+        <w:numPr>
+          <w:ilvl w:val="2"/>
+          <w:numId w:val="2"/>
+        </w:numPr>
+        <w:spacing w:line="240" w:lineRule="auto"/>
+      </w:pPr>
+      <w:r>
+        <w:t xml:space="preserve">Inputs: a filename </w:t>
+      </w:r>
+      <w:r>
+        <w:t xml:space="preserve">for a text file </w:t>
+      </w:r>
+      <w:r>
+        <w:t>in JSON format to pull data from to generate a graph.</w:t>
+      </w:r>
+    </w:p>
+    <w:p>
+      <w:pPr>
+        <w:pStyle w:val="ListParagraph"/>
+        <w:numPr>
+          <w:ilvl w:val="2"/>
+          <w:numId w:val="2"/>
+        </w:numPr>
+        <w:spacing w:line="240" w:lineRule="auto"/>
+      </w:pPr>
+      <w:r>
+        <w:t>Outputs: displays the graph within the program</w:t>
       </w:r>
       <w:r>
         <w:t xml:space="preserve"> </w:t>
       </w:r>
-      <w:proofErr w:type="spellStart"/>
-      <w:r>
-        <w:t>genre_index</w:t>
-      </w:r>
-      <w:proofErr w:type="spellEnd"/>
-      <w:r>
-        <w:t xml:space="preserve"> dictionary, and a </w:t>
-      </w:r>
-      <w:proofErr w:type="spellStart"/>
-      <w:r>
-        <w:t>Spotipy</w:t>
-      </w:r>
-      <w:proofErr w:type="spellEnd"/>
-      <w:r>
-        <w:t xml:space="preserve"> module object</w:t>
-      </w:r>
-      <w:r>
-        <w:t xml:space="preserve"> (‘</w:t>
-      </w:r>
-      <w:proofErr w:type="spellStart"/>
-      <w:r>
-        <w:t>sp</w:t>
-      </w:r>
-      <w:proofErr w:type="spellEnd"/>
-      <w:r>
-        <w:t>’).</w:t>
-      </w:r>
-    </w:p>
-    <w:p>
-      <w:pPr>
-        <w:pStyle w:val="ListParagraph"/>
-        <w:numPr>
-          <w:ilvl w:val="2"/>
-          <w:numId w:val="2"/>
-        </w:numPr>
-        <w:spacing w:line="240" w:lineRule="auto"/>
-      </w:pPr>
-      <w:r>
-        <w:t>Outputs: the same as described in the first statement.</w:t>
+      <w:r>
+        <w:t>and saves a picture in your file directory.</w:t>
       </w:r>
     </w:p>
     <w:p>
@@ -1304,46 +1992,36 @@
         </w:numPr>
         <w:spacing w:line="240" w:lineRule="auto"/>
       </w:pPr>
-      <w:r>
-        <w:t>createSongTable25(</w:t>
-      </w:r>
-      <w:proofErr w:type="spellStart"/>
-      <w:r>
-        <w:t>song_dict</w:t>
-      </w:r>
-      <w:proofErr w:type="spellEnd"/>
-      <w:r>
-        <w:t>)</w:t>
-      </w:r>
-    </w:p>
-    <w:p>
-      <w:pPr>
-        <w:pStyle w:val="ListParagraph"/>
-        <w:numPr>
-          <w:ilvl w:val="2"/>
-          <w:numId w:val="2"/>
-        </w:numPr>
-        <w:spacing w:line="240" w:lineRule="auto"/>
-      </w:pPr>
-      <w:r>
-        <w:t>Creates a Top 100 song table.</w:t>
-      </w:r>
-    </w:p>
-    <w:p>
-      <w:pPr>
-        <w:pStyle w:val="ListParagraph"/>
-        <w:numPr>
-          <w:ilvl w:val="2"/>
-          <w:numId w:val="2"/>
-        </w:numPr>
-        <w:spacing w:line="240" w:lineRule="auto"/>
-      </w:pPr>
-      <w:r>
-        <w:t xml:space="preserve">Inputs: a dictionary, the output of </w:t>
-      </w:r>
-      <w:proofErr w:type="spellStart"/>
-      <w:r>
-        <w:t>spotipyScouring</w:t>
+      <w:proofErr w:type="spellStart"/>
+      <w:r>
+        <w:t>barh_chart</w:t>
+      </w:r>
+      <w:proofErr w:type="spellEnd"/>
+      <w:r>
+        <w:t>(filename)</w:t>
+      </w:r>
+    </w:p>
+    <w:p>
+      <w:pPr>
+        <w:pStyle w:val="ListParagraph"/>
+        <w:numPr>
+          <w:ilvl w:val="2"/>
+          <w:numId w:val="2"/>
+        </w:numPr>
+        <w:spacing w:line="240" w:lineRule="auto"/>
+      </w:pPr>
+      <w:r>
+        <w:t>Creates and displays a horizontal bar</w:t>
+      </w:r>
+      <w:r>
+        <w:t xml:space="preserve"> </w:t>
+      </w:r>
+      <w:r>
+        <w:t xml:space="preserve">graph for </w:t>
+      </w:r>
+      <w:proofErr w:type="spellStart"/>
+      <w:r>
+        <w:t>genreCount</w:t>
       </w:r>
       <w:proofErr w:type="spellEnd"/>
       <w:r>
@@ -1360,10 +2038,32 @@
         <w:spacing w:line="240" w:lineRule="auto"/>
       </w:pPr>
       <w:r>
-        <w:t>Outputs:</w:t>
-      </w:r>
-      <w:r>
-        <w:t xml:space="preserve"> creates a table or adds to a table, 25 items at a time.</w:t>
+        <w:t xml:space="preserve">Inputs: a filename </w:t>
+      </w:r>
+      <w:r>
+        <w:t>for a text file in</w:t>
+      </w:r>
+      <w:r>
+        <w:t xml:space="preserve"> JSON format to pull data from to generate a graph.</w:t>
+      </w:r>
+    </w:p>
+    <w:p>
+      <w:pPr>
+        <w:pStyle w:val="ListParagraph"/>
+        <w:numPr>
+          <w:ilvl w:val="2"/>
+          <w:numId w:val="2"/>
+        </w:numPr>
+        <w:spacing w:line="240" w:lineRule="auto"/>
+      </w:pPr>
+      <w:r>
+        <w:t>Outputs: displays the graph within the program</w:t>
+      </w:r>
+      <w:r>
+        <w:t xml:space="preserve"> </w:t>
+      </w:r>
+      <w:r>
+        <w:t>and saves a picture in your file directory.</w:t>
       </w:r>
     </w:p>
     <w:p>
@@ -1375,46 +2075,30 @@
         </w:numPr>
         <w:spacing w:line="240" w:lineRule="auto"/>
       </w:pPr>
-      <w:r>
-        <w:t>createGenreTable25(</w:t>
-      </w:r>
-      <w:proofErr w:type="spellStart"/>
-      <w:r>
-        <w:t>genre_dict</w:t>
-      </w:r>
-      <w:proofErr w:type="spellEnd"/>
-      <w:r>
-        <w:t>)</w:t>
-      </w:r>
-    </w:p>
-    <w:p>
-      <w:pPr>
-        <w:pStyle w:val="ListParagraph"/>
-        <w:numPr>
-          <w:ilvl w:val="2"/>
-          <w:numId w:val="2"/>
-        </w:numPr>
-        <w:spacing w:line="240" w:lineRule="auto"/>
-      </w:pPr>
-      <w:r>
-        <w:t>Creates a Genre Index table.</w:t>
-      </w:r>
-    </w:p>
-    <w:p>
-      <w:pPr>
-        <w:pStyle w:val="ListParagraph"/>
-        <w:numPr>
-          <w:ilvl w:val="2"/>
-          <w:numId w:val="2"/>
-        </w:numPr>
-        <w:spacing w:line="240" w:lineRule="auto"/>
-      </w:pPr>
-      <w:r>
-        <w:t xml:space="preserve">Inputs: a dictionary, the output of </w:t>
-      </w:r>
-      <w:proofErr w:type="spellStart"/>
-      <w:r>
-        <w:t>genreIndex</w:t>
+      <w:proofErr w:type="spellStart"/>
+      <w:r>
+        <w:t>pie_chart</w:t>
+      </w:r>
+      <w:proofErr w:type="spellEnd"/>
+      <w:r>
+        <w:t>(filename)</w:t>
+      </w:r>
+    </w:p>
+    <w:p>
+      <w:pPr>
+        <w:pStyle w:val="ListParagraph"/>
+        <w:numPr>
+          <w:ilvl w:val="2"/>
+          <w:numId w:val="2"/>
+        </w:numPr>
+        <w:spacing w:line="240" w:lineRule="auto"/>
+      </w:pPr>
+      <w:r>
+        <w:t xml:space="preserve">Creates and displays a pie chart for </w:t>
+      </w:r>
+      <w:proofErr w:type="spellStart"/>
+      <w:r>
+        <w:t>artistCount</w:t>
       </w:r>
       <w:proofErr w:type="spellEnd"/>
       <w:r>
@@ -1431,10 +2115,36 @@
         <w:spacing w:line="240" w:lineRule="auto"/>
       </w:pPr>
       <w:r>
-        <w:t>Outputs: creates a table or adds to a table, 25 items at a time.</w:t>
-      </w:r>
-      <w:r>
-        <w:t xml:space="preserve"> Returns True if no items are left to be added.</w:t>
+        <w:t>Inputs: a filename</w:t>
+      </w:r>
+      <w:r>
+        <w:t xml:space="preserve"> for a text file in JSON format to pull data from to generate a graph.</w:t>
+      </w:r>
+    </w:p>
+    <w:p>
+      <w:pPr>
+        <w:pStyle w:val="ListParagraph"/>
+        <w:numPr>
+          <w:ilvl w:val="2"/>
+          <w:numId w:val="2"/>
+        </w:numPr>
+        <w:spacing w:line="240" w:lineRule="auto"/>
+      </w:pPr>
+      <w:r>
+        <w:t>Outputs: displays the graph within the program and saves a picture in your file directory.</w:t>
+      </w:r>
+    </w:p>
+    <w:p>
+      <w:pPr>
+        <w:pStyle w:val="ListParagraph"/>
+        <w:numPr>
+          <w:ilvl w:val="0"/>
+          <w:numId w:val="2"/>
+        </w:numPr>
+        <w:spacing w:line="240" w:lineRule="auto"/>
+      </w:pPr>
+      <w:r>
+        <w:t>Main_file1</w:t>
       </w:r>
     </w:p>
     <w:p>
@@ -1447,218 +2157,46 @@
         <w:spacing w:line="240" w:lineRule="auto"/>
       </w:pPr>
       <w:r>
-        <w:t>createArtistTable25(</w:t>
-      </w:r>
-      <w:proofErr w:type="spellStart"/>
-      <w:r>
-        <w:t>artist_dict</w:t>
-      </w:r>
-      <w:proofErr w:type="spellEnd"/>
-      <w:r>
-        <w:t>)</w:t>
-      </w:r>
-    </w:p>
-    <w:p>
-      <w:pPr>
-        <w:pStyle w:val="ListParagraph"/>
-        <w:numPr>
-          <w:ilvl w:val="2"/>
-          <w:numId w:val="2"/>
-        </w:numPr>
-        <w:spacing w:line="240" w:lineRule="auto"/>
-      </w:pPr>
-      <w:r>
-        <w:t>Creates an Artist Index table.</w:t>
-      </w:r>
-    </w:p>
-    <w:p>
-      <w:pPr>
-        <w:pStyle w:val="ListParagraph"/>
-        <w:numPr>
-          <w:ilvl w:val="2"/>
-          <w:numId w:val="2"/>
-        </w:numPr>
-        <w:spacing w:line="240" w:lineRule="auto"/>
-      </w:pPr>
-      <w:r>
-        <w:t xml:space="preserve">Inputs: a dictionary, the output of </w:t>
-      </w:r>
-      <w:proofErr w:type="spellStart"/>
-      <w:r>
-        <w:t>artistIndex</w:t>
-      </w:r>
-      <w:proofErr w:type="spellEnd"/>
-      <w:r>
-        <w:t>.</w:t>
-      </w:r>
-    </w:p>
-    <w:p>
-      <w:pPr>
-        <w:pStyle w:val="ListParagraph"/>
-        <w:numPr>
-          <w:ilvl w:val="2"/>
-          <w:numId w:val="2"/>
-        </w:numPr>
-        <w:spacing w:line="240" w:lineRule="auto"/>
-      </w:pPr>
-      <w:r>
-        <w:t>Outputs: creates a table or adds to a table, 25 items at a time.</w:t>
-      </w:r>
-      <w:r>
-        <w:t xml:space="preserve"> Returns True if no items are left to be added.</w:t>
-      </w:r>
-    </w:p>
-    <w:p>
-      <w:pPr>
-        <w:pStyle w:val="ListParagraph"/>
-        <w:numPr>
-          <w:ilvl w:val="1"/>
-          <w:numId w:val="2"/>
-        </w:numPr>
-        <w:spacing w:line="240" w:lineRule="auto"/>
-      </w:pPr>
-      <w:r>
-        <w:t>tableWriter25(</w:t>
-      </w:r>
-      <w:proofErr w:type="spellStart"/>
-      <w:r>
-        <w:t>artist_index</w:t>
-      </w:r>
-      <w:proofErr w:type="spellEnd"/>
-      <w:r>
-        <w:t xml:space="preserve">, </w:t>
-      </w:r>
-      <w:proofErr w:type="spellStart"/>
-      <w:r>
-        <w:t>genre_index</w:t>
-      </w:r>
-      <w:proofErr w:type="spellEnd"/>
-      <w:r>
-        <w:t xml:space="preserve">, </w:t>
-      </w:r>
-      <w:proofErr w:type="spellStart"/>
-      <w:r>
-        <w:t>track_features</w:t>
-      </w:r>
-      <w:proofErr w:type="spellEnd"/>
-      <w:r>
-        <w:t>)</w:t>
-      </w:r>
-    </w:p>
-    <w:p>
-      <w:pPr>
-        <w:pStyle w:val="ListParagraph"/>
-        <w:numPr>
-          <w:ilvl w:val="2"/>
-          <w:numId w:val="2"/>
-        </w:numPr>
-        <w:spacing w:line="240" w:lineRule="auto"/>
-      </w:pPr>
-      <w:r>
-        <w:t>Consolidates three table creation functions to run in sequence and only 25 items per run</w:t>
-      </w:r>
-      <w:r>
-        <w:t xml:space="preserve"> overall.</w:t>
-      </w:r>
-    </w:p>
-    <w:p>
-      <w:pPr>
-        <w:pStyle w:val="ListParagraph"/>
-        <w:numPr>
-          <w:ilvl w:val="2"/>
-          <w:numId w:val="2"/>
-        </w:numPr>
-        <w:spacing w:line="240" w:lineRule="auto"/>
-      </w:pPr>
-      <w:r>
-        <w:t>Inputs: 3 dictionaries; one for artist index, one for genre index, and one for track features.</w:t>
-      </w:r>
-    </w:p>
-    <w:p>
-      <w:pPr>
-        <w:pStyle w:val="ListParagraph"/>
-        <w:numPr>
-          <w:ilvl w:val="2"/>
-          <w:numId w:val="2"/>
-        </w:numPr>
-        <w:spacing w:line="240" w:lineRule="auto"/>
-      </w:pPr>
-      <w:r>
-        <w:t>Outputs:</w:t>
-      </w:r>
-      <w:r>
-        <w:t xml:space="preserve"> Three tables, one for each dictionary. Nothing returned to program space.</w:t>
-      </w:r>
-    </w:p>
-    <w:p>
-      <w:pPr>
-        <w:pStyle w:val="ListParagraph"/>
-        <w:numPr>
-          <w:ilvl w:val="1"/>
-          <w:numId w:val="2"/>
-        </w:numPr>
-        <w:spacing w:line="240" w:lineRule="auto"/>
-      </w:pPr>
-      <w:proofErr w:type="gramStart"/>
-      <w:r>
-        <w:t>main(</w:t>
-      </w:r>
-      <w:proofErr w:type="gramEnd"/>
-      <w:r>
-        <w:t>)</w:t>
-      </w:r>
-    </w:p>
-    <w:p>
-      <w:pPr>
-        <w:pStyle w:val="ListParagraph"/>
-        <w:numPr>
-          <w:ilvl w:val="2"/>
-          <w:numId w:val="2"/>
-        </w:numPr>
-        <w:spacing w:line="240" w:lineRule="auto"/>
-      </w:pPr>
-      <w:r>
-        <w:t xml:space="preserve">Runs </w:t>
-      </w:r>
-      <w:proofErr w:type="gramStart"/>
-      <w:r>
-        <w:t>all of</w:t>
-      </w:r>
-      <w:proofErr w:type="gramEnd"/>
-      <w:r>
-        <w:t xml:space="preserve"> the above functions sequentially</w:t>
-      </w:r>
-      <w:r>
-        <w:t xml:space="preserve"> to add items to all three tables at the same time, 25 items per run</w:t>
-      </w:r>
-      <w:r>
-        <w:t>, per table.</w:t>
-      </w:r>
-    </w:p>
-    <w:p>
-      <w:pPr>
-        <w:pStyle w:val="ListParagraph"/>
-        <w:numPr>
-          <w:ilvl w:val="2"/>
-          <w:numId w:val="2"/>
-        </w:numPr>
-        <w:spacing w:line="240" w:lineRule="auto"/>
-      </w:pPr>
-      <w:r>
-        <w:t>Inputs: none.</w:t>
-      </w:r>
-    </w:p>
-    <w:p>
-      <w:pPr>
-        <w:pStyle w:val="ListParagraph"/>
-        <w:numPr>
-          <w:ilvl w:val="2"/>
-          <w:numId w:val="2"/>
-        </w:numPr>
-        <w:spacing w:line="240" w:lineRule="auto"/>
-      </w:pPr>
-      <w:r>
-        <w:t>Outputs: none.</w:t>
+        <w:t>Main3()</w:t>
+      </w:r>
+    </w:p>
+    <w:p>
+      <w:pPr>
+        <w:pStyle w:val="ListParagraph"/>
+        <w:numPr>
+          <w:ilvl w:val="2"/>
+          <w:numId w:val="2"/>
+        </w:numPr>
+        <w:spacing w:line="240" w:lineRule="auto"/>
+      </w:pPr>
+      <w:r>
+        <w:t>Runs imported main statements from the Genius API and Spotify API files.</w:t>
+      </w:r>
+    </w:p>
+    <w:p>
+      <w:pPr>
+        <w:pStyle w:val="ListParagraph"/>
+        <w:numPr>
+          <w:ilvl w:val="2"/>
+          <w:numId w:val="2"/>
+        </w:numPr>
+        <w:spacing w:line="240" w:lineRule="auto"/>
+      </w:pPr>
+      <w:r>
+        <w:t>Inputs: None.</w:t>
+      </w:r>
+    </w:p>
+    <w:p>
+      <w:pPr>
+        <w:pStyle w:val="ListParagraph"/>
+        <w:numPr>
+          <w:ilvl w:val="2"/>
+          <w:numId w:val="2"/>
+        </w:numPr>
+        <w:spacing w:line="240" w:lineRule="auto"/>
+      </w:pPr>
+      <w:r>
+        <w:t>Outputs: None.</w:t>
       </w:r>
     </w:p>
     <w:p>
@@ -1671,416 +2209,7 @@
         <w:spacing w:line="240" w:lineRule="auto"/>
       </w:pPr>
       <w:r>
-        <w:t>spotifyAPI_2:</w:t>
-      </w:r>
-    </w:p>
-    <w:p>
-      <w:pPr>
-        <w:pStyle w:val="ListParagraph"/>
-        <w:numPr>
-          <w:ilvl w:val="1"/>
-          <w:numId w:val="2"/>
-        </w:numPr>
-        <w:spacing w:line="240" w:lineRule="auto"/>
-      </w:pPr>
-      <w:proofErr w:type="spellStart"/>
-      <w:r>
-        <w:t>scoreAverage</w:t>
-      </w:r>
-      <w:proofErr w:type="spellEnd"/>
-      <w:r>
-        <w:t>(output)</w:t>
-      </w:r>
-    </w:p>
-    <w:p>
-      <w:pPr>
-        <w:pStyle w:val="ListParagraph"/>
-        <w:numPr>
-          <w:ilvl w:val="2"/>
-          <w:numId w:val="2"/>
-        </w:numPr>
-        <w:spacing w:line="240" w:lineRule="auto"/>
-      </w:pPr>
-      <w:r>
-        <w:t>Writes a text file in JSON format that averages the four scores amongst all 100 songs.</w:t>
-      </w:r>
-    </w:p>
-    <w:p>
-      <w:pPr>
-        <w:pStyle w:val="ListParagraph"/>
-        <w:numPr>
-          <w:ilvl w:val="2"/>
-          <w:numId w:val="2"/>
-        </w:numPr>
-        <w:spacing w:line="240" w:lineRule="auto"/>
-      </w:pPr>
-      <w:r>
-        <w:t>Input: the filename you want for the stored data</w:t>
-      </w:r>
-      <w:r>
-        <w:t>, including file extension.</w:t>
-      </w:r>
-    </w:p>
-    <w:p>
-      <w:pPr>
-        <w:pStyle w:val="ListParagraph"/>
-        <w:numPr>
-          <w:ilvl w:val="2"/>
-          <w:numId w:val="2"/>
-        </w:numPr>
-        <w:spacing w:line="240" w:lineRule="auto"/>
-      </w:pPr>
-      <w:r>
-        <w:t>Output: a text file with the average scores for all songs.</w:t>
-      </w:r>
-    </w:p>
-    <w:p>
-      <w:pPr>
-        <w:pStyle w:val="ListParagraph"/>
-        <w:numPr>
-          <w:ilvl w:val="1"/>
-          <w:numId w:val="2"/>
-        </w:numPr>
-        <w:spacing w:line="240" w:lineRule="auto"/>
-      </w:pPr>
-      <w:proofErr w:type="spellStart"/>
-      <w:r>
-        <w:t>genreCount</w:t>
-      </w:r>
-      <w:proofErr w:type="spellEnd"/>
-      <w:r>
-        <w:t>(output)</w:t>
-      </w:r>
-    </w:p>
-    <w:p>
-      <w:pPr>
-        <w:pStyle w:val="ListParagraph"/>
-        <w:numPr>
-          <w:ilvl w:val="2"/>
-          <w:numId w:val="2"/>
-        </w:numPr>
-        <w:spacing w:line="240" w:lineRule="auto"/>
-      </w:pPr>
-      <w:r>
-        <w:t>Writes a text file in JSON format that counts the number of songs in each genre amongst all 100 songs.</w:t>
-      </w:r>
-    </w:p>
-    <w:p>
-      <w:pPr>
-        <w:pStyle w:val="ListParagraph"/>
-        <w:numPr>
-          <w:ilvl w:val="2"/>
-          <w:numId w:val="2"/>
-        </w:numPr>
-        <w:spacing w:line="240" w:lineRule="auto"/>
-      </w:pPr>
-      <w:r>
-        <w:lastRenderedPageBreak/>
-        <w:t>Input: the filename you want for the stored data, including file extension.</w:t>
-      </w:r>
-    </w:p>
-    <w:p>
-      <w:pPr>
-        <w:pStyle w:val="ListParagraph"/>
-        <w:numPr>
-          <w:ilvl w:val="2"/>
-          <w:numId w:val="2"/>
-        </w:numPr>
-        <w:spacing w:line="240" w:lineRule="auto"/>
-      </w:pPr>
-      <w:r>
-        <w:t>Output: a text file with the counts for all genres present in the data.</w:t>
-      </w:r>
-    </w:p>
-    <w:p>
-      <w:pPr>
-        <w:pStyle w:val="ListParagraph"/>
-        <w:numPr>
-          <w:ilvl w:val="1"/>
-          <w:numId w:val="2"/>
-        </w:numPr>
-        <w:spacing w:line="240" w:lineRule="auto"/>
-      </w:pPr>
-      <w:proofErr w:type="spellStart"/>
-      <w:r>
-        <w:t>artistCount</w:t>
-      </w:r>
-      <w:proofErr w:type="spellEnd"/>
-      <w:r>
-        <w:t>(</w:t>
-      </w:r>
-      <w:r>
-        <w:t>output)</w:t>
-      </w:r>
-    </w:p>
-    <w:p>
-      <w:pPr>
-        <w:pStyle w:val="ListParagraph"/>
-        <w:numPr>
-          <w:ilvl w:val="2"/>
-          <w:numId w:val="2"/>
-        </w:numPr>
-        <w:spacing w:line="240" w:lineRule="auto"/>
-      </w:pPr>
-      <w:r>
-        <w:t>Writes a text file in JSON format that counts the number of songs for each artist amongst all 100 songs.</w:t>
-      </w:r>
-    </w:p>
-    <w:p>
-      <w:pPr>
-        <w:pStyle w:val="ListParagraph"/>
-        <w:numPr>
-          <w:ilvl w:val="2"/>
-          <w:numId w:val="2"/>
-        </w:numPr>
-        <w:spacing w:line="240" w:lineRule="auto"/>
-      </w:pPr>
-      <w:r>
-        <w:t>Input:</w:t>
-      </w:r>
-      <w:r>
-        <w:t xml:space="preserve"> the filename you want for the stored data, including file extension.</w:t>
-      </w:r>
-    </w:p>
-    <w:p>
-      <w:pPr>
-        <w:pStyle w:val="ListParagraph"/>
-        <w:numPr>
-          <w:ilvl w:val="2"/>
-          <w:numId w:val="2"/>
-        </w:numPr>
-        <w:spacing w:line="240" w:lineRule="auto"/>
-      </w:pPr>
-      <w:r>
-        <w:t>Output: a text file with the counts for all artists present in the data.</w:t>
-      </w:r>
-    </w:p>
-    <w:p>
-      <w:pPr>
-        <w:pStyle w:val="ListParagraph"/>
-        <w:numPr>
-          <w:ilvl w:val="1"/>
-          <w:numId w:val="2"/>
-        </w:numPr>
-        <w:spacing w:line="240" w:lineRule="auto"/>
-      </w:pPr>
-      <w:proofErr w:type="spellStart"/>
-      <w:r>
-        <w:t>bar_graph</w:t>
-      </w:r>
-      <w:proofErr w:type="spellEnd"/>
-      <w:r>
-        <w:t>(filename)</w:t>
-      </w:r>
-    </w:p>
-    <w:p>
-      <w:pPr>
-        <w:pStyle w:val="ListParagraph"/>
-        <w:numPr>
-          <w:ilvl w:val="2"/>
-          <w:numId w:val="2"/>
-        </w:numPr>
-        <w:spacing w:line="240" w:lineRule="auto"/>
-      </w:pPr>
-      <w:r>
-        <w:t xml:space="preserve">Creates and displays a bar graph of the data for </w:t>
-      </w:r>
-      <w:proofErr w:type="spellStart"/>
-      <w:r>
-        <w:t>scoreAverage</w:t>
-      </w:r>
-      <w:proofErr w:type="spellEnd"/>
-      <w:r>
-        <w:t>.</w:t>
-      </w:r>
-    </w:p>
-    <w:p>
-      <w:pPr>
-        <w:pStyle w:val="ListParagraph"/>
-        <w:numPr>
-          <w:ilvl w:val="2"/>
-          <w:numId w:val="2"/>
-        </w:numPr>
-        <w:spacing w:line="240" w:lineRule="auto"/>
-      </w:pPr>
-      <w:r>
-        <w:t xml:space="preserve">Inputs: a filename </w:t>
-      </w:r>
-      <w:r>
-        <w:t xml:space="preserve">for a text file </w:t>
-      </w:r>
-      <w:r>
-        <w:t>in JSON format to pull data from to generate a graph.</w:t>
-      </w:r>
-    </w:p>
-    <w:p>
-      <w:pPr>
-        <w:pStyle w:val="ListParagraph"/>
-        <w:numPr>
-          <w:ilvl w:val="2"/>
-          <w:numId w:val="2"/>
-        </w:numPr>
-        <w:spacing w:line="240" w:lineRule="auto"/>
-      </w:pPr>
-      <w:r>
-        <w:t>Outputs: displays the graph within the program</w:t>
-      </w:r>
-      <w:r>
-        <w:t xml:space="preserve"> </w:t>
-      </w:r>
-      <w:r>
-        <w:t>and saves a picture in your file directory.</w:t>
-      </w:r>
-    </w:p>
-    <w:p>
-      <w:pPr>
-        <w:pStyle w:val="ListParagraph"/>
-        <w:numPr>
-          <w:ilvl w:val="1"/>
-          <w:numId w:val="2"/>
-        </w:numPr>
-        <w:spacing w:line="240" w:lineRule="auto"/>
-      </w:pPr>
-      <w:proofErr w:type="spellStart"/>
-      <w:r>
-        <w:t>barh_chart</w:t>
-      </w:r>
-      <w:proofErr w:type="spellEnd"/>
-      <w:r>
-        <w:t>(filename)</w:t>
-      </w:r>
-    </w:p>
-    <w:p>
-      <w:pPr>
-        <w:pStyle w:val="ListParagraph"/>
-        <w:numPr>
-          <w:ilvl w:val="2"/>
-          <w:numId w:val="2"/>
-        </w:numPr>
-        <w:spacing w:line="240" w:lineRule="auto"/>
-      </w:pPr>
-      <w:r>
-        <w:t>Creates and displays a horizontal bar</w:t>
-      </w:r>
-      <w:r>
-        <w:t xml:space="preserve"> </w:t>
-      </w:r>
-      <w:r>
-        <w:t xml:space="preserve">graph for </w:t>
-      </w:r>
-      <w:proofErr w:type="spellStart"/>
-      <w:r>
-        <w:t>genreCount</w:t>
-      </w:r>
-      <w:proofErr w:type="spellEnd"/>
-      <w:r>
-        <w:t>.</w:t>
-      </w:r>
-    </w:p>
-    <w:p>
-      <w:pPr>
-        <w:pStyle w:val="ListParagraph"/>
-        <w:numPr>
-          <w:ilvl w:val="2"/>
-          <w:numId w:val="2"/>
-        </w:numPr>
-        <w:spacing w:line="240" w:lineRule="auto"/>
-      </w:pPr>
-      <w:r>
-        <w:t xml:space="preserve">Inputs: a filename </w:t>
-      </w:r>
-      <w:r>
-        <w:t>for a text file in</w:t>
-      </w:r>
-      <w:r>
-        <w:t xml:space="preserve"> JSON format to pull data from to generate a graph.</w:t>
-      </w:r>
-    </w:p>
-    <w:p>
-      <w:pPr>
-        <w:pStyle w:val="ListParagraph"/>
-        <w:numPr>
-          <w:ilvl w:val="2"/>
-          <w:numId w:val="2"/>
-        </w:numPr>
-        <w:spacing w:line="240" w:lineRule="auto"/>
-      </w:pPr>
-      <w:r>
-        <w:t>Outputs: displays the graph within the program</w:t>
-      </w:r>
-      <w:r>
-        <w:t xml:space="preserve"> </w:t>
-      </w:r>
-      <w:r>
-        <w:t>and saves a picture in your file directory.</w:t>
-      </w:r>
-    </w:p>
-    <w:p>
-      <w:pPr>
-        <w:pStyle w:val="ListParagraph"/>
-        <w:numPr>
-          <w:ilvl w:val="1"/>
-          <w:numId w:val="2"/>
-        </w:numPr>
-        <w:spacing w:line="240" w:lineRule="auto"/>
-      </w:pPr>
-      <w:proofErr w:type="spellStart"/>
-      <w:r>
-        <w:t>pie_chart</w:t>
-      </w:r>
-      <w:proofErr w:type="spellEnd"/>
-      <w:r>
-        <w:t>(filename)</w:t>
-      </w:r>
-    </w:p>
-    <w:p>
-      <w:pPr>
-        <w:pStyle w:val="ListParagraph"/>
-        <w:numPr>
-          <w:ilvl w:val="2"/>
-          <w:numId w:val="2"/>
-        </w:numPr>
-        <w:spacing w:line="240" w:lineRule="auto"/>
-      </w:pPr>
-      <w:r>
-        <w:t xml:space="preserve">Creates and displays a pie chart for </w:t>
-      </w:r>
-      <w:proofErr w:type="spellStart"/>
-      <w:r>
-        <w:t>artistCount</w:t>
-      </w:r>
-      <w:proofErr w:type="spellEnd"/>
-      <w:r>
-        <w:t>.</w:t>
-      </w:r>
-    </w:p>
-    <w:p>
-      <w:pPr>
-        <w:pStyle w:val="ListParagraph"/>
-        <w:numPr>
-          <w:ilvl w:val="2"/>
-          <w:numId w:val="2"/>
-        </w:numPr>
-        <w:spacing w:line="240" w:lineRule="auto"/>
-      </w:pPr>
-      <w:r>
-        <w:t>Inputs: a filename</w:t>
-      </w:r>
-      <w:r>
-        <w:t xml:space="preserve"> for a text file in JSON format to pull data from to generate a graph.</w:t>
-      </w:r>
-    </w:p>
-    <w:p>
-      <w:pPr>
-        <w:pStyle w:val="ListParagraph"/>
-        <w:numPr>
-          <w:ilvl w:val="2"/>
-          <w:numId w:val="2"/>
-        </w:numPr>
-        <w:spacing w:line="240" w:lineRule="auto"/>
-      </w:pPr>
-      <w:r>
-        <w:t>Outputs: displays the graph within the program and saves a picture in your file directory.</w:t>
+        <w:t>Main_file2</w:t>
       </w:r>
     </w:p>
     <w:p>
@@ -2762,6 +2891,184 @@
     </w:lvl>
   </w:abstractNum>
   <w:abstractNum w:abstractNumId="1" w15:restartNumberingAfterBreak="0">
+    <w:nsid w:val="22781939"/>
+    <w:multiLevelType w:val="hybridMultilevel"/>
+    <w:tmpl w:val="17A099E6"/>
+    <w:lvl w:ilvl="0" w:tplc="C50AA2E0">
+      <w:start w:val="1"/>
+      <w:numFmt w:val="decimal"/>
+      <w:lvlText w:val="%1.)"/>
+      <w:lvlJc w:val="left"/>
+      <w:pPr>
+        <w:ind w:left="720" w:hanging="360"/>
+      </w:pPr>
+      <w:rPr>
+        <w:rFonts w:hint="default"/>
+      </w:rPr>
+    </w:lvl>
+    <w:lvl w:ilvl="1" w:tplc="04090019">
+      <w:start w:val="1"/>
+      <w:numFmt w:val="lowerLetter"/>
+      <w:lvlText w:val="%2."/>
+      <w:lvlJc w:val="left"/>
+      <w:pPr>
+        <w:ind w:left="1440" w:hanging="360"/>
+      </w:pPr>
+    </w:lvl>
+    <w:lvl w:ilvl="2" w:tplc="0409001B" w:tentative="1">
+      <w:start w:val="1"/>
+      <w:numFmt w:val="lowerRoman"/>
+      <w:lvlText w:val="%3."/>
+      <w:lvlJc w:val="right"/>
+      <w:pPr>
+        <w:ind w:left="2160" w:hanging="180"/>
+      </w:pPr>
+    </w:lvl>
+    <w:lvl w:ilvl="3" w:tplc="0409000F" w:tentative="1">
+      <w:start w:val="1"/>
+      <w:numFmt w:val="decimal"/>
+      <w:lvlText w:val="%4."/>
+      <w:lvlJc w:val="left"/>
+      <w:pPr>
+        <w:ind w:left="2880" w:hanging="360"/>
+      </w:pPr>
+    </w:lvl>
+    <w:lvl w:ilvl="4" w:tplc="04090019" w:tentative="1">
+      <w:start w:val="1"/>
+      <w:numFmt w:val="lowerLetter"/>
+      <w:lvlText w:val="%5."/>
+      <w:lvlJc w:val="left"/>
+      <w:pPr>
+        <w:ind w:left="3600" w:hanging="360"/>
+      </w:pPr>
+    </w:lvl>
+    <w:lvl w:ilvl="5" w:tplc="0409001B" w:tentative="1">
+      <w:start w:val="1"/>
+      <w:numFmt w:val="lowerRoman"/>
+      <w:lvlText w:val="%6."/>
+      <w:lvlJc w:val="right"/>
+      <w:pPr>
+        <w:ind w:left="4320" w:hanging="180"/>
+      </w:pPr>
+    </w:lvl>
+    <w:lvl w:ilvl="6" w:tplc="0409000F" w:tentative="1">
+      <w:start w:val="1"/>
+      <w:numFmt w:val="decimal"/>
+      <w:lvlText w:val="%7."/>
+      <w:lvlJc w:val="left"/>
+      <w:pPr>
+        <w:ind w:left="5040" w:hanging="360"/>
+      </w:pPr>
+    </w:lvl>
+    <w:lvl w:ilvl="7" w:tplc="04090019" w:tentative="1">
+      <w:start w:val="1"/>
+      <w:numFmt w:val="lowerLetter"/>
+      <w:lvlText w:val="%8."/>
+      <w:lvlJc w:val="left"/>
+      <w:pPr>
+        <w:ind w:left="5760" w:hanging="360"/>
+      </w:pPr>
+    </w:lvl>
+    <w:lvl w:ilvl="8" w:tplc="0409001B" w:tentative="1">
+      <w:start w:val="1"/>
+      <w:numFmt w:val="lowerRoman"/>
+      <w:lvlText w:val="%9."/>
+      <w:lvlJc w:val="right"/>
+      <w:pPr>
+        <w:ind w:left="6480" w:hanging="180"/>
+      </w:pPr>
+    </w:lvl>
+  </w:abstractNum>
+  <w:abstractNum w:abstractNumId="2" w15:restartNumberingAfterBreak="0">
+    <w:nsid w:val="30975A68"/>
+    <w:multiLevelType w:val="hybridMultilevel"/>
+    <w:tmpl w:val="75024E98"/>
+    <w:lvl w:ilvl="0" w:tplc="0409000F">
+      <w:start w:val="1"/>
+      <w:numFmt w:val="decimal"/>
+      <w:lvlText w:val="%1."/>
+      <w:lvlJc w:val="left"/>
+      <w:pPr>
+        <w:ind w:left="720" w:hanging="360"/>
+      </w:pPr>
+      <w:rPr>
+        <w:rFonts w:hint="default"/>
+      </w:rPr>
+    </w:lvl>
+    <w:lvl w:ilvl="1" w:tplc="04090019" w:tentative="1">
+      <w:start w:val="1"/>
+      <w:numFmt w:val="lowerLetter"/>
+      <w:lvlText w:val="%2."/>
+      <w:lvlJc w:val="left"/>
+      <w:pPr>
+        <w:ind w:left="1440" w:hanging="360"/>
+      </w:pPr>
+    </w:lvl>
+    <w:lvl w:ilvl="2" w:tplc="0409001B" w:tentative="1">
+      <w:start w:val="1"/>
+      <w:numFmt w:val="lowerRoman"/>
+      <w:lvlText w:val="%3."/>
+      <w:lvlJc w:val="right"/>
+      <w:pPr>
+        <w:ind w:left="2160" w:hanging="180"/>
+      </w:pPr>
+    </w:lvl>
+    <w:lvl w:ilvl="3" w:tplc="0409000F" w:tentative="1">
+      <w:start w:val="1"/>
+      <w:numFmt w:val="decimal"/>
+      <w:lvlText w:val="%4."/>
+      <w:lvlJc w:val="left"/>
+      <w:pPr>
+        <w:ind w:left="2880" w:hanging="360"/>
+      </w:pPr>
+    </w:lvl>
+    <w:lvl w:ilvl="4" w:tplc="04090019" w:tentative="1">
+      <w:start w:val="1"/>
+      <w:numFmt w:val="lowerLetter"/>
+      <w:lvlText w:val="%5."/>
+      <w:lvlJc w:val="left"/>
+      <w:pPr>
+        <w:ind w:left="3600" w:hanging="360"/>
+      </w:pPr>
+    </w:lvl>
+    <w:lvl w:ilvl="5" w:tplc="0409001B" w:tentative="1">
+      <w:start w:val="1"/>
+      <w:numFmt w:val="lowerRoman"/>
+      <w:lvlText w:val="%6."/>
+      <w:lvlJc w:val="right"/>
+      <w:pPr>
+        <w:ind w:left="4320" w:hanging="180"/>
+      </w:pPr>
+    </w:lvl>
+    <w:lvl w:ilvl="6" w:tplc="0409000F" w:tentative="1">
+      <w:start w:val="1"/>
+      <w:numFmt w:val="decimal"/>
+      <w:lvlText w:val="%7."/>
+      <w:lvlJc w:val="left"/>
+      <w:pPr>
+        <w:ind w:left="5040" w:hanging="360"/>
+      </w:pPr>
+    </w:lvl>
+    <w:lvl w:ilvl="7" w:tplc="04090019" w:tentative="1">
+      <w:start w:val="1"/>
+      <w:numFmt w:val="lowerLetter"/>
+      <w:lvlText w:val="%8."/>
+      <w:lvlJc w:val="left"/>
+      <w:pPr>
+        <w:ind w:left="5760" w:hanging="360"/>
+      </w:pPr>
+    </w:lvl>
+    <w:lvl w:ilvl="8" w:tplc="0409001B" w:tentative="1">
+      <w:start w:val="1"/>
+      <w:numFmt w:val="lowerRoman"/>
+      <w:lvlText w:val="%9."/>
+      <w:lvlJc w:val="right"/>
+      <w:pPr>
+        <w:ind w:left="6480" w:hanging="180"/>
+      </w:pPr>
+    </w:lvl>
+  </w:abstractNum>
+  <w:abstractNum w:abstractNumId="3" w15:restartNumberingAfterBreak="0">
     <w:nsid w:val="34542F93"/>
     <w:multiLevelType w:val="hybridMultilevel"/>
     <w:tmpl w:val="A3FEDF9C"/>
@@ -2850,7 +3157,7 @@
       </w:pPr>
     </w:lvl>
   </w:abstractNum>
-  <w:abstractNum w:abstractNumId="2" w15:restartNumberingAfterBreak="0">
+  <w:abstractNum w:abstractNumId="4" w15:restartNumberingAfterBreak="0">
     <w:nsid w:val="48C14D30"/>
     <w:multiLevelType w:val="hybridMultilevel"/>
     <w:tmpl w:val="CC8227F2"/>
@@ -2939,7 +3246,7 @@
       </w:pPr>
     </w:lvl>
   </w:abstractNum>
-  <w:abstractNum w:abstractNumId="3" w15:restartNumberingAfterBreak="0">
+  <w:abstractNum w:abstractNumId="5" w15:restartNumberingAfterBreak="0">
     <w:nsid w:val="798F343C"/>
     <w:multiLevelType w:val="hybridMultilevel"/>
     <w:tmpl w:val="F34E9534"/>
@@ -3029,16 +3336,22 @@
     </w:lvl>
   </w:abstractNum>
   <w:num w:numId="1" w16cid:durableId="1972637809">
-    <w:abstractNumId w:val="1"/>
+    <w:abstractNumId w:val="3"/>
   </w:num>
   <w:num w:numId="2" w16cid:durableId="1272587974">
     <w:abstractNumId w:val="0"/>
   </w:num>
   <w:num w:numId="3" w16cid:durableId="1027220748">
-    <w:abstractNumId w:val="3"/>
+    <w:abstractNumId w:val="5"/>
   </w:num>
   <w:num w:numId="4" w16cid:durableId="502663898">
+    <w:abstractNumId w:val="4"/>
+  </w:num>
+  <w:num w:numId="5" w16cid:durableId="189071571">
     <w:abstractNumId w:val="2"/>
+  </w:num>
+  <w:num w:numId="6" w16cid:durableId="663750905">
+    <w:abstractNumId w:val="1"/>
   </w:num>
 </w:numbering>
 </file>

</xml_diff>

<commit_message>
Main file 2 added, report changed, api 2 changed to not run main within.
</commit_message>
<xml_diff>
--- a/FinalProjectReport.docx
+++ b/FinalProjectReport.docx
@@ -192,15 +192,7 @@
         <w:t xml:space="preserve">100 items proved to be difficult, as the set we were trying to examine changed regularly and revealed </w:t>
       </w:r>
       <w:r>
-        <w:t xml:space="preserve">new issues. If I were to go back and change our project, it would have been collecting data every week on the Top 100 and storing that into a database – but that would get a bit large </w:t>
-      </w:r>
-      <w:proofErr w:type="gramStart"/>
-      <w:r>
-        <w:t>pretty quickly</w:t>
-      </w:r>
-      <w:proofErr w:type="gramEnd"/>
-      <w:r>
-        <w:t>.</w:t>
+        <w:t>new issues. If I were to go back and change our project, it would have been collecting data every week on the Top 100 and storing that into a database – but that would get a bit large pretty quickly.</w:t>
       </w:r>
     </w:p>
     <w:p>
@@ -239,15 +231,7 @@
       </w:pPr>
       <w:r>
         <w:tab/>
-        <w:t xml:space="preserve">With the Genius Lyrics API, the root Genius API does not allow its users to pull lyrics directly from its database claiming that the lyrics are proprietary information. Fortunately, there is a </w:t>
-      </w:r>
-      <w:proofErr w:type="spellStart"/>
-      <w:r>
-        <w:t>lyricsgenius</w:t>
-      </w:r>
-      <w:proofErr w:type="spellEnd"/>
-      <w:r>
-        <w:t xml:space="preserve"> package that uses the Genius Lyrics API to search the song based on song name and artist and then auto screen scrapes the lyrics. This allowed us to search songs in the top 100 and then return a full lyric string. </w:t>
+        <w:t xml:space="preserve">With the Genius Lyrics API, the root Genius API does not allow its users to pull lyrics directly from its database claiming that the lyrics are proprietary information. Fortunately, there is a lyricsgenius package that uses the Genius Lyrics API to search the song based on song name and artist and then auto screen scrapes the lyrics. This allowed us to search songs in the top 100 and then return a full lyric string. </w:t>
       </w:r>
     </w:p>
     <w:p>
@@ -265,15 +249,7 @@
         <w:t>100 didn’t contain any of the top 10 words so it was difficult to make any meaningful calculations.</w:t>
       </w:r>
       <w:r>
-        <w:t xml:space="preserve"> On top of this, we also tried to construct our code in a way that the Spotify API code would pull </w:t>
-      </w:r>
-      <w:proofErr w:type="gramStart"/>
-      <w:r>
-        <w:t>all of</w:t>
-      </w:r>
-      <w:proofErr w:type="gramEnd"/>
-      <w:r>
-        <w:t xml:space="preserve"> the data and then the Genius code would do word counts for 25 songs at a time. This created issues because the top ten words were different as each group of 25 songs got added to the database. These issues required us to pivot how we were collecting and processing the data. </w:t>
+        <w:t xml:space="preserve"> On top of this, we also tried to construct our code in a way that the Spotify API code would pull all of the data and then the Genius code would do word counts for 25 songs at a time. This created issues because the top ten words were different as each group of 25 songs got added to the database. These issues required us to pivot how we were collecting and processing the data. </w:t>
       </w:r>
     </w:p>
     <w:p>
@@ -291,31 +267,7 @@
         <w:t xml:space="preserve">API would use the artist and song information from the newly constructed database to conduct a search for the lyrics of each song, process the lyrics by </w:t>
       </w:r>
       <w:r>
-        <w:t xml:space="preserve">cleaning and counting, and then ultimately processing a list of the 10 ten words for each song. The Genius program then constructed a word index for the top ten words across all 100 songs resulting in a table of over 340 items, and then a word to song relation table which was a many to many </w:t>
-      </w:r>
-      <w:proofErr w:type="gramStart"/>
-      <w:r>
-        <w:t>relationship</w:t>
-      </w:r>
-      <w:proofErr w:type="gramEnd"/>
-      <w:r>
-        <w:t xml:space="preserve"> with the song rank, </w:t>
-      </w:r>
-      <w:proofErr w:type="spellStart"/>
-      <w:r>
-        <w:t>workd</w:t>
-      </w:r>
-      <w:proofErr w:type="spellEnd"/>
-      <w:r>
-        <w:t xml:space="preserve"> id, and count for each word as seen in that particular song. Coding these tables posed many hurdles because keeping track of the word index and the song rank required some dictionary </w:t>
-      </w:r>
-      <w:proofErr w:type="gramStart"/>
-      <w:r>
-        <w:t>magic</w:t>
-      </w:r>
-      <w:proofErr w:type="gramEnd"/>
-      <w:r>
-        <w:t xml:space="preserve"> we didn’t know we could do. </w:t>
+        <w:t xml:space="preserve">cleaning and counting, and then ultimately processing a list of the 10 ten words for each song. The Genius program then constructed a word index for the top ten words across all 100 songs resulting in a table of over 340 items, and then a word to song relation table which was a many to many relationship with the song rank, workd id, and count for each word as seen in that particular song. Coding these tables posed many hurdles because keeping track of the word index and the song rank required some dictionary magic we didn’t know we could do. </w:t>
       </w:r>
     </w:p>
     <w:p>
@@ -324,28 +276,7 @@
       </w:pPr>
       <w:r>
         <w:tab/>
-        <w:t xml:space="preserve">The last minor issue was that in some cases, the Lyrics Genius </w:t>
-      </w:r>
-      <w:proofErr w:type="spellStart"/>
-      <w:r>
-        <w:t>Api</w:t>
-      </w:r>
-      <w:proofErr w:type="spellEnd"/>
-      <w:r>
-        <w:t xml:space="preserve"> would not be able to find the lyrics for a song in the top 100. This mostly happened for Christmas music; the API call would time out on these specific songs in most cases. This required an </w:t>
-      </w:r>
-      <w:proofErr w:type="spellStart"/>
-      <w:proofErr w:type="gramStart"/>
-      <w:r>
-        <w:t>except</w:t>
-      </w:r>
-      <w:proofErr w:type="spellEnd"/>
-      <w:r>
-        <w:t>:</w:t>
-      </w:r>
-      <w:proofErr w:type="gramEnd"/>
-      <w:r>
-        <w:t xml:space="preserve"> skip clause in the lyrics search function. My hypothesis was that these songs may be getting hit with a higher volume of lyric searching due to the holidays. </w:t>
+        <w:t xml:space="preserve">The last minor issue was that in some cases, the Lyrics Genius Api would not be able to find the lyrics for a song in the top 100. This mostly happened for Christmas music; the API call would time out on these specific songs in most cases. This required an except: skip clause in the lyrics search function. My hypothesis was that these songs may be getting hit with a higher volume of lyric searching due to the holidays. </w:t>
       </w:r>
     </w:p>
     <w:p>
@@ -389,15 +320,7 @@
         <w:spacing w:line="240" w:lineRule="auto"/>
       </w:pPr>
       <w:r>
-        <w:t xml:space="preserve">I calculated the count of genres (with pop, rock, country, rap, hip hop, </w:t>
-      </w:r>
-      <w:proofErr w:type="spellStart"/>
-      <w:r>
-        <w:t>r&amp;b</w:t>
-      </w:r>
-      <w:proofErr w:type="spellEnd"/>
-      <w:r>
-        <w:t xml:space="preserve">, dance, and </w:t>
+        <w:t xml:space="preserve">I calculated the count of genres (with pop, rock, country, rap, hip hop, r&amp;b, dance, and </w:t>
       </w:r>
       <w:r>
         <w:t>indie as</w:t>
@@ -749,13 +672,8 @@
         <w:spacing w:line="240" w:lineRule="auto"/>
       </w:pPr>
       <w:r>
-        <w:t xml:space="preserve">pip install </w:t>
-      </w:r>
-      <w:proofErr w:type="spellStart"/>
-      <w:r>
-        <w:t>lyricsgenius</w:t>
-      </w:r>
-      <w:proofErr w:type="spellEnd"/>
+        <w:t>pip install lyricsgenius</w:t>
+      </w:r>
     </w:p>
     <w:p>
       <w:pPr>
@@ -767,13 +685,8 @@
         <w:spacing w:line="240" w:lineRule="auto"/>
       </w:pPr>
       <w:r>
-        <w:t xml:space="preserve">pip install </w:t>
-      </w:r>
-      <w:proofErr w:type="spellStart"/>
-      <w:r>
-        <w:t>spotipy</w:t>
-      </w:r>
-      <w:proofErr w:type="spellEnd"/>
+        <w:t>pip install spotipy</w:t>
+      </w:r>
     </w:p>
     <w:p>
       <w:pPr>
@@ -783,23 +696,7 @@
         <w:t xml:space="preserve">This will enable you to use </w:t>
       </w:r>
       <w:r>
-        <w:t xml:space="preserve">the </w:t>
-      </w:r>
-      <w:proofErr w:type="spellStart"/>
-      <w:r>
-        <w:t>lyricsgenius</w:t>
-      </w:r>
-      <w:proofErr w:type="spellEnd"/>
-      <w:r>
-        <w:t xml:space="preserve"> and </w:t>
-      </w:r>
-      <w:proofErr w:type="spellStart"/>
-      <w:r>
-        <w:t>Spotipy</w:t>
-      </w:r>
-      <w:proofErr w:type="spellEnd"/>
-      <w:r>
-        <w:t xml:space="preserve"> modules. This was confirmed to be suitable by Holden</w:t>
+        <w:t>the lyricsgenius and Spotipy modules. This was confirmed to be suitable by Holden</w:t>
       </w:r>
       <w:r>
         <w:t xml:space="preserve"> in place of using the requests module, as they still require the generation of keys and processing of data.</w:t>
@@ -894,15 +791,7 @@
         <w:spacing w:line="240" w:lineRule="auto"/>
       </w:pPr>
       <w:r>
-        <w:t xml:space="preserve">This file only needs to be </w:t>
-      </w:r>
-      <w:proofErr w:type="gramStart"/>
-      <w:r>
-        <w:t>ran</w:t>
-      </w:r>
-      <w:proofErr w:type="gramEnd"/>
-      <w:r>
-        <w:t xml:space="preserve"> once.</w:t>
+        <w:t>This file only needs to be ran once.</w:t>
       </w:r>
     </w:p>
     <w:p>
@@ -918,15 +807,7 @@
         <w:t>You will need to exit out of each figure as it displays</w:t>
       </w:r>
       <w:r>
-        <w:t xml:space="preserve"> to continue viewing </w:t>
-      </w:r>
-      <w:proofErr w:type="gramStart"/>
-      <w:r>
-        <w:t>all of</w:t>
-      </w:r>
-      <w:proofErr w:type="gramEnd"/>
-      <w:r>
-        <w:t xml:space="preserve"> the figures in the code space.</w:t>
+        <w:t xml:space="preserve"> to continue viewing all of the figures in the code space.</w:t>
       </w:r>
     </w:p>
     <w:p>
@@ -1006,21 +887,8 @@
         </w:numPr>
         <w:spacing w:line="240" w:lineRule="auto"/>
       </w:pPr>
-      <w:proofErr w:type="spellStart"/>
-      <w:r>
-        <w:t>artistIndex</w:t>
-      </w:r>
-      <w:proofErr w:type="spellEnd"/>
-      <w:r>
-        <w:t>(</w:t>
-      </w:r>
-      <w:proofErr w:type="spellStart"/>
-      <w:r>
-        <w:t>track_list</w:t>
-      </w:r>
-      <w:proofErr w:type="spellEnd"/>
-      <w:r>
-        <w:t>)</w:t>
+      <w:r>
+        <w:t>artistIndex(track_list)</w:t>
       </w:r>
     </w:p>
     <w:p>
@@ -1052,26 +920,10 @@
         <w:t>Inputs:</w:t>
       </w:r>
       <w:r>
-        <w:t xml:space="preserve"> a “</w:t>
-      </w:r>
-      <w:proofErr w:type="spellStart"/>
-      <w:r>
-        <w:t>track_list</w:t>
-      </w:r>
-      <w:proofErr w:type="spellEnd"/>
-      <w:r>
-        <w:t>” item that is a</w:t>
-      </w:r>
-      <w:r>
-        <w:t xml:space="preserve"> dictionary object created from the </w:t>
-      </w:r>
-      <w:proofErr w:type="spellStart"/>
-      <w:r>
-        <w:t>Spotipy</w:t>
-      </w:r>
-      <w:proofErr w:type="spellEnd"/>
-      <w:r>
-        <w:t xml:space="preserve"> module by using a predetermined track ID for the Billboard Hot 100.</w:t>
+        <w:t xml:space="preserve"> a “track_list” item that is a</w:t>
+      </w:r>
+      <w:r>
+        <w:t xml:space="preserve"> dictionary object created from the Spotipy module by using a predetermined track ID for the Billboard Hot 100.</w:t>
       </w:r>
     </w:p>
     <w:p>
@@ -1096,31 +948,11 @@
         </w:numPr>
         <w:spacing w:line="240" w:lineRule="auto"/>
       </w:pPr>
-      <w:proofErr w:type="spellStart"/>
-      <w:proofErr w:type="gramStart"/>
       <w:r>
         <w:t>genreIndex</w:t>
       </w:r>
-      <w:proofErr w:type="spellEnd"/>
-      <w:r>
-        <w:t>(</w:t>
-      </w:r>
-      <w:proofErr w:type="spellStart"/>
-      <w:proofErr w:type="gramEnd"/>
-      <w:r>
-        <w:t>track_list</w:t>
-      </w:r>
-      <w:proofErr w:type="spellEnd"/>
-      <w:r>
-        <w:t xml:space="preserve">, </w:t>
-      </w:r>
-      <w:proofErr w:type="spellStart"/>
-      <w:r>
-        <w:t>sp</w:t>
-      </w:r>
-      <w:proofErr w:type="spellEnd"/>
-      <w:r>
-        <w:t>)</w:t>
+      <w:r>
+        <w:t>(track_list, sp)</w:t>
       </w:r>
     </w:p>
     <w:p>
@@ -1146,50 +978,10 @@
         <w:spacing w:line="240" w:lineRule="auto"/>
       </w:pPr>
       <w:r>
-        <w:t>Inputs: a “</w:t>
-      </w:r>
-      <w:proofErr w:type="spellStart"/>
-      <w:r>
-        <w:t>track_list</w:t>
-      </w:r>
-      <w:proofErr w:type="spellEnd"/>
-      <w:r>
-        <w:t xml:space="preserve">” item that is a dictionary object created from the </w:t>
-      </w:r>
-      <w:proofErr w:type="spellStart"/>
-      <w:r>
-        <w:t>Spotipy</w:t>
-      </w:r>
-      <w:proofErr w:type="spellEnd"/>
-      <w:r>
-        <w:t xml:space="preserve"> module by using a predetermined track ID for the Billboard Hot 100. Also, </w:t>
-      </w:r>
-      <w:r>
-        <w:t xml:space="preserve">a </w:t>
-      </w:r>
-      <w:proofErr w:type="spellStart"/>
-      <w:r>
-        <w:t>Spotipy</w:t>
-      </w:r>
-      <w:proofErr w:type="spellEnd"/>
-      <w:r>
-        <w:t xml:space="preserve"> object (“</w:t>
-      </w:r>
-      <w:proofErr w:type="spellStart"/>
-      <w:r>
-        <w:t>sp</w:t>
-      </w:r>
-      <w:proofErr w:type="spellEnd"/>
-      <w:r>
-        <w:t xml:space="preserve">”), an instance of the </w:t>
-      </w:r>
-      <w:proofErr w:type="spellStart"/>
-      <w:r>
-        <w:t>Spotipy</w:t>
-      </w:r>
-      <w:proofErr w:type="spellEnd"/>
-      <w:r>
-        <w:t xml:space="preserve"> module.</w:t>
+        <w:t xml:space="preserve">Inputs: a “track_list” item that is a dictionary object created from the Spotipy module by using a predetermined track ID for the Billboard Hot 100. Also, </w:t>
+      </w:r>
+      <w:r>
+        <w:t>a Spotipy object (“sp”), an instance of the Spotipy module.</w:t>
       </w:r>
     </w:p>
     <w:p>
@@ -1214,47 +1006,8 @@
         </w:numPr>
         <w:spacing w:line="240" w:lineRule="auto"/>
       </w:pPr>
-      <w:proofErr w:type="spellStart"/>
-      <w:proofErr w:type="gramStart"/>
-      <w:r>
-        <w:t>spotipyScouring</w:t>
-      </w:r>
-      <w:proofErr w:type="spellEnd"/>
-      <w:r>
-        <w:t>(</w:t>
-      </w:r>
-      <w:proofErr w:type="spellStart"/>
-      <w:proofErr w:type="gramEnd"/>
-      <w:r>
-        <w:t>track_list</w:t>
-      </w:r>
-      <w:proofErr w:type="spellEnd"/>
-      <w:r>
-        <w:t xml:space="preserve">, </w:t>
-      </w:r>
-      <w:proofErr w:type="spellStart"/>
-      <w:r>
-        <w:t>artist_index</w:t>
-      </w:r>
-      <w:proofErr w:type="spellEnd"/>
-      <w:r>
-        <w:t xml:space="preserve">, </w:t>
-      </w:r>
-      <w:proofErr w:type="spellStart"/>
-      <w:r>
-        <w:t>genre_index</w:t>
-      </w:r>
-      <w:proofErr w:type="spellEnd"/>
-      <w:r>
-        <w:t xml:space="preserve">, </w:t>
-      </w:r>
-      <w:proofErr w:type="spellStart"/>
-      <w:r>
-        <w:t>sp</w:t>
-      </w:r>
-      <w:proofErr w:type="spellEnd"/>
-      <w:r>
-        <w:t>)</w:t>
+      <w:r>
+        <w:t>spotipyScouring(track_list, artist_index, genre_index, sp)</w:t>
       </w:r>
     </w:p>
     <w:p>
@@ -1284,53 +1037,13 @@
         <w:spacing w:line="240" w:lineRule="auto"/>
       </w:pPr>
       <w:r>
-        <w:t xml:space="preserve">Inputs: The same above </w:t>
-      </w:r>
-      <w:proofErr w:type="spellStart"/>
-      <w:r>
-        <w:t>track_list</w:t>
-      </w:r>
-      <w:proofErr w:type="spellEnd"/>
-      <w:r>
-        <w:t xml:space="preserve"> dictionary, the previously generated </w:t>
-      </w:r>
-      <w:proofErr w:type="spellStart"/>
-      <w:r>
-        <w:t>artist_index</w:t>
-      </w:r>
-      <w:proofErr w:type="spellEnd"/>
-      <w:r>
-        <w:t xml:space="preserve"> dictionary, the previously generated</w:t>
-      </w:r>
-      <w:r>
-        <w:t xml:space="preserve"> </w:t>
-      </w:r>
-      <w:proofErr w:type="spellStart"/>
-      <w:r>
-        <w:t>genre_index</w:t>
-      </w:r>
-      <w:proofErr w:type="spellEnd"/>
-      <w:r>
-        <w:t xml:space="preserve"> dictionary, and a </w:t>
-      </w:r>
-      <w:proofErr w:type="spellStart"/>
-      <w:r>
-        <w:t>Spotipy</w:t>
-      </w:r>
-      <w:proofErr w:type="spellEnd"/>
-      <w:r>
-        <w:t xml:space="preserve"> module object</w:t>
-      </w:r>
-      <w:r>
-        <w:t xml:space="preserve"> (‘</w:t>
-      </w:r>
-      <w:proofErr w:type="spellStart"/>
-      <w:r>
-        <w:t>sp</w:t>
-      </w:r>
-      <w:proofErr w:type="spellEnd"/>
-      <w:r>
-        <w:t>’).</w:t>
+        <w:t>Inputs: The same above track_list dictionary, the previously generated artist_index dictionary, the previously generated</w:t>
+      </w:r>
+      <w:r>
+        <w:t xml:space="preserve"> genre_index dictionary, and a Spotipy module object</w:t>
+      </w:r>
+      <w:r>
+        <w:t xml:space="preserve"> (‘sp’).</w:t>
       </w:r>
     </w:p>
     <w:p>
@@ -1356,15 +1069,7 @@
         <w:spacing w:line="240" w:lineRule="auto"/>
       </w:pPr>
       <w:r>
-        <w:t>createSongTable25(</w:t>
-      </w:r>
-      <w:proofErr w:type="spellStart"/>
-      <w:r>
-        <w:t>song_dict</w:t>
-      </w:r>
-      <w:proofErr w:type="spellEnd"/>
-      <w:r>
-        <w:t>)</w:t>
+        <w:t>createSongTable25(song_dict)</w:t>
       </w:r>
     </w:p>
     <w:p>
@@ -1390,15 +1095,7 @@
         <w:spacing w:line="240" w:lineRule="auto"/>
       </w:pPr>
       <w:r>
-        <w:t xml:space="preserve">Inputs: a dictionary, the output of </w:t>
-      </w:r>
-      <w:proofErr w:type="spellStart"/>
-      <w:r>
-        <w:t>spotipyScouring</w:t>
-      </w:r>
-      <w:proofErr w:type="spellEnd"/>
-      <w:r>
-        <w:t>.</w:t>
+        <w:t>Inputs: a dictionary, the output of spotipyScouring.</w:t>
       </w:r>
     </w:p>
     <w:p>
@@ -1427,15 +1124,7 @@
         <w:spacing w:line="240" w:lineRule="auto"/>
       </w:pPr>
       <w:r>
-        <w:t>createGenreTable25(</w:t>
-      </w:r>
-      <w:proofErr w:type="spellStart"/>
-      <w:r>
-        <w:t>genre_dict</w:t>
-      </w:r>
-      <w:proofErr w:type="spellEnd"/>
-      <w:r>
-        <w:t>)</w:t>
+        <w:t>createGenreTable25(genre_dict)</w:t>
       </w:r>
     </w:p>
     <w:p>
@@ -1461,15 +1150,7 @@
         <w:spacing w:line="240" w:lineRule="auto"/>
       </w:pPr>
       <w:r>
-        <w:t xml:space="preserve">Inputs: a dictionary, the output of </w:t>
-      </w:r>
-      <w:proofErr w:type="spellStart"/>
-      <w:r>
-        <w:t>genreIndex</w:t>
-      </w:r>
-      <w:proofErr w:type="spellEnd"/>
-      <w:r>
-        <w:t>.</w:t>
+        <w:t>Inputs: a dictionary, the output of genreIndex.</w:t>
       </w:r>
     </w:p>
     <w:p>
@@ -1498,15 +1179,7 @@
         <w:spacing w:line="240" w:lineRule="auto"/>
       </w:pPr>
       <w:r>
-        <w:t>createArtistTable25(</w:t>
-      </w:r>
-      <w:proofErr w:type="spellStart"/>
-      <w:r>
-        <w:t>artist_dict</w:t>
-      </w:r>
-      <w:proofErr w:type="spellEnd"/>
-      <w:r>
-        <w:t>)</w:t>
+        <w:t>createArtistTable25(artist_dict)</w:t>
       </w:r>
     </w:p>
     <w:p>
@@ -1532,15 +1205,7 @@
         <w:spacing w:line="240" w:lineRule="auto"/>
       </w:pPr>
       <w:r>
-        <w:t xml:space="preserve">Inputs: a dictionary, the output of </w:t>
-      </w:r>
-      <w:proofErr w:type="spellStart"/>
-      <w:r>
-        <w:t>artistIndex</w:t>
-      </w:r>
-      <w:proofErr w:type="spellEnd"/>
-      <w:r>
-        <w:t>.</w:t>
+        <w:t>Inputs: a dictionary, the output of artistIndex.</w:t>
       </w:r>
     </w:p>
     <w:p>
@@ -1571,29 +1236,8 @@
       <w:r>
         <w:t>tableWriter25(</w:t>
       </w:r>
-      <w:proofErr w:type="spellStart"/>
-      <w:r>
-        <w:t>artist_index</w:t>
-      </w:r>
-      <w:proofErr w:type="spellEnd"/>
-      <w:r>
-        <w:t xml:space="preserve">, </w:t>
-      </w:r>
-      <w:proofErr w:type="spellStart"/>
-      <w:r>
-        <w:t>genre_index</w:t>
-      </w:r>
-      <w:proofErr w:type="spellEnd"/>
-      <w:r>
-        <w:t xml:space="preserve">, </w:t>
-      </w:r>
-      <w:proofErr w:type="spellStart"/>
-      <w:r>
-        <w:t>track_features</w:t>
-      </w:r>
-      <w:proofErr w:type="spellEnd"/>
-      <w:r>
-        <w:t>)</w:t>
+      <w:r>
+        <w:t>artist_index, genre_index, track_features)</w:t>
       </w:r>
     </w:p>
     <w:p>
@@ -1650,34 +1294,21 @@
         </w:numPr>
         <w:spacing w:line="240" w:lineRule="auto"/>
       </w:pPr>
-      <w:proofErr w:type="gramStart"/>
-      <w:r>
-        <w:t>main(</w:t>
-      </w:r>
-      <w:proofErr w:type="gramEnd"/>
-      <w:r>
-        <w:t>)</w:t>
-      </w:r>
-    </w:p>
-    <w:p>
-      <w:pPr>
-        <w:pStyle w:val="ListParagraph"/>
-        <w:numPr>
-          <w:ilvl w:val="2"/>
-          <w:numId w:val="2"/>
-        </w:numPr>
-        <w:spacing w:line="240" w:lineRule="auto"/>
-      </w:pPr>
-      <w:r>
-        <w:t xml:space="preserve">Runs </w:t>
-      </w:r>
-      <w:proofErr w:type="gramStart"/>
-      <w:r>
-        <w:t>all of</w:t>
-      </w:r>
-      <w:proofErr w:type="gramEnd"/>
-      <w:r>
-        <w:t xml:space="preserve"> the above functions sequentially</w:t>
+      <w:r>
+        <w:t>main()</w:t>
+      </w:r>
+    </w:p>
+    <w:p>
+      <w:pPr>
+        <w:pStyle w:val="ListParagraph"/>
+        <w:numPr>
+          <w:ilvl w:val="2"/>
+          <w:numId w:val="2"/>
+        </w:numPr>
+        <w:spacing w:line="240" w:lineRule="auto"/>
+      </w:pPr>
+      <w:r>
+        <w:t>Runs all of the above functions sequentially</w:t>
       </w:r>
       <w:r>
         <w:t xml:space="preserve"> to add items to all three tables at the same time, 25 items per run</w:t>
@@ -1734,13 +1365,8 @@
         </w:numPr>
         <w:spacing w:line="240" w:lineRule="auto"/>
       </w:pPr>
-      <w:proofErr w:type="spellStart"/>
-      <w:r>
-        <w:t>scoreAverage</w:t>
-      </w:r>
-      <w:proofErr w:type="spellEnd"/>
-      <w:r>
-        <w:t>(output)</w:t>
+      <w:r>
+        <w:t>scoreAverage(output)</w:t>
       </w:r>
     </w:p>
     <w:p>
@@ -1794,13 +1420,8 @@
         </w:numPr>
         <w:spacing w:line="240" w:lineRule="auto"/>
       </w:pPr>
-      <w:proofErr w:type="spellStart"/>
-      <w:r>
-        <w:t>genreCount</w:t>
-      </w:r>
-      <w:proofErr w:type="spellEnd"/>
-      <w:r>
-        <w:t>(output)</w:t>
+      <w:r>
+        <w:t>genreCount(output)</w:t>
       </w:r>
     </w:p>
     <w:p>
@@ -1851,13 +1472,8 @@
         </w:numPr>
         <w:spacing w:line="240" w:lineRule="auto"/>
       </w:pPr>
-      <w:proofErr w:type="spellStart"/>
-      <w:r>
-        <w:t>artistCount</w:t>
-      </w:r>
-      <w:proofErr w:type="spellEnd"/>
-      <w:r>
-        <w:t>(</w:t>
+      <w:r>
+        <w:t>artistCount(</w:t>
       </w:r>
       <w:r>
         <w:t>output)</w:t>
@@ -1915,11 +1531,9 @@
         </w:numPr>
         <w:spacing w:line="240" w:lineRule="auto"/>
       </w:pPr>
-      <w:proofErr w:type="spellStart"/>
       <w:r>
         <w:t>bar_graph</w:t>
       </w:r>
-      <w:proofErr w:type="spellEnd"/>
       <w:r>
         <w:t>(filename)</w:t>
       </w:r>
@@ -1936,13 +1550,8 @@
       <w:r>
         <w:t xml:space="preserve">Creates and displays a bar graph of the data for </w:t>
       </w:r>
-      <w:proofErr w:type="spellStart"/>
-      <w:r>
-        <w:t>scoreAverage</w:t>
-      </w:r>
-      <w:proofErr w:type="spellEnd"/>
-      <w:r>
-        <w:t>.</w:t>
+      <w:r>
+        <w:t>scoreAverage.</w:t>
       </w:r>
     </w:p>
     <w:p>
@@ -1992,13 +1601,8 @@
         </w:numPr>
         <w:spacing w:line="240" w:lineRule="auto"/>
       </w:pPr>
-      <w:proofErr w:type="spellStart"/>
-      <w:r>
-        <w:t>barh_chart</w:t>
-      </w:r>
-      <w:proofErr w:type="spellEnd"/>
-      <w:r>
-        <w:t>(filename)</w:t>
+      <w:r>
+        <w:t>barh_chart(filename)</w:t>
       </w:r>
     </w:p>
     <w:p>
@@ -2019,13 +1623,8 @@
       <w:r>
         <w:t xml:space="preserve">graph for </w:t>
       </w:r>
-      <w:proofErr w:type="spellStart"/>
-      <w:r>
-        <w:t>genreCount</w:t>
-      </w:r>
-      <w:proofErr w:type="spellEnd"/>
-      <w:r>
-        <w:t>.</w:t>
+      <w:r>
+        <w:t>genreCount.</w:t>
       </w:r>
     </w:p>
     <w:p>
@@ -2075,34 +1674,21 @@
         </w:numPr>
         <w:spacing w:line="240" w:lineRule="auto"/>
       </w:pPr>
-      <w:proofErr w:type="spellStart"/>
-      <w:r>
-        <w:t>pie_chart</w:t>
-      </w:r>
-      <w:proofErr w:type="spellEnd"/>
-      <w:r>
-        <w:t>(filename)</w:t>
-      </w:r>
-    </w:p>
-    <w:p>
-      <w:pPr>
-        <w:pStyle w:val="ListParagraph"/>
-        <w:numPr>
-          <w:ilvl w:val="2"/>
-          <w:numId w:val="2"/>
-        </w:numPr>
-        <w:spacing w:line="240" w:lineRule="auto"/>
-      </w:pPr>
-      <w:r>
-        <w:t xml:space="preserve">Creates and displays a pie chart for </w:t>
-      </w:r>
-      <w:proofErr w:type="spellStart"/>
-      <w:r>
-        <w:t>artistCount</w:t>
-      </w:r>
-      <w:proofErr w:type="spellEnd"/>
-      <w:r>
-        <w:t>.</w:t>
+      <w:r>
+        <w:t>pie_chart(filename)</w:t>
+      </w:r>
+    </w:p>
+    <w:p>
+      <w:pPr>
+        <w:pStyle w:val="ListParagraph"/>
+        <w:numPr>
+          <w:ilvl w:val="2"/>
+          <w:numId w:val="2"/>
+        </w:numPr>
+        <w:spacing w:line="240" w:lineRule="auto"/>
+      </w:pPr>
+      <w:r>
+        <w:t>Creates and displays a pie chart for artistCount.</w:t>
       </w:r>
     </w:p>
     <w:p>
@@ -2196,7 +1782,10 @@
         <w:spacing w:line="240" w:lineRule="auto"/>
       </w:pPr>
       <w:r>
-        <w:t>Outputs: None.</w:t>
+        <w:t xml:space="preserve">Outputs: </w:t>
+      </w:r>
+      <w:r>
+        <w:t>Database, tables.</w:t>
       </w:r>
     </w:p>
     <w:p>
@@ -2210,6 +1799,61 @@
       </w:pPr>
       <w:r>
         <w:t>Main_file2</w:t>
+      </w:r>
+    </w:p>
+    <w:p>
+      <w:pPr>
+        <w:pStyle w:val="ListParagraph"/>
+        <w:numPr>
+          <w:ilvl w:val="1"/>
+          <w:numId w:val="2"/>
+        </w:numPr>
+        <w:spacing w:line="240" w:lineRule="auto"/>
+      </w:pPr>
+      <w:r>
+        <w:t>Main4()</w:t>
+      </w:r>
+    </w:p>
+    <w:p>
+      <w:pPr>
+        <w:pStyle w:val="ListParagraph"/>
+        <w:numPr>
+          <w:ilvl w:val="2"/>
+          <w:numId w:val="2"/>
+        </w:numPr>
+        <w:spacing w:line="240" w:lineRule="auto"/>
+      </w:pPr>
+      <w:r>
+        <w:t>Runs</w:t>
+      </w:r>
+      <w:r>
+        <w:t xml:space="preserve"> imported main statements from Genius API and Spotify API files to create JSON files and visualizations.</w:t>
+      </w:r>
+    </w:p>
+    <w:p>
+      <w:pPr>
+        <w:pStyle w:val="ListParagraph"/>
+        <w:numPr>
+          <w:ilvl w:val="2"/>
+          <w:numId w:val="2"/>
+        </w:numPr>
+        <w:spacing w:line="240" w:lineRule="auto"/>
+      </w:pPr>
+      <w:r>
+        <w:t>Inputs: None.</w:t>
+      </w:r>
+    </w:p>
+    <w:p>
+      <w:pPr>
+        <w:pStyle w:val="ListParagraph"/>
+        <w:numPr>
+          <w:ilvl w:val="2"/>
+          <w:numId w:val="2"/>
+        </w:numPr>
+        <w:spacing w:line="240" w:lineRule="auto"/>
+      </w:pPr>
+      <w:r>
+        <w:t>Outputs: Graphs and written files.</w:t>
       </w:r>
     </w:p>
     <w:p>
@@ -2327,13 +1971,8 @@
           </w:tcPr>
           <w:p>
             <w:r>
-              <w:t xml:space="preserve">Learning to use </w:t>
+              <w:t>Learning to use Spotipy</w:t>
             </w:r>
-            <w:proofErr w:type="spellStart"/>
-            <w:r>
-              <w:t>Spotipy</w:t>
-            </w:r>
-            <w:proofErr w:type="spellEnd"/>
           </w:p>
         </w:tc>
         <w:tc>
@@ -2442,7 +2081,11 @@
           </w:tcPr>
           <w:p>
             <w:r>
-              <w:t>Yes – helped me understand the structure of my API pulls so I could extract data.</w:t>
+              <w:t xml:space="preserve">Yes – helped me understand the structure of my API </w:t>
+            </w:r>
+            <w:r>
+              <w:lastRenderedPageBreak/>
+              <w:t>pulls so I could extract data.</w:t>
             </w:r>
           </w:p>
         </w:tc>
@@ -2457,6 +2100,7 @@
           </w:tcPr>
           <w:p>
             <w:r>
+              <w:lastRenderedPageBreak/>
               <w:t>11/20/22</w:t>
             </w:r>
           </w:p>
@@ -2466,13 +2110,8 @@
             <w:tcW w:w="2596" w:type="dxa"/>
           </w:tcPr>
           <w:p>
-            <w:proofErr w:type="spellStart"/>
             <w:r>
-              <w:t>Spotipy</w:t>
-            </w:r>
-            <w:proofErr w:type="spellEnd"/>
-            <w:r>
-              <w:t xml:space="preserve"> Documentation</w:t>
+              <w:t>Spotipy Documentation</w:t>
             </w:r>
           </w:p>
         </w:tc>

</xml_diff>

<commit_message>
updating final project report
</commit_message>
<xml_diff>
--- a/FinalProjectReport.docx
+++ b/FinalProjectReport.docx
@@ -20,6 +20,14 @@
     <w:p>
       <w:r>
         <w:t>11/29/22</w:t>
+      </w:r>
+    </w:p>
+    <w:p>
+      <w:r>
+        <w:t xml:space="preserve">REPO LINK - </w:t>
+      </w:r>
+      <w:r>
+        <w:t>https://github.com/rogerbarber/final_project206</w:t>
       </w:r>
     </w:p>
     <w:p>
@@ -192,7 +200,15 @@
         <w:t xml:space="preserve">100 items proved to be difficult, as the set we were trying to examine changed regularly and revealed </w:t>
       </w:r>
       <w:r>
-        <w:t>new issues. If I were to go back and change our project, it would have been collecting data every week on the Top 100 and storing that into a database – but that would get a bit large pretty quickly.</w:t>
+        <w:t xml:space="preserve">new issues. If I were to go back and change our project, it would have been collecting data every week on the Top 100 and storing that into a database – but that would get a bit large </w:t>
+      </w:r>
+      <w:proofErr w:type="gramStart"/>
+      <w:r>
+        <w:t>pretty quickly</w:t>
+      </w:r>
+      <w:proofErr w:type="gramEnd"/>
+      <w:r>
+        <w:t>.</w:t>
       </w:r>
     </w:p>
     <w:p>
@@ -231,7 +247,15 @@
       </w:pPr>
       <w:r>
         <w:tab/>
-        <w:t xml:space="preserve">With the Genius Lyrics API, the root Genius API does not allow its users to pull lyrics directly from its database claiming that the lyrics are proprietary information. Fortunately, there is a lyricsgenius package that uses the Genius Lyrics API to search the song based on song name and artist and then auto screen scrapes the lyrics. This allowed us to search songs in the top 100 and then return a full lyric string. </w:t>
+        <w:t xml:space="preserve">With the Genius Lyrics API, the root Genius API does not allow its users to pull lyrics directly from its database claiming that the lyrics are proprietary information. Fortunately, there is a </w:t>
+      </w:r>
+      <w:proofErr w:type="spellStart"/>
+      <w:r>
+        <w:t>lyricsgenius</w:t>
+      </w:r>
+      <w:proofErr w:type="spellEnd"/>
+      <w:r>
+        <w:t xml:space="preserve"> package that uses the Genius Lyrics API to search the song based on song name and artist and then auto screen scrapes the lyrics. This allowed us to search songs in the top 100 and then return a full lyric string. </w:t>
       </w:r>
     </w:p>
     <w:p>
@@ -249,25 +273,54 @@
         <w:t>100 didn’t contain any of the top 10 words so it was difficult to make any meaningful calculations.</w:t>
       </w:r>
       <w:r>
-        <w:t xml:space="preserve"> On top of this, we also tried to construct our code in a way that the Spotify API code would pull all of the data and then the Genius code would do word counts for 25 songs at a time. This created issues because the top ten words were different as each group of 25 songs got added to the database. These issues required us to pivot how we were collecting and processing the data. </w:t>
-      </w:r>
-    </w:p>
-    <w:p>
-      <w:pPr>
-        <w:spacing w:line="240" w:lineRule="auto"/>
-      </w:pPr>
-      <w:r>
+        <w:t xml:space="preserve"> On top of this, we also tried to construct our code in a way that the Spotify API code would pull </w:t>
+      </w:r>
+      <w:proofErr w:type="gramStart"/>
+      <w:r>
+        <w:t>all of</w:t>
+      </w:r>
+      <w:proofErr w:type="gramEnd"/>
+      <w:r>
+        <w:t xml:space="preserve"> the data and then the Genius code would do word counts for 25 songs at a time. This created issues because the top ten words were different as each group of 25 songs got added to the database. These issues required us to pivot how we were collecting and processing the data. </w:t>
+      </w:r>
+    </w:p>
+    <w:p>
+      <w:pPr>
+        <w:spacing w:line="240" w:lineRule="auto"/>
+      </w:pPr>
+      <w:r>
+        <w:lastRenderedPageBreak/>
         <w:tab/>
       </w:r>
       <w:r>
-        <w:t xml:space="preserve">Our initial change was to construct our code in a way that would allow us to run our programs simultaneously for each 25 songs. The Spotify API would run and collect 25 songs and then the Genius </w:t>
-      </w:r>
-      <w:r>
-        <w:lastRenderedPageBreak/>
-        <w:t xml:space="preserve">API would use the artist and song information from the newly constructed database to conduct a search for the lyrics of each song, process the lyrics by </w:t>
-      </w:r>
-      <w:r>
-        <w:t xml:space="preserve">cleaning and counting, and then ultimately processing a list of the 10 ten words for each song. The Genius program then constructed a word index for the top ten words across all 100 songs resulting in a table of over 340 items, and then a word to song relation table which was a many to many relationship with the song rank, workd id, and count for each word as seen in that particular song. Coding these tables posed many hurdles because keeping track of the word index and the song rank required some dictionary magic we didn’t know we could do. </w:t>
+        <w:t xml:space="preserve">Our initial change was to construct our code in a way that would allow us to run our programs simultaneously for each 25 songs. The Spotify API would run and collect 25 songs and then the Genius API would use the artist and song information from the newly constructed database to conduct a search for the lyrics of each song, process the lyrics by </w:t>
+      </w:r>
+      <w:r>
+        <w:t xml:space="preserve">cleaning and counting, and then ultimately processing a list of the 10 ten words for each song. The Genius program then constructed a word index for the top ten words across all 100 songs resulting in a table of over 340 items, and then a word to song relation table which was a many to many </w:t>
+      </w:r>
+      <w:proofErr w:type="gramStart"/>
+      <w:r>
+        <w:t>relationship</w:t>
+      </w:r>
+      <w:proofErr w:type="gramEnd"/>
+      <w:r>
+        <w:t xml:space="preserve"> with the song rank, </w:t>
+      </w:r>
+      <w:proofErr w:type="spellStart"/>
+      <w:r>
+        <w:t>workd</w:t>
+      </w:r>
+      <w:proofErr w:type="spellEnd"/>
+      <w:r>
+        <w:t xml:space="preserve"> id, and count for each word as seen in that particular song. Coding these tables posed many hurdles because keeping track of the word index and the song rank required some dictionary </w:t>
+      </w:r>
+      <w:proofErr w:type="gramStart"/>
+      <w:r>
+        <w:t>magic</w:t>
+      </w:r>
+      <w:proofErr w:type="gramEnd"/>
+      <w:r>
+        <w:t xml:space="preserve"> we didn’t know we could do. </w:t>
       </w:r>
     </w:p>
     <w:p>
@@ -276,28 +329,31 @@
       </w:pPr>
       <w:r>
         <w:tab/>
-        <w:t xml:space="preserve">The last minor issue was that in some cases, the Lyrics Genius Api would not be able to find the lyrics for a song in the top 100. This mostly happened for Christmas music; the API call would time out on these specific songs in most cases. This required an except: skip clause in the lyrics search function. My hypothesis was that these songs may be getting hit with a higher volume of lyric searching due to the holidays. </w:t>
-      </w:r>
-    </w:p>
-    <w:p>
-      <w:r>
-        <w:br w:type="page"/>
-      </w:r>
-    </w:p>
-    <w:p>
-      <w:pPr>
-        <w:spacing w:line="240" w:lineRule="auto"/>
-      </w:pPr>
-    </w:p>
-    <w:p>
-      <w:pPr>
-        <w:spacing w:line="240" w:lineRule="auto"/>
-        <w:rPr>
-          <w:b/>
-          <w:bCs/>
-          <w:u w:val="single"/>
-        </w:rPr>
-      </w:pPr>
+        <w:t xml:space="preserve">The last minor issue was that in some cases, the Lyrics Genius </w:t>
+      </w:r>
+      <w:proofErr w:type="spellStart"/>
+      <w:r>
+        <w:t>Api</w:t>
+      </w:r>
+      <w:proofErr w:type="spellEnd"/>
+      <w:r>
+        <w:t xml:space="preserve"> would not be able to find the lyrics for a song in the top 100. This mostly happened for Christmas music; the API call would time out on these specific songs in most cases. This required an </w:t>
+      </w:r>
+      <w:proofErr w:type="spellStart"/>
+      <w:proofErr w:type="gramStart"/>
+      <w:r>
+        <w:t>except</w:t>
+      </w:r>
+      <w:proofErr w:type="spellEnd"/>
+      <w:r>
+        <w:t>:</w:t>
+      </w:r>
+      <w:proofErr w:type="gramEnd"/>
+      <w:r>
+        <w:t xml:space="preserve"> skip clause in the lyrics search function. My hypothesis was that these songs may be getting hit with a higher volume of lyric searching due to the holidays. </w:t>
+      </w:r>
+    </w:p>
+    <w:p>
       <w:r>
         <w:rPr>
           <w:b/>
@@ -320,7 +376,15 @@
         <w:spacing w:line="240" w:lineRule="auto"/>
       </w:pPr>
       <w:r>
-        <w:t xml:space="preserve">I calculated the count of genres (with pop, rock, country, rap, hip hop, r&amp;b, dance, and </w:t>
+        <w:t xml:space="preserve">I calculated the count of genres (with pop, rock, country, rap, hip hop, </w:t>
+      </w:r>
+      <w:proofErr w:type="spellStart"/>
+      <w:r>
+        <w:t>r&amp;b</w:t>
+      </w:r>
+      <w:proofErr w:type="spellEnd"/>
+      <w:r>
+        <w:t xml:space="preserve">, dance, and </w:t>
       </w:r>
       <w:r>
         <w:t>indie as</w:t>
@@ -469,7 +533,15 @@
         <w:t xml:space="preserve">metrics that Spotify uses to categorize their tracks, most likely for their search algorithms: </w:t>
       </w:r>
       <w:r>
-        <w:t>danceability, energy, speechiness, and valence. Danceability is an aggregate score of several categories including temp</w:t>
+        <w:t xml:space="preserve">danceability, energy, </w:t>
+      </w:r>
+      <w:proofErr w:type="spellStart"/>
+      <w:r>
+        <w:t>speechiness</w:t>
+      </w:r>
+      <w:proofErr w:type="spellEnd"/>
+      <w:r>
+        <w:t>, and valence. Danceability is an aggregate score of several categories including temp</w:t>
       </w:r>
       <w:r>
         <w:t>o and beats per minute</w:t>
@@ -484,7 +556,15 @@
         <w:t xml:space="preserve"> Energy is another combined score that generally describes the level of noise, the perceived speed, and the</w:t>
       </w:r>
       <w:r>
-        <w:t xml:space="preserve"> feeling of ‘energy’ from a track, scored similarly as danceability. Speechiness is the </w:t>
+        <w:t xml:space="preserve"> feeling of ‘energy’ from a track, scored similarly as danceability. </w:t>
+      </w:r>
+      <w:proofErr w:type="spellStart"/>
+      <w:r>
+        <w:t>Speechiness</w:t>
+      </w:r>
+      <w:proofErr w:type="spellEnd"/>
+      <w:r>
+        <w:t xml:space="preserve"> is the </w:t>
       </w:r>
       <w:r>
         <w:t>number</w:t>
@@ -567,10 +647,16 @@
       </w:r>
     </w:p>
     <w:p>
-      <w:pPr>
-        <w:spacing w:line="240" w:lineRule="auto"/>
-      </w:pPr>
-      <w:r>
+      <w:r>
+        <w:br w:type="page"/>
+      </w:r>
+    </w:p>
+    <w:p>
+      <w:pPr>
+        <w:spacing w:line="240" w:lineRule="auto"/>
+      </w:pPr>
+      <w:r>
+        <w:lastRenderedPageBreak/>
         <w:t>For the Genius API:</w:t>
       </w:r>
     </w:p>
@@ -578,6 +664,97 @@
       <w:pPr>
         <w:spacing w:line="240" w:lineRule="auto"/>
       </w:pPr>
+      <w:r>
+        <w:t xml:space="preserve">It was difficult to come to a conclusion for what data to plot for the Genius API, </w:t>
+      </w:r>
+      <w:proofErr w:type="gramStart"/>
+      <w:r>
+        <w:t>We</w:t>
+      </w:r>
+      <w:proofErr w:type="gramEnd"/>
+      <w:r>
+        <w:t xml:space="preserve"> knew what we wanted to find but the process of getting there had many hurdles. We ultimately decided to calculate the top ten words across the entire dataset. </w:t>
+      </w:r>
+      <w:proofErr w:type="gramStart"/>
+      <w:r>
+        <w:t>Unfortunately</w:t>
+      </w:r>
+      <w:proofErr w:type="gramEnd"/>
+      <w:r>
+        <w:t xml:space="preserve"> this information didn’t tell us much about the data we collected. But there’s a pretty chart to explain how this information is expressed. </w:t>
+      </w:r>
+    </w:p>
+    <w:p>
+      <w:pPr>
+        <w:spacing w:line="240" w:lineRule="auto"/>
+      </w:pPr>
+      <w:r>
+        <w:rPr>
+          <w:noProof/>
+        </w:rPr>
+        <w:drawing>
+          <wp:inline distT="0" distB="0" distL="0" distR="0" wp14:anchorId="1950B30D" wp14:editId="3A2CDB51">
+            <wp:extent cx="5943600" cy="5943600"/>
+            <wp:effectExtent l="0" t="0" r="0" b="0"/>
+            <wp:docPr id="4" name="Picture 4" descr="Chart, bar chart, histogram&#10;&#10;Description automatically generated"/>
+            <wp:cNvGraphicFramePr>
+              <a:graphicFrameLocks xmlns:a="http://schemas.openxmlformats.org/drawingml/2006/main" noChangeAspect="1"/>
+            </wp:cNvGraphicFramePr>
+            <a:graphic xmlns:a="http://schemas.openxmlformats.org/drawingml/2006/main">
+              <a:graphicData uri="http://schemas.openxmlformats.org/drawingml/2006/picture">
+                <pic:pic xmlns:pic="http://schemas.openxmlformats.org/drawingml/2006/picture">
+                  <pic:nvPicPr>
+                    <pic:cNvPr id="4" name="Picture 4" descr="Chart, bar chart, histogram&#10;&#10;Description automatically generated"/>
+                    <pic:cNvPicPr/>
+                  </pic:nvPicPr>
+                  <pic:blipFill>
+                    <a:blip r:embed="rId8">
+                      <a:extLst>
+                        <a:ext uri="{28A0092B-C50C-407E-A947-70E740481C1C}">
+                          <a14:useLocalDpi xmlns:a14="http://schemas.microsoft.com/office/drawing/2010/main" val="0"/>
+                        </a:ext>
+                      </a:extLst>
+                    </a:blip>
+                    <a:stretch>
+                      <a:fillRect/>
+                    </a:stretch>
+                  </pic:blipFill>
+                  <pic:spPr>
+                    <a:xfrm>
+                      <a:off x="0" y="0"/>
+                      <a:ext cx="5943600" cy="5943600"/>
+                    </a:xfrm>
+                    <a:prstGeom prst="rect">
+                      <a:avLst/>
+                    </a:prstGeom>
+                  </pic:spPr>
+                </pic:pic>
+              </a:graphicData>
+            </a:graphic>
+          </wp:inline>
+        </w:drawing>
+      </w:r>
+    </w:p>
+    <w:p>
+      <w:pPr>
+        <w:spacing w:line="240" w:lineRule="auto"/>
+      </w:pPr>
+      <w:r>
+        <w:t xml:space="preserve">As shown, my was the most popular word expressed in all of the songs within a top </w:t>
+      </w:r>
+      <w:proofErr w:type="gramStart"/>
+      <w:r>
+        <w:t>10 word</w:t>
+      </w:r>
+      <w:proofErr w:type="gramEnd"/>
+      <w:r>
+        <w:t xml:space="preserve"> subset of each song and was used 495 times within 100 songs. </w:t>
+      </w:r>
+    </w:p>
+    <w:p>
+      <w:pPr>
+        <w:spacing w:line="240" w:lineRule="auto"/>
+      </w:pPr>
     </w:p>
     <w:p>
       <w:pPr>
@@ -607,17 +784,26 @@
         <w:spacing w:line="240" w:lineRule="auto"/>
       </w:pPr>
       <w:r>
-        <w:t xml:space="preserve">The Billboard Hot 100 tends to favor songs that favor song metrics in this order: danceability, energy, valence, and speechiness. </w:t>
-      </w:r>
-      <w:r>
-        <w:t>Speechiness tends to run significantly lower than the other three metrics, so songs in the Top 100 seem to have minimal lyricism.</w:t>
-      </w:r>
-      <w:r>
-        <w:t xml:space="preserve"> Danceability and energy are similar, while </w:t>
-      </w:r>
-      <w:r>
-        <w:lastRenderedPageBreak/>
-        <w:t xml:space="preserve">danceability is higher, so the most popular songs tend to </w:t>
+        <w:t xml:space="preserve">The Billboard Hot 100 tends to favor songs that favor song metrics in this order: danceability, energy, valence, and </w:t>
+      </w:r>
+      <w:proofErr w:type="spellStart"/>
+      <w:r>
+        <w:t>speechiness</w:t>
+      </w:r>
+      <w:proofErr w:type="spellEnd"/>
+      <w:r>
+        <w:t xml:space="preserve">. </w:t>
+      </w:r>
+      <w:proofErr w:type="spellStart"/>
+      <w:r>
+        <w:t>Speechiness</w:t>
+      </w:r>
+      <w:proofErr w:type="spellEnd"/>
+      <w:r>
+        <w:t xml:space="preserve"> tends to run significantly lower than the other three metrics, so songs in the Top 100 seem to have minimal lyricism.</w:t>
+      </w:r>
+      <w:r>
+        <w:t xml:space="preserve"> Danceability and energy are similar, while danceability is higher, so the most popular songs tend to </w:t>
       </w:r>
       <w:r>
         <w:t>be strongly rhythmic and possess strong, loud, and driving beats.</w:t>
@@ -626,12 +812,57 @@
     <w:p>
       <w:pPr>
         <w:spacing w:line="240" w:lineRule="auto"/>
-        <w:rPr>
-          <w:b/>
-          <w:bCs/>
-          <w:u w:val="single"/>
-        </w:rPr>
-      </w:pPr>
+      </w:pPr>
+      <w:r>
+        <w:t xml:space="preserve">Trying to pin lyricism trends within the most used words across the top 100 was not a fruitful endeavor. We ended up with a lot of lyrical data that really didn’t explain much. The only real conclusions we can come to are that songs in the Top100 are often written from a </w:t>
+      </w:r>
+      <w:r>
+        <w:t>first-person</w:t>
+      </w:r>
+      <w:r>
+        <w:t xml:space="preserve"> perspective, are usually about relationships, and that the most used words don’t describe any unique trends in lyricism. </w:t>
+      </w:r>
+      <w:r>
+        <w:br/>
+      </w:r>
+      <w:r>
+        <w:br/>
+        <w:t xml:space="preserve">The most important data point that can help us explain this lack of data is the mean </w:t>
+      </w:r>
+      <w:proofErr w:type="spellStart"/>
+      <w:r>
+        <w:t>speechiness</w:t>
+      </w:r>
+      <w:proofErr w:type="spellEnd"/>
+      <w:r>
+        <w:t xml:space="preserve"> score</w:t>
+      </w:r>
+      <w:r>
+        <w:t xml:space="preserve"> </w:t>
+      </w:r>
+      <w:r>
+        <w:t>which,</w:t>
+      </w:r>
+      <w:r>
+        <w:t xml:space="preserve"> across the entire Top100 was a .111. According to Spotify’s </w:t>
+      </w:r>
+      <w:r>
+        <w:t>explanation</w:t>
+      </w:r>
+      <w:r>
+        <w:t xml:space="preserve"> of their audio feature metrics, songs usually range between a .3 and a .6 on the </w:t>
+      </w:r>
+      <w:proofErr w:type="spellStart"/>
+      <w:r>
+        <w:t>speechiness</w:t>
+      </w:r>
+      <w:proofErr w:type="spellEnd"/>
+      <w:r>
+        <w:t xml:space="preserve"> scale</w:t>
+      </w:r>
+      <w:r>
+        <w:t xml:space="preserve">. Anything below a .3 is considered dance music, anything above a .6 is probably spoken word, a podcast, or an audio book. </w:t>
+      </w:r>
     </w:p>
     <w:p>
       <w:pPr>
@@ -672,8 +903,13 @@
         <w:spacing w:line="240" w:lineRule="auto"/>
       </w:pPr>
       <w:r>
-        <w:t>pip install lyricsgenius</w:t>
-      </w:r>
+        <w:t xml:space="preserve">pip install </w:t>
+      </w:r>
+      <w:proofErr w:type="spellStart"/>
+      <w:r>
+        <w:t>lyricsgenius</w:t>
+      </w:r>
+      <w:proofErr w:type="spellEnd"/>
     </w:p>
     <w:p>
       <w:pPr>
@@ -685,8 +921,13 @@
         <w:spacing w:line="240" w:lineRule="auto"/>
       </w:pPr>
       <w:r>
-        <w:t>pip install spotipy</w:t>
-      </w:r>
+        <w:t xml:space="preserve">pip install </w:t>
+      </w:r>
+      <w:proofErr w:type="spellStart"/>
+      <w:r>
+        <w:t>spotipy</w:t>
+      </w:r>
+      <w:proofErr w:type="spellEnd"/>
     </w:p>
     <w:p>
       <w:pPr>
@@ -696,7 +937,23 @@
         <w:t xml:space="preserve">This will enable you to use </w:t>
       </w:r>
       <w:r>
-        <w:t>the lyricsgenius and Spotipy modules. This was confirmed to be suitable by Holden</w:t>
+        <w:t xml:space="preserve">the </w:t>
+      </w:r>
+      <w:proofErr w:type="spellStart"/>
+      <w:r>
+        <w:t>lyricsgenius</w:t>
+      </w:r>
+      <w:proofErr w:type="spellEnd"/>
+      <w:r>
+        <w:t xml:space="preserve"> and </w:t>
+      </w:r>
+      <w:proofErr w:type="spellStart"/>
+      <w:r>
+        <w:t>Spotipy</w:t>
+      </w:r>
+      <w:proofErr w:type="spellEnd"/>
+      <w:r>
+        <w:t xml:space="preserve"> modules. This was confirmed to be suitable by Holden</w:t>
       </w:r>
       <w:r>
         <w:t xml:space="preserve"> in place of using the requests module, as they still require the generation of keys and processing of data.</w:t>
@@ -807,7 +1064,13 @@
         <w:t>You will need to exit out of each figure as it displays</w:t>
       </w:r>
       <w:r>
-        <w:t xml:space="preserve"> to continue viewing all of the figures in the code space.</w:t>
+        <w:t xml:space="preserve"> to continue viewing </w:t>
+      </w:r>
+      <w:r>
+        <w:t>all</w:t>
+      </w:r>
+      <w:r>
+        <w:t xml:space="preserve"> the figures in the code space.</w:t>
       </w:r>
     </w:p>
     <w:p>
@@ -887,8 +1150,22 @@
         </w:numPr>
         <w:spacing w:line="240" w:lineRule="auto"/>
       </w:pPr>
-      <w:r>
-        <w:t>artistIndex(track_list)</w:t>
+      <w:proofErr w:type="spellStart"/>
+      <w:r>
+        <w:lastRenderedPageBreak/>
+        <w:t>artistIndex</w:t>
+      </w:r>
+      <w:proofErr w:type="spellEnd"/>
+      <w:r>
+        <w:t>(</w:t>
+      </w:r>
+      <w:proofErr w:type="spellStart"/>
+      <w:r>
+        <w:t>track_list</w:t>
+      </w:r>
+      <w:proofErr w:type="spellEnd"/>
+      <w:r>
+        <w:t>)</w:t>
       </w:r>
     </w:p>
     <w:p>
@@ -920,10 +1197,26 @@
         <w:t>Inputs:</w:t>
       </w:r>
       <w:r>
-        <w:t xml:space="preserve"> a “track_list” item that is a</w:t>
-      </w:r>
-      <w:r>
-        <w:t xml:space="preserve"> dictionary object created from the Spotipy module by using a predetermined track ID for the Billboard Hot 100.</w:t>
+        <w:t xml:space="preserve"> a “</w:t>
+      </w:r>
+      <w:proofErr w:type="spellStart"/>
+      <w:r>
+        <w:t>track_list</w:t>
+      </w:r>
+      <w:proofErr w:type="spellEnd"/>
+      <w:r>
+        <w:t>” item that is a</w:t>
+      </w:r>
+      <w:r>
+        <w:t xml:space="preserve"> dictionary object created from the </w:t>
+      </w:r>
+      <w:proofErr w:type="spellStart"/>
+      <w:r>
+        <w:t>Spotipy</w:t>
+      </w:r>
+      <w:proofErr w:type="spellEnd"/>
+      <w:r>
+        <w:t xml:space="preserve"> module by using a predetermined track ID for the Billboard Hot 100.</w:t>
       </w:r>
     </w:p>
     <w:p>
@@ -948,11 +1241,31 @@
         </w:numPr>
         <w:spacing w:line="240" w:lineRule="auto"/>
       </w:pPr>
+      <w:proofErr w:type="spellStart"/>
+      <w:proofErr w:type="gramStart"/>
       <w:r>
         <w:t>genreIndex</w:t>
       </w:r>
-      <w:r>
-        <w:t>(track_list, sp)</w:t>
+      <w:proofErr w:type="spellEnd"/>
+      <w:r>
+        <w:t>(</w:t>
+      </w:r>
+      <w:proofErr w:type="spellStart"/>
+      <w:proofErr w:type="gramEnd"/>
+      <w:r>
+        <w:t>track_list</w:t>
+      </w:r>
+      <w:proofErr w:type="spellEnd"/>
+      <w:r>
+        <w:t xml:space="preserve">, </w:t>
+      </w:r>
+      <w:proofErr w:type="spellStart"/>
+      <w:r>
+        <w:t>sp</w:t>
+      </w:r>
+      <w:proofErr w:type="spellEnd"/>
+      <w:r>
+        <w:t>)</w:t>
       </w:r>
     </w:p>
     <w:p>
@@ -978,10 +1291,50 @@
         <w:spacing w:line="240" w:lineRule="auto"/>
       </w:pPr>
       <w:r>
-        <w:t xml:space="preserve">Inputs: a “track_list” item that is a dictionary object created from the Spotipy module by using a predetermined track ID for the Billboard Hot 100. Also, </w:t>
-      </w:r>
-      <w:r>
-        <w:t>a Spotipy object (“sp”), an instance of the Spotipy module.</w:t>
+        <w:t>Inputs: a “</w:t>
+      </w:r>
+      <w:proofErr w:type="spellStart"/>
+      <w:r>
+        <w:t>track_list</w:t>
+      </w:r>
+      <w:proofErr w:type="spellEnd"/>
+      <w:r>
+        <w:t xml:space="preserve">” item that is a dictionary object created from the </w:t>
+      </w:r>
+      <w:proofErr w:type="spellStart"/>
+      <w:r>
+        <w:t>Spotipy</w:t>
+      </w:r>
+      <w:proofErr w:type="spellEnd"/>
+      <w:r>
+        <w:t xml:space="preserve"> module by using a predetermined track ID for the Billboard Hot 100. Also, </w:t>
+      </w:r>
+      <w:r>
+        <w:t xml:space="preserve">a </w:t>
+      </w:r>
+      <w:proofErr w:type="spellStart"/>
+      <w:r>
+        <w:t>Spotipy</w:t>
+      </w:r>
+      <w:proofErr w:type="spellEnd"/>
+      <w:r>
+        <w:t xml:space="preserve"> object (“</w:t>
+      </w:r>
+      <w:proofErr w:type="spellStart"/>
+      <w:r>
+        <w:t>sp</w:t>
+      </w:r>
+      <w:proofErr w:type="spellEnd"/>
+      <w:r>
+        <w:t xml:space="preserve">”), an instance of the </w:t>
+      </w:r>
+      <w:proofErr w:type="spellStart"/>
+      <w:r>
+        <w:t>Spotipy</w:t>
+      </w:r>
+      <w:proofErr w:type="spellEnd"/>
+      <w:r>
+        <w:t xml:space="preserve"> module.</w:t>
       </w:r>
     </w:p>
     <w:p>
@@ -1006,57 +1359,575 @@
         </w:numPr>
         <w:spacing w:line="240" w:lineRule="auto"/>
       </w:pPr>
-      <w:r>
-        <w:t>spotipyScouring(track_list, artist_index, genre_index, sp)</w:t>
-      </w:r>
-    </w:p>
-    <w:p>
-      <w:pPr>
-        <w:pStyle w:val="ListParagraph"/>
-        <w:numPr>
-          <w:ilvl w:val="2"/>
-          <w:numId w:val="2"/>
-        </w:numPr>
-        <w:spacing w:line="240" w:lineRule="auto"/>
-      </w:pPr>
+      <w:proofErr w:type="spellStart"/>
+      <w:proofErr w:type="gramStart"/>
+      <w:r>
+        <w:t>spotipyScouring</w:t>
+      </w:r>
+      <w:proofErr w:type="spellEnd"/>
+      <w:r>
+        <w:t>(</w:t>
+      </w:r>
+      <w:proofErr w:type="spellStart"/>
+      <w:proofErr w:type="gramEnd"/>
+      <w:r>
+        <w:t>track_list</w:t>
+      </w:r>
+      <w:proofErr w:type="spellEnd"/>
+      <w:r>
+        <w:t xml:space="preserve">, </w:t>
+      </w:r>
+      <w:proofErr w:type="spellStart"/>
+      <w:r>
+        <w:t>artist_index</w:t>
+      </w:r>
+      <w:proofErr w:type="spellEnd"/>
+      <w:r>
+        <w:t xml:space="preserve">, </w:t>
+      </w:r>
+      <w:proofErr w:type="spellStart"/>
+      <w:r>
+        <w:t>genre_index</w:t>
+      </w:r>
+      <w:proofErr w:type="spellEnd"/>
+      <w:r>
+        <w:t xml:space="preserve">, </w:t>
+      </w:r>
+      <w:proofErr w:type="spellStart"/>
+      <w:r>
+        <w:t>sp</w:t>
+      </w:r>
+      <w:proofErr w:type="spellEnd"/>
+      <w:r>
+        <w:t>)</w:t>
+      </w:r>
+    </w:p>
+    <w:p>
+      <w:pPr>
+        <w:pStyle w:val="ListParagraph"/>
+        <w:numPr>
+          <w:ilvl w:val="2"/>
+          <w:numId w:val="2"/>
+        </w:numPr>
+        <w:spacing w:line="240" w:lineRule="auto"/>
+      </w:pPr>
+      <w:r>
+        <w:t>This function creates a multi-level dictionary</w:t>
+      </w:r>
+      <w:r>
+        <w:t xml:space="preserve"> that contains the top 100 songs as keys, with their artist index, genre index, and song features as keys in a nested dictionary.</w:t>
+      </w:r>
+    </w:p>
+    <w:p>
+      <w:pPr>
+        <w:pStyle w:val="ListParagraph"/>
+        <w:numPr>
+          <w:ilvl w:val="2"/>
+          <w:numId w:val="2"/>
+        </w:numPr>
+        <w:spacing w:line="240" w:lineRule="auto"/>
+      </w:pPr>
+      <w:r>
+        <w:t xml:space="preserve">Inputs: The same above </w:t>
+      </w:r>
+      <w:proofErr w:type="spellStart"/>
+      <w:r>
+        <w:t>track_list</w:t>
+      </w:r>
+      <w:proofErr w:type="spellEnd"/>
+      <w:r>
+        <w:t xml:space="preserve"> dictionary, the previously generated </w:t>
+      </w:r>
+      <w:proofErr w:type="spellStart"/>
+      <w:r>
+        <w:t>artist_index</w:t>
+      </w:r>
+      <w:proofErr w:type="spellEnd"/>
+      <w:r>
+        <w:t xml:space="preserve"> dictionary, the previously generated</w:t>
+      </w:r>
+      <w:r>
+        <w:t xml:space="preserve"> </w:t>
+      </w:r>
+      <w:proofErr w:type="spellStart"/>
+      <w:r>
+        <w:t>genre_index</w:t>
+      </w:r>
+      <w:proofErr w:type="spellEnd"/>
+      <w:r>
+        <w:t xml:space="preserve"> dictionary, and a </w:t>
+      </w:r>
+      <w:proofErr w:type="spellStart"/>
+      <w:r>
+        <w:t>Spotipy</w:t>
+      </w:r>
+      <w:proofErr w:type="spellEnd"/>
+      <w:r>
+        <w:t xml:space="preserve"> module object</w:t>
+      </w:r>
+      <w:r>
+        <w:t xml:space="preserve"> (‘</w:t>
+      </w:r>
+      <w:proofErr w:type="spellStart"/>
+      <w:r>
+        <w:t>sp</w:t>
+      </w:r>
+      <w:proofErr w:type="spellEnd"/>
+      <w:r>
+        <w:t>’).</w:t>
+      </w:r>
+    </w:p>
+    <w:p>
+      <w:pPr>
+        <w:pStyle w:val="ListParagraph"/>
+        <w:numPr>
+          <w:ilvl w:val="2"/>
+          <w:numId w:val="2"/>
+        </w:numPr>
+        <w:spacing w:line="240" w:lineRule="auto"/>
+      </w:pPr>
+      <w:r>
+        <w:t>Outputs: the same as described in the first statement.</w:t>
+      </w:r>
+    </w:p>
+    <w:p>
+      <w:pPr>
+        <w:pStyle w:val="ListParagraph"/>
+        <w:numPr>
+          <w:ilvl w:val="1"/>
+          <w:numId w:val="2"/>
+        </w:numPr>
+        <w:spacing w:line="240" w:lineRule="auto"/>
+      </w:pPr>
+      <w:r>
+        <w:t>createSongTable25(</w:t>
+      </w:r>
+      <w:proofErr w:type="spellStart"/>
+      <w:r>
+        <w:t>song_dict</w:t>
+      </w:r>
+      <w:proofErr w:type="spellEnd"/>
+      <w:r>
+        <w:t>)</w:t>
+      </w:r>
+    </w:p>
+    <w:p>
+      <w:pPr>
+        <w:pStyle w:val="ListParagraph"/>
+        <w:numPr>
+          <w:ilvl w:val="2"/>
+          <w:numId w:val="2"/>
+        </w:numPr>
+        <w:spacing w:line="240" w:lineRule="auto"/>
+      </w:pPr>
+      <w:r>
+        <w:t>Creates a Top 100 song table.</w:t>
+      </w:r>
+    </w:p>
+    <w:p>
+      <w:pPr>
+        <w:pStyle w:val="ListParagraph"/>
+        <w:numPr>
+          <w:ilvl w:val="2"/>
+          <w:numId w:val="2"/>
+        </w:numPr>
+        <w:spacing w:line="240" w:lineRule="auto"/>
+      </w:pPr>
+      <w:r>
+        <w:t xml:space="preserve">Inputs: a dictionary, the output of </w:t>
+      </w:r>
+      <w:proofErr w:type="spellStart"/>
+      <w:r>
+        <w:t>spotipyScouring</w:t>
+      </w:r>
+      <w:proofErr w:type="spellEnd"/>
+      <w:r>
+        <w:t>.</w:t>
+      </w:r>
+    </w:p>
+    <w:p>
+      <w:pPr>
+        <w:pStyle w:val="ListParagraph"/>
+        <w:numPr>
+          <w:ilvl w:val="2"/>
+          <w:numId w:val="2"/>
+        </w:numPr>
+        <w:spacing w:line="240" w:lineRule="auto"/>
+      </w:pPr>
+      <w:r>
+        <w:t>Outputs:</w:t>
+      </w:r>
+      <w:r>
+        <w:t xml:space="preserve"> creates a table or adds to a table, 25 items at a time.</w:t>
+      </w:r>
+    </w:p>
+    <w:p>
+      <w:pPr>
+        <w:pStyle w:val="ListParagraph"/>
+        <w:numPr>
+          <w:ilvl w:val="1"/>
+          <w:numId w:val="2"/>
+        </w:numPr>
+        <w:spacing w:line="240" w:lineRule="auto"/>
+      </w:pPr>
+      <w:r>
+        <w:t>createGenreTable25(</w:t>
+      </w:r>
+      <w:proofErr w:type="spellStart"/>
+      <w:r>
+        <w:t>genre_dict</w:t>
+      </w:r>
+      <w:proofErr w:type="spellEnd"/>
+      <w:r>
+        <w:t>)</w:t>
+      </w:r>
+    </w:p>
+    <w:p>
+      <w:pPr>
+        <w:pStyle w:val="ListParagraph"/>
+        <w:numPr>
+          <w:ilvl w:val="2"/>
+          <w:numId w:val="2"/>
+        </w:numPr>
+        <w:spacing w:line="240" w:lineRule="auto"/>
+      </w:pPr>
+      <w:r>
+        <w:t>Creates a Genre Index table.</w:t>
+      </w:r>
+    </w:p>
+    <w:p>
+      <w:pPr>
+        <w:pStyle w:val="ListParagraph"/>
+        <w:numPr>
+          <w:ilvl w:val="2"/>
+          <w:numId w:val="2"/>
+        </w:numPr>
+        <w:spacing w:line="240" w:lineRule="auto"/>
+      </w:pPr>
+      <w:r>
+        <w:t xml:space="preserve">Inputs: a dictionary, the output of </w:t>
+      </w:r>
+      <w:proofErr w:type="spellStart"/>
+      <w:r>
+        <w:t>genreIndex</w:t>
+      </w:r>
+      <w:proofErr w:type="spellEnd"/>
+      <w:r>
+        <w:t>.</w:t>
+      </w:r>
+    </w:p>
+    <w:p>
+      <w:pPr>
+        <w:pStyle w:val="ListParagraph"/>
+        <w:numPr>
+          <w:ilvl w:val="2"/>
+          <w:numId w:val="2"/>
+        </w:numPr>
+        <w:spacing w:line="240" w:lineRule="auto"/>
+      </w:pPr>
+      <w:r>
+        <w:t>Outputs: creates a table or adds to a table, 25 items at a time.</w:t>
+      </w:r>
+      <w:r>
+        <w:t xml:space="preserve"> Returns True if no items are left to be added.</w:t>
+      </w:r>
+    </w:p>
+    <w:p>
+      <w:pPr>
+        <w:pStyle w:val="ListParagraph"/>
+        <w:numPr>
+          <w:ilvl w:val="1"/>
+          <w:numId w:val="2"/>
+        </w:numPr>
+        <w:spacing w:line="240" w:lineRule="auto"/>
+      </w:pPr>
+      <w:r>
+        <w:t>createArtistTable25(</w:t>
+      </w:r>
+      <w:proofErr w:type="spellStart"/>
+      <w:r>
+        <w:t>artist_dict</w:t>
+      </w:r>
+      <w:proofErr w:type="spellEnd"/>
+      <w:r>
+        <w:t>)</w:t>
+      </w:r>
+    </w:p>
+    <w:p>
+      <w:pPr>
+        <w:pStyle w:val="ListParagraph"/>
+        <w:numPr>
+          <w:ilvl w:val="2"/>
+          <w:numId w:val="2"/>
+        </w:numPr>
+        <w:spacing w:line="240" w:lineRule="auto"/>
+      </w:pPr>
+      <w:r>
+        <w:t>Creates an Artist Index table.</w:t>
+      </w:r>
+    </w:p>
+    <w:p>
+      <w:pPr>
+        <w:pStyle w:val="ListParagraph"/>
+        <w:numPr>
+          <w:ilvl w:val="2"/>
+          <w:numId w:val="2"/>
+        </w:numPr>
+        <w:spacing w:line="240" w:lineRule="auto"/>
+      </w:pPr>
+      <w:r>
+        <w:t xml:space="preserve">Inputs: a dictionary, the output of </w:t>
+      </w:r>
+      <w:proofErr w:type="spellStart"/>
+      <w:r>
+        <w:t>artistIndex</w:t>
+      </w:r>
+      <w:proofErr w:type="spellEnd"/>
+      <w:r>
+        <w:t>.</w:t>
+      </w:r>
+    </w:p>
+    <w:p>
+      <w:pPr>
+        <w:pStyle w:val="ListParagraph"/>
+        <w:numPr>
+          <w:ilvl w:val="2"/>
+          <w:numId w:val="2"/>
+        </w:numPr>
+        <w:spacing w:line="240" w:lineRule="auto"/>
+      </w:pPr>
+      <w:r>
+        <w:t>Outputs: creates a table or adds to a table, 25 items at a time.</w:t>
+      </w:r>
+      <w:r>
+        <w:t xml:space="preserve"> Returns True if no items are left to be added.</w:t>
+      </w:r>
+    </w:p>
+    <w:p>
+      <w:pPr>
+        <w:pStyle w:val="ListParagraph"/>
+        <w:numPr>
+          <w:ilvl w:val="1"/>
+          <w:numId w:val="2"/>
+        </w:numPr>
+        <w:spacing w:line="240" w:lineRule="auto"/>
+      </w:pPr>
+      <w:r>
+        <w:t>tableWriter25(</w:t>
+      </w:r>
+      <w:proofErr w:type="spellStart"/>
+      <w:r>
+        <w:t>artist_index</w:t>
+      </w:r>
+      <w:proofErr w:type="spellEnd"/>
+      <w:r>
+        <w:t xml:space="preserve">, </w:t>
+      </w:r>
+      <w:proofErr w:type="spellStart"/>
+      <w:r>
+        <w:t>genre_index</w:t>
+      </w:r>
+      <w:proofErr w:type="spellEnd"/>
+      <w:r>
+        <w:t xml:space="preserve">, </w:t>
+      </w:r>
+      <w:proofErr w:type="spellStart"/>
+      <w:r>
+        <w:t>track_features</w:t>
+      </w:r>
+      <w:proofErr w:type="spellEnd"/>
+      <w:r>
+        <w:t>)</w:t>
+      </w:r>
+    </w:p>
+    <w:p>
+      <w:pPr>
+        <w:pStyle w:val="ListParagraph"/>
+        <w:numPr>
+          <w:ilvl w:val="2"/>
+          <w:numId w:val="2"/>
+        </w:numPr>
+        <w:spacing w:line="240" w:lineRule="auto"/>
+      </w:pPr>
+      <w:r>
+        <w:t>Consolidates three table creation functions to run in sequence and only 25 items per run</w:t>
+      </w:r>
+      <w:r>
+        <w:t xml:space="preserve"> overall.</w:t>
+      </w:r>
+    </w:p>
+    <w:p>
+      <w:pPr>
+        <w:pStyle w:val="ListParagraph"/>
+        <w:numPr>
+          <w:ilvl w:val="2"/>
+          <w:numId w:val="2"/>
+        </w:numPr>
+        <w:spacing w:line="240" w:lineRule="auto"/>
+      </w:pPr>
+      <w:r>
+        <w:t>Inputs: 3 dictionaries; one for artist index, one for genre index, and one for track features.</w:t>
+      </w:r>
+    </w:p>
+    <w:p>
+      <w:pPr>
+        <w:pStyle w:val="ListParagraph"/>
+        <w:numPr>
+          <w:ilvl w:val="2"/>
+          <w:numId w:val="2"/>
+        </w:numPr>
+        <w:spacing w:line="240" w:lineRule="auto"/>
+      </w:pPr>
+      <w:r>
+        <w:t>Outputs:</w:t>
+      </w:r>
+      <w:r>
+        <w:t xml:space="preserve"> Three tables, one for each dictionary. Nothing returned to program space.</w:t>
+      </w:r>
+    </w:p>
+    <w:p>
+      <w:pPr>
+        <w:pStyle w:val="ListParagraph"/>
+        <w:numPr>
+          <w:ilvl w:val="1"/>
+          <w:numId w:val="2"/>
+        </w:numPr>
+        <w:spacing w:line="240" w:lineRule="auto"/>
+      </w:pPr>
+      <w:proofErr w:type="gramStart"/>
+      <w:r>
+        <w:t>main(</w:t>
+      </w:r>
+      <w:proofErr w:type="gramEnd"/>
+      <w:r>
+        <w:t>)</w:t>
+      </w:r>
+    </w:p>
+    <w:p>
+      <w:pPr>
+        <w:pStyle w:val="ListParagraph"/>
+        <w:numPr>
+          <w:ilvl w:val="2"/>
+          <w:numId w:val="2"/>
+        </w:numPr>
+        <w:spacing w:line="240" w:lineRule="auto"/>
+      </w:pPr>
+      <w:r>
+        <w:t xml:space="preserve">Runs </w:t>
+      </w:r>
+      <w:proofErr w:type="gramStart"/>
+      <w:r>
+        <w:t>all of</w:t>
+      </w:r>
+      <w:proofErr w:type="gramEnd"/>
+      <w:r>
+        <w:t xml:space="preserve"> the above functions sequentially</w:t>
+      </w:r>
+      <w:r>
+        <w:t xml:space="preserve"> to add items to all three tables at the same time, 25 items per run</w:t>
+      </w:r>
+      <w:r>
+        <w:t>, per table.</w:t>
+      </w:r>
+    </w:p>
+    <w:p>
+      <w:pPr>
+        <w:pStyle w:val="ListParagraph"/>
+        <w:numPr>
+          <w:ilvl w:val="2"/>
+          <w:numId w:val="2"/>
+        </w:numPr>
+        <w:spacing w:line="240" w:lineRule="auto"/>
+      </w:pPr>
+      <w:r>
+        <w:t>Inputs: none.</w:t>
+      </w:r>
+    </w:p>
+    <w:p>
+      <w:pPr>
+        <w:pStyle w:val="ListParagraph"/>
+        <w:numPr>
+          <w:ilvl w:val="2"/>
+          <w:numId w:val="2"/>
+        </w:numPr>
+        <w:spacing w:line="240" w:lineRule="auto"/>
+      </w:pPr>
+      <w:r>
+        <w:t>Outputs: none.</w:t>
+      </w:r>
+    </w:p>
+    <w:p>
+      <w:pPr>
+        <w:pStyle w:val="ListParagraph"/>
+        <w:numPr>
+          <w:ilvl w:val="0"/>
+          <w:numId w:val="2"/>
+        </w:numPr>
+        <w:spacing w:line="240" w:lineRule="auto"/>
+      </w:pPr>
+      <w:r>
+        <w:t>spotifyAPI_2:</w:t>
+      </w:r>
+    </w:p>
+    <w:p>
+      <w:pPr>
+        <w:pStyle w:val="ListParagraph"/>
+        <w:numPr>
+          <w:ilvl w:val="1"/>
+          <w:numId w:val="2"/>
+        </w:numPr>
+        <w:spacing w:line="240" w:lineRule="auto"/>
+      </w:pPr>
+      <w:proofErr w:type="spellStart"/>
       <w:r>
         <w:lastRenderedPageBreak/>
-        <w:t>This function creates a multi-level dictionary</w:t>
-      </w:r>
-      <w:r>
-        <w:t xml:space="preserve"> that contains the top 100 songs as keys, with their artist index, genre index, and song features as keys in a nested dictionary.</w:t>
-      </w:r>
-    </w:p>
-    <w:p>
-      <w:pPr>
-        <w:pStyle w:val="ListParagraph"/>
-        <w:numPr>
-          <w:ilvl w:val="2"/>
-          <w:numId w:val="2"/>
-        </w:numPr>
-        <w:spacing w:line="240" w:lineRule="auto"/>
-      </w:pPr>
-      <w:r>
-        <w:t>Inputs: The same above track_list dictionary, the previously generated artist_index dictionary, the previously generated</w:t>
-      </w:r>
-      <w:r>
-        <w:t xml:space="preserve"> genre_index dictionary, and a Spotipy module object</w:t>
-      </w:r>
-      <w:r>
-        <w:t xml:space="preserve"> (‘sp’).</w:t>
-      </w:r>
-    </w:p>
-    <w:p>
-      <w:pPr>
-        <w:pStyle w:val="ListParagraph"/>
-        <w:numPr>
-          <w:ilvl w:val="2"/>
-          <w:numId w:val="2"/>
-        </w:numPr>
-        <w:spacing w:line="240" w:lineRule="auto"/>
-      </w:pPr>
-      <w:r>
-        <w:t>Outputs: the same as described in the first statement.</w:t>
+        <w:t>scoreAverage</w:t>
+      </w:r>
+      <w:proofErr w:type="spellEnd"/>
+      <w:r>
+        <w:t>(output)</w:t>
+      </w:r>
+    </w:p>
+    <w:p>
+      <w:pPr>
+        <w:pStyle w:val="ListParagraph"/>
+        <w:numPr>
+          <w:ilvl w:val="2"/>
+          <w:numId w:val="2"/>
+        </w:numPr>
+        <w:spacing w:line="240" w:lineRule="auto"/>
+      </w:pPr>
+      <w:r>
+        <w:t>Writes a text file in JSON format that averages the four scores amongst all 100 songs.</w:t>
+      </w:r>
+    </w:p>
+    <w:p>
+      <w:pPr>
+        <w:pStyle w:val="ListParagraph"/>
+        <w:numPr>
+          <w:ilvl w:val="2"/>
+          <w:numId w:val="2"/>
+        </w:numPr>
+        <w:spacing w:line="240" w:lineRule="auto"/>
+      </w:pPr>
+      <w:r>
+        <w:t>Input: the filename you want for the stored data</w:t>
+      </w:r>
+      <w:r>
+        <w:t>, including file extension.</w:t>
+      </w:r>
+    </w:p>
+    <w:p>
+      <w:pPr>
+        <w:pStyle w:val="ListParagraph"/>
+        <w:numPr>
+          <w:ilvl w:val="2"/>
+          <w:numId w:val="2"/>
+        </w:numPr>
+        <w:spacing w:line="240" w:lineRule="auto"/>
+      </w:pPr>
+      <w:r>
+        <w:t>Output: a text file with the average scores for all songs.</w:t>
       </w:r>
     </w:p>
     <w:p>
@@ -1068,50 +1939,52 @@
         </w:numPr>
         <w:spacing w:line="240" w:lineRule="auto"/>
       </w:pPr>
-      <w:r>
-        <w:t>createSongTable25(song_dict)</w:t>
-      </w:r>
-    </w:p>
-    <w:p>
-      <w:pPr>
-        <w:pStyle w:val="ListParagraph"/>
-        <w:numPr>
-          <w:ilvl w:val="2"/>
-          <w:numId w:val="2"/>
-        </w:numPr>
-        <w:spacing w:line="240" w:lineRule="auto"/>
-      </w:pPr>
-      <w:r>
-        <w:t>Creates a Top 100 song table.</w:t>
-      </w:r>
-    </w:p>
-    <w:p>
-      <w:pPr>
-        <w:pStyle w:val="ListParagraph"/>
-        <w:numPr>
-          <w:ilvl w:val="2"/>
-          <w:numId w:val="2"/>
-        </w:numPr>
-        <w:spacing w:line="240" w:lineRule="auto"/>
-      </w:pPr>
-      <w:r>
-        <w:t>Inputs: a dictionary, the output of spotipyScouring.</w:t>
-      </w:r>
-    </w:p>
-    <w:p>
-      <w:pPr>
-        <w:pStyle w:val="ListParagraph"/>
-        <w:numPr>
-          <w:ilvl w:val="2"/>
-          <w:numId w:val="2"/>
-        </w:numPr>
-        <w:spacing w:line="240" w:lineRule="auto"/>
-      </w:pPr>
-      <w:r>
-        <w:t>Outputs:</w:t>
-      </w:r>
-      <w:r>
-        <w:t xml:space="preserve"> creates a table or adds to a table, 25 items at a time.</w:t>
+      <w:proofErr w:type="spellStart"/>
+      <w:r>
+        <w:t>genreCount</w:t>
+      </w:r>
+      <w:proofErr w:type="spellEnd"/>
+      <w:r>
+        <w:t>(output)</w:t>
+      </w:r>
+    </w:p>
+    <w:p>
+      <w:pPr>
+        <w:pStyle w:val="ListParagraph"/>
+        <w:numPr>
+          <w:ilvl w:val="2"/>
+          <w:numId w:val="2"/>
+        </w:numPr>
+        <w:spacing w:line="240" w:lineRule="auto"/>
+      </w:pPr>
+      <w:r>
+        <w:t>Writes a text file in JSON format that counts the number of songs in each genre amongst all 100 songs.</w:t>
+      </w:r>
+    </w:p>
+    <w:p>
+      <w:pPr>
+        <w:pStyle w:val="ListParagraph"/>
+        <w:numPr>
+          <w:ilvl w:val="2"/>
+          <w:numId w:val="2"/>
+        </w:numPr>
+        <w:spacing w:line="240" w:lineRule="auto"/>
+      </w:pPr>
+      <w:r>
+        <w:t>Input: the filename you want for the stored data, including file extension.</w:t>
+      </w:r>
+    </w:p>
+    <w:p>
+      <w:pPr>
+        <w:pStyle w:val="ListParagraph"/>
+        <w:numPr>
+          <w:ilvl w:val="2"/>
+          <w:numId w:val="2"/>
+        </w:numPr>
+        <w:spacing w:line="240" w:lineRule="auto"/>
+      </w:pPr>
+      <w:r>
+        <w:t>Output: a text file with the counts for all genres present in the data.</w:t>
       </w:r>
     </w:p>
     <w:p>
@@ -1123,50 +1996,58 @@
         </w:numPr>
         <w:spacing w:line="240" w:lineRule="auto"/>
       </w:pPr>
-      <w:r>
-        <w:t>createGenreTable25(genre_dict)</w:t>
-      </w:r>
-    </w:p>
-    <w:p>
-      <w:pPr>
-        <w:pStyle w:val="ListParagraph"/>
-        <w:numPr>
-          <w:ilvl w:val="2"/>
-          <w:numId w:val="2"/>
-        </w:numPr>
-        <w:spacing w:line="240" w:lineRule="auto"/>
-      </w:pPr>
-      <w:r>
-        <w:t>Creates a Genre Index table.</w:t>
-      </w:r>
-    </w:p>
-    <w:p>
-      <w:pPr>
-        <w:pStyle w:val="ListParagraph"/>
-        <w:numPr>
-          <w:ilvl w:val="2"/>
-          <w:numId w:val="2"/>
-        </w:numPr>
-        <w:spacing w:line="240" w:lineRule="auto"/>
-      </w:pPr>
-      <w:r>
-        <w:t>Inputs: a dictionary, the output of genreIndex.</w:t>
-      </w:r>
-    </w:p>
-    <w:p>
-      <w:pPr>
-        <w:pStyle w:val="ListParagraph"/>
-        <w:numPr>
-          <w:ilvl w:val="2"/>
-          <w:numId w:val="2"/>
-        </w:numPr>
-        <w:spacing w:line="240" w:lineRule="auto"/>
-      </w:pPr>
-      <w:r>
-        <w:t>Outputs: creates a table or adds to a table, 25 items at a time.</w:t>
-      </w:r>
-      <w:r>
-        <w:t xml:space="preserve"> Returns True if no items are left to be added.</w:t>
+      <w:proofErr w:type="spellStart"/>
+      <w:r>
+        <w:t>artistCount</w:t>
+      </w:r>
+      <w:proofErr w:type="spellEnd"/>
+      <w:r>
+        <w:t>(</w:t>
+      </w:r>
+      <w:r>
+        <w:t>output)</w:t>
+      </w:r>
+    </w:p>
+    <w:p>
+      <w:pPr>
+        <w:pStyle w:val="ListParagraph"/>
+        <w:numPr>
+          <w:ilvl w:val="2"/>
+          <w:numId w:val="2"/>
+        </w:numPr>
+        <w:spacing w:line="240" w:lineRule="auto"/>
+      </w:pPr>
+      <w:r>
+        <w:t>Writes a text file in JSON format that counts the number of songs for each artist amongst all 100 songs.</w:t>
+      </w:r>
+    </w:p>
+    <w:p>
+      <w:pPr>
+        <w:pStyle w:val="ListParagraph"/>
+        <w:numPr>
+          <w:ilvl w:val="2"/>
+          <w:numId w:val="2"/>
+        </w:numPr>
+        <w:spacing w:line="240" w:lineRule="auto"/>
+      </w:pPr>
+      <w:r>
+        <w:t>Input:</w:t>
+      </w:r>
+      <w:r>
+        <w:t xml:space="preserve"> the filename you want for the stored data, including file extension.</w:t>
+      </w:r>
+    </w:p>
+    <w:p>
+      <w:pPr>
+        <w:pStyle w:val="ListParagraph"/>
+        <w:numPr>
+          <w:ilvl w:val="2"/>
+          <w:numId w:val="2"/>
+        </w:numPr>
+        <w:spacing w:line="240" w:lineRule="auto"/>
+      </w:pPr>
+      <w:r>
+        <w:t>Output: a text file with the counts for all artists present in the data.</w:t>
       </w:r>
     </w:p>
     <w:p>
@@ -1178,50 +2059,72 @@
         </w:numPr>
         <w:spacing w:line="240" w:lineRule="auto"/>
       </w:pPr>
-      <w:r>
-        <w:t>createArtistTable25(artist_dict)</w:t>
-      </w:r>
-    </w:p>
-    <w:p>
-      <w:pPr>
-        <w:pStyle w:val="ListParagraph"/>
-        <w:numPr>
-          <w:ilvl w:val="2"/>
-          <w:numId w:val="2"/>
-        </w:numPr>
-        <w:spacing w:line="240" w:lineRule="auto"/>
-      </w:pPr>
-      <w:r>
-        <w:t>Creates an Artist Index table.</w:t>
-      </w:r>
-    </w:p>
-    <w:p>
-      <w:pPr>
-        <w:pStyle w:val="ListParagraph"/>
-        <w:numPr>
-          <w:ilvl w:val="2"/>
-          <w:numId w:val="2"/>
-        </w:numPr>
-        <w:spacing w:line="240" w:lineRule="auto"/>
-      </w:pPr>
-      <w:r>
-        <w:t>Inputs: a dictionary, the output of artistIndex.</w:t>
-      </w:r>
-    </w:p>
-    <w:p>
-      <w:pPr>
-        <w:pStyle w:val="ListParagraph"/>
-        <w:numPr>
-          <w:ilvl w:val="2"/>
-          <w:numId w:val="2"/>
-        </w:numPr>
-        <w:spacing w:line="240" w:lineRule="auto"/>
-      </w:pPr>
-      <w:r>
-        <w:t>Outputs: creates a table or adds to a table, 25 items at a time.</w:t>
-      </w:r>
-      <w:r>
-        <w:t xml:space="preserve"> Returns True if no items are left to be added.</w:t>
+      <w:proofErr w:type="spellStart"/>
+      <w:r>
+        <w:t>bar_graph</w:t>
+      </w:r>
+      <w:proofErr w:type="spellEnd"/>
+      <w:r>
+        <w:t>(filename)</w:t>
+      </w:r>
+    </w:p>
+    <w:p>
+      <w:pPr>
+        <w:pStyle w:val="ListParagraph"/>
+        <w:numPr>
+          <w:ilvl w:val="2"/>
+          <w:numId w:val="2"/>
+        </w:numPr>
+        <w:spacing w:line="240" w:lineRule="auto"/>
+      </w:pPr>
+      <w:r>
+        <w:t xml:space="preserve">Creates and displays a bar graph of the data for </w:t>
+      </w:r>
+      <w:proofErr w:type="spellStart"/>
+      <w:r>
+        <w:t>scoreAverage</w:t>
+      </w:r>
+      <w:proofErr w:type="spellEnd"/>
+      <w:r>
+        <w:t>.</w:t>
+      </w:r>
+    </w:p>
+    <w:p>
+      <w:pPr>
+        <w:pStyle w:val="ListParagraph"/>
+        <w:numPr>
+          <w:ilvl w:val="2"/>
+          <w:numId w:val="2"/>
+        </w:numPr>
+        <w:spacing w:line="240" w:lineRule="auto"/>
+      </w:pPr>
+      <w:r>
+        <w:t xml:space="preserve">Inputs: a filename </w:t>
+      </w:r>
+      <w:r>
+        <w:t xml:space="preserve">for a text file </w:t>
+      </w:r>
+      <w:r>
+        <w:t>in JSON format to pull data from to generate a graph.</w:t>
+      </w:r>
+    </w:p>
+    <w:p>
+      <w:pPr>
+        <w:pStyle w:val="ListParagraph"/>
+        <w:numPr>
+          <w:ilvl w:val="2"/>
+          <w:numId w:val="2"/>
+        </w:numPr>
+        <w:spacing w:line="240" w:lineRule="auto"/>
+      </w:pPr>
+      <w:r>
+        <w:t>Outputs: displays the graph within the program</w:t>
+      </w:r>
+      <w:r>
+        <w:t xml:space="preserve"> </w:t>
+      </w:r>
+      <w:r>
+        <w:t>and saves a picture in your file directory.</w:t>
       </w:r>
     </w:p>
     <w:p>
@@ -1233,56 +2136,78 @@
         </w:numPr>
         <w:spacing w:line="240" w:lineRule="auto"/>
       </w:pPr>
-      <w:r>
-        <w:t>tableWriter25(</w:t>
-      </w:r>
-      <w:r>
-        <w:t>artist_index, genre_index, track_features)</w:t>
-      </w:r>
-    </w:p>
-    <w:p>
-      <w:pPr>
-        <w:pStyle w:val="ListParagraph"/>
-        <w:numPr>
-          <w:ilvl w:val="2"/>
-          <w:numId w:val="2"/>
-        </w:numPr>
-        <w:spacing w:line="240" w:lineRule="auto"/>
-      </w:pPr>
-      <w:r>
-        <w:t>Consolidates three table creation functions to run in sequence and only 25 items per run</w:t>
-      </w:r>
-      <w:r>
-        <w:t xml:space="preserve"> overall.</w:t>
-      </w:r>
-    </w:p>
-    <w:p>
-      <w:pPr>
-        <w:pStyle w:val="ListParagraph"/>
-        <w:numPr>
-          <w:ilvl w:val="2"/>
-          <w:numId w:val="2"/>
-        </w:numPr>
-        <w:spacing w:line="240" w:lineRule="auto"/>
-      </w:pPr>
-      <w:r>
-        <w:t>Inputs: 3 dictionaries; one for artist index, one for genre index, and one for track features.</w:t>
-      </w:r>
-    </w:p>
-    <w:p>
-      <w:pPr>
-        <w:pStyle w:val="ListParagraph"/>
-        <w:numPr>
-          <w:ilvl w:val="2"/>
-          <w:numId w:val="2"/>
-        </w:numPr>
-        <w:spacing w:line="240" w:lineRule="auto"/>
-      </w:pPr>
-      <w:r>
-        <w:t>Outputs:</w:t>
-      </w:r>
-      <w:r>
-        <w:t xml:space="preserve"> Three tables, one for each dictionary. Nothing returned to program space.</w:t>
+      <w:proofErr w:type="spellStart"/>
+      <w:r>
+        <w:t>barh_chart</w:t>
+      </w:r>
+      <w:proofErr w:type="spellEnd"/>
+      <w:r>
+        <w:t>(filename)</w:t>
+      </w:r>
+    </w:p>
+    <w:p>
+      <w:pPr>
+        <w:pStyle w:val="ListParagraph"/>
+        <w:numPr>
+          <w:ilvl w:val="2"/>
+          <w:numId w:val="2"/>
+        </w:numPr>
+        <w:spacing w:line="240" w:lineRule="auto"/>
+      </w:pPr>
+      <w:r>
+        <w:t>Creates and displays a horizontal bar</w:t>
+      </w:r>
+      <w:r>
+        <w:t xml:space="preserve"> </w:t>
+      </w:r>
+      <w:r>
+        <w:t xml:space="preserve">graph for </w:t>
+      </w:r>
+      <w:proofErr w:type="spellStart"/>
+      <w:r>
+        <w:t>genreCount</w:t>
+      </w:r>
+      <w:proofErr w:type="spellEnd"/>
+      <w:r>
+        <w:t>.</w:t>
+      </w:r>
+    </w:p>
+    <w:p>
+      <w:pPr>
+        <w:pStyle w:val="ListParagraph"/>
+        <w:numPr>
+          <w:ilvl w:val="2"/>
+          <w:numId w:val="2"/>
+        </w:numPr>
+        <w:spacing w:line="240" w:lineRule="auto"/>
+      </w:pPr>
+      <w:r>
+        <w:t xml:space="preserve">Inputs: a filename </w:t>
+      </w:r>
+      <w:r>
+        <w:t>for a text file in</w:t>
+      </w:r>
+      <w:r>
+        <w:t xml:space="preserve"> JSON format to pull data from to generate a graph.</w:t>
+      </w:r>
+    </w:p>
+    <w:p>
+      <w:pPr>
+        <w:pStyle w:val="ListParagraph"/>
+        <w:numPr>
+          <w:ilvl w:val="2"/>
+          <w:numId w:val="2"/>
+        </w:numPr>
+        <w:spacing w:line="240" w:lineRule="auto"/>
+      </w:pPr>
+      <w:r>
+        <w:t>Outputs: displays the graph within the program</w:t>
+      </w:r>
+      <w:r>
+        <w:t xml:space="preserve"> </w:t>
+      </w:r>
+      <w:r>
+        <w:t>and saves a picture in your file directory.</w:t>
       </w:r>
     </w:p>
     <w:p>
@@ -1294,53 +2219,63 @@
         </w:numPr>
         <w:spacing w:line="240" w:lineRule="auto"/>
       </w:pPr>
-      <w:r>
-        <w:t>main()</w:t>
-      </w:r>
-    </w:p>
-    <w:p>
-      <w:pPr>
-        <w:pStyle w:val="ListParagraph"/>
-        <w:numPr>
-          <w:ilvl w:val="2"/>
-          <w:numId w:val="2"/>
-        </w:numPr>
-        <w:spacing w:line="240" w:lineRule="auto"/>
-      </w:pPr>
-      <w:r>
-        <w:t>Runs all of the above functions sequentially</w:t>
-      </w:r>
-      <w:r>
-        <w:t xml:space="preserve"> to add items to all three tables at the same time, 25 items per run</w:t>
-      </w:r>
-      <w:r>
-        <w:t>, per table.</w:t>
-      </w:r>
-    </w:p>
-    <w:p>
-      <w:pPr>
-        <w:pStyle w:val="ListParagraph"/>
-        <w:numPr>
-          <w:ilvl w:val="2"/>
-          <w:numId w:val="2"/>
-        </w:numPr>
-        <w:spacing w:line="240" w:lineRule="auto"/>
-      </w:pPr>
-      <w:r>
-        <w:t>Inputs: none.</w:t>
-      </w:r>
-    </w:p>
-    <w:p>
-      <w:pPr>
-        <w:pStyle w:val="ListParagraph"/>
-        <w:numPr>
-          <w:ilvl w:val="2"/>
-          <w:numId w:val="2"/>
-        </w:numPr>
-        <w:spacing w:line="240" w:lineRule="auto"/>
-      </w:pPr>
-      <w:r>
-        <w:t>Outputs: none.</w:t>
+      <w:proofErr w:type="spellStart"/>
+      <w:r>
+        <w:t>pie_chart</w:t>
+      </w:r>
+      <w:proofErr w:type="spellEnd"/>
+      <w:r>
+        <w:t>(filename)</w:t>
+      </w:r>
+    </w:p>
+    <w:p>
+      <w:pPr>
+        <w:pStyle w:val="ListParagraph"/>
+        <w:numPr>
+          <w:ilvl w:val="2"/>
+          <w:numId w:val="2"/>
+        </w:numPr>
+        <w:spacing w:line="240" w:lineRule="auto"/>
+      </w:pPr>
+      <w:r>
+        <w:t xml:space="preserve">Creates and displays a pie chart for </w:t>
+      </w:r>
+      <w:proofErr w:type="spellStart"/>
+      <w:r>
+        <w:t>artistCount</w:t>
+      </w:r>
+      <w:proofErr w:type="spellEnd"/>
+      <w:r>
+        <w:t>.</w:t>
+      </w:r>
+    </w:p>
+    <w:p>
+      <w:pPr>
+        <w:pStyle w:val="ListParagraph"/>
+        <w:numPr>
+          <w:ilvl w:val="2"/>
+          <w:numId w:val="2"/>
+        </w:numPr>
+        <w:spacing w:line="240" w:lineRule="auto"/>
+      </w:pPr>
+      <w:r>
+        <w:t>Inputs: a filename</w:t>
+      </w:r>
+      <w:r>
+        <w:t xml:space="preserve"> for a text file in JSON format to pull data from to generate a graph.</w:t>
+      </w:r>
+    </w:p>
+    <w:p>
+      <w:pPr>
+        <w:pStyle w:val="ListParagraph"/>
+        <w:numPr>
+          <w:ilvl w:val="2"/>
+          <w:numId w:val="2"/>
+        </w:numPr>
+        <w:spacing w:line="240" w:lineRule="auto"/>
+      </w:pPr>
+      <w:r>
+        <w:t>Outputs: displays the graph within the program and saves a picture in your file directory.</w:t>
       </w:r>
     </w:p>
     <w:p>
@@ -1353,7 +2288,7 @@
         <w:spacing w:line="240" w:lineRule="auto"/>
       </w:pPr>
       <w:r>
-        <w:t>spotifyAPI_2:</w:t>
+        <w:t>Main_file1</w:t>
       </w:r>
     </w:p>
     <w:p>
@@ -1366,49 +2301,62 @@
         <w:spacing w:line="240" w:lineRule="auto"/>
       </w:pPr>
       <w:r>
-        <w:t>scoreAverage(output)</w:t>
-      </w:r>
-    </w:p>
-    <w:p>
-      <w:pPr>
-        <w:pStyle w:val="ListParagraph"/>
-        <w:numPr>
-          <w:ilvl w:val="2"/>
-          <w:numId w:val="2"/>
-        </w:numPr>
-        <w:spacing w:line="240" w:lineRule="auto"/>
-      </w:pPr>
-      <w:r>
-        <w:t>Writes a text file in JSON format that averages the four scores amongst all 100 songs.</w:t>
-      </w:r>
-    </w:p>
-    <w:p>
-      <w:pPr>
-        <w:pStyle w:val="ListParagraph"/>
-        <w:numPr>
-          <w:ilvl w:val="2"/>
-          <w:numId w:val="2"/>
-        </w:numPr>
-        <w:spacing w:line="240" w:lineRule="auto"/>
-      </w:pPr>
-      <w:r>
-        <w:t>Input: the filename you want for the stored data</w:t>
-      </w:r>
-      <w:r>
-        <w:t>, including file extension.</w:t>
-      </w:r>
-    </w:p>
-    <w:p>
-      <w:pPr>
-        <w:pStyle w:val="ListParagraph"/>
-        <w:numPr>
-          <w:ilvl w:val="2"/>
-          <w:numId w:val="2"/>
-        </w:numPr>
-        <w:spacing w:line="240" w:lineRule="auto"/>
-      </w:pPr>
-      <w:r>
-        <w:t>Output: a text file with the average scores for all songs.</w:t>
+        <w:t>Main3()</w:t>
+      </w:r>
+    </w:p>
+    <w:p>
+      <w:pPr>
+        <w:pStyle w:val="ListParagraph"/>
+        <w:numPr>
+          <w:ilvl w:val="2"/>
+          <w:numId w:val="2"/>
+        </w:numPr>
+        <w:spacing w:line="240" w:lineRule="auto"/>
+      </w:pPr>
+      <w:r>
+        <w:t>Runs imported main statements from the Genius API and Spotify API files.</w:t>
+      </w:r>
+    </w:p>
+    <w:p>
+      <w:pPr>
+        <w:pStyle w:val="ListParagraph"/>
+        <w:numPr>
+          <w:ilvl w:val="2"/>
+          <w:numId w:val="2"/>
+        </w:numPr>
+        <w:spacing w:line="240" w:lineRule="auto"/>
+      </w:pPr>
+      <w:r>
+        <w:t>Inputs: None.</w:t>
+      </w:r>
+    </w:p>
+    <w:p>
+      <w:pPr>
+        <w:pStyle w:val="ListParagraph"/>
+        <w:numPr>
+          <w:ilvl w:val="2"/>
+          <w:numId w:val="2"/>
+        </w:numPr>
+        <w:spacing w:line="240" w:lineRule="auto"/>
+      </w:pPr>
+      <w:r>
+        <w:t xml:space="preserve">Outputs: </w:t>
+      </w:r>
+      <w:r>
+        <w:t>Database, tables.</w:t>
+      </w:r>
+    </w:p>
+    <w:p>
+      <w:pPr>
+        <w:pStyle w:val="ListParagraph"/>
+        <w:numPr>
+          <w:ilvl w:val="0"/>
+          <w:numId w:val="2"/>
+        </w:numPr>
+        <w:spacing w:line="240" w:lineRule="auto"/>
+      </w:pPr>
+      <w:r>
+        <w:t>Main_file2</w:t>
       </w:r>
     </w:p>
     <w:p>
@@ -1421,46 +2369,84 @@
         <w:spacing w:line="240" w:lineRule="auto"/>
       </w:pPr>
       <w:r>
-        <w:t>genreCount(output)</w:t>
-      </w:r>
-    </w:p>
-    <w:p>
-      <w:pPr>
-        <w:pStyle w:val="ListParagraph"/>
-        <w:numPr>
-          <w:ilvl w:val="2"/>
-          <w:numId w:val="2"/>
-        </w:numPr>
-        <w:spacing w:line="240" w:lineRule="auto"/>
-      </w:pPr>
-      <w:r>
-        <w:t>Writes a text file in JSON format that counts the number of songs in each genre amongst all 100 songs.</w:t>
-      </w:r>
-    </w:p>
-    <w:p>
-      <w:pPr>
-        <w:pStyle w:val="ListParagraph"/>
-        <w:numPr>
-          <w:ilvl w:val="2"/>
-          <w:numId w:val="2"/>
-        </w:numPr>
-        <w:spacing w:line="240" w:lineRule="auto"/>
-      </w:pPr>
-      <w:r>
-        <w:t>Input: the filename you want for the stored data, including file extension.</w:t>
-      </w:r>
-    </w:p>
-    <w:p>
-      <w:pPr>
-        <w:pStyle w:val="ListParagraph"/>
-        <w:numPr>
-          <w:ilvl w:val="2"/>
-          <w:numId w:val="2"/>
-        </w:numPr>
-        <w:spacing w:line="240" w:lineRule="auto"/>
-      </w:pPr>
-      <w:r>
-        <w:t>Output: a text file with the counts for all genres present in the data.</w:t>
+        <w:t>Main4()</w:t>
+      </w:r>
+    </w:p>
+    <w:p>
+      <w:pPr>
+        <w:pStyle w:val="ListParagraph"/>
+        <w:numPr>
+          <w:ilvl w:val="2"/>
+          <w:numId w:val="2"/>
+        </w:numPr>
+        <w:spacing w:line="240" w:lineRule="auto"/>
+      </w:pPr>
+      <w:r>
+        <w:t>Runs</w:t>
+      </w:r>
+      <w:r>
+        <w:t xml:space="preserve"> imported main statements from Genius API and Spotify API files to create JSON files and visualizations.</w:t>
+      </w:r>
+    </w:p>
+    <w:p>
+      <w:pPr>
+        <w:pStyle w:val="ListParagraph"/>
+        <w:numPr>
+          <w:ilvl w:val="2"/>
+          <w:numId w:val="2"/>
+        </w:numPr>
+        <w:spacing w:line="240" w:lineRule="auto"/>
+      </w:pPr>
+      <w:r>
+        <w:t>Inputs: None.</w:t>
+      </w:r>
+    </w:p>
+    <w:p>
+      <w:pPr>
+        <w:pStyle w:val="ListParagraph"/>
+        <w:numPr>
+          <w:ilvl w:val="2"/>
+          <w:numId w:val="2"/>
+        </w:numPr>
+        <w:spacing w:line="240" w:lineRule="auto"/>
+      </w:pPr>
+      <w:r>
+        <w:t>Outputs: Graphs and written files.</w:t>
+      </w:r>
+    </w:p>
+    <w:p>
+      <w:r>
+        <w:br w:type="page"/>
+      </w:r>
+    </w:p>
+    <w:p>
+      <w:pPr>
+        <w:spacing w:line="240" w:lineRule="auto"/>
+      </w:pPr>
+      <w:r>
+        <w:lastRenderedPageBreak/>
+        <w:t xml:space="preserve">Alex // Genius Lyrics – </w:t>
+      </w:r>
+      <w:proofErr w:type="spellStart"/>
+      <w:r>
+        <w:t>lyricsgenius</w:t>
+      </w:r>
+      <w:proofErr w:type="spellEnd"/>
+      <w:r>
+        <w:t xml:space="preserve"> API</w:t>
+      </w:r>
+    </w:p>
+    <w:p>
+      <w:pPr>
+        <w:pStyle w:val="ListParagraph"/>
+        <w:numPr>
+          <w:ilvl w:val="0"/>
+          <w:numId w:val="7"/>
+        </w:numPr>
+        <w:spacing w:line="240" w:lineRule="auto"/>
+      </w:pPr>
+      <w:r>
+        <w:t>Genius_lyrics_pull.py</w:t>
       </w:r>
     </w:p>
     <w:p>
@@ -1468,58 +2454,624 @@
         <w:pStyle w:val="ListParagraph"/>
         <w:numPr>
           <w:ilvl w:val="1"/>
-          <w:numId w:val="2"/>
-        </w:numPr>
-        <w:spacing w:line="240" w:lineRule="auto"/>
-      </w:pPr>
-      <w:r>
-        <w:t>artistCount(</w:t>
-      </w:r>
-      <w:r>
-        <w:t>output)</w:t>
-      </w:r>
-    </w:p>
-    <w:p>
-      <w:pPr>
-        <w:pStyle w:val="ListParagraph"/>
-        <w:numPr>
-          <w:ilvl w:val="2"/>
-          <w:numId w:val="2"/>
-        </w:numPr>
-        <w:spacing w:line="240" w:lineRule="auto"/>
-      </w:pPr>
-      <w:r>
-        <w:t>Writes a text file in JSON format that counts the number of songs for each artist amongst all 100 songs.</w:t>
-      </w:r>
-    </w:p>
-    <w:p>
-      <w:pPr>
-        <w:pStyle w:val="ListParagraph"/>
-        <w:numPr>
-          <w:ilvl w:val="2"/>
-          <w:numId w:val="2"/>
-        </w:numPr>
-        <w:spacing w:line="240" w:lineRule="auto"/>
-      </w:pPr>
-      <w:r>
-        <w:t>Input:</w:t>
-      </w:r>
-      <w:r>
-        <w:t xml:space="preserve"> the filename you want for the stored data, including file extension.</w:t>
-      </w:r>
-    </w:p>
-    <w:p>
-      <w:pPr>
-        <w:pStyle w:val="ListParagraph"/>
-        <w:numPr>
-          <w:ilvl w:val="2"/>
-          <w:numId w:val="2"/>
-        </w:numPr>
-        <w:spacing w:line="240" w:lineRule="auto"/>
-      </w:pPr>
+          <w:numId w:val="7"/>
+        </w:numPr>
+        <w:spacing w:line="240" w:lineRule="auto"/>
+      </w:pPr>
+      <w:proofErr w:type="spellStart"/>
+      <w:r>
+        <w:t>Pull_songdata</w:t>
+      </w:r>
+      <w:proofErr w:type="spellEnd"/>
+    </w:p>
+    <w:p>
+      <w:pPr>
+        <w:pStyle w:val="ListParagraph"/>
+        <w:numPr>
+          <w:ilvl w:val="2"/>
+          <w:numId w:val="7"/>
+        </w:numPr>
+        <w:spacing w:line="240" w:lineRule="auto"/>
+      </w:pPr>
+      <w:r>
+        <w:t xml:space="preserve">Works in tandem with Roger’s first database function by pulling each set of 25 songs that were populated into the database and then constructing a dictionary containing the </w:t>
+      </w:r>
+      <w:r>
+        <w:t>artist’s</w:t>
+      </w:r>
+      <w:r>
+        <w:t xml:space="preserve"> name and each song associated with that artist in the Top100. That dictionary is returned to be used in the </w:t>
+      </w:r>
+      <w:proofErr w:type="spellStart"/>
+      <w:r>
+        <w:t>ly</w:t>
+      </w:r>
+      <w:r>
+        <w:t>ric_s</w:t>
+      </w:r>
+      <w:r>
+        <w:t>earch</w:t>
+      </w:r>
+      <w:proofErr w:type="spellEnd"/>
+      <w:r>
+        <w:t xml:space="preserve"> function</w:t>
+      </w:r>
+    </w:p>
+    <w:p>
+      <w:pPr>
+        <w:pStyle w:val="ListParagraph"/>
+        <w:numPr>
+          <w:ilvl w:val="1"/>
+          <w:numId w:val="7"/>
+        </w:numPr>
+        <w:spacing w:line="240" w:lineRule="auto"/>
+      </w:pPr>
+      <w:proofErr w:type="spellStart"/>
+      <w:r>
+        <w:t>Lyric_search</w:t>
+      </w:r>
+      <w:proofErr w:type="spellEnd"/>
+    </w:p>
+    <w:p>
+      <w:pPr>
+        <w:pStyle w:val="ListParagraph"/>
+        <w:numPr>
+          <w:ilvl w:val="2"/>
+          <w:numId w:val="7"/>
+        </w:numPr>
+        <w:spacing w:line="240" w:lineRule="auto"/>
+      </w:pPr>
+      <w:r>
+        <w:t xml:space="preserve">Iterates through the </w:t>
+      </w:r>
+      <w:proofErr w:type="spellStart"/>
+      <w:r>
+        <w:t>song_dict</w:t>
+      </w:r>
+      <w:proofErr w:type="spellEnd"/>
+      <w:r>
+        <w:t xml:space="preserve"> dictionary that was returned by the </w:t>
+      </w:r>
+      <w:proofErr w:type="spellStart"/>
+      <w:r>
+        <w:t>pull_songdata</w:t>
+      </w:r>
+      <w:proofErr w:type="spellEnd"/>
+      <w:r>
+        <w:t xml:space="preserve"> function</w:t>
+      </w:r>
+    </w:p>
+    <w:p>
+      <w:pPr>
+        <w:pStyle w:val="ListParagraph"/>
+        <w:numPr>
+          <w:ilvl w:val="2"/>
+          <w:numId w:val="7"/>
+        </w:numPr>
+        <w:spacing w:line="240" w:lineRule="auto"/>
+      </w:pPr>
+      <w:r>
+        <w:t xml:space="preserve">Inputs a song and artist into the genius song search function to make </w:t>
+      </w:r>
+      <w:proofErr w:type="spellStart"/>
+      <w:r>
+        <w:t>api</w:t>
+      </w:r>
+      <w:proofErr w:type="spellEnd"/>
+      <w:r>
+        <w:t xml:space="preserve"> requests to the Genius </w:t>
+      </w:r>
+      <w:proofErr w:type="spellStart"/>
+      <w:r>
+        <w:t>api</w:t>
+      </w:r>
+      <w:proofErr w:type="spellEnd"/>
+    </w:p>
+    <w:p>
+      <w:pPr>
+        <w:pStyle w:val="ListParagraph"/>
+        <w:numPr>
+          <w:ilvl w:val="2"/>
+          <w:numId w:val="7"/>
+        </w:numPr>
+        <w:spacing w:line="240" w:lineRule="auto"/>
+      </w:pPr>
+      <w:r>
+        <w:t xml:space="preserve">Uses </w:t>
+      </w:r>
+      <w:proofErr w:type="gramStart"/>
+      <w:r>
+        <w:t>the .lyrics</w:t>
+      </w:r>
+      <w:proofErr w:type="gramEnd"/>
+      <w:r>
+        <w:t xml:space="preserve"> method to return the lyric information from the </w:t>
+      </w:r>
+      <w:proofErr w:type="spellStart"/>
+      <w:r>
+        <w:t>api</w:t>
+      </w:r>
+      <w:proofErr w:type="spellEnd"/>
+      <w:r>
+        <w:t xml:space="preserve"> song search and saves those lyrics to a dictionary containing the artist name, each song associated with that artist, and the lyrics for that song as a string</w:t>
+      </w:r>
+    </w:p>
+    <w:p>
+      <w:pPr>
+        <w:pStyle w:val="ListParagraph"/>
+        <w:numPr>
+          <w:ilvl w:val="1"/>
+          <w:numId w:val="7"/>
+        </w:numPr>
+        <w:spacing w:line="240" w:lineRule="auto"/>
+      </w:pPr>
+      <w:proofErr w:type="spellStart"/>
+      <w:r>
+        <w:t>Clean_and_count_lyrics</w:t>
+      </w:r>
+      <w:proofErr w:type="spellEnd"/>
+    </w:p>
+    <w:p>
+      <w:pPr>
+        <w:pStyle w:val="ListParagraph"/>
+        <w:numPr>
+          <w:ilvl w:val="2"/>
+          <w:numId w:val="7"/>
+        </w:numPr>
+        <w:spacing w:line="240" w:lineRule="auto"/>
+      </w:pPr>
+      <w:r>
+        <w:t>Establishes an ignore list of common words we did not want to count in our dataset</w:t>
+      </w:r>
+    </w:p>
+    <w:p>
+      <w:pPr>
+        <w:pStyle w:val="ListParagraph"/>
+        <w:numPr>
+          <w:ilvl w:val="2"/>
+          <w:numId w:val="7"/>
+        </w:numPr>
+        <w:spacing w:line="240" w:lineRule="auto"/>
+      </w:pPr>
+      <w:r>
+        <w:t>Establishes regex patterns to remove unwanted string data from the dataset</w:t>
+      </w:r>
+    </w:p>
+    <w:p>
+      <w:pPr>
+        <w:pStyle w:val="ListParagraph"/>
+        <w:numPr>
+          <w:ilvl w:val="2"/>
+          <w:numId w:val="7"/>
+        </w:numPr>
+        <w:spacing w:line="240" w:lineRule="auto"/>
+      </w:pPr>
+      <w:r>
+        <w:t>Iterations through the data packet (</w:t>
+      </w:r>
+      <w:proofErr w:type="spellStart"/>
+      <w:r>
+        <w:t>lyrics_dict</w:t>
+      </w:r>
+      <w:proofErr w:type="spellEnd"/>
+      <w:r>
+        <w:t xml:space="preserve">) returned by the lyric search to establish keys in the </w:t>
+      </w:r>
+      <w:proofErr w:type="spellStart"/>
+      <w:r>
+        <w:t>word_counts</w:t>
+      </w:r>
+      <w:proofErr w:type="spellEnd"/>
+      <w:r>
+        <w:t xml:space="preserve"> dictionary associated with the </w:t>
+      </w:r>
+      <w:proofErr w:type="spellStart"/>
+      <w:r>
+        <w:t>songname</w:t>
+      </w:r>
+      <w:proofErr w:type="spellEnd"/>
+      <w:r>
+        <w:t xml:space="preserve">. Then processes each lyric string by removing unwanted data using </w:t>
+      </w:r>
+      <w:proofErr w:type="gramStart"/>
+      <w:r>
+        <w:t>the .replace</w:t>
+      </w:r>
+      <w:proofErr w:type="gramEnd"/>
+      <w:r>
+        <w:t xml:space="preserve"> method and regex patterns. </w:t>
+      </w:r>
+    </w:p>
+    <w:p>
+      <w:pPr>
+        <w:pStyle w:val="ListParagraph"/>
+        <w:numPr>
+          <w:ilvl w:val="2"/>
+          <w:numId w:val="7"/>
+        </w:numPr>
+        <w:spacing w:line="240" w:lineRule="auto"/>
+      </w:pPr>
+      <w:r>
+        <w:t>Iterates through a cleaned list of lyrics for each song to produce dictionary information for word counts for each word in the list.</w:t>
+      </w:r>
+    </w:p>
+    <w:p>
+      <w:pPr>
+        <w:pStyle w:val="ListParagraph"/>
+        <w:numPr>
+          <w:ilvl w:val="2"/>
+          <w:numId w:val="7"/>
+        </w:numPr>
+        <w:spacing w:line="240" w:lineRule="auto"/>
+      </w:pPr>
+      <w:r>
+        <w:t xml:space="preserve">Returns a completed word count dictionary for each song. </w:t>
+      </w:r>
+    </w:p>
+    <w:p>
+      <w:pPr>
+        <w:pStyle w:val="ListParagraph"/>
+        <w:numPr>
+          <w:ilvl w:val="1"/>
+          <w:numId w:val="7"/>
+        </w:numPr>
+        <w:spacing w:line="240" w:lineRule="auto"/>
+      </w:pPr>
+      <w:proofErr w:type="spellStart"/>
+      <w:r>
+        <w:t>Find_top_ten</w:t>
+      </w:r>
+      <w:proofErr w:type="spellEnd"/>
+    </w:p>
+    <w:p>
+      <w:pPr>
+        <w:pStyle w:val="ListParagraph"/>
+        <w:numPr>
+          <w:ilvl w:val="2"/>
+          <w:numId w:val="7"/>
+        </w:numPr>
+        <w:spacing w:line="240" w:lineRule="auto"/>
+      </w:pPr>
+      <w:r>
+        <w:t xml:space="preserve">Iterates through the word count dictionary to restructure the dictionary to be useable in the store top </w:t>
+      </w:r>
+      <w:proofErr w:type="gramStart"/>
+      <w:r>
+        <w:t>words</w:t>
+      </w:r>
+      <w:proofErr w:type="gramEnd"/>
+      <w:r>
+        <w:t xml:space="preserve"> function.</w:t>
+      </w:r>
+    </w:p>
+    <w:p>
+      <w:pPr>
+        <w:pStyle w:val="ListParagraph"/>
+        <w:numPr>
+          <w:ilvl w:val="2"/>
+          <w:numId w:val="7"/>
+        </w:numPr>
+        <w:spacing w:line="240" w:lineRule="auto"/>
+      </w:pPr>
+      <w:r>
+        <w:t xml:space="preserve">Uses lambda sorting and list slicing to compile lists of the top 10 words for each song. </w:t>
+      </w:r>
+    </w:p>
+    <w:p>
+      <w:pPr>
+        <w:pStyle w:val="ListParagraph"/>
+        <w:numPr>
+          <w:ilvl w:val="2"/>
+          <w:numId w:val="7"/>
+        </w:numPr>
+        <w:spacing w:line="240" w:lineRule="auto"/>
+      </w:pPr>
+      <w:r>
+        <w:t xml:space="preserve">Returns a dictionary with song names as key values with a list of the top 10 words for each song. </w:t>
+      </w:r>
+    </w:p>
+    <w:p>
+      <w:pPr>
+        <w:pStyle w:val="ListParagraph"/>
+        <w:numPr>
+          <w:ilvl w:val="1"/>
+          <w:numId w:val="7"/>
+        </w:numPr>
+        <w:spacing w:line="240" w:lineRule="auto"/>
+      </w:pPr>
+      <w:proofErr w:type="spellStart"/>
+      <w:r>
+        <w:t>Store_top_words</w:t>
+      </w:r>
+      <w:proofErr w:type="spellEnd"/>
+    </w:p>
+    <w:p>
+      <w:pPr>
+        <w:pStyle w:val="ListParagraph"/>
+        <w:numPr>
+          <w:ilvl w:val="2"/>
+          <w:numId w:val="7"/>
+        </w:numPr>
+        <w:spacing w:line="240" w:lineRule="auto"/>
+      </w:pPr>
+      <w:r>
+        <w:t xml:space="preserve">Created the </w:t>
+      </w:r>
+      <w:proofErr w:type="spellStart"/>
+      <w:r>
+        <w:t>wordIndex</w:t>
+      </w:r>
+      <w:proofErr w:type="spellEnd"/>
+      <w:r>
+        <w:t xml:space="preserve"> table to track all of the words returned in the </w:t>
+      </w:r>
+      <w:proofErr w:type="spellStart"/>
+      <w:r>
+        <w:t>find_top_ten</w:t>
+      </w:r>
+      <w:proofErr w:type="spellEnd"/>
+      <w:r>
+        <w:t xml:space="preserve"> </w:t>
+      </w:r>
+      <w:proofErr w:type="gramStart"/>
+      <w:r>
+        <w:t>function</w:t>
+      </w:r>
+      <w:proofErr w:type="gramEnd"/>
+    </w:p>
+    <w:p>
+      <w:pPr>
+        <w:pStyle w:val="ListParagraph"/>
+        <w:numPr>
+          <w:ilvl w:val="2"/>
+          <w:numId w:val="7"/>
+        </w:numPr>
+        <w:spacing w:line="240" w:lineRule="auto"/>
+      </w:pPr>
+      <w:r>
+        <w:t xml:space="preserve">Creates a check object equal to the max id in </w:t>
+      </w:r>
+      <w:proofErr w:type="spellStart"/>
+      <w:r>
+        <w:t>wordIndex</w:t>
+      </w:r>
+      <w:proofErr w:type="spellEnd"/>
+    </w:p>
+    <w:p>
+      <w:pPr>
+        <w:pStyle w:val="ListParagraph"/>
+        <w:numPr>
+          <w:ilvl w:val="2"/>
+          <w:numId w:val="7"/>
+        </w:numPr>
+        <w:spacing w:line="240" w:lineRule="auto"/>
+      </w:pPr>
+      <w:r>
+        <w:t xml:space="preserve">Establishes the words from the first 25 songs in the database by checking if </w:t>
+      </w:r>
+      <w:proofErr w:type="gramStart"/>
+      <w:r>
+        <w:t>check[</w:t>
+      </w:r>
+      <w:proofErr w:type="gramEnd"/>
+      <w:r>
+        <w:t xml:space="preserve">0] (the max id} is equal to None. If so, iterates through </w:t>
+      </w:r>
+      <w:proofErr w:type="spellStart"/>
+      <w:r>
+        <w:t>top_ten_words</w:t>
+      </w:r>
+      <w:proofErr w:type="spellEnd"/>
+      <w:r>
+        <w:t>, stores words in an accumulation dictionary and iterates the count by one. Saves the index and word to the database for each word.</w:t>
+      </w:r>
+    </w:p>
+    <w:p>
+      <w:pPr>
+        <w:pStyle w:val="ListParagraph"/>
+        <w:numPr>
+          <w:ilvl w:val="2"/>
+          <w:numId w:val="7"/>
+        </w:numPr>
+        <w:spacing w:line="240" w:lineRule="auto"/>
+      </w:pPr>
+      <w:r>
+        <w:t xml:space="preserve">Establishes the words for songs 26+ by creating a comprehensive check dictionary and iterating through a copy of that dictionary to add unique words storing the count and unique word at the specified position in the database. </w:t>
+      </w:r>
+    </w:p>
+    <w:p>
+      <w:pPr>
+        <w:pStyle w:val="ListParagraph"/>
+        <w:numPr>
+          <w:ilvl w:val="2"/>
+          <w:numId w:val="7"/>
+        </w:numPr>
+        <w:spacing w:line="240" w:lineRule="auto"/>
+      </w:pPr>
+      <w:r>
+        <w:t xml:space="preserve">Returns </w:t>
+      </w:r>
+      <w:proofErr w:type="spellStart"/>
+      <w:r>
+        <w:t>top_ten_words</w:t>
+      </w:r>
+      <w:proofErr w:type="spellEnd"/>
+      <w:r>
+        <w:t xml:space="preserve"> as a new </w:t>
+      </w:r>
+      <w:proofErr w:type="spellStart"/>
+      <w:r>
+        <w:t>top_ten</w:t>
+      </w:r>
+      <w:proofErr w:type="spellEnd"/>
+      <w:r>
+        <w:t xml:space="preserve"> </w:t>
+      </w:r>
+      <w:proofErr w:type="gramStart"/>
+      <w:r>
+        <w:t>variable</w:t>
+      </w:r>
+      <w:proofErr w:type="gramEnd"/>
+      <w:r>
+        <w:t xml:space="preserve"> to be used in the next database function</w:t>
+      </w:r>
+    </w:p>
+    <w:p>
+      <w:pPr>
+        <w:pStyle w:val="ListParagraph"/>
+        <w:spacing w:line="240" w:lineRule="auto"/>
+        <w:ind w:left="2160"/>
+      </w:pPr>
+    </w:p>
+    <w:p>
+      <w:pPr>
+        <w:pStyle w:val="ListParagraph"/>
+        <w:numPr>
+          <w:ilvl w:val="1"/>
+          <w:numId w:val="7"/>
+        </w:numPr>
+        <w:spacing w:line="240" w:lineRule="auto"/>
+      </w:pPr>
+      <w:proofErr w:type="spellStart"/>
       <w:r>
         <w:lastRenderedPageBreak/>
-        <w:t>Output: a text file with the counts for all artists present in the data.</w:t>
+        <w:t>Make_songwordrelation_table</w:t>
+      </w:r>
+      <w:proofErr w:type="spellEnd"/>
+    </w:p>
+    <w:p>
+      <w:pPr>
+        <w:pStyle w:val="ListParagraph"/>
+        <w:numPr>
+          <w:ilvl w:val="2"/>
+          <w:numId w:val="7"/>
+        </w:numPr>
+        <w:spacing w:line="240" w:lineRule="auto"/>
+      </w:pPr>
+      <w:r>
+        <w:t xml:space="preserve">Creates the </w:t>
+      </w:r>
+      <w:proofErr w:type="spellStart"/>
+      <w:r>
+        <w:t>songWordRelation</w:t>
+      </w:r>
+      <w:proofErr w:type="spellEnd"/>
+      <w:r>
+        <w:t xml:space="preserve"> table which is a many to many </w:t>
+      </w:r>
+      <w:proofErr w:type="gramStart"/>
+      <w:r>
+        <w:t>relation</w:t>
+      </w:r>
+      <w:proofErr w:type="gramEnd"/>
+      <w:r>
+        <w:t xml:space="preserve"> between the songs and the word counts where each </w:t>
+      </w:r>
+      <w:proofErr w:type="spellStart"/>
+      <w:r>
+        <w:t>song_song</w:t>
+      </w:r>
+      <w:proofErr w:type="spellEnd"/>
+      <w:r>
+        <w:t xml:space="preserve"> rank is tied to the Top100 table, each </w:t>
+      </w:r>
+      <w:proofErr w:type="spellStart"/>
+      <w:r>
+        <w:t>word_id</w:t>
+      </w:r>
+      <w:proofErr w:type="spellEnd"/>
+      <w:r>
+        <w:t xml:space="preserve"> is tied to the word index table, and the counts are generated from the </w:t>
+      </w:r>
+      <w:proofErr w:type="spellStart"/>
+      <w:r>
+        <w:t>top_ten</w:t>
+      </w:r>
+      <w:proofErr w:type="spellEnd"/>
+      <w:r>
+        <w:t xml:space="preserve"> dataset. </w:t>
+      </w:r>
+    </w:p>
+    <w:p>
+      <w:pPr>
+        <w:pStyle w:val="ListParagraph"/>
+        <w:numPr>
+          <w:ilvl w:val="2"/>
+          <w:numId w:val="7"/>
+        </w:numPr>
+        <w:spacing w:line="240" w:lineRule="auto"/>
+      </w:pPr>
+      <w:r>
+        <w:t xml:space="preserve">Matches </w:t>
+      </w:r>
+      <w:proofErr w:type="spellStart"/>
+      <w:r>
+        <w:t>word_ids</w:t>
+      </w:r>
+      <w:proofErr w:type="spellEnd"/>
+      <w:r>
+        <w:t xml:space="preserve"> with their word position in the wordlist value in the </w:t>
+      </w:r>
+      <w:proofErr w:type="spellStart"/>
+      <w:r>
+        <w:t>the</w:t>
+      </w:r>
+      <w:proofErr w:type="spellEnd"/>
+      <w:r>
+        <w:t xml:space="preserve"> nested </w:t>
+      </w:r>
+      <w:proofErr w:type="spellStart"/>
+      <w:r>
+        <w:t>top_ten</w:t>
+      </w:r>
+      <w:proofErr w:type="spellEnd"/>
+      <w:r>
+        <w:t xml:space="preserve"> dictionary and the </w:t>
+      </w:r>
+      <w:proofErr w:type="spellStart"/>
+      <w:r>
+        <w:t>song_rank</w:t>
+      </w:r>
+      <w:proofErr w:type="spellEnd"/>
+      <w:r>
+        <w:t xml:space="preserve"> on the </w:t>
+      </w:r>
+      <w:proofErr w:type="spellStart"/>
+      <w:r>
+        <w:t>trackname</w:t>
+      </w:r>
+      <w:proofErr w:type="spellEnd"/>
+      <w:r>
+        <w:t xml:space="preserve"> in the Top100 dictionary</w:t>
+      </w:r>
+    </w:p>
+    <w:p>
+      <w:pPr>
+        <w:pStyle w:val="ListParagraph"/>
+        <w:numPr>
+          <w:ilvl w:val="2"/>
+          <w:numId w:val="7"/>
+        </w:numPr>
+        <w:spacing w:line="240" w:lineRule="auto"/>
+      </w:pPr>
+      <w:r>
+        <w:t xml:space="preserve">Stores the </w:t>
+      </w:r>
+      <w:proofErr w:type="spellStart"/>
+      <w:r>
+        <w:t>song_rank</w:t>
+      </w:r>
+      <w:proofErr w:type="spellEnd"/>
+      <w:r>
+        <w:t xml:space="preserve">, </w:t>
+      </w:r>
+      <w:proofErr w:type="spellStart"/>
+      <w:r>
+        <w:t>word_id</w:t>
+      </w:r>
+      <w:proofErr w:type="spellEnd"/>
+      <w:r>
+        <w:t>, and count in the database in their specified index position</w:t>
       </w:r>
     </w:p>
     <w:p>
@@ -1527,333 +3079,513 @@
         <w:pStyle w:val="ListParagraph"/>
         <w:numPr>
           <w:ilvl w:val="1"/>
-          <w:numId w:val="2"/>
-        </w:numPr>
-        <w:spacing w:line="240" w:lineRule="auto"/>
-      </w:pPr>
-      <w:r>
-        <w:t>bar_graph</w:t>
-      </w:r>
-      <w:r>
-        <w:t>(filename)</w:t>
-      </w:r>
-    </w:p>
-    <w:p>
-      <w:pPr>
-        <w:pStyle w:val="ListParagraph"/>
-        <w:numPr>
-          <w:ilvl w:val="2"/>
-          <w:numId w:val="2"/>
-        </w:numPr>
-        <w:spacing w:line="240" w:lineRule="auto"/>
-      </w:pPr>
-      <w:r>
-        <w:t xml:space="preserve">Creates and displays a bar graph of the data for </w:t>
-      </w:r>
-      <w:r>
-        <w:t>scoreAverage.</w:t>
-      </w:r>
-    </w:p>
-    <w:p>
-      <w:pPr>
-        <w:pStyle w:val="ListParagraph"/>
-        <w:numPr>
-          <w:ilvl w:val="2"/>
-          <w:numId w:val="2"/>
-        </w:numPr>
-        <w:spacing w:line="240" w:lineRule="auto"/>
-      </w:pPr>
-      <w:r>
-        <w:t xml:space="preserve">Inputs: a filename </w:t>
-      </w:r>
-      <w:r>
-        <w:t xml:space="preserve">for a text file </w:t>
-      </w:r>
-      <w:r>
-        <w:t>in JSON format to pull data from to generate a graph.</w:t>
-      </w:r>
-    </w:p>
-    <w:p>
-      <w:pPr>
-        <w:pStyle w:val="ListParagraph"/>
-        <w:numPr>
-          <w:ilvl w:val="2"/>
-          <w:numId w:val="2"/>
-        </w:numPr>
-        <w:spacing w:line="240" w:lineRule="auto"/>
-      </w:pPr>
-      <w:r>
-        <w:t>Outputs: displays the graph within the program</w:t>
-      </w:r>
+          <w:numId w:val="7"/>
+        </w:numPr>
+        <w:spacing w:line="240" w:lineRule="auto"/>
+      </w:pPr>
+      <w:r>
+        <w:t>M</w:t>
+      </w:r>
+      <w:r>
+        <w:t>ain</w:t>
+      </w:r>
+    </w:p>
+    <w:p>
+      <w:pPr>
+        <w:pStyle w:val="ListParagraph"/>
+        <w:numPr>
+          <w:ilvl w:val="2"/>
+          <w:numId w:val="7"/>
+        </w:numPr>
+        <w:spacing w:line="240" w:lineRule="auto"/>
+      </w:pPr>
+      <w:r>
+        <w:t>Establishes the genius API session</w:t>
+      </w:r>
+    </w:p>
+    <w:p>
+      <w:pPr>
+        <w:pStyle w:val="ListParagraph"/>
+        <w:numPr>
+          <w:ilvl w:val="2"/>
+          <w:numId w:val="7"/>
+        </w:numPr>
+        <w:spacing w:line="240" w:lineRule="auto"/>
+      </w:pPr>
+      <w:r>
+        <w:t>Establishes the connection and cursor for the database</w:t>
+      </w:r>
+    </w:p>
+    <w:p>
+      <w:pPr>
+        <w:pStyle w:val="ListParagraph"/>
+        <w:numPr>
+          <w:ilvl w:val="2"/>
+          <w:numId w:val="7"/>
+        </w:numPr>
+        <w:spacing w:line="240" w:lineRule="auto"/>
+      </w:pPr>
+      <w:r>
+        <w:t xml:space="preserve">Creates a </w:t>
+      </w:r>
+      <w:proofErr w:type="spellStart"/>
+      <w:r>
+        <w:t>song_dict</w:t>
+      </w:r>
+      <w:proofErr w:type="spellEnd"/>
+      <w:r>
+        <w:t xml:space="preserve"> object by running </w:t>
+      </w:r>
+      <w:proofErr w:type="spellStart"/>
+      <w:r>
+        <w:t>pull_songdata</w:t>
+      </w:r>
+      <w:proofErr w:type="spellEnd"/>
+      <w:r>
+        <w:t xml:space="preserve"> on the cursor and connection</w:t>
+      </w:r>
+    </w:p>
+    <w:p>
+      <w:pPr>
+        <w:pStyle w:val="ListParagraph"/>
+        <w:numPr>
+          <w:ilvl w:val="2"/>
+          <w:numId w:val="7"/>
+        </w:numPr>
+        <w:spacing w:line="240" w:lineRule="auto"/>
+      </w:pPr>
+      <w:r>
+        <w:t xml:space="preserve">Creates a lyrics object by running </w:t>
+      </w:r>
+      <w:proofErr w:type="spellStart"/>
+      <w:r>
+        <w:t>lyrics_search</w:t>
+      </w:r>
+      <w:proofErr w:type="spellEnd"/>
+      <w:r>
+        <w:t xml:space="preserve"> on the genius session and the </w:t>
+      </w:r>
+      <w:proofErr w:type="spellStart"/>
+      <w:r>
+        <w:t>song_dict</w:t>
+      </w:r>
+      <w:proofErr w:type="spellEnd"/>
+      <w:r>
+        <w:t xml:space="preserve"> object</w:t>
+      </w:r>
+    </w:p>
+    <w:p>
+      <w:pPr>
+        <w:pStyle w:val="ListParagraph"/>
+        <w:numPr>
+          <w:ilvl w:val="2"/>
+          <w:numId w:val="7"/>
+        </w:numPr>
+        <w:spacing w:line="240" w:lineRule="auto"/>
+      </w:pPr>
+      <w:r>
+        <w:t xml:space="preserve">Creates a </w:t>
+      </w:r>
+      <w:proofErr w:type="spellStart"/>
+      <w:r>
+        <w:t>word_counts</w:t>
+      </w:r>
+      <w:proofErr w:type="spellEnd"/>
+      <w:r>
+        <w:t xml:space="preserve"> object by running </w:t>
+      </w:r>
+      <w:proofErr w:type="spellStart"/>
+      <w:r>
+        <w:t>clean_and_count_lyrics</w:t>
+      </w:r>
+      <w:proofErr w:type="spellEnd"/>
+      <w:r>
+        <w:t xml:space="preserve"> on the lyrics object</w:t>
+      </w:r>
+    </w:p>
+    <w:p>
+      <w:pPr>
+        <w:pStyle w:val="ListParagraph"/>
+        <w:numPr>
+          <w:ilvl w:val="2"/>
+          <w:numId w:val="7"/>
+        </w:numPr>
+        <w:spacing w:line="240" w:lineRule="auto"/>
+      </w:pPr>
+      <w:r>
+        <w:t xml:space="preserve">Creates a </w:t>
+      </w:r>
+      <w:proofErr w:type="spellStart"/>
+      <w:r>
+        <w:t>top_ten_all_songs</w:t>
+      </w:r>
+      <w:proofErr w:type="spellEnd"/>
+      <w:r>
+        <w:t xml:space="preserve"> dictionary by running </w:t>
+      </w:r>
+      <w:proofErr w:type="spellStart"/>
+      <w:r>
+        <w:t>find_top_ten</w:t>
+      </w:r>
+      <w:proofErr w:type="spellEnd"/>
+      <w:r>
+        <w:t xml:space="preserve"> on the </w:t>
+      </w:r>
+      <w:proofErr w:type="spellStart"/>
+      <w:r>
+        <w:t>word_counts</w:t>
+      </w:r>
+      <w:proofErr w:type="spellEnd"/>
+      <w:r>
+        <w:t xml:space="preserve"> object</w:t>
+      </w:r>
+    </w:p>
+    <w:p>
+      <w:pPr>
+        <w:pStyle w:val="ListParagraph"/>
+        <w:numPr>
+          <w:ilvl w:val="2"/>
+          <w:numId w:val="7"/>
+        </w:numPr>
+        <w:spacing w:line="240" w:lineRule="auto"/>
+      </w:pPr>
+      <w:r>
+        <w:t xml:space="preserve">Stores the </w:t>
+      </w:r>
+      <w:proofErr w:type="spellStart"/>
+      <w:r>
+        <w:t>top_ten</w:t>
+      </w:r>
+      <w:proofErr w:type="spellEnd"/>
+      <w:r>
+        <w:t xml:space="preserve"> words across the entire dataset in the word index table by running </w:t>
+      </w:r>
+      <w:proofErr w:type="spellStart"/>
+      <w:r>
+        <w:t>store_top_words</w:t>
+      </w:r>
+      <w:proofErr w:type="spellEnd"/>
+      <w:r>
+        <w:t xml:space="preserve"> on the Cursor, Connection, and the </w:t>
+      </w:r>
+      <w:proofErr w:type="spellStart"/>
+      <w:r>
+        <w:t>top_ten_all_songs</w:t>
+      </w:r>
+      <w:proofErr w:type="spellEnd"/>
+      <w:r>
+        <w:t xml:space="preserve"> object</w:t>
+      </w:r>
+    </w:p>
+    <w:p>
+      <w:pPr>
+        <w:pStyle w:val="ListParagraph"/>
+        <w:numPr>
+          <w:ilvl w:val="2"/>
+          <w:numId w:val="7"/>
+        </w:numPr>
+        <w:spacing w:line="240" w:lineRule="auto"/>
+      </w:pPr>
+      <w:r>
+        <w:t xml:space="preserve">Establishes a many to many relational </w:t>
+      </w:r>
+      <w:proofErr w:type="gramStart"/>
+      <w:r>
+        <w:t>database</w:t>
+      </w:r>
+      <w:proofErr w:type="gramEnd"/>
+      <w:r>
+        <w:t xml:space="preserve"> for the entire word collection by running </w:t>
+      </w:r>
+      <w:proofErr w:type="spellStart"/>
+      <w:r>
+        <w:t>make_songwordrelation_table</w:t>
+      </w:r>
+      <w:proofErr w:type="spellEnd"/>
+      <w:r>
+        <w:t xml:space="preserve"> on the cursor, connection, and </w:t>
+      </w:r>
+      <w:proofErr w:type="spellStart"/>
+      <w:r>
+        <w:t>top_ten</w:t>
+      </w:r>
+      <w:proofErr w:type="spellEnd"/>
+      <w:r>
+        <w:t xml:space="preserve"> object</w:t>
+      </w:r>
+    </w:p>
+    <w:p>
+      <w:pPr>
+        <w:pStyle w:val="ListParagraph"/>
+        <w:numPr>
+          <w:ilvl w:val="0"/>
+          <w:numId w:val="7"/>
+        </w:numPr>
+        <w:spacing w:line="240" w:lineRule="auto"/>
+      </w:pPr>
+      <w:r>
+        <w:t>Genius_data_collection.py</w:t>
+      </w:r>
+    </w:p>
+    <w:p>
+      <w:pPr>
+        <w:pStyle w:val="ListParagraph"/>
+        <w:numPr>
+          <w:ilvl w:val="1"/>
+          <w:numId w:val="7"/>
+        </w:numPr>
+        <w:spacing w:line="240" w:lineRule="auto"/>
+      </w:pPr>
+      <w:proofErr w:type="spellStart"/>
+      <w:r>
+        <w:t>Get_top_ten_of_each</w:t>
+      </w:r>
+      <w:proofErr w:type="spellEnd"/>
+    </w:p>
+    <w:p>
+      <w:pPr>
+        <w:pStyle w:val="ListParagraph"/>
+        <w:numPr>
+          <w:ilvl w:val="2"/>
+          <w:numId w:val="7"/>
+        </w:numPr>
+        <w:spacing w:line="240" w:lineRule="auto"/>
+      </w:pPr>
+      <w:r>
+        <w:t xml:space="preserve">Joins and iterates over Top100 and </w:t>
+      </w:r>
+      <w:proofErr w:type="spellStart"/>
+      <w:r>
+        <w:t>songWordRelation</w:t>
+      </w:r>
+      <w:proofErr w:type="spellEnd"/>
+      <w:r>
+        <w:t xml:space="preserve"> to sort the data into a dictionary of the artist: song: [(word, count), …] to reconstruct a list of the top ten words for each song. </w:t>
+      </w:r>
+    </w:p>
+    <w:p>
+      <w:pPr>
+        <w:pStyle w:val="ListParagraph"/>
+        <w:numPr>
+          <w:ilvl w:val="2"/>
+          <w:numId w:val="7"/>
+        </w:numPr>
+        <w:spacing w:line="240" w:lineRule="auto"/>
+      </w:pPr>
+      <w:r>
+        <w:t xml:space="preserve">Returns the </w:t>
+      </w:r>
+      <w:proofErr w:type="spellStart"/>
+      <w:r>
+        <w:t>song_word_dict</w:t>
+      </w:r>
+      <w:proofErr w:type="spellEnd"/>
+      <w:r>
+        <w:t xml:space="preserve"> to be used in the </w:t>
+      </w:r>
+      <w:proofErr w:type="spellStart"/>
+      <w:r>
+        <w:t>get_top_ten_of_all</w:t>
+      </w:r>
+      <w:proofErr w:type="spellEnd"/>
+      <w:r>
+        <w:t xml:space="preserve"> function</w:t>
+      </w:r>
+    </w:p>
+    <w:p>
+      <w:pPr>
+        <w:pStyle w:val="ListParagraph"/>
+        <w:numPr>
+          <w:ilvl w:val="1"/>
+          <w:numId w:val="7"/>
+        </w:numPr>
+        <w:spacing w:line="240" w:lineRule="auto"/>
+      </w:pPr>
+      <w:proofErr w:type="spellStart"/>
+      <w:r>
+        <w:t>Get_top_ten_of_all</w:t>
+      </w:r>
+      <w:proofErr w:type="spellEnd"/>
+    </w:p>
+    <w:p>
+      <w:pPr>
+        <w:pStyle w:val="ListParagraph"/>
+        <w:numPr>
+          <w:ilvl w:val="2"/>
+          <w:numId w:val="7"/>
+        </w:numPr>
+        <w:spacing w:line="240" w:lineRule="auto"/>
+      </w:pPr>
+      <w:r>
+        <w:t xml:space="preserve">Iterates over </w:t>
+      </w:r>
+      <w:proofErr w:type="spellStart"/>
+      <w:r>
+        <w:t>song_word_dict</w:t>
+      </w:r>
+      <w:proofErr w:type="spellEnd"/>
+      <w:r>
+        <w:t xml:space="preserve"> to count </w:t>
+      </w:r>
+      <w:r>
+        <w:t>all</w:t>
+      </w:r>
+      <w:r>
+        <w:t xml:space="preserve"> the words in dataset</w:t>
+      </w:r>
+    </w:p>
+    <w:p>
+      <w:pPr>
+        <w:pStyle w:val="ListParagraph"/>
+        <w:numPr>
+          <w:ilvl w:val="2"/>
+          <w:numId w:val="7"/>
+        </w:numPr>
+        <w:spacing w:line="240" w:lineRule="auto"/>
+      </w:pPr>
+      <w:r>
+        <w:t xml:space="preserve">Iterates over the newly created word </w:t>
+      </w:r>
+      <w:proofErr w:type="spellStart"/>
+      <w:r>
+        <w:t>dict</w:t>
+      </w:r>
+      <w:proofErr w:type="spellEnd"/>
+      <w:r>
+        <w:t xml:space="preserve"> to sort the words in descending order</w:t>
+      </w:r>
+    </w:p>
+    <w:p>
+      <w:pPr>
+        <w:pStyle w:val="ListParagraph"/>
+        <w:numPr>
+          <w:ilvl w:val="2"/>
+          <w:numId w:val="7"/>
+        </w:numPr>
+        <w:spacing w:line="240" w:lineRule="auto"/>
+      </w:pPr>
+      <w:proofErr w:type="gramStart"/>
+      <w:r>
+        <w:t xml:space="preserve">Creates </w:t>
+      </w:r>
+      <w:r>
+        <w:t xml:space="preserve"> a</w:t>
+      </w:r>
+      <w:proofErr w:type="gramEnd"/>
+      <w:r>
+        <w:t xml:space="preserve"> list of </w:t>
+      </w:r>
+      <w:r>
+        <w:t xml:space="preserve">tuples with (word, count) as values for the top 10 words by slicing. </w:t>
+      </w:r>
+    </w:p>
+    <w:p>
+      <w:pPr>
+        <w:pStyle w:val="ListParagraph"/>
+        <w:numPr>
+          <w:ilvl w:val="2"/>
+          <w:numId w:val="7"/>
+        </w:numPr>
+        <w:spacing w:line="240" w:lineRule="auto"/>
+      </w:pPr>
+      <w:r>
+        <w:t xml:space="preserve">Returns the top </w:t>
+      </w:r>
+      <w:proofErr w:type="gramStart"/>
+      <w:r>
+        <w:t>ten word</w:t>
+      </w:r>
+      <w:proofErr w:type="gramEnd"/>
+      <w:r>
+        <w:t xml:space="preserve"> tuple list</w:t>
+      </w:r>
+    </w:p>
+    <w:p>
+      <w:pPr>
+        <w:pStyle w:val="ListParagraph"/>
+        <w:numPr>
+          <w:ilvl w:val="1"/>
+          <w:numId w:val="7"/>
+        </w:numPr>
+        <w:spacing w:line="240" w:lineRule="auto"/>
+      </w:pPr>
+      <w:proofErr w:type="spellStart"/>
+      <w:r>
+        <w:t>Write_to_json</w:t>
+      </w:r>
+      <w:proofErr w:type="spellEnd"/>
+    </w:p>
+    <w:p>
+      <w:pPr>
+        <w:pStyle w:val="ListParagraph"/>
+        <w:numPr>
+          <w:ilvl w:val="2"/>
+          <w:numId w:val="7"/>
+        </w:numPr>
+        <w:spacing w:line="240" w:lineRule="auto"/>
+      </w:pPr>
+      <w:r>
+        <w:t xml:space="preserve">Writes the top </w:t>
+      </w:r>
+      <w:proofErr w:type="gramStart"/>
+      <w:r>
+        <w:t>ten word</w:t>
+      </w:r>
+      <w:proofErr w:type="gramEnd"/>
+      <w:r>
+        <w:t xml:space="preserve"> tuple list to a </w:t>
+      </w:r>
+      <w:proofErr w:type="spellStart"/>
+      <w:r>
+        <w:t>json</w:t>
+      </w:r>
+      <w:proofErr w:type="spellEnd"/>
+      <w:r>
+        <w:t xml:space="preserve"> format</w:t>
+      </w:r>
+    </w:p>
+    <w:p>
+      <w:pPr>
+        <w:pStyle w:val="ListParagraph"/>
+        <w:numPr>
+          <w:ilvl w:val="1"/>
+          <w:numId w:val="7"/>
+        </w:numPr>
+        <w:spacing w:line="240" w:lineRule="auto"/>
+      </w:pPr>
+      <w:proofErr w:type="spellStart"/>
+      <w:r>
+        <w:t>Plot_data</w:t>
+      </w:r>
+      <w:proofErr w:type="spellEnd"/>
+    </w:p>
+    <w:p>
+      <w:pPr>
+        <w:pStyle w:val="ListParagraph"/>
+        <w:numPr>
+          <w:ilvl w:val="2"/>
+          <w:numId w:val="7"/>
+        </w:numPr>
+        <w:spacing w:line="240" w:lineRule="auto"/>
+      </w:pPr>
+      <w:r>
+        <w:t xml:space="preserve">Iterates over the top </w:t>
+      </w:r>
+      <w:proofErr w:type="gramStart"/>
+      <w:r>
+        <w:t>ten word</w:t>
+      </w:r>
+      <w:proofErr w:type="gramEnd"/>
       <w:r>
         <w:t xml:space="preserve"> </w:t>
       </w:r>
-      <w:r>
-        <w:t>and saves a picture in your file directory.</w:t>
-      </w:r>
-    </w:p>
-    <w:p>
-      <w:pPr>
-        <w:pStyle w:val="ListParagraph"/>
-        <w:numPr>
-          <w:ilvl w:val="1"/>
-          <w:numId w:val="2"/>
-        </w:numPr>
-        <w:spacing w:line="240" w:lineRule="auto"/>
-      </w:pPr>
-      <w:r>
-        <w:t>barh_chart(filename)</w:t>
-      </w:r>
-    </w:p>
-    <w:p>
-      <w:pPr>
-        <w:pStyle w:val="ListParagraph"/>
-        <w:numPr>
-          <w:ilvl w:val="2"/>
-          <w:numId w:val="2"/>
-        </w:numPr>
-        <w:spacing w:line="240" w:lineRule="auto"/>
-      </w:pPr>
-      <w:r>
-        <w:t>Creates and displays a horizontal bar</w:t>
-      </w:r>
-      <w:r>
-        <w:t xml:space="preserve"> </w:t>
-      </w:r>
-      <w:r>
-        <w:t xml:space="preserve">graph for </w:t>
-      </w:r>
-      <w:r>
-        <w:t>genreCount.</w:t>
-      </w:r>
-    </w:p>
-    <w:p>
-      <w:pPr>
-        <w:pStyle w:val="ListParagraph"/>
-        <w:numPr>
-          <w:ilvl w:val="2"/>
-          <w:numId w:val="2"/>
-        </w:numPr>
-        <w:spacing w:line="240" w:lineRule="auto"/>
-      </w:pPr>
-      <w:r>
-        <w:t xml:space="preserve">Inputs: a filename </w:t>
-      </w:r>
-      <w:r>
-        <w:t>for a text file in</w:t>
-      </w:r>
-      <w:r>
-        <w:t xml:space="preserve"> JSON format to pull data from to generate a graph.</w:t>
-      </w:r>
-    </w:p>
-    <w:p>
-      <w:pPr>
-        <w:pStyle w:val="ListParagraph"/>
-        <w:numPr>
-          <w:ilvl w:val="2"/>
-          <w:numId w:val="2"/>
-        </w:numPr>
-        <w:spacing w:line="240" w:lineRule="auto"/>
-      </w:pPr>
-      <w:r>
-        <w:t>Outputs: displays the graph within the program</w:t>
-      </w:r>
-      <w:r>
-        <w:t xml:space="preserve"> </w:t>
-      </w:r>
-      <w:r>
-        <w:t>and saves a picture in your file directory.</w:t>
-      </w:r>
-    </w:p>
-    <w:p>
-      <w:pPr>
-        <w:pStyle w:val="ListParagraph"/>
-        <w:numPr>
-          <w:ilvl w:val="1"/>
-          <w:numId w:val="2"/>
-        </w:numPr>
-        <w:spacing w:line="240" w:lineRule="auto"/>
-      </w:pPr>
-      <w:r>
-        <w:t>pie_chart(filename)</w:t>
-      </w:r>
-    </w:p>
-    <w:p>
-      <w:pPr>
-        <w:pStyle w:val="ListParagraph"/>
-        <w:numPr>
-          <w:ilvl w:val="2"/>
-          <w:numId w:val="2"/>
-        </w:numPr>
-        <w:spacing w:line="240" w:lineRule="auto"/>
-      </w:pPr>
-      <w:r>
-        <w:t>Creates and displays a pie chart for artistCount.</w:t>
-      </w:r>
-    </w:p>
-    <w:p>
-      <w:pPr>
-        <w:pStyle w:val="ListParagraph"/>
-        <w:numPr>
-          <w:ilvl w:val="2"/>
-          <w:numId w:val="2"/>
-        </w:numPr>
-        <w:spacing w:line="240" w:lineRule="auto"/>
-      </w:pPr>
-      <w:r>
-        <w:t>Inputs: a filename</w:t>
-      </w:r>
-      <w:r>
-        <w:t xml:space="preserve"> for a text file in JSON format to pull data from to generate a graph.</w:t>
-      </w:r>
-    </w:p>
-    <w:p>
-      <w:pPr>
-        <w:pStyle w:val="ListParagraph"/>
-        <w:numPr>
-          <w:ilvl w:val="2"/>
-          <w:numId w:val="2"/>
-        </w:numPr>
-        <w:spacing w:line="240" w:lineRule="auto"/>
-      </w:pPr>
-      <w:r>
-        <w:t>Outputs: displays the graph within the program and saves a picture in your file directory.</w:t>
-      </w:r>
-    </w:p>
-    <w:p>
-      <w:pPr>
-        <w:pStyle w:val="ListParagraph"/>
-        <w:numPr>
-          <w:ilvl w:val="0"/>
-          <w:numId w:val="2"/>
-        </w:numPr>
-        <w:spacing w:line="240" w:lineRule="auto"/>
-      </w:pPr>
-      <w:r>
-        <w:t>Main_file1</w:t>
-      </w:r>
-    </w:p>
-    <w:p>
-      <w:pPr>
-        <w:pStyle w:val="ListParagraph"/>
-        <w:numPr>
-          <w:ilvl w:val="1"/>
-          <w:numId w:val="2"/>
-        </w:numPr>
-        <w:spacing w:line="240" w:lineRule="auto"/>
-      </w:pPr>
-      <w:r>
-        <w:t>Main3()</w:t>
-      </w:r>
-    </w:p>
-    <w:p>
-      <w:pPr>
-        <w:pStyle w:val="ListParagraph"/>
-        <w:numPr>
-          <w:ilvl w:val="2"/>
-          <w:numId w:val="2"/>
-        </w:numPr>
-        <w:spacing w:line="240" w:lineRule="auto"/>
-      </w:pPr>
-      <w:r>
-        <w:t>Runs imported main statements from the Genius API and Spotify API files.</w:t>
-      </w:r>
-    </w:p>
-    <w:p>
-      <w:pPr>
-        <w:pStyle w:val="ListParagraph"/>
-        <w:numPr>
-          <w:ilvl w:val="2"/>
-          <w:numId w:val="2"/>
-        </w:numPr>
-        <w:spacing w:line="240" w:lineRule="auto"/>
-      </w:pPr>
-      <w:r>
-        <w:t>Inputs: None.</w:t>
-      </w:r>
-    </w:p>
-    <w:p>
-      <w:pPr>
-        <w:pStyle w:val="ListParagraph"/>
-        <w:numPr>
-          <w:ilvl w:val="2"/>
-          <w:numId w:val="2"/>
-        </w:numPr>
-        <w:spacing w:line="240" w:lineRule="auto"/>
-      </w:pPr>
-      <w:r>
-        <w:t xml:space="preserve">Outputs: </w:t>
-      </w:r>
-      <w:r>
-        <w:t>Database, tables.</w:t>
-      </w:r>
-    </w:p>
-    <w:p>
-      <w:pPr>
-        <w:pStyle w:val="ListParagraph"/>
-        <w:numPr>
-          <w:ilvl w:val="0"/>
-          <w:numId w:val="2"/>
-        </w:numPr>
-        <w:spacing w:line="240" w:lineRule="auto"/>
-      </w:pPr>
-      <w:r>
-        <w:t>Main_file2</w:t>
-      </w:r>
-    </w:p>
-    <w:p>
-      <w:pPr>
-        <w:pStyle w:val="ListParagraph"/>
-        <w:numPr>
-          <w:ilvl w:val="1"/>
-          <w:numId w:val="2"/>
-        </w:numPr>
-        <w:spacing w:line="240" w:lineRule="auto"/>
-      </w:pPr>
-      <w:r>
-        <w:t>Main4()</w:t>
-      </w:r>
-    </w:p>
-    <w:p>
-      <w:pPr>
-        <w:pStyle w:val="ListParagraph"/>
-        <w:numPr>
-          <w:ilvl w:val="2"/>
-          <w:numId w:val="2"/>
-        </w:numPr>
-        <w:spacing w:line="240" w:lineRule="auto"/>
-      </w:pPr>
-      <w:r>
-        <w:t>Runs</w:t>
-      </w:r>
-      <w:r>
-        <w:t xml:space="preserve"> imported main statements from Genius API and Spotify API files to create JSON files and visualizations.</w:t>
-      </w:r>
-    </w:p>
-    <w:p>
-      <w:pPr>
-        <w:pStyle w:val="ListParagraph"/>
-        <w:numPr>
-          <w:ilvl w:val="2"/>
-          <w:numId w:val="2"/>
-        </w:numPr>
-        <w:spacing w:line="240" w:lineRule="auto"/>
-      </w:pPr>
-      <w:r>
-        <w:t>Inputs: None.</w:t>
-      </w:r>
-    </w:p>
-    <w:p>
-      <w:pPr>
-        <w:pStyle w:val="ListParagraph"/>
-        <w:numPr>
-          <w:ilvl w:val="2"/>
-          <w:numId w:val="2"/>
-        </w:numPr>
-        <w:spacing w:line="240" w:lineRule="auto"/>
-      </w:pPr>
-      <w:r>
-        <w:t>Outputs: Graphs and written files.</w:t>
+      <w:proofErr w:type="spellStart"/>
+      <w:r>
+        <w:t>json</w:t>
+      </w:r>
+      <w:proofErr w:type="spellEnd"/>
+      <w:r>
+        <w:t xml:space="preserve"> file to plot the relevant data </w:t>
       </w:r>
     </w:p>
     <w:p>
@@ -1868,7 +3600,6 @@
     </w:p>
     <w:p>
       <w:pPr>
-        <w:spacing w:line="240" w:lineRule="auto"/>
         <w:rPr>
           <w:b/>
           <w:bCs/>
@@ -1881,6 +3612,25 @@
           <w:bCs/>
           <w:u w:val="single"/>
         </w:rPr>
+        <w:br w:type="page"/>
+      </w:r>
+    </w:p>
+    <w:p>
+      <w:pPr>
+        <w:spacing w:line="240" w:lineRule="auto"/>
+        <w:rPr>
+          <w:b/>
+          <w:bCs/>
+          <w:u w:val="single"/>
+        </w:rPr>
+      </w:pPr>
+      <w:r>
+        <w:rPr>
+          <w:b/>
+          <w:bCs/>
+          <w:u w:val="single"/>
+        </w:rPr>
+        <w:lastRenderedPageBreak/>
         <w:t>Works Cited / Outside Resources Used</w:t>
       </w:r>
     </w:p>
@@ -1892,10 +3642,10 @@
         <w:tblLook w:val="04A0" w:firstRow="1" w:lastRow="0" w:firstColumn="1" w:lastColumn="0" w:noHBand="0" w:noVBand="1"/>
       </w:tblPr>
       <w:tblGrid>
-        <w:gridCol w:w="1880"/>
-        <w:gridCol w:w="2103"/>
-        <w:gridCol w:w="4912"/>
-        <w:gridCol w:w="2265"/>
+        <w:gridCol w:w="1703"/>
+        <w:gridCol w:w="1997"/>
+        <w:gridCol w:w="5406"/>
+        <w:gridCol w:w="2054"/>
       </w:tblGrid>
       <w:tr>
         <w:trPr>
@@ -1971,8 +3721,13 @@
           </w:tcPr>
           <w:p>
             <w:r>
-              <w:t>Learning to use Spotipy</w:t>
+              <w:t xml:space="preserve">Learning to use </w:t>
             </w:r>
+            <w:proofErr w:type="spellStart"/>
+            <w:r>
+              <w:t>Spotipy</w:t>
+            </w:r>
+            <w:proofErr w:type="spellEnd"/>
           </w:p>
         </w:tc>
         <w:tc>
@@ -2081,11 +3836,7 @@
           </w:tcPr>
           <w:p>
             <w:r>
-              <w:t xml:space="preserve">Yes – helped me understand the structure of my API </w:t>
-            </w:r>
-            <w:r>
-              <w:lastRenderedPageBreak/>
-              <w:t>pulls so I could extract data.</w:t>
+              <w:t>Yes – helped me understand the structure of my API pulls so I could extract data.</w:t>
             </w:r>
           </w:p>
         </w:tc>
@@ -2100,7 +3851,6 @@
           </w:tcPr>
           <w:p>
             <w:r>
-              <w:lastRenderedPageBreak/>
               <w:t>11/20/22</w:t>
             </w:r>
           </w:p>
@@ -2110,8 +3860,13 @@
             <w:tcW w:w="2596" w:type="dxa"/>
           </w:tcPr>
           <w:p>
+            <w:proofErr w:type="spellStart"/>
             <w:r>
-              <w:t>Spotipy Documentation</w:t>
+              <w:t>Spotipy</w:t>
+            </w:r>
+            <w:proofErr w:type="spellEnd"/>
+            <w:r>
+              <w:t xml:space="preserve"> Documentation</w:t>
             </w:r>
           </w:p>
         </w:tc>
@@ -2153,7 +3908,11 @@
           <w:tcPr>
             <w:tcW w:w="2710" w:type="dxa"/>
           </w:tcPr>
-          <w:p/>
+          <w:p>
+            <w:r>
+              <w:t>11/20/22</w:t>
+            </w:r>
+          </w:p>
         </w:tc>
         <w:tc>
           <w:tcPr>
@@ -2169,7 +3928,11 @@
           <w:tcPr>
             <w:tcW w:w="2597" w:type="dxa"/>
           </w:tcPr>
-          <w:p/>
+          <w:p>
+            <w:r>
+              <w:t>https://docs.genius.com/#/getting-started-h1</w:t>
+            </w:r>
+          </w:p>
         </w:tc>
         <w:tc>
           <w:tcPr>
@@ -2190,7 +3953,11 @@
           <w:tcPr>
             <w:tcW w:w="2710" w:type="dxa"/>
           </w:tcPr>
-          <w:p/>
+          <w:p>
+            <w:r>
+              <w:t>11/20/22</w:t>
+            </w:r>
+          </w:p>
         </w:tc>
         <w:tc>
           <w:tcPr>
@@ -2206,7 +3973,11 @@
           <w:tcPr>
             <w:tcW w:w="2597" w:type="dxa"/>
           </w:tcPr>
-          <w:p/>
+          <w:p>
+            <w:r>
+              <w:t>https://lyricsgenius.readthedocs.io/en/master/index.html</w:t>
+            </w:r>
+          </w:p>
         </w:tc>
         <w:tc>
           <w:tcPr>
@@ -2419,7 +4190,7 @@
   <w:abstractNum w:abstractNumId="0" w15:restartNumberingAfterBreak="0">
     <w:nsid w:val="16381BDA"/>
     <w:multiLevelType w:val="hybridMultilevel"/>
-    <w:tmpl w:val="65F0280A"/>
+    <w:tmpl w:val="082E4950"/>
     <w:lvl w:ilvl="0" w:tplc="0AC80276">
       <w:start w:val="1"/>
       <w:numFmt w:val="decimal"/>
@@ -2456,16 +4227,16 @@
         <w:rFonts w:ascii="Wingdings" w:hAnsi="Wingdings" w:hint="default"/>
       </w:rPr>
     </w:lvl>
-    <w:lvl w:ilvl="3" w:tplc="04090001" w:tentative="1">
-      <w:start w:val="1"/>
-      <w:numFmt w:val="bullet"/>
-      <w:lvlText w:val=""/>
+    <w:lvl w:ilvl="3" w:tplc="FFCAB784">
+      <w:start w:val="1"/>
+      <w:numFmt w:val="decimal"/>
+      <w:lvlText w:val="%4."/>
       <w:lvlJc w:val="left"/>
       <w:pPr>
         <w:ind w:left="2880" w:hanging="360"/>
       </w:pPr>
       <w:rPr>
-        <w:rFonts w:ascii="Symbol" w:hAnsi="Symbol" w:hint="default"/>
+        <w:rFonts w:hint="default"/>
       </w:rPr>
     </w:lvl>
     <w:lvl w:ilvl="4" w:tplc="04090003" w:tentative="1">
@@ -2972,6 +4743,119 @@
       <w:pPr>
         <w:ind w:left="6480" w:hanging="180"/>
       </w:pPr>
+    </w:lvl>
+  </w:abstractNum>
+  <w:abstractNum w:abstractNumId="6" w15:restartNumberingAfterBreak="0">
+    <w:nsid w:val="7E106DBF"/>
+    <w:multiLevelType w:val="hybridMultilevel"/>
+    <w:tmpl w:val="082E4950"/>
+    <w:lvl w:ilvl="0" w:tplc="FFFFFFFF">
+      <w:start w:val="1"/>
+      <w:numFmt w:val="decimal"/>
+      <w:lvlText w:val="%1.)"/>
+      <w:lvlJc w:val="left"/>
+      <w:pPr>
+        <w:ind w:left="720" w:hanging="360"/>
+      </w:pPr>
+      <w:rPr>
+        <w:rFonts w:hint="default"/>
+      </w:rPr>
+    </w:lvl>
+    <w:lvl w:ilvl="1" w:tplc="FFFFFFFF">
+      <w:start w:val="1"/>
+      <w:numFmt w:val="bullet"/>
+      <w:lvlText w:val="o"/>
+      <w:lvlJc w:val="left"/>
+      <w:pPr>
+        <w:ind w:left="1440" w:hanging="360"/>
+      </w:pPr>
+      <w:rPr>
+        <w:rFonts w:ascii="Courier New" w:hAnsi="Courier New" w:cs="Courier New" w:hint="default"/>
+      </w:rPr>
+    </w:lvl>
+    <w:lvl w:ilvl="2" w:tplc="FFFFFFFF">
+      <w:start w:val="1"/>
+      <w:numFmt w:val="bullet"/>
+      <w:lvlText w:val=""/>
+      <w:lvlJc w:val="left"/>
+      <w:pPr>
+        <w:ind w:left="2160" w:hanging="360"/>
+      </w:pPr>
+      <w:rPr>
+        <w:rFonts w:ascii="Wingdings" w:hAnsi="Wingdings" w:hint="default"/>
+      </w:rPr>
+    </w:lvl>
+    <w:lvl w:ilvl="3" w:tplc="FFFFFFFF">
+      <w:start w:val="1"/>
+      <w:numFmt w:val="decimal"/>
+      <w:lvlText w:val="%4."/>
+      <w:lvlJc w:val="left"/>
+      <w:pPr>
+        <w:ind w:left="2880" w:hanging="360"/>
+      </w:pPr>
+      <w:rPr>
+        <w:rFonts w:hint="default"/>
+      </w:rPr>
+    </w:lvl>
+    <w:lvl w:ilvl="4" w:tplc="FFFFFFFF" w:tentative="1">
+      <w:start w:val="1"/>
+      <w:numFmt w:val="bullet"/>
+      <w:lvlText w:val="o"/>
+      <w:lvlJc w:val="left"/>
+      <w:pPr>
+        <w:ind w:left="3600" w:hanging="360"/>
+      </w:pPr>
+      <w:rPr>
+        <w:rFonts w:ascii="Courier New" w:hAnsi="Courier New" w:cs="Courier New" w:hint="default"/>
+      </w:rPr>
+    </w:lvl>
+    <w:lvl w:ilvl="5" w:tplc="FFFFFFFF" w:tentative="1">
+      <w:start w:val="1"/>
+      <w:numFmt w:val="bullet"/>
+      <w:lvlText w:val=""/>
+      <w:lvlJc w:val="left"/>
+      <w:pPr>
+        <w:ind w:left="4320" w:hanging="360"/>
+      </w:pPr>
+      <w:rPr>
+        <w:rFonts w:ascii="Wingdings" w:hAnsi="Wingdings" w:hint="default"/>
+      </w:rPr>
+    </w:lvl>
+    <w:lvl w:ilvl="6" w:tplc="FFFFFFFF" w:tentative="1">
+      <w:start w:val="1"/>
+      <w:numFmt w:val="bullet"/>
+      <w:lvlText w:val=""/>
+      <w:lvlJc w:val="left"/>
+      <w:pPr>
+        <w:ind w:left="5040" w:hanging="360"/>
+      </w:pPr>
+      <w:rPr>
+        <w:rFonts w:ascii="Symbol" w:hAnsi="Symbol" w:hint="default"/>
+      </w:rPr>
+    </w:lvl>
+    <w:lvl w:ilvl="7" w:tplc="FFFFFFFF" w:tentative="1">
+      <w:start w:val="1"/>
+      <w:numFmt w:val="bullet"/>
+      <w:lvlText w:val="o"/>
+      <w:lvlJc w:val="left"/>
+      <w:pPr>
+        <w:ind w:left="5760" w:hanging="360"/>
+      </w:pPr>
+      <w:rPr>
+        <w:rFonts w:ascii="Courier New" w:hAnsi="Courier New" w:cs="Courier New" w:hint="default"/>
+      </w:rPr>
+    </w:lvl>
+    <w:lvl w:ilvl="8" w:tplc="FFFFFFFF" w:tentative="1">
+      <w:start w:val="1"/>
+      <w:numFmt w:val="bullet"/>
+      <w:lvlText w:val=""/>
+      <w:lvlJc w:val="left"/>
+      <w:pPr>
+        <w:ind w:left="6480" w:hanging="360"/>
+      </w:pPr>
+      <w:rPr>
+        <w:rFonts w:ascii="Wingdings" w:hAnsi="Wingdings" w:hint="default"/>
+      </w:rPr>
     </w:lvl>
   </w:abstractNum>
   <w:num w:numId="1" w16cid:durableId="1972637809">
@@ -2991,6 +4875,9 @@
   </w:num>
   <w:num w:numId="6" w16cid:durableId="663750905">
     <w:abstractNumId w:val="1"/>
+  </w:num>
+  <w:num w:numId="7" w16cid:durableId="2005359411">
+    <w:abstractNumId w:val="6"/>
   </w:num>
 </w:numbering>
 </file>

</xml_diff>

<commit_message>
Final run post presentation, committing and submitting. Good work team!
</commit_message>
<xml_diff>
--- a/FinalProjectReport.docx
+++ b/FinalProjectReport.docx
@@ -200,15 +200,7 @@
         <w:t xml:space="preserve">100 items proved to be difficult, as the set we were trying to examine changed regularly and revealed </w:t>
       </w:r>
       <w:r>
-        <w:t xml:space="preserve">new issues. If I were to go back and change our project, it would have been collecting data every week on the Top 100 and storing that into a database – but that would get a bit large </w:t>
-      </w:r>
-      <w:proofErr w:type="gramStart"/>
-      <w:r>
-        <w:t>pretty quickly</w:t>
-      </w:r>
-      <w:proofErr w:type="gramEnd"/>
-      <w:r>
-        <w:t>.</w:t>
+        <w:t>new issues. If I were to go back and change our project, it would have been collecting data every week on the Top 100 and storing that into a database – but that would get a bit large pretty quickly.</w:t>
       </w:r>
     </w:p>
     <w:p>
@@ -247,15 +239,7 @@
       </w:pPr>
       <w:r>
         <w:tab/>
-        <w:t xml:space="preserve">With the Genius Lyrics API, the root Genius API does not allow its users to pull lyrics directly from its database claiming that the lyrics are proprietary information. Fortunately, there is a </w:t>
-      </w:r>
-      <w:proofErr w:type="spellStart"/>
-      <w:r>
-        <w:t>lyricsgenius</w:t>
-      </w:r>
-      <w:proofErr w:type="spellEnd"/>
-      <w:r>
-        <w:t xml:space="preserve"> package that uses the Genius Lyrics API to search the song based on song name and artist and then auto screen scrapes the lyrics. This allowed us to search songs in the top 100 and then return a full lyric string. </w:t>
+        <w:t xml:space="preserve">With the Genius Lyrics API, the root Genius API does not allow its users to pull lyrics directly from its database claiming that the lyrics are proprietary information. Fortunately, there is a lyricsgenius package that uses the Genius Lyrics API to search the song based on song name and artist and then auto screen scrapes the lyrics. This allowed us to search songs in the top 100 and then return a full lyric string. </w:t>
       </w:r>
     </w:p>
     <w:p>
@@ -273,15 +257,7 @@
         <w:t>100 didn’t contain any of the top 10 words so it was difficult to make any meaningful calculations.</w:t>
       </w:r>
       <w:r>
-        <w:t xml:space="preserve"> On top of this, we also tried to construct our code in a way that the Spotify API code would pull </w:t>
-      </w:r>
-      <w:proofErr w:type="gramStart"/>
-      <w:r>
-        <w:t>all of</w:t>
-      </w:r>
-      <w:proofErr w:type="gramEnd"/>
-      <w:r>
-        <w:t xml:space="preserve"> the data and then the Genius code would do word counts for 25 songs at a time. This created issues because the top ten words were different as each group of 25 songs got added to the database. These issues required us to pivot how we were collecting and processing the data. </w:t>
+        <w:t xml:space="preserve"> On top of this, we also tried to construct our code in a way that the Spotify API code would pull all of the data and then the Genius code would do word counts for 25 songs at a time. This created issues because the top ten words were different as each group of 25 songs got added to the database. These issues required us to pivot how we were collecting and processing the data. </w:t>
       </w:r>
     </w:p>
     <w:p>
@@ -296,31 +272,7 @@
         <w:t xml:space="preserve">Our initial change was to construct our code in a way that would allow us to run our programs simultaneously for each 25 songs. The Spotify API would run and collect 25 songs and then the Genius API would use the artist and song information from the newly constructed database to conduct a search for the lyrics of each song, process the lyrics by </w:t>
       </w:r>
       <w:r>
-        <w:t xml:space="preserve">cleaning and counting, and then ultimately processing a list of the 10 ten words for each song. The Genius program then constructed a word index for the top ten words across all 100 songs resulting in a table of over 340 items, and then a word to song relation table which was a many to many </w:t>
-      </w:r>
-      <w:proofErr w:type="gramStart"/>
-      <w:r>
-        <w:t>relationship</w:t>
-      </w:r>
-      <w:proofErr w:type="gramEnd"/>
-      <w:r>
-        <w:t xml:space="preserve"> with the song rank, </w:t>
-      </w:r>
-      <w:proofErr w:type="spellStart"/>
-      <w:r>
-        <w:t>workd</w:t>
-      </w:r>
-      <w:proofErr w:type="spellEnd"/>
-      <w:r>
-        <w:t xml:space="preserve"> id, and count for each word as seen in that particular song. Coding these tables posed many hurdles because keeping track of the word index and the song rank required some dictionary </w:t>
-      </w:r>
-      <w:proofErr w:type="gramStart"/>
-      <w:r>
-        <w:t>magic</w:t>
-      </w:r>
-      <w:proofErr w:type="gramEnd"/>
-      <w:r>
-        <w:t xml:space="preserve"> we didn’t know we could do. </w:t>
+        <w:t xml:space="preserve">cleaning and counting, and then ultimately processing a list of the 10 ten words for each song. The Genius program then constructed a word index for the top ten words across all 100 songs resulting in a table of over 340 items, and then a word to song relation table which was a many to many relationship with the song rank, word id, and count for each word as seen in that particular song. Coding these tables posed many hurdles because keeping track of the word index and the song rank required some dictionary magic we didn’t know we could do. </w:t>
       </w:r>
     </w:p>
     <w:p>
@@ -329,31 +281,17 @@
       </w:pPr>
       <w:r>
         <w:tab/>
-        <w:t xml:space="preserve">The last minor issue was that in some cases, the Lyrics Genius </w:t>
-      </w:r>
-      <w:proofErr w:type="spellStart"/>
-      <w:r>
-        <w:t>Api</w:t>
-      </w:r>
-      <w:proofErr w:type="spellEnd"/>
-      <w:r>
-        <w:t xml:space="preserve"> would not be able to find the lyrics for a song in the top 100. This mostly happened for Christmas music; the API call would time out on these specific songs in most cases. This required an </w:t>
-      </w:r>
-      <w:proofErr w:type="spellStart"/>
-      <w:proofErr w:type="gramStart"/>
-      <w:r>
-        <w:t>except</w:t>
-      </w:r>
-      <w:proofErr w:type="spellEnd"/>
-      <w:r>
-        <w:t>:</w:t>
-      </w:r>
-      <w:proofErr w:type="gramEnd"/>
-      <w:r>
-        <w:t xml:space="preserve"> skip clause in the lyrics search function. My hypothesis was that these songs may be getting hit with a higher volume of lyric searching due to the holidays. </w:t>
-      </w:r>
-    </w:p>
-    <w:p>
+        <w:t xml:space="preserve">The last minor issue was that in some cases, the Lyrics Genius Api would not be able to find the lyrics for a song in the top 100. This mostly happened for Christmas music; the API call would time out on these specific songs in most cases. This required an except: skip clause in the lyrics search function. My hypothesis was that these songs may be getting hit with a higher volume of lyric searching due to the holidays. </w:t>
+      </w:r>
+    </w:p>
+    <w:p>
+      <w:pPr>
+        <w:rPr>
+          <w:b/>
+          <w:bCs/>
+          <w:u w:val="single"/>
+        </w:rPr>
+      </w:pPr>
       <w:r>
         <w:rPr>
           <w:b/>
@@ -364,6 +302,94 @@
       </w:r>
     </w:p>
     <w:p>
+      <w:r>
+        <w:t xml:space="preserve">Our </w:t>
+      </w:r>
+      <w:r>
+        <w:t xml:space="preserve">written </w:t>
+      </w:r>
+      <w:r>
+        <w:t xml:space="preserve">file </w:t>
+      </w:r>
+      <w:r>
+        <w:t xml:space="preserve">calculation </w:t>
+      </w:r>
+      <w:r>
+        <w:t>strings</w:t>
+      </w:r>
+      <w:r>
+        <w:t xml:space="preserve"> (these are in the same order as the graphs)</w:t>
+      </w:r>
+      <w:r>
+        <w:t>:</w:t>
+      </w:r>
+    </w:p>
+    <w:p>
+      <w:r>
+        <w:rPr>
+          <w:b/>
+          <w:bCs/>
+        </w:rPr>
+        <w:t>genre</w:t>
+      </w:r>
+      <w:r>
+        <w:rPr>
+          <w:b/>
+          <w:bCs/>
+        </w:rPr>
+        <w:t>Count.json</w:t>
+      </w:r>
+      <w:r>
+        <w:t xml:space="preserve">: </w:t>
+      </w:r>
+      <w:r>
+        <w:t>{"pop": 34, "hip hop": 25, "afrofuturism": 1, "big room": 1, "canadian contemporary r&amp;b": 1, "country": 17, "rap": 5, "rock": 2, "reggaeton": 1, "escape room": 1, "adult standards": 2, "indie": 2, "black americana": 1, "australian dance": 1, "gen z singer-songwriter": 2, "none": 1, "afro r&amp;b": 1, "nueva musica mexicana": 1, "afro dancehall": 1}</w:t>
+      </w:r>
+    </w:p>
+    <w:p>
+      <w:r>
+        <w:rPr>
+          <w:b/>
+          <w:bCs/>
+        </w:rPr>
+        <w:t>artistCount.json:</w:t>
+      </w:r>
+      <w:r>
+        <w:t xml:space="preserve"> </w:t>
+      </w:r>
+      <w:r>
+        <w:t>{"Taylor Swift": 16, "Drake": 16, "Sam Smith": 1, "Steve Lacy": 1, "Harry Styles": 2, "David Guetta": 1, "Rihanna": 1, "Nicki Minaj": 1, "The Weeknd": 1, "Morgan Wallen": 2, "Post Malone": 1, "Chris Brown": 1, "Doja Cat": 1, "Zach Bryan": 1, "Beyonc\u00e9": 1, "OneRepublic": 1, "Mariah Carey": 1, "Nicky Youre": 1, "GloRilla": 1, "Future": 1, "Cole Swindell": 1, "Bad Bunny": 1, "Luke Combs": 2, "Lizzo": 1, "Meghan Trainor": 1, "Brenda Lee": 1, "JVKE": 1, "Kane Brown": 1, "Sia": 1, "Elton John": 1, "Lil Uzi Vert": 1, "Bobby Helms": 1, "HARDY": 1, "Thomas Rhett": 1, "Bailey Zimmerman": 2, "SZA": 1, "Stephen Sanchez": 1, "Quavo": 1, "Jordan Davis": 1, "Jax": 1, "Jelly Roll": 1, "Lil Nas X": 1, "Jackson Dean": 1, "d4vd": 1, "Armani White": 1, "Joji": 1, "Nate Smith": 1, "Tems": 1, "Lil Baby": 4, "Grupo Frontera": 1, "Rema": 1, "Brent Faiyaz": 1, "Luke Bryan": 1, "Lainey Wilson": 1, "Oliver Tree": 1, "Ingrid Andress": 1, "Gabby Barrett": 1, "Rod Wave": 1, "Manuel Turizo": 1, "Burna Boy": 1, "21 Savage": 1, "Diddy": 1, "Lewis Capaldi": 1}</w:t>
+      </w:r>
+    </w:p>
+    <w:p>
+      <w:r>
+        <w:rPr>
+          <w:b/>
+          <w:bCs/>
+        </w:rPr>
+        <w:t xml:space="preserve">scoreAverage.json: </w:t>
+      </w:r>
+      <w:r>
+        <w:t>{"Danceability": 0.639, "Energy": 0.585, "Speechiness": 0.111, "Valence": 0.406}</w:t>
+      </w:r>
+    </w:p>
+    <w:p>
+      <w:r>
+        <w:rPr>
+          <w:b/>
+          <w:bCs/>
+        </w:rPr>
+        <w:t>top_ten.json</w:t>
+      </w:r>
+      <w:r>
+        <w:t xml:space="preserve">: </w:t>
+      </w:r>
+      <w:r>
+        <w:t>[["my", 492], ["yeah", 245], ["like", 232], ["up", 228], ["all", 163], ["don't", 155], ["your", 142], ["know", 131], ["no", 130], ["ain't", 121]]</w:t>
+      </w:r>
+    </w:p>
+    <w:p/>
+    <w:p>
       <w:pPr>
         <w:spacing w:line="240" w:lineRule="auto"/>
       </w:pPr>
@@ -376,15 +402,7 @@
         <w:spacing w:line="240" w:lineRule="auto"/>
       </w:pPr>
       <w:r>
-        <w:t xml:space="preserve">I calculated the count of genres (with pop, rock, country, rap, hip hop, </w:t>
-      </w:r>
-      <w:proofErr w:type="spellStart"/>
-      <w:r>
-        <w:t>r&amp;b</w:t>
-      </w:r>
-      <w:proofErr w:type="spellEnd"/>
-      <w:r>
-        <w:t xml:space="preserve">, dance, and </w:t>
+        <w:t xml:space="preserve">I calculated the count of genres (with pop, rock, country, rap, hip hop, r&amp;b, dance, and </w:t>
       </w:r>
       <w:r>
         <w:t>indie as</w:t>
@@ -410,6 +428,7 @@
         <w:rPr>
           <w:noProof/>
         </w:rPr>
+        <w:lastRenderedPageBreak/>
         <w:drawing>
           <wp:inline distT="0" distB="0" distL="0" distR="0" wp14:anchorId="45B212A5" wp14:editId="3075D8C1">
             <wp:extent cx="6301413" cy="3276600"/>
@@ -533,15 +552,7 @@
         <w:t xml:space="preserve">metrics that Spotify uses to categorize their tracks, most likely for their search algorithms: </w:t>
       </w:r>
       <w:r>
-        <w:t xml:space="preserve">danceability, energy, </w:t>
-      </w:r>
-      <w:proofErr w:type="spellStart"/>
-      <w:r>
-        <w:t>speechiness</w:t>
-      </w:r>
-      <w:proofErr w:type="spellEnd"/>
-      <w:r>
-        <w:t>, and valence. Danceability is an aggregate score of several categories including temp</w:t>
+        <w:t>danceability, energy, speechiness, and valence. Danceability is an aggregate score of several categories including temp</w:t>
       </w:r>
       <w:r>
         <w:t>o and beats per minute</w:t>
@@ -556,15 +567,7 @@
         <w:t xml:space="preserve"> Energy is another combined score that generally describes the level of noise, the perceived speed, and the</w:t>
       </w:r>
       <w:r>
-        <w:t xml:space="preserve"> feeling of ‘energy’ from a track, scored similarly as danceability. </w:t>
-      </w:r>
-      <w:proofErr w:type="spellStart"/>
-      <w:r>
-        <w:t>Speechiness</w:t>
-      </w:r>
-      <w:proofErr w:type="spellEnd"/>
-      <w:r>
-        <w:t xml:space="preserve"> is the </w:t>
+        <w:t xml:space="preserve"> feeling of ‘energy’ from a track, scored similarly as danceability. Speechiness is the </w:t>
       </w:r>
       <w:r>
         <w:t>number</w:t>
@@ -665,23 +668,7 @@
         <w:spacing w:line="240" w:lineRule="auto"/>
       </w:pPr>
       <w:r>
-        <w:t xml:space="preserve">It was difficult to come to a conclusion for what data to plot for the Genius API, </w:t>
-      </w:r>
-      <w:proofErr w:type="gramStart"/>
-      <w:r>
-        <w:t>We</w:t>
-      </w:r>
-      <w:proofErr w:type="gramEnd"/>
-      <w:r>
-        <w:t xml:space="preserve"> knew what we wanted to find but the process of getting there had many hurdles. We ultimately decided to calculate the top ten words across the entire dataset. </w:t>
-      </w:r>
-      <w:proofErr w:type="gramStart"/>
-      <w:r>
-        <w:t>Unfortunately</w:t>
-      </w:r>
-      <w:proofErr w:type="gramEnd"/>
-      <w:r>
-        <w:t xml:space="preserve"> this information didn’t tell us much about the data we collected. But there’s a pretty chart to explain how this information is expressed. </w:t>
+        <w:t xml:space="preserve">It was difficult to come to a conclusion for what data to plot for the Genius API, We knew what we wanted to find but the process of getting there had many hurdles. We ultimately decided to calculate the top ten words across the entire dataset. Unfortunately this information didn’t tell us much about the data we collected. But there’s a pretty chart to explain how this information is expressed. </w:t>
       </w:r>
     </w:p>
     <w:p>
@@ -740,15 +727,7 @@
         <w:spacing w:line="240" w:lineRule="auto"/>
       </w:pPr>
       <w:r>
-        <w:t xml:space="preserve">As shown, my was the most popular word expressed in all of the songs within a top </w:t>
-      </w:r>
-      <w:proofErr w:type="gramStart"/>
-      <w:r>
-        <w:t>10 word</w:t>
-      </w:r>
-      <w:proofErr w:type="gramEnd"/>
-      <w:r>
-        <w:t xml:space="preserve"> subset of each song and was used 495 times within 100 songs. </w:t>
+        <w:t xml:space="preserve">As shown, my was the most popular word expressed in all of the songs within a top 10 word subset of each song and was used 495 times within 100 songs. </w:t>
       </w:r>
     </w:p>
     <w:p>
@@ -784,23 +763,10 @@
         <w:spacing w:line="240" w:lineRule="auto"/>
       </w:pPr>
       <w:r>
-        <w:t xml:space="preserve">The Billboard Hot 100 tends to favor songs that favor song metrics in this order: danceability, energy, valence, and </w:t>
-      </w:r>
-      <w:proofErr w:type="spellStart"/>
-      <w:r>
-        <w:t>speechiness</w:t>
-      </w:r>
-      <w:proofErr w:type="spellEnd"/>
-      <w:r>
-        <w:t xml:space="preserve">. </w:t>
-      </w:r>
-      <w:proofErr w:type="spellStart"/>
-      <w:r>
-        <w:t>Speechiness</w:t>
-      </w:r>
-      <w:proofErr w:type="spellEnd"/>
-      <w:r>
-        <w:t xml:space="preserve"> tends to run significantly lower than the other three metrics, so songs in the Top 100 seem to have minimal lyricism.</w:t>
+        <w:t xml:space="preserve">The Billboard Hot 100 tends to favor songs that favor song metrics in this order: danceability, energy, valence, and speechiness. </w:t>
+      </w:r>
+      <w:r>
+        <w:t>Speechiness tends to run significantly lower than the other three metrics, so songs in the Top 100 seem to have minimal lyricism.</w:t>
       </w:r>
       <w:r>
         <w:t xml:space="preserve"> Danceability and energy are similar, while danceability is higher, so the most popular songs tend to </w:t>
@@ -827,13 +793,8 @@
       </w:r>
       <w:r>
         <w:br/>
-        <w:t xml:space="preserve">The most important data point that can help us explain this lack of data is the mean </w:t>
-      </w:r>
-      <w:proofErr w:type="spellStart"/>
-      <w:r>
-        <w:t>speechiness</w:t>
-      </w:r>
-      <w:proofErr w:type="spellEnd"/>
+        <w:t>The most important data point that can help us explain this lack of data is the mean speechiness</w:t>
+      </w:r>
       <w:r>
         <w:t xml:space="preserve"> score</w:t>
       </w:r>
@@ -850,15 +811,7 @@
         <w:t>explanation</w:t>
       </w:r>
       <w:r>
-        <w:t xml:space="preserve"> of their audio feature metrics, songs usually range between a .3 and a .6 on the </w:t>
-      </w:r>
-      <w:proofErr w:type="spellStart"/>
-      <w:r>
-        <w:t>speechiness</w:t>
-      </w:r>
-      <w:proofErr w:type="spellEnd"/>
-      <w:r>
-        <w:t xml:space="preserve"> scale</w:t>
+        <w:t xml:space="preserve"> of their audio feature metrics, songs usually range between a .3 and a .6 on the speechiness scale</w:t>
       </w:r>
       <w:r>
         <w:t xml:space="preserve">. Anything below a .3 is considered dance music, anything above a .6 is probably spoken word, a podcast, or an audio book. </w:t>
@@ -903,13 +856,8 @@
         <w:spacing w:line="240" w:lineRule="auto"/>
       </w:pPr>
       <w:r>
-        <w:t xml:space="preserve">pip install </w:t>
-      </w:r>
-      <w:proofErr w:type="spellStart"/>
-      <w:r>
-        <w:t>lyricsgenius</w:t>
-      </w:r>
-      <w:proofErr w:type="spellEnd"/>
+        <w:t>pip install lyricsgenius</w:t>
+      </w:r>
     </w:p>
     <w:p>
       <w:pPr>
@@ -921,13 +869,8 @@
         <w:spacing w:line="240" w:lineRule="auto"/>
       </w:pPr>
       <w:r>
-        <w:t xml:space="preserve">pip install </w:t>
-      </w:r>
-      <w:proofErr w:type="spellStart"/>
-      <w:r>
-        <w:t>spotipy</w:t>
-      </w:r>
-      <w:proofErr w:type="spellEnd"/>
+        <w:t>pip install spotipy</w:t>
+      </w:r>
     </w:p>
     <w:p>
       <w:pPr>
@@ -937,23 +880,7 @@
         <w:t xml:space="preserve">This will enable you to use </w:t>
       </w:r>
       <w:r>
-        <w:t xml:space="preserve">the </w:t>
-      </w:r>
-      <w:proofErr w:type="spellStart"/>
-      <w:r>
-        <w:t>lyricsgenius</w:t>
-      </w:r>
-      <w:proofErr w:type="spellEnd"/>
-      <w:r>
-        <w:t xml:space="preserve"> and </w:t>
-      </w:r>
-      <w:proofErr w:type="spellStart"/>
-      <w:r>
-        <w:t>Spotipy</w:t>
-      </w:r>
-      <w:proofErr w:type="spellEnd"/>
-      <w:r>
-        <w:t xml:space="preserve"> modules. This was confirmed to be suitable by Holden</w:t>
+        <w:t>the lyricsgenius and Spotipy modules. This was confirmed to be suitable by Holden</w:t>
       </w:r>
       <w:r>
         <w:t xml:space="preserve"> in place of using the requests module, as they still require the generation of keys and processing of data.</w:t>
@@ -1150,22 +1077,9 @@
         </w:numPr>
         <w:spacing w:line="240" w:lineRule="auto"/>
       </w:pPr>
-      <w:proofErr w:type="spellStart"/>
       <w:r>
         <w:lastRenderedPageBreak/>
-        <w:t>artistIndex</w:t>
-      </w:r>
-      <w:proofErr w:type="spellEnd"/>
-      <w:r>
-        <w:t>(</w:t>
-      </w:r>
-      <w:proofErr w:type="spellStart"/>
-      <w:r>
-        <w:t>track_list</w:t>
-      </w:r>
-      <w:proofErr w:type="spellEnd"/>
-      <w:r>
-        <w:t>)</w:t>
+        <w:t>artistIndex(track_list)</w:t>
       </w:r>
     </w:p>
     <w:p>
@@ -1197,26 +1111,10 @@
         <w:t>Inputs:</w:t>
       </w:r>
       <w:r>
-        <w:t xml:space="preserve"> a “</w:t>
-      </w:r>
-      <w:proofErr w:type="spellStart"/>
-      <w:r>
-        <w:t>track_list</w:t>
-      </w:r>
-      <w:proofErr w:type="spellEnd"/>
-      <w:r>
-        <w:t>” item that is a</w:t>
-      </w:r>
-      <w:r>
-        <w:t xml:space="preserve"> dictionary object created from the </w:t>
-      </w:r>
-      <w:proofErr w:type="spellStart"/>
-      <w:r>
-        <w:t>Spotipy</w:t>
-      </w:r>
-      <w:proofErr w:type="spellEnd"/>
-      <w:r>
-        <w:t xml:space="preserve"> module by using a predetermined track ID for the Billboard Hot 100.</w:t>
+        <w:t xml:space="preserve"> a “track_list” item that is a</w:t>
+      </w:r>
+      <w:r>
+        <w:t xml:space="preserve"> dictionary object created from the Spotipy module by using a predetermined track ID for the Billboard Hot 100.</w:t>
       </w:r>
     </w:p>
     <w:p>
@@ -1241,31 +1139,11 @@
         </w:numPr>
         <w:spacing w:line="240" w:lineRule="auto"/>
       </w:pPr>
-      <w:proofErr w:type="spellStart"/>
-      <w:proofErr w:type="gramStart"/>
       <w:r>
         <w:t>genreIndex</w:t>
       </w:r>
-      <w:proofErr w:type="spellEnd"/>
-      <w:r>
-        <w:t>(</w:t>
-      </w:r>
-      <w:proofErr w:type="spellStart"/>
-      <w:proofErr w:type="gramEnd"/>
-      <w:r>
-        <w:t>track_list</w:t>
-      </w:r>
-      <w:proofErr w:type="spellEnd"/>
-      <w:r>
-        <w:t xml:space="preserve">, </w:t>
-      </w:r>
-      <w:proofErr w:type="spellStart"/>
-      <w:r>
-        <w:t>sp</w:t>
-      </w:r>
-      <w:proofErr w:type="spellEnd"/>
-      <w:r>
-        <w:t>)</w:t>
+      <w:r>
+        <w:t>(track_list, sp)</w:t>
       </w:r>
     </w:p>
     <w:p>
@@ -1291,50 +1169,10 @@
         <w:spacing w:line="240" w:lineRule="auto"/>
       </w:pPr>
       <w:r>
-        <w:t>Inputs: a “</w:t>
-      </w:r>
-      <w:proofErr w:type="spellStart"/>
-      <w:r>
-        <w:t>track_list</w:t>
-      </w:r>
-      <w:proofErr w:type="spellEnd"/>
-      <w:r>
-        <w:t xml:space="preserve">” item that is a dictionary object created from the </w:t>
-      </w:r>
-      <w:proofErr w:type="spellStart"/>
-      <w:r>
-        <w:t>Spotipy</w:t>
-      </w:r>
-      <w:proofErr w:type="spellEnd"/>
-      <w:r>
-        <w:t xml:space="preserve"> module by using a predetermined track ID for the Billboard Hot 100. Also, </w:t>
-      </w:r>
-      <w:r>
-        <w:t xml:space="preserve">a </w:t>
-      </w:r>
-      <w:proofErr w:type="spellStart"/>
-      <w:r>
-        <w:t>Spotipy</w:t>
-      </w:r>
-      <w:proofErr w:type="spellEnd"/>
-      <w:r>
-        <w:t xml:space="preserve"> object (“</w:t>
-      </w:r>
-      <w:proofErr w:type="spellStart"/>
-      <w:r>
-        <w:t>sp</w:t>
-      </w:r>
-      <w:proofErr w:type="spellEnd"/>
-      <w:r>
-        <w:t xml:space="preserve">”), an instance of the </w:t>
-      </w:r>
-      <w:proofErr w:type="spellStart"/>
-      <w:r>
-        <w:t>Spotipy</w:t>
-      </w:r>
-      <w:proofErr w:type="spellEnd"/>
-      <w:r>
-        <w:t xml:space="preserve"> module.</w:t>
+        <w:t xml:space="preserve">Inputs: a “track_list” item that is a dictionary object created from the Spotipy module by using a predetermined track ID for the Billboard Hot 100. Also, </w:t>
+      </w:r>
+      <w:r>
+        <w:t>a Spotipy object (“sp”), an instance of the Spotipy module.</w:t>
       </w:r>
     </w:p>
     <w:p>
@@ -1359,47 +1197,8 @@
         </w:numPr>
         <w:spacing w:line="240" w:lineRule="auto"/>
       </w:pPr>
-      <w:proofErr w:type="spellStart"/>
-      <w:proofErr w:type="gramStart"/>
-      <w:r>
-        <w:t>spotipyScouring</w:t>
-      </w:r>
-      <w:proofErr w:type="spellEnd"/>
-      <w:r>
-        <w:t>(</w:t>
-      </w:r>
-      <w:proofErr w:type="spellStart"/>
-      <w:proofErr w:type="gramEnd"/>
-      <w:r>
-        <w:t>track_list</w:t>
-      </w:r>
-      <w:proofErr w:type="spellEnd"/>
-      <w:r>
-        <w:t xml:space="preserve">, </w:t>
-      </w:r>
-      <w:proofErr w:type="spellStart"/>
-      <w:r>
-        <w:t>artist_index</w:t>
-      </w:r>
-      <w:proofErr w:type="spellEnd"/>
-      <w:r>
-        <w:t xml:space="preserve">, </w:t>
-      </w:r>
-      <w:proofErr w:type="spellStart"/>
-      <w:r>
-        <w:t>genre_index</w:t>
-      </w:r>
-      <w:proofErr w:type="spellEnd"/>
-      <w:r>
-        <w:t xml:space="preserve">, </w:t>
-      </w:r>
-      <w:proofErr w:type="spellStart"/>
-      <w:r>
-        <w:t>sp</w:t>
-      </w:r>
-      <w:proofErr w:type="spellEnd"/>
-      <w:r>
-        <w:t>)</w:t>
+      <w:r>
+        <w:t>spotipyScouring(track_list, artist_index, genre_index, sp)</w:t>
       </w:r>
     </w:p>
     <w:p>
@@ -1428,66 +1227,559 @@
         <w:spacing w:line="240" w:lineRule="auto"/>
       </w:pPr>
       <w:r>
-        <w:t xml:space="preserve">Inputs: The same above </w:t>
-      </w:r>
-      <w:proofErr w:type="spellStart"/>
-      <w:r>
-        <w:t>track_list</w:t>
-      </w:r>
-      <w:proofErr w:type="spellEnd"/>
-      <w:r>
-        <w:t xml:space="preserve"> dictionary, the previously generated </w:t>
-      </w:r>
-      <w:proofErr w:type="spellStart"/>
-      <w:r>
-        <w:t>artist_index</w:t>
-      </w:r>
-      <w:proofErr w:type="spellEnd"/>
-      <w:r>
-        <w:t xml:space="preserve"> dictionary, the previously generated</w:t>
+        <w:t>Inputs: The same above track_list dictionary, the previously generated artist_index dictionary, the previously generated</w:t>
+      </w:r>
+      <w:r>
+        <w:t xml:space="preserve"> genre_index dictionary, and a Spotipy module object</w:t>
+      </w:r>
+      <w:r>
+        <w:t xml:space="preserve"> (‘sp’).</w:t>
+      </w:r>
+    </w:p>
+    <w:p>
+      <w:pPr>
+        <w:pStyle w:val="ListParagraph"/>
+        <w:numPr>
+          <w:ilvl w:val="2"/>
+          <w:numId w:val="2"/>
+        </w:numPr>
+        <w:spacing w:line="240" w:lineRule="auto"/>
+      </w:pPr>
+      <w:r>
+        <w:t>Outputs: the same as described in the first statement.</w:t>
+      </w:r>
+    </w:p>
+    <w:p>
+      <w:pPr>
+        <w:pStyle w:val="ListParagraph"/>
+        <w:numPr>
+          <w:ilvl w:val="1"/>
+          <w:numId w:val="2"/>
+        </w:numPr>
+        <w:spacing w:line="240" w:lineRule="auto"/>
+      </w:pPr>
+      <w:r>
+        <w:t>createSongTable25(song_dict)</w:t>
+      </w:r>
+    </w:p>
+    <w:p>
+      <w:pPr>
+        <w:pStyle w:val="ListParagraph"/>
+        <w:numPr>
+          <w:ilvl w:val="2"/>
+          <w:numId w:val="2"/>
+        </w:numPr>
+        <w:spacing w:line="240" w:lineRule="auto"/>
+      </w:pPr>
+      <w:r>
+        <w:t>Creates a Top 100 song table.</w:t>
+      </w:r>
+    </w:p>
+    <w:p>
+      <w:pPr>
+        <w:pStyle w:val="ListParagraph"/>
+        <w:numPr>
+          <w:ilvl w:val="2"/>
+          <w:numId w:val="2"/>
+        </w:numPr>
+        <w:spacing w:line="240" w:lineRule="auto"/>
+      </w:pPr>
+      <w:r>
+        <w:t>Inputs: a dictionary, the output of spotipyScouring.</w:t>
+      </w:r>
+    </w:p>
+    <w:p>
+      <w:pPr>
+        <w:pStyle w:val="ListParagraph"/>
+        <w:numPr>
+          <w:ilvl w:val="2"/>
+          <w:numId w:val="2"/>
+        </w:numPr>
+        <w:spacing w:line="240" w:lineRule="auto"/>
+      </w:pPr>
+      <w:r>
+        <w:t>Outputs:</w:t>
+      </w:r>
+      <w:r>
+        <w:t xml:space="preserve"> creates a table or adds to a table, 25 items at a time.</w:t>
+      </w:r>
+    </w:p>
+    <w:p>
+      <w:pPr>
+        <w:pStyle w:val="ListParagraph"/>
+        <w:numPr>
+          <w:ilvl w:val="1"/>
+          <w:numId w:val="2"/>
+        </w:numPr>
+        <w:spacing w:line="240" w:lineRule="auto"/>
+      </w:pPr>
+      <w:r>
+        <w:t>createGenreTable25(genre_dict)</w:t>
+      </w:r>
+    </w:p>
+    <w:p>
+      <w:pPr>
+        <w:pStyle w:val="ListParagraph"/>
+        <w:numPr>
+          <w:ilvl w:val="2"/>
+          <w:numId w:val="2"/>
+        </w:numPr>
+        <w:spacing w:line="240" w:lineRule="auto"/>
+      </w:pPr>
+      <w:r>
+        <w:t>Creates a Genre Index table.</w:t>
+      </w:r>
+    </w:p>
+    <w:p>
+      <w:pPr>
+        <w:pStyle w:val="ListParagraph"/>
+        <w:numPr>
+          <w:ilvl w:val="2"/>
+          <w:numId w:val="2"/>
+        </w:numPr>
+        <w:spacing w:line="240" w:lineRule="auto"/>
+      </w:pPr>
+      <w:r>
+        <w:t>Inputs: a dictionary, the output of genreIndex.</w:t>
+      </w:r>
+    </w:p>
+    <w:p>
+      <w:pPr>
+        <w:pStyle w:val="ListParagraph"/>
+        <w:numPr>
+          <w:ilvl w:val="2"/>
+          <w:numId w:val="2"/>
+        </w:numPr>
+        <w:spacing w:line="240" w:lineRule="auto"/>
+      </w:pPr>
+      <w:r>
+        <w:t>Outputs: creates a table or adds to a table, 25 items at a time.</w:t>
+      </w:r>
+      <w:r>
+        <w:t xml:space="preserve"> Returns True if no items are left to be added.</w:t>
+      </w:r>
+    </w:p>
+    <w:p>
+      <w:pPr>
+        <w:pStyle w:val="ListParagraph"/>
+        <w:numPr>
+          <w:ilvl w:val="1"/>
+          <w:numId w:val="2"/>
+        </w:numPr>
+        <w:spacing w:line="240" w:lineRule="auto"/>
+      </w:pPr>
+      <w:r>
+        <w:t>createArtistTable25(artist_dict)</w:t>
+      </w:r>
+    </w:p>
+    <w:p>
+      <w:pPr>
+        <w:pStyle w:val="ListParagraph"/>
+        <w:numPr>
+          <w:ilvl w:val="2"/>
+          <w:numId w:val="2"/>
+        </w:numPr>
+        <w:spacing w:line="240" w:lineRule="auto"/>
+      </w:pPr>
+      <w:r>
+        <w:t>Creates an Artist Index table.</w:t>
+      </w:r>
+    </w:p>
+    <w:p>
+      <w:pPr>
+        <w:pStyle w:val="ListParagraph"/>
+        <w:numPr>
+          <w:ilvl w:val="2"/>
+          <w:numId w:val="2"/>
+        </w:numPr>
+        <w:spacing w:line="240" w:lineRule="auto"/>
+      </w:pPr>
+      <w:r>
+        <w:t>Inputs: a dictionary, the output of artistIndex.</w:t>
+      </w:r>
+    </w:p>
+    <w:p>
+      <w:pPr>
+        <w:pStyle w:val="ListParagraph"/>
+        <w:numPr>
+          <w:ilvl w:val="2"/>
+          <w:numId w:val="2"/>
+        </w:numPr>
+        <w:spacing w:line="240" w:lineRule="auto"/>
+      </w:pPr>
+      <w:r>
+        <w:t>Outputs: creates a table or adds to a table, 25 items at a time.</w:t>
+      </w:r>
+      <w:r>
+        <w:t xml:space="preserve"> Returns True if no items are left to be added.</w:t>
+      </w:r>
+    </w:p>
+    <w:p>
+      <w:pPr>
+        <w:pStyle w:val="ListParagraph"/>
+        <w:numPr>
+          <w:ilvl w:val="1"/>
+          <w:numId w:val="2"/>
+        </w:numPr>
+        <w:spacing w:line="240" w:lineRule="auto"/>
+      </w:pPr>
+      <w:r>
+        <w:t>tableWriter25(</w:t>
+      </w:r>
+      <w:r>
+        <w:t>artist_index, genre_index, track_features)</w:t>
+      </w:r>
+    </w:p>
+    <w:p>
+      <w:pPr>
+        <w:pStyle w:val="ListParagraph"/>
+        <w:numPr>
+          <w:ilvl w:val="2"/>
+          <w:numId w:val="2"/>
+        </w:numPr>
+        <w:spacing w:line="240" w:lineRule="auto"/>
+      </w:pPr>
+      <w:r>
+        <w:t>Consolidates three table creation functions to run in sequence and only 25 items per run</w:t>
+      </w:r>
+      <w:r>
+        <w:t xml:space="preserve"> overall.</w:t>
+      </w:r>
+    </w:p>
+    <w:p>
+      <w:pPr>
+        <w:pStyle w:val="ListParagraph"/>
+        <w:numPr>
+          <w:ilvl w:val="2"/>
+          <w:numId w:val="2"/>
+        </w:numPr>
+        <w:spacing w:line="240" w:lineRule="auto"/>
+      </w:pPr>
+      <w:r>
+        <w:t>Inputs: 3 dictionaries; one for artist index, one for genre index, and one for track features.</w:t>
+      </w:r>
+    </w:p>
+    <w:p>
+      <w:pPr>
+        <w:pStyle w:val="ListParagraph"/>
+        <w:numPr>
+          <w:ilvl w:val="2"/>
+          <w:numId w:val="2"/>
+        </w:numPr>
+        <w:spacing w:line="240" w:lineRule="auto"/>
+      </w:pPr>
+      <w:r>
+        <w:t>Outputs:</w:t>
+      </w:r>
+      <w:r>
+        <w:t xml:space="preserve"> Three tables, one for each dictionary. Nothing returned to program space.</w:t>
+      </w:r>
+    </w:p>
+    <w:p>
+      <w:pPr>
+        <w:pStyle w:val="ListParagraph"/>
+        <w:numPr>
+          <w:ilvl w:val="1"/>
+          <w:numId w:val="2"/>
+        </w:numPr>
+        <w:spacing w:line="240" w:lineRule="auto"/>
+      </w:pPr>
+      <w:r>
+        <w:t>main()</w:t>
+      </w:r>
+    </w:p>
+    <w:p>
+      <w:pPr>
+        <w:pStyle w:val="ListParagraph"/>
+        <w:numPr>
+          <w:ilvl w:val="2"/>
+          <w:numId w:val="2"/>
+        </w:numPr>
+        <w:spacing w:line="240" w:lineRule="auto"/>
+      </w:pPr>
+      <w:r>
+        <w:t>Runs all of the above functions sequentially</w:t>
+      </w:r>
+      <w:r>
+        <w:t xml:space="preserve"> to add items to all three tables at the same time, 25 items per run</w:t>
+      </w:r>
+      <w:r>
+        <w:t>, per table.</w:t>
+      </w:r>
+    </w:p>
+    <w:p>
+      <w:pPr>
+        <w:pStyle w:val="ListParagraph"/>
+        <w:numPr>
+          <w:ilvl w:val="2"/>
+          <w:numId w:val="2"/>
+        </w:numPr>
+        <w:spacing w:line="240" w:lineRule="auto"/>
+      </w:pPr>
+      <w:r>
+        <w:t>Inputs: none.</w:t>
+      </w:r>
+    </w:p>
+    <w:p>
+      <w:pPr>
+        <w:pStyle w:val="ListParagraph"/>
+        <w:numPr>
+          <w:ilvl w:val="2"/>
+          <w:numId w:val="2"/>
+        </w:numPr>
+        <w:spacing w:line="240" w:lineRule="auto"/>
+      </w:pPr>
+      <w:r>
+        <w:t>Outputs: none.</w:t>
+      </w:r>
+    </w:p>
+    <w:p>
+      <w:pPr>
+        <w:pStyle w:val="ListParagraph"/>
+        <w:numPr>
+          <w:ilvl w:val="0"/>
+          <w:numId w:val="2"/>
+        </w:numPr>
+        <w:spacing w:line="240" w:lineRule="auto"/>
+      </w:pPr>
+      <w:r>
+        <w:t>spotifyAPI_2:</w:t>
+      </w:r>
+    </w:p>
+    <w:p>
+      <w:pPr>
+        <w:pStyle w:val="ListParagraph"/>
+        <w:numPr>
+          <w:ilvl w:val="1"/>
+          <w:numId w:val="2"/>
+        </w:numPr>
+        <w:spacing w:line="240" w:lineRule="auto"/>
+      </w:pPr>
+      <w:r>
+        <w:lastRenderedPageBreak/>
+        <w:t>scoreAverage(output)</w:t>
+      </w:r>
+    </w:p>
+    <w:p>
+      <w:pPr>
+        <w:pStyle w:val="ListParagraph"/>
+        <w:numPr>
+          <w:ilvl w:val="2"/>
+          <w:numId w:val="2"/>
+        </w:numPr>
+        <w:spacing w:line="240" w:lineRule="auto"/>
+      </w:pPr>
+      <w:r>
+        <w:t>Writes a text file in JSON format that averages the four scores amongst all 100 songs.</w:t>
+      </w:r>
+    </w:p>
+    <w:p>
+      <w:pPr>
+        <w:pStyle w:val="ListParagraph"/>
+        <w:numPr>
+          <w:ilvl w:val="2"/>
+          <w:numId w:val="2"/>
+        </w:numPr>
+        <w:spacing w:line="240" w:lineRule="auto"/>
+      </w:pPr>
+      <w:r>
+        <w:t>Input: the filename you want for the stored data</w:t>
+      </w:r>
+      <w:r>
+        <w:t>, including file extension.</w:t>
+      </w:r>
+    </w:p>
+    <w:p>
+      <w:pPr>
+        <w:pStyle w:val="ListParagraph"/>
+        <w:numPr>
+          <w:ilvl w:val="2"/>
+          <w:numId w:val="2"/>
+        </w:numPr>
+        <w:spacing w:line="240" w:lineRule="auto"/>
+      </w:pPr>
+      <w:r>
+        <w:t>Output: a text file with the average scores for all songs.</w:t>
+      </w:r>
+    </w:p>
+    <w:p>
+      <w:pPr>
+        <w:pStyle w:val="ListParagraph"/>
+        <w:numPr>
+          <w:ilvl w:val="1"/>
+          <w:numId w:val="2"/>
+        </w:numPr>
+        <w:spacing w:line="240" w:lineRule="auto"/>
+      </w:pPr>
+      <w:r>
+        <w:t>genreCount(output)</w:t>
+      </w:r>
+    </w:p>
+    <w:p>
+      <w:pPr>
+        <w:pStyle w:val="ListParagraph"/>
+        <w:numPr>
+          <w:ilvl w:val="2"/>
+          <w:numId w:val="2"/>
+        </w:numPr>
+        <w:spacing w:line="240" w:lineRule="auto"/>
+      </w:pPr>
+      <w:r>
+        <w:t>Writes a text file in JSON format that counts the number of songs in each genre amongst all 100 songs.</w:t>
+      </w:r>
+    </w:p>
+    <w:p>
+      <w:pPr>
+        <w:pStyle w:val="ListParagraph"/>
+        <w:numPr>
+          <w:ilvl w:val="2"/>
+          <w:numId w:val="2"/>
+        </w:numPr>
+        <w:spacing w:line="240" w:lineRule="auto"/>
+      </w:pPr>
+      <w:r>
+        <w:t>Input: the filename you want for the stored data, including file extension.</w:t>
+      </w:r>
+    </w:p>
+    <w:p>
+      <w:pPr>
+        <w:pStyle w:val="ListParagraph"/>
+        <w:numPr>
+          <w:ilvl w:val="2"/>
+          <w:numId w:val="2"/>
+        </w:numPr>
+        <w:spacing w:line="240" w:lineRule="auto"/>
+      </w:pPr>
+      <w:r>
+        <w:t>Output: a text file with the counts for all genres present in the data.</w:t>
+      </w:r>
+    </w:p>
+    <w:p>
+      <w:pPr>
+        <w:pStyle w:val="ListParagraph"/>
+        <w:numPr>
+          <w:ilvl w:val="1"/>
+          <w:numId w:val="2"/>
+        </w:numPr>
+        <w:spacing w:line="240" w:lineRule="auto"/>
+      </w:pPr>
+      <w:r>
+        <w:t>artistCount(</w:t>
+      </w:r>
+      <w:r>
+        <w:t>output)</w:t>
+      </w:r>
+    </w:p>
+    <w:p>
+      <w:pPr>
+        <w:pStyle w:val="ListParagraph"/>
+        <w:numPr>
+          <w:ilvl w:val="2"/>
+          <w:numId w:val="2"/>
+        </w:numPr>
+        <w:spacing w:line="240" w:lineRule="auto"/>
+      </w:pPr>
+      <w:r>
+        <w:t>Writes a text file in JSON format that counts the number of songs for each artist amongst all 100 songs.</w:t>
+      </w:r>
+    </w:p>
+    <w:p>
+      <w:pPr>
+        <w:pStyle w:val="ListParagraph"/>
+        <w:numPr>
+          <w:ilvl w:val="2"/>
+          <w:numId w:val="2"/>
+        </w:numPr>
+        <w:spacing w:line="240" w:lineRule="auto"/>
+      </w:pPr>
+      <w:r>
+        <w:t>Input:</w:t>
+      </w:r>
+      <w:r>
+        <w:t xml:space="preserve"> the filename you want for the stored data, including file extension.</w:t>
+      </w:r>
+    </w:p>
+    <w:p>
+      <w:pPr>
+        <w:pStyle w:val="ListParagraph"/>
+        <w:numPr>
+          <w:ilvl w:val="2"/>
+          <w:numId w:val="2"/>
+        </w:numPr>
+        <w:spacing w:line="240" w:lineRule="auto"/>
+      </w:pPr>
+      <w:r>
+        <w:t>Output: a text file with the counts for all artists present in the data.</w:t>
+      </w:r>
+    </w:p>
+    <w:p>
+      <w:pPr>
+        <w:pStyle w:val="ListParagraph"/>
+        <w:numPr>
+          <w:ilvl w:val="1"/>
+          <w:numId w:val="2"/>
+        </w:numPr>
+        <w:spacing w:line="240" w:lineRule="auto"/>
+      </w:pPr>
+      <w:r>
+        <w:t>bar_graph</w:t>
+      </w:r>
+      <w:r>
+        <w:t>(filename)</w:t>
+      </w:r>
+    </w:p>
+    <w:p>
+      <w:pPr>
+        <w:pStyle w:val="ListParagraph"/>
+        <w:numPr>
+          <w:ilvl w:val="2"/>
+          <w:numId w:val="2"/>
+        </w:numPr>
+        <w:spacing w:line="240" w:lineRule="auto"/>
+      </w:pPr>
+      <w:r>
+        <w:t xml:space="preserve">Creates and displays a bar graph of the data for </w:t>
+      </w:r>
+      <w:r>
+        <w:t>scoreAverage.</w:t>
+      </w:r>
+    </w:p>
+    <w:p>
+      <w:pPr>
+        <w:pStyle w:val="ListParagraph"/>
+        <w:numPr>
+          <w:ilvl w:val="2"/>
+          <w:numId w:val="2"/>
+        </w:numPr>
+        <w:spacing w:line="240" w:lineRule="auto"/>
+      </w:pPr>
+      <w:r>
+        <w:t xml:space="preserve">Inputs: a filename </w:t>
+      </w:r>
+      <w:r>
+        <w:t xml:space="preserve">for a text file </w:t>
+      </w:r>
+      <w:r>
+        <w:t>in JSON format to pull data from to generate a graph.</w:t>
+      </w:r>
+    </w:p>
+    <w:p>
+      <w:pPr>
+        <w:pStyle w:val="ListParagraph"/>
+        <w:numPr>
+          <w:ilvl w:val="2"/>
+          <w:numId w:val="2"/>
+        </w:numPr>
+        <w:spacing w:line="240" w:lineRule="auto"/>
+      </w:pPr>
+      <w:r>
+        <w:t>Outputs: displays the graph within the program</w:t>
       </w:r>
       <w:r>
         <w:t xml:space="preserve"> </w:t>
       </w:r>
-      <w:proofErr w:type="spellStart"/>
-      <w:r>
-        <w:t>genre_index</w:t>
-      </w:r>
-      <w:proofErr w:type="spellEnd"/>
-      <w:r>
-        <w:t xml:space="preserve"> dictionary, and a </w:t>
-      </w:r>
-      <w:proofErr w:type="spellStart"/>
-      <w:r>
-        <w:t>Spotipy</w:t>
-      </w:r>
-      <w:proofErr w:type="spellEnd"/>
-      <w:r>
-        <w:t xml:space="preserve"> module object</w:t>
-      </w:r>
-      <w:r>
-        <w:t xml:space="preserve"> (‘</w:t>
-      </w:r>
-      <w:proofErr w:type="spellStart"/>
-      <w:r>
-        <w:t>sp</w:t>
-      </w:r>
-      <w:proofErr w:type="spellEnd"/>
-      <w:r>
-        <w:t>’).</w:t>
-      </w:r>
-    </w:p>
-    <w:p>
-      <w:pPr>
-        <w:pStyle w:val="ListParagraph"/>
-        <w:numPr>
-          <w:ilvl w:val="2"/>
-          <w:numId w:val="2"/>
-        </w:numPr>
-        <w:spacing w:line="240" w:lineRule="auto"/>
-      </w:pPr>
-      <w:r>
-        <w:t>Outputs: the same as described in the first statement.</w:t>
+      <w:r>
+        <w:t>and saves a picture in your file directory.</w:t>
       </w:r>
     </w:p>
     <w:p>
@@ -1500,65 +1792,67 @@
         <w:spacing w:line="240" w:lineRule="auto"/>
       </w:pPr>
       <w:r>
-        <w:t>createSongTable25(</w:t>
-      </w:r>
-      <w:proofErr w:type="spellStart"/>
-      <w:r>
-        <w:t>song_dict</w:t>
-      </w:r>
-      <w:proofErr w:type="spellEnd"/>
-      <w:r>
-        <w:t>)</w:t>
-      </w:r>
-    </w:p>
-    <w:p>
-      <w:pPr>
-        <w:pStyle w:val="ListParagraph"/>
-        <w:numPr>
-          <w:ilvl w:val="2"/>
-          <w:numId w:val="2"/>
-        </w:numPr>
-        <w:spacing w:line="240" w:lineRule="auto"/>
-      </w:pPr>
-      <w:r>
-        <w:t>Creates a Top 100 song table.</w:t>
-      </w:r>
-    </w:p>
-    <w:p>
-      <w:pPr>
-        <w:pStyle w:val="ListParagraph"/>
-        <w:numPr>
-          <w:ilvl w:val="2"/>
-          <w:numId w:val="2"/>
-        </w:numPr>
-        <w:spacing w:line="240" w:lineRule="auto"/>
-      </w:pPr>
-      <w:r>
-        <w:t xml:space="preserve">Inputs: a dictionary, the output of </w:t>
-      </w:r>
-      <w:proofErr w:type="spellStart"/>
-      <w:r>
-        <w:t>spotipyScouring</w:t>
-      </w:r>
-      <w:proofErr w:type="spellEnd"/>
-      <w:r>
-        <w:t>.</w:t>
-      </w:r>
-    </w:p>
-    <w:p>
-      <w:pPr>
-        <w:pStyle w:val="ListParagraph"/>
-        <w:numPr>
-          <w:ilvl w:val="2"/>
-          <w:numId w:val="2"/>
-        </w:numPr>
-        <w:spacing w:line="240" w:lineRule="auto"/>
-      </w:pPr>
-      <w:r>
-        <w:t>Outputs:</w:t>
-      </w:r>
-      <w:r>
-        <w:t xml:space="preserve"> creates a table or adds to a table, 25 items at a time.</w:t>
+        <w:t>barh_chart(filename)</w:t>
+      </w:r>
+    </w:p>
+    <w:p>
+      <w:pPr>
+        <w:pStyle w:val="ListParagraph"/>
+        <w:numPr>
+          <w:ilvl w:val="2"/>
+          <w:numId w:val="2"/>
+        </w:numPr>
+        <w:spacing w:line="240" w:lineRule="auto"/>
+      </w:pPr>
+      <w:r>
+        <w:t>Creates and displays a horizontal bar</w:t>
+      </w:r>
+      <w:r>
+        <w:t xml:space="preserve"> </w:t>
+      </w:r>
+      <w:r>
+        <w:t xml:space="preserve">graph for </w:t>
+      </w:r>
+      <w:r>
+        <w:t>genreCount.</w:t>
+      </w:r>
+    </w:p>
+    <w:p>
+      <w:pPr>
+        <w:pStyle w:val="ListParagraph"/>
+        <w:numPr>
+          <w:ilvl w:val="2"/>
+          <w:numId w:val="2"/>
+        </w:numPr>
+        <w:spacing w:line="240" w:lineRule="auto"/>
+      </w:pPr>
+      <w:r>
+        <w:t xml:space="preserve">Inputs: a filename </w:t>
+      </w:r>
+      <w:r>
+        <w:t>for a text file in</w:t>
+      </w:r>
+      <w:r>
+        <w:t xml:space="preserve"> JSON format to pull data from to generate a graph.</w:t>
+      </w:r>
+    </w:p>
+    <w:p>
+      <w:pPr>
+        <w:pStyle w:val="ListParagraph"/>
+        <w:numPr>
+          <w:ilvl w:val="2"/>
+          <w:numId w:val="2"/>
+        </w:numPr>
+        <w:spacing w:line="240" w:lineRule="auto"/>
+      </w:pPr>
+      <w:r>
+        <w:t>Outputs: displays the graph within the program</w:t>
+      </w:r>
+      <w:r>
+        <w:t xml:space="preserve"> </w:t>
+      </w:r>
+      <w:r>
+        <w:t>and saves a picture in your file directory.</w:t>
       </w:r>
     </w:p>
     <w:p>
@@ -1571,65 +1865,62 @@
         <w:spacing w:line="240" w:lineRule="auto"/>
       </w:pPr>
       <w:r>
-        <w:t>createGenreTable25(</w:t>
-      </w:r>
-      <w:proofErr w:type="spellStart"/>
-      <w:r>
-        <w:t>genre_dict</w:t>
-      </w:r>
-      <w:proofErr w:type="spellEnd"/>
-      <w:r>
-        <w:t>)</w:t>
-      </w:r>
-    </w:p>
-    <w:p>
-      <w:pPr>
-        <w:pStyle w:val="ListParagraph"/>
-        <w:numPr>
-          <w:ilvl w:val="2"/>
-          <w:numId w:val="2"/>
-        </w:numPr>
-        <w:spacing w:line="240" w:lineRule="auto"/>
-      </w:pPr>
-      <w:r>
-        <w:t>Creates a Genre Index table.</w:t>
-      </w:r>
-    </w:p>
-    <w:p>
-      <w:pPr>
-        <w:pStyle w:val="ListParagraph"/>
-        <w:numPr>
-          <w:ilvl w:val="2"/>
-          <w:numId w:val="2"/>
-        </w:numPr>
-        <w:spacing w:line="240" w:lineRule="auto"/>
-      </w:pPr>
-      <w:r>
-        <w:t xml:space="preserve">Inputs: a dictionary, the output of </w:t>
-      </w:r>
-      <w:proofErr w:type="spellStart"/>
-      <w:r>
-        <w:t>genreIndex</w:t>
-      </w:r>
-      <w:proofErr w:type="spellEnd"/>
-      <w:r>
-        <w:t>.</w:t>
-      </w:r>
-    </w:p>
-    <w:p>
-      <w:pPr>
-        <w:pStyle w:val="ListParagraph"/>
-        <w:numPr>
-          <w:ilvl w:val="2"/>
-          <w:numId w:val="2"/>
-        </w:numPr>
-        <w:spacing w:line="240" w:lineRule="auto"/>
-      </w:pPr>
-      <w:r>
-        <w:t>Outputs: creates a table or adds to a table, 25 items at a time.</w:t>
-      </w:r>
-      <w:r>
-        <w:t xml:space="preserve"> Returns True if no items are left to be added.</w:t>
+        <w:t>pie_chart(filename)</w:t>
+      </w:r>
+    </w:p>
+    <w:p>
+      <w:pPr>
+        <w:pStyle w:val="ListParagraph"/>
+        <w:numPr>
+          <w:ilvl w:val="2"/>
+          <w:numId w:val="2"/>
+        </w:numPr>
+        <w:spacing w:line="240" w:lineRule="auto"/>
+      </w:pPr>
+      <w:r>
+        <w:t>Creates and displays a pie chart for artistCount.</w:t>
+      </w:r>
+    </w:p>
+    <w:p>
+      <w:pPr>
+        <w:pStyle w:val="ListParagraph"/>
+        <w:numPr>
+          <w:ilvl w:val="2"/>
+          <w:numId w:val="2"/>
+        </w:numPr>
+        <w:spacing w:line="240" w:lineRule="auto"/>
+      </w:pPr>
+      <w:r>
+        <w:t>Inputs: a filename</w:t>
+      </w:r>
+      <w:r>
+        <w:t xml:space="preserve"> for a text file in JSON format to pull data from to generate a graph.</w:t>
+      </w:r>
+    </w:p>
+    <w:p>
+      <w:pPr>
+        <w:pStyle w:val="ListParagraph"/>
+        <w:numPr>
+          <w:ilvl w:val="2"/>
+          <w:numId w:val="2"/>
+        </w:numPr>
+        <w:spacing w:line="240" w:lineRule="auto"/>
+      </w:pPr>
+      <w:r>
+        <w:t>Outputs: displays the graph within the program and saves a picture in your file directory.</w:t>
+      </w:r>
+    </w:p>
+    <w:p>
+      <w:pPr>
+        <w:pStyle w:val="ListParagraph"/>
+        <w:numPr>
+          <w:ilvl w:val="0"/>
+          <w:numId w:val="2"/>
+        </w:numPr>
+        <w:spacing w:line="240" w:lineRule="auto"/>
+      </w:pPr>
+      <w:r>
+        <w:t>Main_file1</w:t>
       </w:r>
     </w:p>
     <w:p>
@@ -1642,65 +1933,62 @@
         <w:spacing w:line="240" w:lineRule="auto"/>
       </w:pPr>
       <w:r>
-        <w:t>createArtistTable25(</w:t>
-      </w:r>
-      <w:proofErr w:type="spellStart"/>
-      <w:r>
-        <w:t>artist_dict</w:t>
-      </w:r>
-      <w:proofErr w:type="spellEnd"/>
-      <w:r>
-        <w:t>)</w:t>
-      </w:r>
-    </w:p>
-    <w:p>
-      <w:pPr>
-        <w:pStyle w:val="ListParagraph"/>
-        <w:numPr>
-          <w:ilvl w:val="2"/>
-          <w:numId w:val="2"/>
-        </w:numPr>
-        <w:spacing w:line="240" w:lineRule="auto"/>
-      </w:pPr>
-      <w:r>
-        <w:t>Creates an Artist Index table.</w:t>
-      </w:r>
-    </w:p>
-    <w:p>
-      <w:pPr>
-        <w:pStyle w:val="ListParagraph"/>
-        <w:numPr>
-          <w:ilvl w:val="2"/>
-          <w:numId w:val="2"/>
-        </w:numPr>
-        <w:spacing w:line="240" w:lineRule="auto"/>
-      </w:pPr>
-      <w:r>
-        <w:t xml:space="preserve">Inputs: a dictionary, the output of </w:t>
-      </w:r>
-      <w:proofErr w:type="spellStart"/>
-      <w:r>
-        <w:t>artistIndex</w:t>
-      </w:r>
-      <w:proofErr w:type="spellEnd"/>
-      <w:r>
-        <w:t>.</w:t>
-      </w:r>
-    </w:p>
-    <w:p>
-      <w:pPr>
-        <w:pStyle w:val="ListParagraph"/>
-        <w:numPr>
-          <w:ilvl w:val="2"/>
-          <w:numId w:val="2"/>
-        </w:numPr>
-        <w:spacing w:line="240" w:lineRule="auto"/>
-      </w:pPr>
-      <w:r>
-        <w:t>Outputs: creates a table or adds to a table, 25 items at a time.</w:t>
-      </w:r>
-      <w:r>
-        <w:t xml:space="preserve"> Returns True if no items are left to be added.</w:t>
+        <w:t>Main3()</w:t>
+      </w:r>
+    </w:p>
+    <w:p>
+      <w:pPr>
+        <w:pStyle w:val="ListParagraph"/>
+        <w:numPr>
+          <w:ilvl w:val="2"/>
+          <w:numId w:val="2"/>
+        </w:numPr>
+        <w:spacing w:line="240" w:lineRule="auto"/>
+      </w:pPr>
+      <w:r>
+        <w:t>Runs imported main statements from the Genius API and Spotify API files.</w:t>
+      </w:r>
+    </w:p>
+    <w:p>
+      <w:pPr>
+        <w:pStyle w:val="ListParagraph"/>
+        <w:numPr>
+          <w:ilvl w:val="2"/>
+          <w:numId w:val="2"/>
+        </w:numPr>
+        <w:spacing w:line="240" w:lineRule="auto"/>
+      </w:pPr>
+      <w:r>
+        <w:t>Inputs: None.</w:t>
+      </w:r>
+    </w:p>
+    <w:p>
+      <w:pPr>
+        <w:pStyle w:val="ListParagraph"/>
+        <w:numPr>
+          <w:ilvl w:val="2"/>
+          <w:numId w:val="2"/>
+        </w:numPr>
+        <w:spacing w:line="240" w:lineRule="auto"/>
+      </w:pPr>
+      <w:r>
+        <w:t xml:space="preserve">Outputs: </w:t>
+      </w:r>
+      <w:r>
+        <w:t>Database, tables.</w:t>
+      </w:r>
+    </w:p>
+    <w:p>
+      <w:pPr>
+        <w:pStyle w:val="ListParagraph"/>
+        <w:numPr>
+          <w:ilvl w:val="0"/>
+          <w:numId w:val="2"/>
+        </w:numPr>
+        <w:spacing w:line="240" w:lineRule="auto"/>
+      </w:pPr>
+      <w:r>
+        <w:t>Main_file2</w:t>
       </w:r>
     </w:p>
     <w:p>
@@ -1713,76 +2001,76 @@
         <w:spacing w:line="240" w:lineRule="auto"/>
       </w:pPr>
       <w:r>
-        <w:t>tableWriter25(</w:t>
-      </w:r>
-      <w:proofErr w:type="spellStart"/>
-      <w:r>
-        <w:t>artist_index</w:t>
-      </w:r>
-      <w:proofErr w:type="spellEnd"/>
-      <w:r>
-        <w:t xml:space="preserve">, </w:t>
-      </w:r>
-      <w:proofErr w:type="spellStart"/>
-      <w:r>
-        <w:t>genre_index</w:t>
-      </w:r>
-      <w:proofErr w:type="spellEnd"/>
-      <w:r>
-        <w:t xml:space="preserve">, </w:t>
-      </w:r>
-      <w:proofErr w:type="spellStart"/>
-      <w:r>
-        <w:t>track_features</w:t>
-      </w:r>
-      <w:proofErr w:type="spellEnd"/>
-      <w:r>
-        <w:t>)</w:t>
-      </w:r>
-    </w:p>
-    <w:p>
-      <w:pPr>
-        <w:pStyle w:val="ListParagraph"/>
-        <w:numPr>
-          <w:ilvl w:val="2"/>
-          <w:numId w:val="2"/>
-        </w:numPr>
-        <w:spacing w:line="240" w:lineRule="auto"/>
-      </w:pPr>
-      <w:r>
-        <w:t>Consolidates three table creation functions to run in sequence and only 25 items per run</w:t>
-      </w:r>
-      <w:r>
-        <w:t xml:space="preserve"> overall.</w:t>
-      </w:r>
-    </w:p>
-    <w:p>
-      <w:pPr>
-        <w:pStyle w:val="ListParagraph"/>
-        <w:numPr>
-          <w:ilvl w:val="2"/>
-          <w:numId w:val="2"/>
-        </w:numPr>
-        <w:spacing w:line="240" w:lineRule="auto"/>
-      </w:pPr>
-      <w:r>
-        <w:t>Inputs: 3 dictionaries; one for artist index, one for genre index, and one for track features.</w:t>
-      </w:r>
-    </w:p>
-    <w:p>
-      <w:pPr>
-        <w:pStyle w:val="ListParagraph"/>
-        <w:numPr>
-          <w:ilvl w:val="2"/>
-          <w:numId w:val="2"/>
-        </w:numPr>
-        <w:spacing w:line="240" w:lineRule="auto"/>
-      </w:pPr>
-      <w:r>
-        <w:t>Outputs:</w:t>
-      </w:r>
-      <w:r>
-        <w:t xml:space="preserve"> Three tables, one for each dictionary. Nothing returned to program space.</w:t>
+        <w:t>Main4()</w:t>
+      </w:r>
+    </w:p>
+    <w:p>
+      <w:pPr>
+        <w:pStyle w:val="ListParagraph"/>
+        <w:numPr>
+          <w:ilvl w:val="2"/>
+          <w:numId w:val="2"/>
+        </w:numPr>
+        <w:spacing w:line="240" w:lineRule="auto"/>
+      </w:pPr>
+      <w:r>
+        <w:t>Runs</w:t>
+      </w:r>
+      <w:r>
+        <w:t xml:space="preserve"> imported main statements from Genius API and Spotify API files to create JSON files and visualizations.</w:t>
+      </w:r>
+    </w:p>
+    <w:p>
+      <w:pPr>
+        <w:pStyle w:val="ListParagraph"/>
+        <w:numPr>
+          <w:ilvl w:val="2"/>
+          <w:numId w:val="2"/>
+        </w:numPr>
+        <w:spacing w:line="240" w:lineRule="auto"/>
+      </w:pPr>
+      <w:r>
+        <w:t>Inputs: None.</w:t>
+      </w:r>
+    </w:p>
+    <w:p>
+      <w:pPr>
+        <w:pStyle w:val="ListParagraph"/>
+        <w:numPr>
+          <w:ilvl w:val="2"/>
+          <w:numId w:val="2"/>
+        </w:numPr>
+        <w:spacing w:line="240" w:lineRule="auto"/>
+      </w:pPr>
+      <w:r>
+        <w:t>Outputs: Graphs and written files.</w:t>
+      </w:r>
+    </w:p>
+    <w:p>
+      <w:r>
+        <w:br w:type="page"/>
+      </w:r>
+    </w:p>
+    <w:p>
+      <w:pPr>
+        <w:spacing w:line="240" w:lineRule="auto"/>
+      </w:pPr>
+      <w:r>
+        <w:lastRenderedPageBreak/>
+        <w:t>Alex // Genius Lyrics – lyricsgenius API</w:t>
+      </w:r>
+    </w:p>
+    <w:p>
+      <w:pPr>
+        <w:pStyle w:val="ListParagraph"/>
+        <w:numPr>
+          <w:ilvl w:val="0"/>
+          <w:numId w:val="7"/>
+        </w:numPr>
+        <w:spacing w:line="240" w:lineRule="auto"/>
+      </w:pPr>
+      <w:r>
+        <w:t>Genius_lyrics_pull.py</w:t>
       </w:r>
     </w:p>
     <w:p>
@@ -1790,83 +2078,37 @@
         <w:pStyle w:val="ListParagraph"/>
         <w:numPr>
           <w:ilvl w:val="1"/>
-          <w:numId w:val="2"/>
-        </w:numPr>
-        <w:spacing w:line="240" w:lineRule="auto"/>
-      </w:pPr>
-      <w:proofErr w:type="gramStart"/>
-      <w:r>
-        <w:t>main(</w:t>
-      </w:r>
-      <w:proofErr w:type="gramEnd"/>
-      <w:r>
-        <w:t>)</w:t>
-      </w:r>
-    </w:p>
-    <w:p>
-      <w:pPr>
-        <w:pStyle w:val="ListParagraph"/>
-        <w:numPr>
-          <w:ilvl w:val="2"/>
-          <w:numId w:val="2"/>
-        </w:numPr>
-        <w:spacing w:line="240" w:lineRule="auto"/>
-      </w:pPr>
-      <w:r>
-        <w:t xml:space="preserve">Runs </w:t>
-      </w:r>
-      <w:proofErr w:type="gramStart"/>
-      <w:r>
-        <w:t>all of</w:t>
-      </w:r>
-      <w:proofErr w:type="gramEnd"/>
-      <w:r>
-        <w:t xml:space="preserve"> the above functions sequentially</w:t>
-      </w:r>
-      <w:r>
-        <w:t xml:space="preserve"> to add items to all three tables at the same time, 25 items per run</w:t>
-      </w:r>
-      <w:r>
-        <w:t>, per table.</w:t>
-      </w:r>
-    </w:p>
-    <w:p>
-      <w:pPr>
-        <w:pStyle w:val="ListParagraph"/>
-        <w:numPr>
-          <w:ilvl w:val="2"/>
-          <w:numId w:val="2"/>
-        </w:numPr>
-        <w:spacing w:line="240" w:lineRule="auto"/>
-      </w:pPr>
-      <w:r>
-        <w:t>Inputs: none.</w:t>
-      </w:r>
-    </w:p>
-    <w:p>
-      <w:pPr>
-        <w:pStyle w:val="ListParagraph"/>
-        <w:numPr>
-          <w:ilvl w:val="2"/>
-          <w:numId w:val="2"/>
-        </w:numPr>
-        <w:spacing w:line="240" w:lineRule="auto"/>
-      </w:pPr>
-      <w:r>
-        <w:t>Outputs: none.</w:t>
-      </w:r>
-    </w:p>
-    <w:p>
-      <w:pPr>
-        <w:pStyle w:val="ListParagraph"/>
-        <w:numPr>
-          <w:ilvl w:val="0"/>
-          <w:numId w:val="2"/>
-        </w:numPr>
-        <w:spacing w:line="240" w:lineRule="auto"/>
-      </w:pPr>
-      <w:r>
-        <w:t>spotifyAPI_2:</w:t>
+          <w:numId w:val="7"/>
+        </w:numPr>
+        <w:spacing w:line="240" w:lineRule="auto"/>
+      </w:pPr>
+      <w:r>
+        <w:t>Pull_songdata</w:t>
+      </w:r>
+    </w:p>
+    <w:p>
+      <w:pPr>
+        <w:pStyle w:val="ListParagraph"/>
+        <w:numPr>
+          <w:ilvl w:val="2"/>
+          <w:numId w:val="7"/>
+        </w:numPr>
+        <w:spacing w:line="240" w:lineRule="auto"/>
+      </w:pPr>
+      <w:r>
+        <w:t xml:space="preserve">Works in tandem with Roger’s first database function by pulling each set of 25 songs that were populated into the database and then constructing a dictionary containing the </w:t>
+      </w:r>
+      <w:r>
+        <w:t>artist’s</w:t>
+      </w:r>
+      <w:r>
+        <w:t xml:space="preserve"> name and each song associated with that artist in the Top100. That dictionary is returned to be used in the ly</w:t>
+      </w:r>
+      <w:r>
+        <w:t>ric_s</w:t>
+      </w:r>
+      <w:r>
+        <w:t>earch function</w:t>
       </w:r>
     </w:p>
     <w:p>
@@ -1874,60 +2116,51 @@
         <w:pStyle w:val="ListParagraph"/>
         <w:numPr>
           <w:ilvl w:val="1"/>
-          <w:numId w:val="2"/>
-        </w:numPr>
-        <w:spacing w:line="240" w:lineRule="auto"/>
-      </w:pPr>
-      <w:proofErr w:type="spellStart"/>
-      <w:r>
-        <w:lastRenderedPageBreak/>
-        <w:t>scoreAverage</w:t>
-      </w:r>
-      <w:proofErr w:type="spellEnd"/>
-      <w:r>
-        <w:t>(output)</w:t>
-      </w:r>
-    </w:p>
-    <w:p>
-      <w:pPr>
-        <w:pStyle w:val="ListParagraph"/>
-        <w:numPr>
-          <w:ilvl w:val="2"/>
-          <w:numId w:val="2"/>
-        </w:numPr>
-        <w:spacing w:line="240" w:lineRule="auto"/>
-      </w:pPr>
-      <w:r>
-        <w:t>Writes a text file in JSON format that averages the four scores amongst all 100 songs.</w:t>
-      </w:r>
-    </w:p>
-    <w:p>
-      <w:pPr>
-        <w:pStyle w:val="ListParagraph"/>
-        <w:numPr>
-          <w:ilvl w:val="2"/>
-          <w:numId w:val="2"/>
-        </w:numPr>
-        <w:spacing w:line="240" w:lineRule="auto"/>
-      </w:pPr>
-      <w:r>
-        <w:t>Input: the filename you want for the stored data</w:t>
-      </w:r>
-      <w:r>
-        <w:t>, including file extension.</w:t>
-      </w:r>
-    </w:p>
-    <w:p>
-      <w:pPr>
-        <w:pStyle w:val="ListParagraph"/>
-        <w:numPr>
-          <w:ilvl w:val="2"/>
-          <w:numId w:val="2"/>
-        </w:numPr>
-        <w:spacing w:line="240" w:lineRule="auto"/>
-      </w:pPr>
-      <w:r>
-        <w:t>Output: a text file with the average scores for all songs.</w:t>
+          <w:numId w:val="7"/>
+        </w:numPr>
+        <w:spacing w:line="240" w:lineRule="auto"/>
+      </w:pPr>
+      <w:r>
+        <w:t>Lyric_search</w:t>
+      </w:r>
+    </w:p>
+    <w:p>
+      <w:pPr>
+        <w:pStyle w:val="ListParagraph"/>
+        <w:numPr>
+          <w:ilvl w:val="2"/>
+          <w:numId w:val="7"/>
+        </w:numPr>
+        <w:spacing w:line="240" w:lineRule="auto"/>
+      </w:pPr>
+      <w:r>
+        <w:t>Iterates through the song_dict dictionary that was returned by the pull_songdata function</w:t>
+      </w:r>
+    </w:p>
+    <w:p>
+      <w:pPr>
+        <w:pStyle w:val="ListParagraph"/>
+        <w:numPr>
+          <w:ilvl w:val="2"/>
+          <w:numId w:val="7"/>
+        </w:numPr>
+        <w:spacing w:line="240" w:lineRule="auto"/>
+      </w:pPr>
+      <w:r>
+        <w:t>Inputs a song and artist into the genius song search function to make api requests to the Genius api</w:t>
+      </w:r>
+    </w:p>
+    <w:p>
+      <w:pPr>
+        <w:pStyle w:val="ListParagraph"/>
+        <w:numPr>
+          <w:ilvl w:val="2"/>
+          <w:numId w:val="7"/>
+        </w:numPr>
+        <w:spacing w:line="240" w:lineRule="auto"/>
+      </w:pPr>
+      <w:r>
+        <w:t>Uses the .lyrics method to return the lyric information from the api song search and saves those lyrics to a dictionary containing the artist name, each song associated with that artist, and the lyrics for that song as a string</w:t>
       </w:r>
     </w:p>
     <w:p>
@@ -1935,56 +2168,77 @@
         <w:pStyle w:val="ListParagraph"/>
         <w:numPr>
           <w:ilvl w:val="1"/>
-          <w:numId w:val="2"/>
-        </w:numPr>
-        <w:spacing w:line="240" w:lineRule="auto"/>
-      </w:pPr>
-      <w:proofErr w:type="spellStart"/>
-      <w:r>
-        <w:t>genreCount</w:t>
-      </w:r>
-      <w:proofErr w:type="spellEnd"/>
-      <w:r>
-        <w:t>(output)</w:t>
-      </w:r>
-    </w:p>
-    <w:p>
-      <w:pPr>
-        <w:pStyle w:val="ListParagraph"/>
-        <w:numPr>
-          <w:ilvl w:val="2"/>
-          <w:numId w:val="2"/>
-        </w:numPr>
-        <w:spacing w:line="240" w:lineRule="auto"/>
-      </w:pPr>
-      <w:r>
-        <w:t>Writes a text file in JSON format that counts the number of songs in each genre amongst all 100 songs.</w:t>
-      </w:r>
-    </w:p>
-    <w:p>
-      <w:pPr>
-        <w:pStyle w:val="ListParagraph"/>
-        <w:numPr>
-          <w:ilvl w:val="2"/>
-          <w:numId w:val="2"/>
-        </w:numPr>
-        <w:spacing w:line="240" w:lineRule="auto"/>
-      </w:pPr>
-      <w:r>
-        <w:t>Input: the filename you want for the stored data, including file extension.</w:t>
-      </w:r>
-    </w:p>
-    <w:p>
-      <w:pPr>
-        <w:pStyle w:val="ListParagraph"/>
-        <w:numPr>
-          <w:ilvl w:val="2"/>
-          <w:numId w:val="2"/>
-        </w:numPr>
-        <w:spacing w:line="240" w:lineRule="auto"/>
-      </w:pPr>
-      <w:r>
-        <w:t>Output: a text file with the counts for all genres present in the data.</w:t>
+          <w:numId w:val="7"/>
+        </w:numPr>
+        <w:spacing w:line="240" w:lineRule="auto"/>
+      </w:pPr>
+      <w:r>
+        <w:t>Clean_and_count_lyrics</w:t>
+      </w:r>
+    </w:p>
+    <w:p>
+      <w:pPr>
+        <w:pStyle w:val="ListParagraph"/>
+        <w:numPr>
+          <w:ilvl w:val="2"/>
+          <w:numId w:val="7"/>
+        </w:numPr>
+        <w:spacing w:line="240" w:lineRule="auto"/>
+      </w:pPr>
+      <w:r>
+        <w:t>Establishes an ignore list of common words we did not want to count in our dataset</w:t>
+      </w:r>
+    </w:p>
+    <w:p>
+      <w:pPr>
+        <w:pStyle w:val="ListParagraph"/>
+        <w:numPr>
+          <w:ilvl w:val="2"/>
+          <w:numId w:val="7"/>
+        </w:numPr>
+        <w:spacing w:line="240" w:lineRule="auto"/>
+      </w:pPr>
+      <w:r>
+        <w:t>Establishes regex patterns to remove unwanted string data from the dataset</w:t>
+      </w:r>
+    </w:p>
+    <w:p>
+      <w:pPr>
+        <w:pStyle w:val="ListParagraph"/>
+        <w:numPr>
+          <w:ilvl w:val="2"/>
+          <w:numId w:val="7"/>
+        </w:numPr>
+        <w:spacing w:line="240" w:lineRule="auto"/>
+      </w:pPr>
+      <w:r>
+        <w:t xml:space="preserve">Iterations through the data packet (lyrics_dict) returned by the lyric search to establish keys in the word_counts dictionary associated with the songname. Then processes each lyric string by removing unwanted data using the .replace method and regex patterns. </w:t>
+      </w:r>
+    </w:p>
+    <w:p>
+      <w:pPr>
+        <w:pStyle w:val="ListParagraph"/>
+        <w:numPr>
+          <w:ilvl w:val="2"/>
+          <w:numId w:val="7"/>
+        </w:numPr>
+        <w:spacing w:line="240" w:lineRule="auto"/>
+      </w:pPr>
+      <w:r>
+        <w:t>Iterates through a cleaned list of lyrics for each song to produce dictionary information for word counts for each word in the list.</w:t>
+      </w:r>
+    </w:p>
+    <w:p>
+      <w:pPr>
+        <w:pStyle w:val="ListParagraph"/>
+        <w:numPr>
+          <w:ilvl w:val="2"/>
+          <w:numId w:val="7"/>
+        </w:numPr>
+        <w:spacing w:line="240" w:lineRule="auto"/>
+      </w:pPr>
+      <w:r>
+        <w:t xml:space="preserve">Returns a completed word count dictionary for each song. </w:t>
       </w:r>
     </w:p>
     <w:p>
@@ -1992,62 +2246,51 @@
         <w:pStyle w:val="ListParagraph"/>
         <w:numPr>
           <w:ilvl w:val="1"/>
-          <w:numId w:val="2"/>
-        </w:numPr>
-        <w:spacing w:line="240" w:lineRule="auto"/>
-      </w:pPr>
-      <w:proofErr w:type="spellStart"/>
-      <w:r>
-        <w:t>artistCount</w:t>
-      </w:r>
-      <w:proofErr w:type="spellEnd"/>
-      <w:r>
-        <w:t>(</w:t>
-      </w:r>
-      <w:r>
-        <w:t>output)</w:t>
-      </w:r>
-    </w:p>
-    <w:p>
-      <w:pPr>
-        <w:pStyle w:val="ListParagraph"/>
-        <w:numPr>
-          <w:ilvl w:val="2"/>
-          <w:numId w:val="2"/>
-        </w:numPr>
-        <w:spacing w:line="240" w:lineRule="auto"/>
-      </w:pPr>
-      <w:r>
-        <w:t>Writes a text file in JSON format that counts the number of songs for each artist amongst all 100 songs.</w:t>
-      </w:r>
-    </w:p>
-    <w:p>
-      <w:pPr>
-        <w:pStyle w:val="ListParagraph"/>
-        <w:numPr>
-          <w:ilvl w:val="2"/>
-          <w:numId w:val="2"/>
-        </w:numPr>
-        <w:spacing w:line="240" w:lineRule="auto"/>
-      </w:pPr>
-      <w:r>
-        <w:t>Input:</w:t>
-      </w:r>
-      <w:r>
-        <w:t xml:space="preserve"> the filename you want for the stored data, including file extension.</w:t>
-      </w:r>
-    </w:p>
-    <w:p>
-      <w:pPr>
-        <w:pStyle w:val="ListParagraph"/>
-        <w:numPr>
-          <w:ilvl w:val="2"/>
-          <w:numId w:val="2"/>
-        </w:numPr>
-        <w:spacing w:line="240" w:lineRule="auto"/>
-      </w:pPr>
-      <w:r>
-        <w:t>Output: a text file with the counts for all artists present in the data.</w:t>
+          <w:numId w:val="7"/>
+        </w:numPr>
+        <w:spacing w:line="240" w:lineRule="auto"/>
+      </w:pPr>
+      <w:r>
+        <w:t>Find_top_ten</w:t>
+      </w:r>
+    </w:p>
+    <w:p>
+      <w:pPr>
+        <w:pStyle w:val="ListParagraph"/>
+        <w:numPr>
+          <w:ilvl w:val="2"/>
+          <w:numId w:val="7"/>
+        </w:numPr>
+        <w:spacing w:line="240" w:lineRule="auto"/>
+      </w:pPr>
+      <w:r>
+        <w:t>Iterates through the word count dictionary to restructure the dictionary to be useable in the store top words function.</w:t>
+      </w:r>
+    </w:p>
+    <w:p>
+      <w:pPr>
+        <w:pStyle w:val="ListParagraph"/>
+        <w:numPr>
+          <w:ilvl w:val="2"/>
+          <w:numId w:val="7"/>
+        </w:numPr>
+        <w:spacing w:line="240" w:lineRule="auto"/>
+      </w:pPr>
+      <w:r>
+        <w:t xml:space="preserve">Uses lambda sorting and list slicing to compile lists of the top 10 words for each song. </w:t>
+      </w:r>
+    </w:p>
+    <w:p>
+      <w:pPr>
+        <w:pStyle w:val="ListParagraph"/>
+        <w:numPr>
+          <w:ilvl w:val="2"/>
+          <w:numId w:val="7"/>
+        </w:numPr>
+        <w:spacing w:line="240" w:lineRule="auto"/>
+      </w:pPr>
+      <w:r>
+        <w:t xml:space="preserve">Returns a dictionary with song names as key values with a list of the top 10 words for each song. </w:t>
       </w:r>
     </w:p>
     <w:p>
@@ -2055,1023 +2298,137 @@
         <w:pStyle w:val="ListParagraph"/>
         <w:numPr>
           <w:ilvl w:val="1"/>
-          <w:numId w:val="2"/>
-        </w:numPr>
-        <w:spacing w:line="240" w:lineRule="auto"/>
-      </w:pPr>
-      <w:proofErr w:type="spellStart"/>
-      <w:r>
-        <w:t>bar_graph</w:t>
-      </w:r>
-      <w:proofErr w:type="spellEnd"/>
-      <w:r>
-        <w:t>(filename)</w:t>
-      </w:r>
-    </w:p>
-    <w:p>
-      <w:pPr>
-        <w:pStyle w:val="ListParagraph"/>
-        <w:numPr>
-          <w:ilvl w:val="2"/>
-          <w:numId w:val="2"/>
-        </w:numPr>
-        <w:spacing w:line="240" w:lineRule="auto"/>
-      </w:pPr>
-      <w:r>
-        <w:t xml:space="preserve">Creates and displays a bar graph of the data for </w:t>
-      </w:r>
-      <w:proofErr w:type="spellStart"/>
-      <w:r>
-        <w:t>scoreAverage</w:t>
-      </w:r>
-      <w:proofErr w:type="spellEnd"/>
-      <w:r>
-        <w:t>.</w:t>
-      </w:r>
-    </w:p>
-    <w:p>
-      <w:pPr>
-        <w:pStyle w:val="ListParagraph"/>
-        <w:numPr>
-          <w:ilvl w:val="2"/>
-          <w:numId w:val="2"/>
-        </w:numPr>
-        <w:spacing w:line="240" w:lineRule="auto"/>
-      </w:pPr>
-      <w:r>
-        <w:t xml:space="preserve">Inputs: a filename </w:t>
-      </w:r>
-      <w:r>
-        <w:t xml:space="preserve">for a text file </w:t>
-      </w:r>
-      <w:r>
-        <w:t>in JSON format to pull data from to generate a graph.</w:t>
-      </w:r>
-    </w:p>
-    <w:p>
-      <w:pPr>
-        <w:pStyle w:val="ListParagraph"/>
-        <w:numPr>
-          <w:ilvl w:val="2"/>
-          <w:numId w:val="2"/>
-        </w:numPr>
-        <w:spacing w:line="240" w:lineRule="auto"/>
-      </w:pPr>
-      <w:r>
-        <w:t>Outputs: displays the graph within the program</w:t>
-      </w:r>
-      <w:r>
-        <w:t xml:space="preserve"> </w:t>
-      </w:r>
-      <w:r>
-        <w:t>and saves a picture in your file directory.</w:t>
-      </w:r>
+          <w:numId w:val="7"/>
+        </w:numPr>
+        <w:spacing w:line="240" w:lineRule="auto"/>
+      </w:pPr>
+      <w:r>
+        <w:t>Store_top_words</w:t>
+      </w:r>
+    </w:p>
+    <w:p>
+      <w:pPr>
+        <w:pStyle w:val="ListParagraph"/>
+        <w:numPr>
+          <w:ilvl w:val="2"/>
+          <w:numId w:val="7"/>
+        </w:numPr>
+        <w:spacing w:line="240" w:lineRule="auto"/>
+      </w:pPr>
+      <w:r>
+        <w:t>Created the wordIndex table to track all of the words returned in the find_top_ten function</w:t>
+      </w:r>
+    </w:p>
+    <w:p>
+      <w:pPr>
+        <w:pStyle w:val="ListParagraph"/>
+        <w:numPr>
+          <w:ilvl w:val="2"/>
+          <w:numId w:val="7"/>
+        </w:numPr>
+        <w:spacing w:line="240" w:lineRule="auto"/>
+      </w:pPr>
+      <w:r>
+        <w:t>Creates a check object equal to the max id in wordIndex</w:t>
+      </w:r>
+    </w:p>
+    <w:p>
+      <w:pPr>
+        <w:pStyle w:val="ListParagraph"/>
+        <w:numPr>
+          <w:ilvl w:val="2"/>
+          <w:numId w:val="7"/>
+        </w:numPr>
+        <w:spacing w:line="240" w:lineRule="auto"/>
+      </w:pPr>
+      <w:r>
+        <w:t>Establishes the words from the first 25 songs in the database by checking if check[0] (the max id} is equal to None. If so, iterates through top_ten_words, stores words in an accumulation dictionary and iterates the count by one. Saves the index and word to the database for each word.</w:t>
+      </w:r>
+    </w:p>
+    <w:p>
+      <w:pPr>
+        <w:pStyle w:val="ListParagraph"/>
+        <w:numPr>
+          <w:ilvl w:val="2"/>
+          <w:numId w:val="7"/>
+        </w:numPr>
+        <w:spacing w:line="240" w:lineRule="auto"/>
+      </w:pPr>
+      <w:r>
+        <w:t xml:space="preserve">Establishes the words for songs 26+ by creating a comprehensive check dictionary and iterating through a copy of that dictionary to add unique words storing the count and unique word at the specified position in the database. </w:t>
+      </w:r>
+    </w:p>
+    <w:p>
+      <w:pPr>
+        <w:pStyle w:val="ListParagraph"/>
+        <w:numPr>
+          <w:ilvl w:val="2"/>
+          <w:numId w:val="7"/>
+        </w:numPr>
+        <w:spacing w:line="240" w:lineRule="auto"/>
+      </w:pPr>
+      <w:r>
+        <w:t>Returns top_ten_words as a new top_ten variable to be used in the next database function</w:t>
+      </w:r>
+    </w:p>
+    <w:p>
+      <w:pPr>
+        <w:pStyle w:val="ListParagraph"/>
+        <w:spacing w:line="240" w:lineRule="auto"/>
+        <w:ind w:left="2160"/>
+      </w:pPr>
     </w:p>
     <w:p>
       <w:pPr>
         <w:pStyle w:val="ListParagraph"/>
         <w:numPr>
           <w:ilvl w:val="1"/>
-          <w:numId w:val="2"/>
-        </w:numPr>
-        <w:spacing w:line="240" w:lineRule="auto"/>
-      </w:pPr>
-      <w:proofErr w:type="spellStart"/>
-      <w:r>
-        <w:t>barh_chart</w:t>
-      </w:r>
-      <w:proofErr w:type="spellEnd"/>
-      <w:r>
-        <w:t>(filename)</w:t>
-      </w:r>
-    </w:p>
-    <w:p>
-      <w:pPr>
-        <w:pStyle w:val="ListParagraph"/>
-        <w:numPr>
-          <w:ilvl w:val="2"/>
-          <w:numId w:val="2"/>
-        </w:numPr>
-        <w:spacing w:line="240" w:lineRule="auto"/>
-      </w:pPr>
-      <w:r>
-        <w:t>Creates and displays a horizontal bar</w:t>
-      </w:r>
-      <w:r>
-        <w:t xml:space="preserve"> </w:t>
-      </w:r>
-      <w:r>
-        <w:t xml:space="preserve">graph for </w:t>
-      </w:r>
-      <w:proofErr w:type="spellStart"/>
-      <w:r>
-        <w:t>genreCount</w:t>
-      </w:r>
-      <w:proofErr w:type="spellEnd"/>
-      <w:r>
-        <w:t>.</w:t>
-      </w:r>
-    </w:p>
-    <w:p>
-      <w:pPr>
-        <w:pStyle w:val="ListParagraph"/>
-        <w:numPr>
-          <w:ilvl w:val="2"/>
-          <w:numId w:val="2"/>
-        </w:numPr>
-        <w:spacing w:line="240" w:lineRule="auto"/>
-      </w:pPr>
-      <w:r>
-        <w:t xml:space="preserve">Inputs: a filename </w:t>
-      </w:r>
-      <w:r>
-        <w:t>for a text file in</w:t>
-      </w:r>
-      <w:r>
-        <w:t xml:space="preserve"> JSON format to pull data from to generate a graph.</w:t>
-      </w:r>
-    </w:p>
-    <w:p>
-      <w:pPr>
-        <w:pStyle w:val="ListParagraph"/>
-        <w:numPr>
-          <w:ilvl w:val="2"/>
-          <w:numId w:val="2"/>
-        </w:numPr>
-        <w:spacing w:line="240" w:lineRule="auto"/>
-      </w:pPr>
-      <w:r>
-        <w:t>Outputs: displays the graph within the program</w:t>
-      </w:r>
-      <w:r>
-        <w:t xml:space="preserve"> </w:t>
-      </w:r>
-      <w:r>
-        <w:t>and saves a picture in your file directory.</w:t>
-      </w:r>
-    </w:p>
-    <w:p>
-      <w:pPr>
-        <w:pStyle w:val="ListParagraph"/>
-        <w:numPr>
-          <w:ilvl w:val="1"/>
-          <w:numId w:val="2"/>
-        </w:numPr>
-        <w:spacing w:line="240" w:lineRule="auto"/>
-      </w:pPr>
-      <w:proofErr w:type="spellStart"/>
-      <w:r>
-        <w:t>pie_chart</w:t>
-      </w:r>
-      <w:proofErr w:type="spellEnd"/>
-      <w:r>
-        <w:t>(filename)</w:t>
-      </w:r>
-    </w:p>
-    <w:p>
-      <w:pPr>
-        <w:pStyle w:val="ListParagraph"/>
-        <w:numPr>
-          <w:ilvl w:val="2"/>
-          <w:numId w:val="2"/>
-        </w:numPr>
-        <w:spacing w:line="240" w:lineRule="auto"/>
-      </w:pPr>
-      <w:r>
-        <w:t xml:space="preserve">Creates and displays a pie chart for </w:t>
-      </w:r>
-      <w:proofErr w:type="spellStart"/>
-      <w:r>
-        <w:t>artistCount</w:t>
-      </w:r>
-      <w:proofErr w:type="spellEnd"/>
-      <w:r>
-        <w:t>.</w:t>
-      </w:r>
-    </w:p>
-    <w:p>
-      <w:pPr>
-        <w:pStyle w:val="ListParagraph"/>
-        <w:numPr>
-          <w:ilvl w:val="2"/>
-          <w:numId w:val="2"/>
-        </w:numPr>
-        <w:spacing w:line="240" w:lineRule="auto"/>
-      </w:pPr>
-      <w:r>
-        <w:t>Inputs: a filename</w:t>
-      </w:r>
-      <w:r>
-        <w:t xml:space="preserve"> for a text file in JSON format to pull data from to generate a graph.</w:t>
-      </w:r>
-    </w:p>
-    <w:p>
-      <w:pPr>
-        <w:pStyle w:val="ListParagraph"/>
-        <w:numPr>
-          <w:ilvl w:val="2"/>
-          <w:numId w:val="2"/>
-        </w:numPr>
-        <w:spacing w:line="240" w:lineRule="auto"/>
-      </w:pPr>
-      <w:r>
-        <w:t>Outputs: displays the graph within the program and saves a picture in your file directory.</w:t>
-      </w:r>
-    </w:p>
-    <w:p>
-      <w:pPr>
-        <w:pStyle w:val="ListParagraph"/>
-        <w:numPr>
-          <w:ilvl w:val="0"/>
-          <w:numId w:val="2"/>
-        </w:numPr>
-        <w:spacing w:line="240" w:lineRule="auto"/>
-      </w:pPr>
-      <w:r>
-        <w:t>Main_file1</w:t>
-      </w:r>
-    </w:p>
-    <w:p>
-      <w:pPr>
-        <w:pStyle w:val="ListParagraph"/>
-        <w:numPr>
-          <w:ilvl w:val="1"/>
-          <w:numId w:val="2"/>
-        </w:numPr>
-        <w:spacing w:line="240" w:lineRule="auto"/>
-      </w:pPr>
-      <w:r>
-        <w:t>Main3()</w:t>
-      </w:r>
-    </w:p>
-    <w:p>
-      <w:pPr>
-        <w:pStyle w:val="ListParagraph"/>
-        <w:numPr>
-          <w:ilvl w:val="2"/>
-          <w:numId w:val="2"/>
-        </w:numPr>
-        <w:spacing w:line="240" w:lineRule="auto"/>
-      </w:pPr>
-      <w:r>
-        <w:t>Runs imported main statements from the Genius API and Spotify API files.</w:t>
-      </w:r>
-    </w:p>
-    <w:p>
-      <w:pPr>
-        <w:pStyle w:val="ListParagraph"/>
-        <w:numPr>
-          <w:ilvl w:val="2"/>
-          <w:numId w:val="2"/>
-        </w:numPr>
-        <w:spacing w:line="240" w:lineRule="auto"/>
-      </w:pPr>
-      <w:r>
-        <w:t>Inputs: None.</w:t>
-      </w:r>
-    </w:p>
-    <w:p>
-      <w:pPr>
-        <w:pStyle w:val="ListParagraph"/>
-        <w:numPr>
-          <w:ilvl w:val="2"/>
-          <w:numId w:val="2"/>
-        </w:numPr>
-        <w:spacing w:line="240" w:lineRule="auto"/>
-      </w:pPr>
-      <w:r>
-        <w:t xml:space="preserve">Outputs: </w:t>
-      </w:r>
-      <w:r>
-        <w:t>Database, tables.</w:t>
-      </w:r>
-    </w:p>
-    <w:p>
-      <w:pPr>
-        <w:pStyle w:val="ListParagraph"/>
-        <w:numPr>
-          <w:ilvl w:val="0"/>
-          <w:numId w:val="2"/>
-        </w:numPr>
-        <w:spacing w:line="240" w:lineRule="auto"/>
-      </w:pPr>
-      <w:r>
-        <w:t>Main_file2</w:t>
-      </w:r>
-    </w:p>
-    <w:p>
-      <w:pPr>
-        <w:pStyle w:val="ListParagraph"/>
-        <w:numPr>
-          <w:ilvl w:val="1"/>
-          <w:numId w:val="2"/>
-        </w:numPr>
-        <w:spacing w:line="240" w:lineRule="auto"/>
-      </w:pPr>
-      <w:r>
-        <w:t>Main4()</w:t>
-      </w:r>
-    </w:p>
-    <w:p>
-      <w:pPr>
-        <w:pStyle w:val="ListParagraph"/>
-        <w:numPr>
-          <w:ilvl w:val="2"/>
-          <w:numId w:val="2"/>
-        </w:numPr>
-        <w:spacing w:line="240" w:lineRule="auto"/>
-      </w:pPr>
-      <w:r>
-        <w:t>Runs</w:t>
-      </w:r>
-      <w:r>
-        <w:t xml:space="preserve"> imported main statements from Genius API and Spotify API files to create JSON files and visualizations.</w:t>
-      </w:r>
-    </w:p>
-    <w:p>
-      <w:pPr>
-        <w:pStyle w:val="ListParagraph"/>
-        <w:numPr>
-          <w:ilvl w:val="2"/>
-          <w:numId w:val="2"/>
-        </w:numPr>
-        <w:spacing w:line="240" w:lineRule="auto"/>
-      </w:pPr>
-      <w:r>
-        <w:t>Inputs: None.</w:t>
-      </w:r>
-    </w:p>
-    <w:p>
-      <w:pPr>
-        <w:pStyle w:val="ListParagraph"/>
-        <w:numPr>
-          <w:ilvl w:val="2"/>
-          <w:numId w:val="2"/>
-        </w:numPr>
-        <w:spacing w:line="240" w:lineRule="auto"/>
-      </w:pPr>
-      <w:r>
-        <w:t>Outputs: Graphs and written files.</w:t>
-      </w:r>
-    </w:p>
-    <w:p>
-      <w:r>
-        <w:br w:type="page"/>
-      </w:r>
-    </w:p>
-    <w:p>
-      <w:pPr>
-        <w:spacing w:line="240" w:lineRule="auto"/>
-      </w:pPr>
-      <w:r>
-        <w:lastRenderedPageBreak/>
-        <w:t xml:space="preserve">Alex // Genius Lyrics – </w:t>
-      </w:r>
-      <w:proofErr w:type="spellStart"/>
-      <w:r>
-        <w:t>lyricsgenius</w:t>
-      </w:r>
-      <w:proofErr w:type="spellEnd"/>
-      <w:r>
-        <w:t xml:space="preserve"> API</w:t>
-      </w:r>
-    </w:p>
-    <w:p>
-      <w:pPr>
-        <w:pStyle w:val="ListParagraph"/>
-        <w:numPr>
-          <w:ilvl w:val="0"/>
-          <w:numId w:val="7"/>
-        </w:numPr>
-        <w:spacing w:line="240" w:lineRule="auto"/>
-      </w:pPr>
-      <w:r>
-        <w:t>Genius_lyrics_pull.py</w:t>
-      </w:r>
-    </w:p>
-    <w:p>
-      <w:pPr>
-        <w:pStyle w:val="ListParagraph"/>
-        <w:numPr>
-          <w:ilvl w:val="1"/>
-          <w:numId w:val="7"/>
-        </w:numPr>
-        <w:spacing w:line="240" w:lineRule="auto"/>
-      </w:pPr>
-      <w:proofErr w:type="spellStart"/>
-      <w:r>
-        <w:t>Pull_songdata</w:t>
-      </w:r>
-      <w:proofErr w:type="spellEnd"/>
-    </w:p>
-    <w:p>
-      <w:pPr>
-        <w:pStyle w:val="ListParagraph"/>
-        <w:numPr>
-          <w:ilvl w:val="2"/>
-          <w:numId w:val="7"/>
-        </w:numPr>
-        <w:spacing w:line="240" w:lineRule="auto"/>
-      </w:pPr>
-      <w:r>
-        <w:t xml:space="preserve">Works in tandem with Roger’s first database function by pulling each set of 25 songs that were populated into the database and then constructing a dictionary containing the </w:t>
-      </w:r>
-      <w:r>
-        <w:t>artist’s</w:t>
-      </w:r>
-      <w:r>
-        <w:t xml:space="preserve"> name and each song associated with that artist in the Top100. That dictionary is returned to be used in the </w:t>
-      </w:r>
-      <w:proofErr w:type="spellStart"/>
-      <w:r>
-        <w:t>ly</w:t>
-      </w:r>
-      <w:r>
-        <w:t>ric_s</w:t>
-      </w:r>
-      <w:r>
-        <w:t>earch</w:t>
-      </w:r>
-      <w:proofErr w:type="spellEnd"/>
-      <w:r>
-        <w:t xml:space="preserve"> function</w:t>
-      </w:r>
-    </w:p>
-    <w:p>
-      <w:pPr>
-        <w:pStyle w:val="ListParagraph"/>
-        <w:numPr>
-          <w:ilvl w:val="1"/>
-          <w:numId w:val="7"/>
-        </w:numPr>
-        <w:spacing w:line="240" w:lineRule="auto"/>
-      </w:pPr>
-      <w:proofErr w:type="spellStart"/>
-      <w:r>
-        <w:t>Lyric_search</w:t>
-      </w:r>
-      <w:proofErr w:type="spellEnd"/>
-    </w:p>
-    <w:p>
-      <w:pPr>
-        <w:pStyle w:val="ListParagraph"/>
-        <w:numPr>
-          <w:ilvl w:val="2"/>
-          <w:numId w:val="7"/>
-        </w:numPr>
-        <w:spacing w:line="240" w:lineRule="auto"/>
-      </w:pPr>
-      <w:r>
-        <w:t xml:space="preserve">Iterates through the </w:t>
-      </w:r>
-      <w:proofErr w:type="spellStart"/>
-      <w:r>
-        <w:t>song_dict</w:t>
-      </w:r>
-      <w:proofErr w:type="spellEnd"/>
-      <w:r>
-        <w:t xml:space="preserve"> dictionary that was returned by the </w:t>
-      </w:r>
-      <w:proofErr w:type="spellStart"/>
-      <w:r>
-        <w:t>pull_songdata</w:t>
-      </w:r>
-      <w:proofErr w:type="spellEnd"/>
-      <w:r>
-        <w:t xml:space="preserve"> function</w:t>
-      </w:r>
-    </w:p>
-    <w:p>
-      <w:pPr>
-        <w:pStyle w:val="ListParagraph"/>
-        <w:numPr>
-          <w:ilvl w:val="2"/>
-          <w:numId w:val="7"/>
-        </w:numPr>
-        <w:spacing w:line="240" w:lineRule="auto"/>
-      </w:pPr>
-      <w:r>
-        <w:t xml:space="preserve">Inputs a song and artist into the genius song search function to make </w:t>
-      </w:r>
-      <w:proofErr w:type="spellStart"/>
-      <w:r>
-        <w:t>api</w:t>
-      </w:r>
-      <w:proofErr w:type="spellEnd"/>
-      <w:r>
-        <w:t xml:space="preserve"> requests to the Genius </w:t>
-      </w:r>
-      <w:proofErr w:type="spellStart"/>
-      <w:r>
-        <w:t>api</w:t>
-      </w:r>
-      <w:proofErr w:type="spellEnd"/>
-    </w:p>
-    <w:p>
-      <w:pPr>
-        <w:pStyle w:val="ListParagraph"/>
-        <w:numPr>
-          <w:ilvl w:val="2"/>
-          <w:numId w:val="7"/>
-        </w:numPr>
-        <w:spacing w:line="240" w:lineRule="auto"/>
-      </w:pPr>
-      <w:r>
-        <w:t xml:space="preserve">Uses </w:t>
-      </w:r>
-      <w:proofErr w:type="gramStart"/>
-      <w:r>
-        <w:t>the .lyrics</w:t>
-      </w:r>
-      <w:proofErr w:type="gramEnd"/>
-      <w:r>
-        <w:t xml:space="preserve"> method to return the lyric information from the </w:t>
-      </w:r>
-      <w:proofErr w:type="spellStart"/>
-      <w:r>
-        <w:t>api</w:t>
-      </w:r>
-      <w:proofErr w:type="spellEnd"/>
-      <w:r>
-        <w:t xml:space="preserve"> song search and saves those lyrics to a dictionary containing the artist name, each song associated with that artist, and the lyrics for that song as a string</w:t>
-      </w:r>
-    </w:p>
-    <w:p>
-      <w:pPr>
-        <w:pStyle w:val="ListParagraph"/>
-        <w:numPr>
-          <w:ilvl w:val="1"/>
-          <w:numId w:val="7"/>
-        </w:numPr>
-        <w:spacing w:line="240" w:lineRule="auto"/>
-      </w:pPr>
-      <w:proofErr w:type="spellStart"/>
-      <w:r>
-        <w:t>Clean_and_count_lyrics</w:t>
-      </w:r>
-      <w:proofErr w:type="spellEnd"/>
-    </w:p>
-    <w:p>
-      <w:pPr>
-        <w:pStyle w:val="ListParagraph"/>
-        <w:numPr>
-          <w:ilvl w:val="2"/>
-          <w:numId w:val="7"/>
-        </w:numPr>
-        <w:spacing w:line="240" w:lineRule="auto"/>
-      </w:pPr>
-      <w:r>
-        <w:t>Establishes an ignore list of common words we did not want to count in our dataset</w:t>
-      </w:r>
-    </w:p>
-    <w:p>
-      <w:pPr>
-        <w:pStyle w:val="ListParagraph"/>
-        <w:numPr>
-          <w:ilvl w:val="2"/>
-          <w:numId w:val="7"/>
-        </w:numPr>
-        <w:spacing w:line="240" w:lineRule="auto"/>
-      </w:pPr>
-      <w:r>
-        <w:t>Establishes regex patterns to remove unwanted string data from the dataset</w:t>
-      </w:r>
-    </w:p>
-    <w:p>
-      <w:pPr>
-        <w:pStyle w:val="ListParagraph"/>
-        <w:numPr>
-          <w:ilvl w:val="2"/>
-          <w:numId w:val="7"/>
-        </w:numPr>
-        <w:spacing w:line="240" w:lineRule="auto"/>
-      </w:pPr>
-      <w:r>
-        <w:t>Iterations through the data packet (</w:t>
-      </w:r>
-      <w:proofErr w:type="spellStart"/>
-      <w:r>
-        <w:t>lyrics_dict</w:t>
-      </w:r>
-      <w:proofErr w:type="spellEnd"/>
-      <w:r>
-        <w:t xml:space="preserve">) returned by the lyric search to establish keys in the </w:t>
-      </w:r>
-      <w:proofErr w:type="spellStart"/>
-      <w:r>
-        <w:t>word_counts</w:t>
-      </w:r>
-      <w:proofErr w:type="spellEnd"/>
-      <w:r>
-        <w:t xml:space="preserve"> dictionary associated with the </w:t>
-      </w:r>
-      <w:proofErr w:type="spellStart"/>
-      <w:r>
-        <w:t>songname</w:t>
-      </w:r>
-      <w:proofErr w:type="spellEnd"/>
-      <w:r>
-        <w:t xml:space="preserve">. Then processes each lyric string by removing unwanted data using </w:t>
-      </w:r>
-      <w:proofErr w:type="gramStart"/>
-      <w:r>
-        <w:t>the .replace</w:t>
-      </w:r>
-      <w:proofErr w:type="gramEnd"/>
-      <w:r>
-        <w:t xml:space="preserve"> method and regex patterns. </w:t>
-      </w:r>
-    </w:p>
-    <w:p>
-      <w:pPr>
-        <w:pStyle w:val="ListParagraph"/>
-        <w:numPr>
-          <w:ilvl w:val="2"/>
-          <w:numId w:val="7"/>
-        </w:numPr>
-        <w:spacing w:line="240" w:lineRule="auto"/>
-      </w:pPr>
-      <w:r>
-        <w:t>Iterates through a cleaned list of lyrics for each song to produce dictionary information for word counts for each word in the list.</w:t>
-      </w:r>
-    </w:p>
-    <w:p>
-      <w:pPr>
-        <w:pStyle w:val="ListParagraph"/>
-        <w:numPr>
-          <w:ilvl w:val="2"/>
-          <w:numId w:val="7"/>
-        </w:numPr>
-        <w:spacing w:line="240" w:lineRule="auto"/>
-      </w:pPr>
-      <w:r>
-        <w:t xml:space="preserve">Returns a completed word count dictionary for each song. </w:t>
-      </w:r>
-    </w:p>
-    <w:p>
-      <w:pPr>
-        <w:pStyle w:val="ListParagraph"/>
-        <w:numPr>
-          <w:ilvl w:val="1"/>
-          <w:numId w:val="7"/>
-        </w:numPr>
-        <w:spacing w:line="240" w:lineRule="auto"/>
-      </w:pPr>
-      <w:proofErr w:type="spellStart"/>
-      <w:r>
-        <w:t>Find_top_ten</w:t>
-      </w:r>
-      <w:proofErr w:type="spellEnd"/>
-    </w:p>
-    <w:p>
-      <w:pPr>
-        <w:pStyle w:val="ListParagraph"/>
-        <w:numPr>
-          <w:ilvl w:val="2"/>
-          <w:numId w:val="7"/>
-        </w:numPr>
-        <w:spacing w:line="240" w:lineRule="auto"/>
-      </w:pPr>
-      <w:r>
-        <w:t xml:space="preserve">Iterates through the word count dictionary to restructure the dictionary to be useable in the store top </w:t>
-      </w:r>
-      <w:proofErr w:type="gramStart"/>
-      <w:r>
-        <w:t>words</w:t>
-      </w:r>
-      <w:proofErr w:type="gramEnd"/>
-      <w:r>
-        <w:t xml:space="preserve"> function.</w:t>
-      </w:r>
-    </w:p>
-    <w:p>
-      <w:pPr>
-        <w:pStyle w:val="ListParagraph"/>
-        <w:numPr>
-          <w:ilvl w:val="2"/>
-          <w:numId w:val="7"/>
-        </w:numPr>
-        <w:spacing w:line="240" w:lineRule="auto"/>
-      </w:pPr>
-      <w:r>
-        <w:t xml:space="preserve">Uses lambda sorting and list slicing to compile lists of the top 10 words for each song. </w:t>
-      </w:r>
-    </w:p>
-    <w:p>
-      <w:pPr>
-        <w:pStyle w:val="ListParagraph"/>
-        <w:numPr>
-          <w:ilvl w:val="2"/>
-          <w:numId w:val="7"/>
-        </w:numPr>
-        <w:spacing w:line="240" w:lineRule="auto"/>
-      </w:pPr>
-      <w:r>
-        <w:t xml:space="preserve">Returns a dictionary with song names as key values with a list of the top 10 words for each song. </w:t>
-      </w:r>
-    </w:p>
-    <w:p>
-      <w:pPr>
-        <w:pStyle w:val="ListParagraph"/>
-        <w:numPr>
-          <w:ilvl w:val="1"/>
-          <w:numId w:val="7"/>
-        </w:numPr>
-        <w:spacing w:line="240" w:lineRule="auto"/>
-      </w:pPr>
-      <w:proofErr w:type="spellStart"/>
-      <w:r>
-        <w:t>Store_top_words</w:t>
-      </w:r>
-      <w:proofErr w:type="spellEnd"/>
-    </w:p>
-    <w:p>
-      <w:pPr>
-        <w:pStyle w:val="ListParagraph"/>
-        <w:numPr>
-          <w:ilvl w:val="2"/>
-          <w:numId w:val="7"/>
-        </w:numPr>
-        <w:spacing w:line="240" w:lineRule="auto"/>
-      </w:pPr>
-      <w:r>
-        <w:t xml:space="preserve">Created the </w:t>
-      </w:r>
-      <w:proofErr w:type="spellStart"/>
-      <w:r>
-        <w:t>wordIndex</w:t>
-      </w:r>
-      <w:proofErr w:type="spellEnd"/>
-      <w:r>
-        <w:t xml:space="preserve"> table to track all of the words returned in the </w:t>
-      </w:r>
-      <w:proofErr w:type="spellStart"/>
-      <w:r>
-        <w:t>find_top_ten</w:t>
-      </w:r>
-      <w:proofErr w:type="spellEnd"/>
-      <w:r>
-        <w:t xml:space="preserve"> </w:t>
-      </w:r>
-      <w:proofErr w:type="gramStart"/>
-      <w:r>
-        <w:t>function</w:t>
-      </w:r>
-      <w:proofErr w:type="gramEnd"/>
-    </w:p>
-    <w:p>
-      <w:pPr>
-        <w:pStyle w:val="ListParagraph"/>
-        <w:numPr>
-          <w:ilvl w:val="2"/>
-          <w:numId w:val="7"/>
-        </w:numPr>
-        <w:spacing w:line="240" w:lineRule="auto"/>
-      </w:pPr>
-      <w:r>
-        <w:t xml:space="preserve">Creates a check object equal to the max id in </w:t>
-      </w:r>
-      <w:proofErr w:type="spellStart"/>
-      <w:r>
-        <w:t>wordIndex</w:t>
-      </w:r>
-      <w:proofErr w:type="spellEnd"/>
-    </w:p>
-    <w:p>
-      <w:pPr>
-        <w:pStyle w:val="ListParagraph"/>
-        <w:numPr>
-          <w:ilvl w:val="2"/>
-          <w:numId w:val="7"/>
-        </w:numPr>
-        <w:spacing w:line="240" w:lineRule="auto"/>
-      </w:pPr>
-      <w:r>
-        <w:t xml:space="preserve">Establishes the words from the first 25 songs in the database by checking if </w:t>
-      </w:r>
-      <w:proofErr w:type="gramStart"/>
-      <w:r>
-        <w:t>check[</w:t>
-      </w:r>
-      <w:proofErr w:type="gramEnd"/>
-      <w:r>
-        <w:t xml:space="preserve">0] (the max id} is equal to None. If so, iterates through </w:t>
-      </w:r>
-      <w:proofErr w:type="spellStart"/>
-      <w:r>
-        <w:t>top_ten_words</w:t>
-      </w:r>
-      <w:proofErr w:type="spellEnd"/>
-      <w:r>
-        <w:t>, stores words in an accumulation dictionary and iterates the count by one. Saves the index and word to the database for each word.</w:t>
-      </w:r>
-    </w:p>
-    <w:p>
-      <w:pPr>
-        <w:pStyle w:val="ListParagraph"/>
-        <w:numPr>
-          <w:ilvl w:val="2"/>
-          <w:numId w:val="7"/>
-        </w:numPr>
-        <w:spacing w:line="240" w:lineRule="auto"/>
-      </w:pPr>
-      <w:r>
-        <w:t xml:space="preserve">Establishes the words for songs 26+ by creating a comprehensive check dictionary and iterating through a copy of that dictionary to add unique words storing the count and unique word at the specified position in the database. </w:t>
-      </w:r>
-    </w:p>
-    <w:p>
-      <w:pPr>
-        <w:pStyle w:val="ListParagraph"/>
-        <w:numPr>
-          <w:ilvl w:val="2"/>
-          <w:numId w:val="7"/>
-        </w:numPr>
-        <w:spacing w:line="240" w:lineRule="auto"/>
-      </w:pPr>
-      <w:r>
-        <w:t xml:space="preserve">Returns </w:t>
-      </w:r>
-      <w:proofErr w:type="spellStart"/>
-      <w:r>
-        <w:t>top_ten_words</w:t>
-      </w:r>
-      <w:proofErr w:type="spellEnd"/>
-      <w:r>
-        <w:t xml:space="preserve"> as a new </w:t>
-      </w:r>
-      <w:proofErr w:type="spellStart"/>
-      <w:r>
-        <w:t>top_ten</w:t>
-      </w:r>
-      <w:proofErr w:type="spellEnd"/>
-      <w:r>
-        <w:t xml:space="preserve"> </w:t>
-      </w:r>
-      <w:proofErr w:type="gramStart"/>
-      <w:r>
-        <w:t>variable</w:t>
-      </w:r>
-      <w:proofErr w:type="gramEnd"/>
-      <w:r>
-        <w:t xml:space="preserve"> to be used in the next database function</w:t>
-      </w:r>
-    </w:p>
-    <w:p>
-      <w:pPr>
-        <w:pStyle w:val="ListParagraph"/>
-        <w:spacing w:line="240" w:lineRule="auto"/>
-        <w:ind w:left="2160"/>
-      </w:pPr>
-    </w:p>
-    <w:p>
-      <w:pPr>
-        <w:pStyle w:val="ListParagraph"/>
-        <w:numPr>
-          <w:ilvl w:val="1"/>
-          <w:numId w:val="7"/>
-        </w:numPr>
-        <w:spacing w:line="240" w:lineRule="auto"/>
-      </w:pPr>
-      <w:proofErr w:type="spellStart"/>
+          <w:numId w:val="7"/>
+        </w:numPr>
+        <w:spacing w:line="240" w:lineRule="auto"/>
+      </w:pPr>
       <w:r>
         <w:lastRenderedPageBreak/>
         <w:t>Make_songwordrelation_table</w:t>
       </w:r>
-      <w:proofErr w:type="spellEnd"/>
-    </w:p>
-    <w:p>
-      <w:pPr>
-        <w:pStyle w:val="ListParagraph"/>
-        <w:numPr>
-          <w:ilvl w:val="2"/>
-          <w:numId w:val="7"/>
-        </w:numPr>
-        <w:spacing w:line="240" w:lineRule="auto"/>
-      </w:pPr>
-      <w:r>
-        <w:t xml:space="preserve">Creates the </w:t>
-      </w:r>
-      <w:proofErr w:type="spellStart"/>
-      <w:r>
-        <w:t>songWordRelation</w:t>
-      </w:r>
-      <w:proofErr w:type="spellEnd"/>
-      <w:r>
-        <w:t xml:space="preserve"> table which is a many to many </w:t>
-      </w:r>
-      <w:proofErr w:type="gramStart"/>
-      <w:r>
-        <w:t>relation</w:t>
-      </w:r>
-      <w:proofErr w:type="gramEnd"/>
-      <w:r>
-        <w:t xml:space="preserve"> between the songs and the word counts where each </w:t>
-      </w:r>
-      <w:proofErr w:type="spellStart"/>
-      <w:r>
-        <w:t>song_song</w:t>
-      </w:r>
-      <w:proofErr w:type="spellEnd"/>
-      <w:r>
-        <w:t xml:space="preserve"> rank is tied to the Top100 table, each </w:t>
-      </w:r>
-      <w:proofErr w:type="spellStart"/>
-      <w:r>
-        <w:t>word_id</w:t>
-      </w:r>
-      <w:proofErr w:type="spellEnd"/>
-      <w:r>
-        <w:t xml:space="preserve"> is tied to the word index table, and the counts are generated from the </w:t>
-      </w:r>
-      <w:proofErr w:type="spellStart"/>
-      <w:r>
-        <w:t>top_ten</w:t>
-      </w:r>
-      <w:proofErr w:type="spellEnd"/>
-      <w:r>
-        <w:t xml:space="preserve"> dataset. </w:t>
-      </w:r>
-    </w:p>
-    <w:p>
-      <w:pPr>
-        <w:pStyle w:val="ListParagraph"/>
-        <w:numPr>
-          <w:ilvl w:val="2"/>
-          <w:numId w:val="7"/>
-        </w:numPr>
-        <w:spacing w:line="240" w:lineRule="auto"/>
-      </w:pPr>
-      <w:r>
-        <w:t xml:space="preserve">Matches </w:t>
-      </w:r>
-      <w:proofErr w:type="spellStart"/>
-      <w:r>
-        <w:t>word_ids</w:t>
-      </w:r>
-      <w:proofErr w:type="spellEnd"/>
-      <w:r>
-        <w:t xml:space="preserve"> with their word position in the wordlist value in the </w:t>
-      </w:r>
-      <w:proofErr w:type="spellStart"/>
-      <w:r>
-        <w:t>the</w:t>
-      </w:r>
-      <w:proofErr w:type="spellEnd"/>
-      <w:r>
-        <w:t xml:space="preserve"> nested </w:t>
-      </w:r>
-      <w:proofErr w:type="spellStart"/>
-      <w:r>
-        <w:t>top_ten</w:t>
-      </w:r>
-      <w:proofErr w:type="spellEnd"/>
-      <w:r>
-        <w:t xml:space="preserve"> dictionary and the </w:t>
-      </w:r>
-      <w:proofErr w:type="spellStart"/>
-      <w:r>
-        <w:t>song_rank</w:t>
-      </w:r>
-      <w:proofErr w:type="spellEnd"/>
-      <w:r>
-        <w:t xml:space="preserve"> on the </w:t>
-      </w:r>
-      <w:proofErr w:type="spellStart"/>
-      <w:r>
-        <w:t>trackname</w:t>
-      </w:r>
-      <w:proofErr w:type="spellEnd"/>
-      <w:r>
-        <w:t xml:space="preserve"> in the Top100 dictionary</w:t>
-      </w:r>
-    </w:p>
-    <w:p>
-      <w:pPr>
-        <w:pStyle w:val="ListParagraph"/>
-        <w:numPr>
-          <w:ilvl w:val="2"/>
-          <w:numId w:val="7"/>
-        </w:numPr>
-        <w:spacing w:line="240" w:lineRule="auto"/>
-      </w:pPr>
-      <w:r>
-        <w:t xml:space="preserve">Stores the </w:t>
-      </w:r>
-      <w:proofErr w:type="spellStart"/>
-      <w:r>
-        <w:t>song_rank</w:t>
-      </w:r>
-      <w:proofErr w:type="spellEnd"/>
-      <w:r>
-        <w:t xml:space="preserve">, </w:t>
-      </w:r>
-      <w:proofErr w:type="spellStart"/>
-      <w:r>
-        <w:t>word_id</w:t>
-      </w:r>
-      <w:proofErr w:type="spellEnd"/>
-      <w:r>
-        <w:t>, and count in the database in their specified index position</w:t>
+    </w:p>
+    <w:p>
+      <w:pPr>
+        <w:pStyle w:val="ListParagraph"/>
+        <w:numPr>
+          <w:ilvl w:val="2"/>
+          <w:numId w:val="7"/>
+        </w:numPr>
+        <w:spacing w:line="240" w:lineRule="auto"/>
+      </w:pPr>
+      <w:r>
+        <w:t xml:space="preserve">Creates the songWordRelation table which is a many to many relation between the songs and the word counts where each song_song rank is tied to the Top100 table, each word_id is tied to the word index table, and the counts are generated from the top_ten dataset. </w:t>
+      </w:r>
+    </w:p>
+    <w:p>
+      <w:pPr>
+        <w:pStyle w:val="ListParagraph"/>
+        <w:numPr>
+          <w:ilvl w:val="2"/>
+          <w:numId w:val="7"/>
+        </w:numPr>
+        <w:spacing w:line="240" w:lineRule="auto"/>
+      </w:pPr>
+      <w:r>
+        <w:t>Matches word_ids with their word position in the wordlist value in the the nested top_ten dictionary and the song_rank on the trackname in the Top100 dictionary</w:t>
+      </w:r>
+    </w:p>
+    <w:p>
+      <w:pPr>
+        <w:pStyle w:val="ListParagraph"/>
+        <w:numPr>
+          <w:ilvl w:val="2"/>
+          <w:numId w:val="7"/>
+        </w:numPr>
+        <w:spacing w:line="240" w:lineRule="auto"/>
+      </w:pPr>
+      <w:r>
+        <w:t>Stores the song_rank, word_id, and count in the database in their specified index position</w:t>
       </w:r>
     </w:p>
     <w:p>
@@ -3126,192 +2483,72 @@
         <w:spacing w:line="240" w:lineRule="auto"/>
       </w:pPr>
       <w:r>
-        <w:t xml:space="preserve">Creates a </w:t>
-      </w:r>
-      <w:proofErr w:type="spellStart"/>
-      <w:r>
-        <w:t>song_dict</w:t>
-      </w:r>
-      <w:proofErr w:type="spellEnd"/>
-      <w:r>
-        <w:t xml:space="preserve"> object by running </w:t>
-      </w:r>
-      <w:proofErr w:type="spellStart"/>
-      <w:r>
-        <w:t>pull_songdata</w:t>
-      </w:r>
-      <w:proofErr w:type="spellEnd"/>
-      <w:r>
-        <w:t xml:space="preserve"> on the cursor and connection</w:t>
-      </w:r>
-    </w:p>
-    <w:p>
-      <w:pPr>
-        <w:pStyle w:val="ListParagraph"/>
-        <w:numPr>
-          <w:ilvl w:val="2"/>
-          <w:numId w:val="7"/>
-        </w:numPr>
-        <w:spacing w:line="240" w:lineRule="auto"/>
-      </w:pPr>
-      <w:r>
-        <w:t xml:space="preserve">Creates a lyrics object by running </w:t>
-      </w:r>
-      <w:proofErr w:type="spellStart"/>
-      <w:r>
-        <w:t>lyrics_search</w:t>
-      </w:r>
-      <w:proofErr w:type="spellEnd"/>
-      <w:r>
-        <w:t xml:space="preserve"> on the genius session and the </w:t>
-      </w:r>
-      <w:proofErr w:type="spellStart"/>
-      <w:r>
-        <w:t>song_dict</w:t>
-      </w:r>
-      <w:proofErr w:type="spellEnd"/>
-      <w:r>
-        <w:t xml:space="preserve"> object</w:t>
-      </w:r>
-    </w:p>
-    <w:p>
-      <w:pPr>
-        <w:pStyle w:val="ListParagraph"/>
-        <w:numPr>
-          <w:ilvl w:val="2"/>
-          <w:numId w:val="7"/>
-        </w:numPr>
-        <w:spacing w:line="240" w:lineRule="auto"/>
-      </w:pPr>
-      <w:r>
-        <w:t xml:space="preserve">Creates a </w:t>
-      </w:r>
-      <w:proofErr w:type="spellStart"/>
-      <w:r>
-        <w:t>word_counts</w:t>
-      </w:r>
-      <w:proofErr w:type="spellEnd"/>
-      <w:r>
-        <w:t xml:space="preserve"> object by running </w:t>
-      </w:r>
-      <w:proofErr w:type="spellStart"/>
-      <w:r>
-        <w:t>clean_and_count_lyrics</w:t>
-      </w:r>
-      <w:proofErr w:type="spellEnd"/>
-      <w:r>
-        <w:t xml:space="preserve"> on the lyrics object</w:t>
-      </w:r>
-    </w:p>
-    <w:p>
-      <w:pPr>
-        <w:pStyle w:val="ListParagraph"/>
-        <w:numPr>
-          <w:ilvl w:val="2"/>
-          <w:numId w:val="7"/>
-        </w:numPr>
-        <w:spacing w:line="240" w:lineRule="auto"/>
-      </w:pPr>
-      <w:r>
-        <w:t xml:space="preserve">Creates a </w:t>
-      </w:r>
-      <w:proofErr w:type="spellStart"/>
-      <w:r>
-        <w:t>top_ten_all_songs</w:t>
-      </w:r>
-      <w:proofErr w:type="spellEnd"/>
-      <w:r>
-        <w:t xml:space="preserve"> dictionary by running </w:t>
-      </w:r>
-      <w:proofErr w:type="spellStart"/>
-      <w:r>
-        <w:t>find_top_ten</w:t>
-      </w:r>
-      <w:proofErr w:type="spellEnd"/>
-      <w:r>
-        <w:t xml:space="preserve"> on the </w:t>
-      </w:r>
-      <w:proofErr w:type="spellStart"/>
-      <w:r>
-        <w:t>word_counts</w:t>
-      </w:r>
-      <w:proofErr w:type="spellEnd"/>
-      <w:r>
-        <w:t xml:space="preserve"> object</w:t>
-      </w:r>
-    </w:p>
-    <w:p>
-      <w:pPr>
-        <w:pStyle w:val="ListParagraph"/>
-        <w:numPr>
-          <w:ilvl w:val="2"/>
-          <w:numId w:val="7"/>
-        </w:numPr>
-        <w:spacing w:line="240" w:lineRule="auto"/>
-      </w:pPr>
-      <w:r>
-        <w:t xml:space="preserve">Stores the </w:t>
-      </w:r>
-      <w:proofErr w:type="spellStart"/>
-      <w:r>
-        <w:t>top_ten</w:t>
-      </w:r>
-      <w:proofErr w:type="spellEnd"/>
-      <w:r>
-        <w:t xml:space="preserve"> words across the entire dataset in the word index table by running </w:t>
-      </w:r>
-      <w:proofErr w:type="spellStart"/>
-      <w:r>
-        <w:t>store_top_words</w:t>
-      </w:r>
-      <w:proofErr w:type="spellEnd"/>
-      <w:r>
-        <w:t xml:space="preserve"> on the Cursor, Connection, and the </w:t>
-      </w:r>
-      <w:proofErr w:type="spellStart"/>
-      <w:r>
-        <w:t>top_ten_all_songs</w:t>
-      </w:r>
-      <w:proofErr w:type="spellEnd"/>
-      <w:r>
-        <w:t xml:space="preserve"> object</w:t>
-      </w:r>
-    </w:p>
-    <w:p>
-      <w:pPr>
-        <w:pStyle w:val="ListParagraph"/>
-        <w:numPr>
-          <w:ilvl w:val="2"/>
-          <w:numId w:val="7"/>
-        </w:numPr>
-        <w:spacing w:line="240" w:lineRule="auto"/>
-      </w:pPr>
-      <w:r>
-        <w:t xml:space="preserve">Establishes a many to many relational </w:t>
-      </w:r>
-      <w:proofErr w:type="gramStart"/>
-      <w:r>
-        <w:t>database</w:t>
-      </w:r>
-      <w:proofErr w:type="gramEnd"/>
-      <w:r>
-        <w:t xml:space="preserve"> for the entire word collection by running </w:t>
-      </w:r>
-      <w:proofErr w:type="spellStart"/>
-      <w:r>
-        <w:t>make_songwordrelation_table</w:t>
-      </w:r>
-      <w:proofErr w:type="spellEnd"/>
-      <w:r>
-        <w:t xml:space="preserve"> on the cursor, connection, and </w:t>
-      </w:r>
-      <w:proofErr w:type="spellStart"/>
-      <w:r>
-        <w:t>top_ten</w:t>
-      </w:r>
-      <w:proofErr w:type="spellEnd"/>
-      <w:r>
-        <w:t xml:space="preserve"> object</w:t>
+        <w:t>Creates a song_dict object by running pull_songdata on the cursor and connection</w:t>
+      </w:r>
+    </w:p>
+    <w:p>
+      <w:pPr>
+        <w:pStyle w:val="ListParagraph"/>
+        <w:numPr>
+          <w:ilvl w:val="2"/>
+          <w:numId w:val="7"/>
+        </w:numPr>
+        <w:spacing w:line="240" w:lineRule="auto"/>
+      </w:pPr>
+      <w:r>
+        <w:t>Creates a lyrics object by running lyrics_search on the genius session and the song_dict object</w:t>
+      </w:r>
+    </w:p>
+    <w:p>
+      <w:pPr>
+        <w:pStyle w:val="ListParagraph"/>
+        <w:numPr>
+          <w:ilvl w:val="2"/>
+          <w:numId w:val="7"/>
+        </w:numPr>
+        <w:spacing w:line="240" w:lineRule="auto"/>
+      </w:pPr>
+      <w:r>
+        <w:t>Creates a word_counts object by running clean_and_count_lyrics on the lyrics object</w:t>
+      </w:r>
+    </w:p>
+    <w:p>
+      <w:pPr>
+        <w:pStyle w:val="ListParagraph"/>
+        <w:numPr>
+          <w:ilvl w:val="2"/>
+          <w:numId w:val="7"/>
+        </w:numPr>
+        <w:spacing w:line="240" w:lineRule="auto"/>
+      </w:pPr>
+      <w:r>
+        <w:t>Creates a top_ten_all_songs dictionary by running find_top_ten on the word_counts object</w:t>
+      </w:r>
+    </w:p>
+    <w:p>
+      <w:pPr>
+        <w:pStyle w:val="ListParagraph"/>
+        <w:numPr>
+          <w:ilvl w:val="2"/>
+          <w:numId w:val="7"/>
+        </w:numPr>
+        <w:spacing w:line="240" w:lineRule="auto"/>
+      </w:pPr>
+      <w:r>
+        <w:t>Stores the top_ten words across the entire dataset in the word index table by running store_top_words on the Cursor, Connection, and the top_ten_all_songs object</w:t>
+      </w:r>
+    </w:p>
+    <w:p>
+      <w:pPr>
+        <w:pStyle w:val="ListParagraph"/>
+        <w:numPr>
+          <w:ilvl w:val="2"/>
+          <w:numId w:val="7"/>
+        </w:numPr>
+        <w:spacing w:line="240" w:lineRule="auto"/>
+      </w:pPr>
+      <w:r>
+        <w:t>Establishes a many to many relational database for the entire word collection by running make_songwordrelation_table on the cursor, connection, and top_ten object</w:t>
       </w:r>
     </w:p>
     <w:p>
@@ -3336,60 +2573,34 @@
         </w:numPr>
         <w:spacing w:line="240" w:lineRule="auto"/>
       </w:pPr>
-      <w:proofErr w:type="spellStart"/>
       <w:r>
         <w:t>Get_top_ten_of_each</w:t>
       </w:r>
-      <w:proofErr w:type="spellEnd"/>
-    </w:p>
-    <w:p>
-      <w:pPr>
-        <w:pStyle w:val="ListParagraph"/>
-        <w:numPr>
-          <w:ilvl w:val="2"/>
-          <w:numId w:val="7"/>
-        </w:numPr>
-        <w:spacing w:line="240" w:lineRule="auto"/>
-      </w:pPr>
-      <w:r>
-        <w:t xml:space="preserve">Joins and iterates over Top100 and </w:t>
-      </w:r>
-      <w:proofErr w:type="spellStart"/>
-      <w:r>
-        <w:t>songWordRelation</w:t>
-      </w:r>
-      <w:proofErr w:type="spellEnd"/>
-      <w:r>
-        <w:t xml:space="preserve"> to sort the data into a dictionary of the artist: song: [(word, count), …] to reconstruct a list of the top ten words for each song. </w:t>
-      </w:r>
-    </w:p>
-    <w:p>
-      <w:pPr>
-        <w:pStyle w:val="ListParagraph"/>
-        <w:numPr>
-          <w:ilvl w:val="2"/>
-          <w:numId w:val="7"/>
-        </w:numPr>
-        <w:spacing w:line="240" w:lineRule="auto"/>
-      </w:pPr>
-      <w:r>
-        <w:t xml:space="preserve">Returns the </w:t>
-      </w:r>
-      <w:proofErr w:type="spellStart"/>
-      <w:r>
-        <w:t>song_word_dict</w:t>
-      </w:r>
-      <w:proofErr w:type="spellEnd"/>
-      <w:r>
-        <w:t xml:space="preserve"> to be used in the </w:t>
-      </w:r>
-      <w:proofErr w:type="spellStart"/>
-      <w:r>
-        <w:t>get_top_ten_of_all</w:t>
-      </w:r>
-      <w:proofErr w:type="spellEnd"/>
-      <w:r>
-        <w:t xml:space="preserve"> function</w:t>
+    </w:p>
+    <w:p>
+      <w:pPr>
+        <w:pStyle w:val="ListParagraph"/>
+        <w:numPr>
+          <w:ilvl w:val="2"/>
+          <w:numId w:val="7"/>
+        </w:numPr>
+        <w:spacing w:line="240" w:lineRule="auto"/>
+      </w:pPr>
+      <w:r>
+        <w:t xml:space="preserve">Joins and iterates over Top100 and songWordRelation to sort the data into a dictionary of the artist: song: [(word, count), …] to reconstruct a list of the top ten words for each song. </w:t>
+      </w:r>
+    </w:p>
+    <w:p>
+      <w:pPr>
+        <w:pStyle w:val="ListParagraph"/>
+        <w:numPr>
+          <w:ilvl w:val="2"/>
+          <w:numId w:val="7"/>
+        </w:numPr>
+        <w:spacing w:line="240" w:lineRule="auto"/>
+      </w:pPr>
+      <w:r>
+        <w:t>Returns the song_word_dict to be used in the get_top_ten_of_all function</w:t>
       </w:r>
     </w:p>
     <w:p>
@@ -3401,31 +2612,21 @@
         </w:numPr>
         <w:spacing w:line="240" w:lineRule="auto"/>
       </w:pPr>
-      <w:proofErr w:type="spellStart"/>
       <w:r>
         <w:t>Get_top_ten_of_all</w:t>
       </w:r>
-      <w:proofErr w:type="spellEnd"/>
-    </w:p>
-    <w:p>
-      <w:pPr>
-        <w:pStyle w:val="ListParagraph"/>
-        <w:numPr>
-          <w:ilvl w:val="2"/>
-          <w:numId w:val="7"/>
-        </w:numPr>
-        <w:spacing w:line="240" w:lineRule="auto"/>
-      </w:pPr>
-      <w:r>
-        <w:t xml:space="preserve">Iterates over </w:t>
-      </w:r>
-      <w:proofErr w:type="spellStart"/>
-      <w:r>
-        <w:t>song_word_dict</w:t>
-      </w:r>
-      <w:proofErr w:type="spellEnd"/>
-      <w:r>
-        <w:t xml:space="preserve"> to count </w:t>
+    </w:p>
+    <w:p>
+      <w:pPr>
+        <w:pStyle w:val="ListParagraph"/>
+        <w:numPr>
+          <w:ilvl w:val="2"/>
+          <w:numId w:val="7"/>
+        </w:numPr>
+        <w:spacing w:line="240" w:lineRule="auto"/>
+      </w:pPr>
+      <w:r>
+        <w:t xml:space="preserve">Iterates over song_word_dict to count </w:t>
       </w:r>
       <w:r>
         <w:t>all</w:t>
@@ -3444,36 +2645,23 @@
         <w:spacing w:line="240" w:lineRule="auto"/>
       </w:pPr>
       <w:r>
-        <w:t xml:space="preserve">Iterates over the newly created word </w:t>
-      </w:r>
-      <w:proofErr w:type="spellStart"/>
-      <w:r>
-        <w:t>dict</w:t>
-      </w:r>
-      <w:proofErr w:type="spellEnd"/>
-      <w:r>
-        <w:t xml:space="preserve"> to sort the words in descending order</w:t>
-      </w:r>
-    </w:p>
-    <w:p>
-      <w:pPr>
-        <w:pStyle w:val="ListParagraph"/>
-        <w:numPr>
-          <w:ilvl w:val="2"/>
-          <w:numId w:val="7"/>
-        </w:numPr>
-        <w:spacing w:line="240" w:lineRule="auto"/>
-      </w:pPr>
-      <w:proofErr w:type="gramStart"/>
+        <w:t>Iterates over the newly created word dict to sort the words in descending order</w:t>
+      </w:r>
+    </w:p>
+    <w:p>
+      <w:pPr>
+        <w:pStyle w:val="ListParagraph"/>
+        <w:numPr>
+          <w:ilvl w:val="2"/>
+          <w:numId w:val="7"/>
+        </w:numPr>
+        <w:spacing w:line="240" w:lineRule="auto"/>
+      </w:pPr>
       <w:r>
         <w:t xml:space="preserve">Creates </w:t>
       </w:r>
       <w:r>
-        <w:t xml:space="preserve"> a</w:t>
-      </w:r>
-      <w:proofErr w:type="gramEnd"/>
-      <w:r>
-        <w:t xml:space="preserve"> list of </w:t>
+        <w:t xml:space="preserve"> a list of </w:t>
       </w:r>
       <w:r>
         <w:t xml:space="preserve">tuples with (word, count) as values for the top 10 words by slicing. </w:t>
@@ -3489,15 +2677,7 @@
         <w:spacing w:line="240" w:lineRule="auto"/>
       </w:pPr>
       <w:r>
-        <w:t xml:space="preserve">Returns the top </w:t>
-      </w:r>
-      <w:proofErr w:type="gramStart"/>
-      <w:r>
-        <w:t>ten word</w:t>
-      </w:r>
-      <w:proofErr w:type="gramEnd"/>
-      <w:r>
-        <w:t xml:space="preserve"> tuple list</w:t>
+        <w:t>Returns the top ten word tuple list</w:t>
       </w:r>
     </w:p>
     <w:p>
@@ -3509,39 +2689,21 @@
         </w:numPr>
         <w:spacing w:line="240" w:lineRule="auto"/>
       </w:pPr>
-      <w:proofErr w:type="spellStart"/>
       <w:r>
         <w:t>Write_to_json</w:t>
       </w:r>
-      <w:proofErr w:type="spellEnd"/>
-    </w:p>
-    <w:p>
-      <w:pPr>
-        <w:pStyle w:val="ListParagraph"/>
-        <w:numPr>
-          <w:ilvl w:val="2"/>
-          <w:numId w:val="7"/>
-        </w:numPr>
-        <w:spacing w:line="240" w:lineRule="auto"/>
-      </w:pPr>
-      <w:r>
-        <w:t xml:space="preserve">Writes the top </w:t>
-      </w:r>
-      <w:proofErr w:type="gramStart"/>
-      <w:r>
-        <w:t>ten word</w:t>
-      </w:r>
-      <w:proofErr w:type="gramEnd"/>
-      <w:r>
-        <w:t xml:space="preserve"> tuple list to a </w:t>
-      </w:r>
-      <w:proofErr w:type="spellStart"/>
-      <w:r>
-        <w:t>json</w:t>
-      </w:r>
-      <w:proofErr w:type="spellEnd"/>
-      <w:r>
-        <w:t xml:space="preserve"> format</w:t>
+    </w:p>
+    <w:p>
+      <w:pPr>
+        <w:pStyle w:val="ListParagraph"/>
+        <w:numPr>
+          <w:ilvl w:val="2"/>
+          <w:numId w:val="7"/>
+        </w:numPr>
+        <w:spacing w:line="240" w:lineRule="auto"/>
+      </w:pPr>
+      <w:r>
+        <w:t>Writes the top ten word tuple list to a json format</w:t>
       </w:r>
     </w:p>
     <w:p>
@@ -3553,39 +2715,21 @@
         </w:numPr>
         <w:spacing w:line="240" w:lineRule="auto"/>
       </w:pPr>
-      <w:proofErr w:type="spellStart"/>
       <w:r>
         <w:t>Plot_data</w:t>
       </w:r>
-      <w:proofErr w:type="spellEnd"/>
-    </w:p>
-    <w:p>
-      <w:pPr>
-        <w:pStyle w:val="ListParagraph"/>
-        <w:numPr>
-          <w:ilvl w:val="2"/>
-          <w:numId w:val="7"/>
-        </w:numPr>
-        <w:spacing w:line="240" w:lineRule="auto"/>
-      </w:pPr>
-      <w:r>
-        <w:t xml:space="preserve">Iterates over the top </w:t>
-      </w:r>
-      <w:proofErr w:type="gramStart"/>
-      <w:r>
-        <w:t>ten word</w:t>
-      </w:r>
-      <w:proofErr w:type="gramEnd"/>
-      <w:r>
-        <w:t xml:space="preserve"> </w:t>
-      </w:r>
-      <w:proofErr w:type="spellStart"/>
-      <w:r>
-        <w:t>json</w:t>
-      </w:r>
-      <w:proofErr w:type="spellEnd"/>
-      <w:r>
-        <w:t xml:space="preserve"> file to plot the relevant data </w:t>
+    </w:p>
+    <w:p>
+      <w:pPr>
+        <w:pStyle w:val="ListParagraph"/>
+        <w:numPr>
+          <w:ilvl w:val="2"/>
+          <w:numId w:val="7"/>
+        </w:numPr>
+        <w:spacing w:line="240" w:lineRule="auto"/>
+      </w:pPr>
+      <w:r>
+        <w:t xml:space="preserve">Iterates over the top ten word json file to plot the relevant data </w:t>
       </w:r>
     </w:p>
     <w:p>
@@ -3721,13 +2865,8 @@
           </w:tcPr>
           <w:p>
             <w:r>
-              <w:t xml:space="preserve">Learning to use </w:t>
+              <w:t>Learning to use Spotipy</w:t>
             </w:r>
-            <w:proofErr w:type="spellStart"/>
-            <w:r>
-              <w:t>Spotipy</w:t>
-            </w:r>
-            <w:proofErr w:type="spellEnd"/>
           </w:p>
         </w:tc>
         <w:tc>
@@ -3860,13 +2999,8 @@
             <w:tcW w:w="2596" w:type="dxa"/>
           </w:tcPr>
           <w:p>
-            <w:proofErr w:type="spellStart"/>
             <w:r>
-              <w:t>Spotipy</w:t>
-            </w:r>
-            <w:proofErr w:type="spellEnd"/>
-            <w:r>
-              <w:t xml:space="preserve"> Documentation</w:t>
+              <w:t>Spotipy Documentation</w:t>
             </w:r>
           </w:p>
         </w:tc>

</xml_diff>